<commit_message>
AR: Updating of proposal
</commit_message>
<xml_diff>
--- a/DFS Proposal and Schedule.docx
+++ b/DFS Proposal and Schedule.docx
@@ -40,6 +40,13 @@
         <w:tab/>
         <w:t>I’m making a basic 2D RTS adventure with the purpose of exploring an ECS paradigm. I’m going to base the combat off The Realm of the Mad God.</w:t>
       </w:r>
+      <w:r>
+        <w:rPr>
+          <w:sz w:val="24"/>
+          <w:szCs w:val="24"/>
+        </w:rPr>
+        <w:t xml:space="preserve"> I want simple interactive UI for NPC interaction. I want a quest system that will be the driving force of the player through the game. If time allows, I want multiple levels that the player can explore. </w:t>
+      </w:r>
     </w:p>
     <w:p>
       <w:pPr>
@@ -56,8 +63,6 @@
         </w:rPr>
         <w:t>The first level layout is as follows:</w:t>
       </w:r>
-      <w:bookmarkStart w:id="0" w:name="_GoBack"/>
-      <w:bookmarkEnd w:id="0"/>
     </w:p>
     <w:p>
       <w:pPr>
@@ -304,6 +309,7 @@
           <w:sz w:val="24"/>
           <w:szCs w:val="24"/>
         </w:rPr>
+        <w:lastRenderedPageBreak/>
         <w:drawing>
           <wp:anchor distT="0" distB="0" distL="114300" distR="114300" simplePos="0" relativeHeight="251660288" behindDoc="0" locked="0" layoutInCell="1" allowOverlap="1" wp14:anchorId="333C8E32" wp14:editId="5BFCF3EE">
             <wp:simplePos x="0" y="0"/>
@@ -480,7 +486,6 @@
           <w:sz w:val="24"/>
           <w:szCs w:val="24"/>
         </w:rPr>
-        <w:lastRenderedPageBreak/>
         <w:t>Second pass, there are consequences for declining quests.</w:t>
       </w:r>
     </w:p>
@@ -517,6 +522,28 @@
     </w:p>
     <w:p>
       <w:pPr>
+        <w:spacing w:before="0" w:afterLines="30" w:after="72"/>
+        <w:ind w:left="360"/>
+        <w:rPr>
+          <w:sz w:val="24"/>
+          <w:szCs w:val="24"/>
+        </w:rPr>
+      </w:pPr>
+      <w:bookmarkStart w:id="0" w:name="_GoBack"/>
+      <w:bookmarkEnd w:id="0"/>
+    </w:p>
+    <w:p>
+      <w:pPr>
+        <w:spacing w:before="0" w:afterLines="30" w:after="72"/>
+        <w:ind w:left="360"/>
+        <w:rPr>
+          <w:sz w:val="24"/>
+          <w:szCs w:val="24"/>
+        </w:rPr>
+      </w:pPr>
+    </w:p>
+    <w:p>
+      <w:pPr>
         <w:pStyle w:val="ListParagraph"/>
         <w:numPr>
           <w:ilvl w:val="0"/>
@@ -533,13 +560,13 @@
           <w:noProof/>
         </w:rPr>
         <w:drawing>
-          <wp:anchor distT="0" distB="0" distL="114300" distR="114300" simplePos="0" relativeHeight="251659264" behindDoc="0" locked="0" layoutInCell="1" allowOverlap="1" wp14:anchorId="1448BF1E" wp14:editId="0EA80596">
+          <wp:anchor distT="0" distB="0" distL="114300" distR="114300" simplePos="0" relativeHeight="251659264" behindDoc="0" locked="0" layoutInCell="1" allowOverlap="1" wp14:anchorId="1448BF1E" wp14:editId="561F0F88">
             <wp:simplePos x="0" y="0"/>
             <wp:positionH relativeFrom="margin">
               <wp:align>right</wp:align>
             </wp:positionH>
             <wp:positionV relativeFrom="paragraph">
-              <wp:posOffset>159385</wp:posOffset>
+              <wp:posOffset>426085</wp:posOffset>
             </wp:positionV>
             <wp:extent cx="3343275" cy="2506980"/>
             <wp:effectExtent l="0" t="952" r="8572" b="8573"/>
@@ -732,6 +759,7 @@
         <w:rPr>
           <w:noProof/>
         </w:rPr>
+        <w:lastRenderedPageBreak/>
         <w:drawing>
           <wp:anchor distT="0" distB="0" distL="114300" distR="114300" simplePos="0" relativeHeight="251661312" behindDoc="0" locked="0" layoutInCell="1" allowOverlap="1" wp14:anchorId="0E5F163B" wp14:editId="700DB1DA">
             <wp:simplePos x="0" y="0"/>

</xml_diff>

<commit_message>
AR: refactor of ECS to have one location where the entities and components live.
</commit_message>
<xml_diff>
--- a/DFS Proposal and Schedule.docx
+++ b/DFS Proposal and Schedule.docx
@@ -45,8 +45,17 @@
           <w:sz w:val="24"/>
           <w:szCs w:val="24"/>
         </w:rPr>
-        <w:t xml:space="preserve"> realtime</w:t>
+        <w:t xml:space="preserve"> </w:t>
       </w:r>
+      <w:proofErr w:type="spellStart"/>
+      <w:r>
+        <w:rPr>
+          <w:sz w:val="24"/>
+          <w:szCs w:val="24"/>
+        </w:rPr>
+        <w:t>realtime</w:t>
+      </w:r>
+      <w:proofErr w:type="spellEnd"/>
       <w:r>
         <w:rPr>
           <w:sz w:val="24"/>
@@ -88,10 +97,24 @@
           <w:sz w:val="24"/>
           <w:szCs w:val="24"/>
         </w:rPr>
-        <w:t>The controls are intended to use wasd and the mouse for interaction and abilities. Possible controller support may be added.</w:t>
+        <w:t xml:space="preserve">The controls are intended to use </w:t>
       </w:r>
-      <w:bookmarkStart w:id="0" w:name="_GoBack"/>
-      <w:bookmarkEnd w:id="0"/>
+      <w:proofErr w:type="spellStart"/>
+      <w:r>
+        <w:rPr>
+          <w:sz w:val="24"/>
+          <w:szCs w:val="24"/>
+        </w:rPr>
+        <w:t>wasd</w:t>
+      </w:r>
+      <w:proofErr w:type="spellEnd"/>
+      <w:r>
+        <w:rPr>
+          <w:sz w:val="24"/>
+          <w:szCs w:val="24"/>
+        </w:rPr>
+        <w:t xml:space="preserve"> and the mouse for interaction and abilities. Possible controller support may be added.</w:t>
+      </w:r>
     </w:p>
     <w:p>
       <w:pPr>
@@ -504,12 +527,21 @@
           <w:szCs w:val="24"/>
         </w:rPr>
       </w:pPr>
+      <w:proofErr w:type="gramStart"/>
       <w:r>
         <w:rPr>
           <w:sz w:val="24"/>
           <w:szCs w:val="24"/>
         </w:rPr>
-        <w:t>First pass, decline just exits the Dialog without any consequences.</w:t>
+        <w:t>First pass,</w:t>
+      </w:r>
+      <w:proofErr w:type="gramEnd"/>
+      <w:r>
+        <w:rPr>
+          <w:sz w:val="24"/>
+          <w:szCs w:val="24"/>
+        </w:rPr>
+        <w:t xml:space="preserve"> decline just exits the Dialog without any consequences.</w:t>
       </w:r>
     </w:p>
     <w:p>
@@ -870,7 +902,23 @@
           <w:sz w:val="24"/>
           <w:szCs w:val="24"/>
         </w:rPr>
-        <w:t>Once, the quest is complete, Return to the giver to finish it. This will open a door to the next level.</w:t>
+        <w:t xml:space="preserve">Once, the quest is complete, </w:t>
+      </w:r>
+      <w:proofErr w:type="gramStart"/>
+      <w:r>
+        <w:rPr>
+          <w:sz w:val="24"/>
+          <w:szCs w:val="24"/>
+        </w:rPr>
+        <w:t>Return</w:t>
+      </w:r>
+      <w:proofErr w:type="gramEnd"/>
+      <w:r>
+        <w:rPr>
+          <w:sz w:val="24"/>
+          <w:szCs w:val="24"/>
+        </w:rPr>
+        <w:t xml:space="preserve"> to the giver to finish it. This will open a door to the next level.</w:t>
       </w:r>
     </w:p>
     <w:p>
@@ -997,7 +1045,23 @@
           <w:sz w:val="24"/>
           <w:szCs w:val="24"/>
         </w:rPr>
-        <w:t>Consequences to failing or declining quests will result in the quest failing, this in turn will effect that map in a negative way. Maybe the NPC dies, making other paths closed to you. This could open alternate paths later. Note that this is a stretch goal.</w:t>
+        <w:t xml:space="preserve">Consequences to failing or declining quests will result in the quest failing, this in turn will </w:t>
+      </w:r>
+      <w:proofErr w:type="gramStart"/>
+      <w:r>
+        <w:rPr>
+          <w:sz w:val="24"/>
+          <w:szCs w:val="24"/>
+        </w:rPr>
+        <w:t>effect</w:t>
+      </w:r>
+      <w:proofErr w:type="gramEnd"/>
+      <w:r>
+        <w:rPr>
+          <w:sz w:val="24"/>
+          <w:szCs w:val="24"/>
+        </w:rPr>
+        <w:t xml:space="preserve"> that map in a negative way. Maybe the NPC dies, making other paths closed to you. This could open alternate paths later. Note that this is a stretch goal.</w:t>
       </w:r>
     </w:p>
     <w:p>
@@ -1969,7 +2033,7 @@
       </w:tr>
       <w:tr>
         <w:trPr>
-          <w:trHeight w:hRule="exact" w:val="1498"/>
+          <w:trHeight w:hRule="exact" w:val="3433"/>
         </w:trPr>
         <w:tc>
           <w:tcPr>
@@ -2098,7 +2162,7 @@
                 <w:sz w:val="22"/>
                 <w:szCs w:val="22"/>
               </w:rPr>
-              <w:t>Player combat – 4 hours</w:t>
+              <w:t>Player can fire visible bullet</w:t>
             </w:r>
           </w:p>
           <w:p>
@@ -2119,7 +2183,7 @@
                 <w:sz w:val="22"/>
                 <w:szCs w:val="22"/>
               </w:rPr>
-              <w:t>Enemy combat – 2 hours</w:t>
+              <w:t>Bullet can die after 1 sec</w:t>
             </w:r>
           </w:p>
           <w:p>
@@ -2140,6 +2204,111 @@
                 <w:sz w:val="22"/>
                 <w:szCs w:val="22"/>
               </w:rPr>
+              <w:t>Bullet can collide with enemy</w:t>
+            </w:r>
+          </w:p>
+          <w:p>
+            <w:pPr>
+              <w:pStyle w:val="ListParagraph"/>
+              <w:numPr>
+                <w:ilvl w:val="0"/>
+                <w:numId w:val="4"/>
+              </w:numPr>
+              <w:spacing w:before="0" w:after="0"/>
+              <w:rPr>
+                <w:sz w:val="22"/>
+                <w:szCs w:val="22"/>
+              </w:rPr>
+            </w:pPr>
+            <w:r>
+              <w:rPr>
+                <w:sz w:val="22"/>
+                <w:szCs w:val="22"/>
+              </w:rPr>
+              <w:t>Enemies can take damage</w:t>
+            </w:r>
+          </w:p>
+          <w:p>
+            <w:pPr>
+              <w:pStyle w:val="ListParagraph"/>
+              <w:numPr>
+                <w:ilvl w:val="0"/>
+                <w:numId w:val="4"/>
+              </w:numPr>
+              <w:spacing w:before="0" w:after="0"/>
+              <w:rPr>
+                <w:sz w:val="22"/>
+                <w:szCs w:val="22"/>
+              </w:rPr>
+            </w:pPr>
+            <w:r>
+              <w:rPr>
+                <w:sz w:val="22"/>
+                <w:szCs w:val="22"/>
+              </w:rPr>
+              <w:t>Enemies can die</w:t>
+            </w:r>
+          </w:p>
+          <w:p>
+            <w:pPr>
+              <w:pStyle w:val="ListParagraph"/>
+              <w:numPr>
+                <w:ilvl w:val="0"/>
+                <w:numId w:val="4"/>
+              </w:numPr>
+              <w:spacing w:before="0" w:after="0"/>
+              <w:rPr>
+                <w:sz w:val="22"/>
+                <w:szCs w:val="22"/>
+              </w:rPr>
+            </w:pPr>
+            <w:r>
+              <w:rPr>
+                <w:sz w:val="22"/>
+                <w:szCs w:val="22"/>
+              </w:rPr>
+              <w:t>Player combat – 4 hours</w:t>
+            </w:r>
+          </w:p>
+          <w:p>
+            <w:pPr>
+              <w:pStyle w:val="ListParagraph"/>
+              <w:numPr>
+                <w:ilvl w:val="0"/>
+                <w:numId w:val="4"/>
+              </w:numPr>
+              <w:spacing w:before="0" w:after="0"/>
+              <w:rPr>
+                <w:sz w:val="22"/>
+                <w:szCs w:val="22"/>
+              </w:rPr>
+            </w:pPr>
+            <w:r>
+              <w:rPr>
+                <w:sz w:val="22"/>
+                <w:szCs w:val="22"/>
+              </w:rPr>
+              <w:t>Enemy combat – 2 hours</w:t>
+            </w:r>
+          </w:p>
+          <w:p>
+            <w:pPr>
+              <w:pStyle w:val="ListParagraph"/>
+              <w:numPr>
+                <w:ilvl w:val="0"/>
+                <w:numId w:val="4"/>
+              </w:numPr>
+              <w:spacing w:before="0" w:after="0"/>
+              <w:rPr>
+                <w:sz w:val="22"/>
+                <w:szCs w:val="22"/>
+              </w:rPr>
+            </w:pPr>
+            <w:r>
+              <w:rPr>
+                <w:sz w:val="22"/>
+                <w:szCs w:val="22"/>
+              </w:rPr>
               <w:t>Polish and getting it to feel right – 2 hours</w:t>
             </w:r>
           </w:p>
@@ -2538,6 +2707,7 @@
                 <w:sz w:val="22"/>
                 <w:szCs w:val="22"/>
               </w:rPr>
+              <w:lastRenderedPageBreak/>
               <w:t>10</w:t>
             </w:r>
           </w:p>
@@ -2877,7 +3047,6 @@
                 <w:sz w:val="22"/>
                 <w:szCs w:val="22"/>
               </w:rPr>
-              <w:lastRenderedPageBreak/>
               <w:t>13</w:t>
             </w:r>
           </w:p>
@@ -3065,12 +3234,21 @@
               </w:rPr>
               <w:t xml:space="preserve">/ </w:t>
             </w:r>
-            <w:r>
-              <w:rPr>
-                <w:sz w:val="22"/>
-                <w:szCs w:val="22"/>
-              </w:rPr>
-              <w:t>Ludum Dare Weekend</w:t>
+            <w:proofErr w:type="spellStart"/>
+            <w:r>
+              <w:rPr>
+                <w:sz w:val="22"/>
+                <w:szCs w:val="22"/>
+              </w:rPr>
+              <w:t>Ludum</w:t>
+            </w:r>
+            <w:proofErr w:type="spellEnd"/>
+            <w:r>
+              <w:rPr>
+                <w:sz w:val="22"/>
+                <w:szCs w:val="22"/>
+              </w:rPr>
+              <w:t xml:space="preserve"> Dare Weekend</w:t>
             </w:r>
           </w:p>
         </w:tc>
@@ -3517,13 +3695,34 @@
                 <w:sz w:val="22"/>
                 <w:szCs w:val="22"/>
               </w:rPr>
-              <w:t>Final Presentation -  11 am</w:t>
+              <w:t xml:space="preserve">Final Presentation </w:t>
+            </w:r>
+            <w:proofErr w:type="gramStart"/>
+            <w:r>
+              <w:rPr>
+                <w:b/>
+                <w:sz w:val="22"/>
+                <w:szCs w:val="22"/>
+              </w:rPr>
+              <w:t>-  11</w:t>
+            </w:r>
+            <w:proofErr w:type="gramEnd"/>
+            <w:r>
+              <w:rPr>
+                <w:b/>
+                <w:sz w:val="22"/>
+                <w:szCs w:val="22"/>
+              </w:rPr>
+              <w:t xml:space="preserve"> am</w:t>
             </w:r>
           </w:p>
         </w:tc>
       </w:tr>
     </w:tbl>
-    <w:p/>
+    <w:p>
+      <w:bookmarkStart w:id="0" w:name="_GoBack"/>
+      <w:bookmarkEnd w:id="0"/>
+    </w:p>
     <w:sectPr>
       <w:pgSz w:w="12240" w:h="15840"/>
       <w:pgMar w:top="1440" w:right="1440" w:bottom="1440" w:left="1440" w:header="720" w:footer="720" w:gutter="0"/>

</xml_diff>

<commit_message>
AR: lots of UI and quests, update of schedule
</commit_message>
<xml_diff>
--- a/DFS Proposal and Schedule.docx
+++ b/DFS Proposal and Schedule.docx
@@ -1307,12 +1307,12 @@
       </w:tblPr>
       <w:tblGrid>
         <w:gridCol w:w="1531"/>
-        <w:gridCol w:w="1526"/>
-        <w:gridCol w:w="6208"/>
+        <w:gridCol w:w="1524"/>
+        <w:gridCol w:w="6210"/>
       </w:tblGrid>
       <w:tr>
         <w:trPr>
-          <w:trHeight w:val="681"/>
+          <w:trHeight w:val="534"/>
         </w:trPr>
         <w:tc>
           <w:tcPr>
@@ -1339,7 +1339,7 @@
         </w:tc>
         <w:tc>
           <w:tcPr>
-            <w:tcW w:w="1526" w:type="dxa"/>
+            <w:tcW w:w="1524" w:type="dxa"/>
             <w:tcBorders>
               <w:top w:val="single" w:sz="4" w:space="0" w:color="auto"/>
               <w:left w:val="single" w:sz="4" w:space="0" w:color="auto"/>
@@ -1364,7 +1364,7 @@
         </w:tc>
         <w:tc>
           <w:tcPr>
-            <w:tcW w:w="6208" w:type="dxa"/>
+            <w:tcW w:w="6210" w:type="dxa"/>
             <w:tcBorders>
               <w:top w:val="single" w:sz="4" w:space="0" w:color="auto"/>
               <w:left w:val="single" w:sz="4" w:space="0" w:color="auto"/>
@@ -1399,7 +1399,7 @@
       </w:tr>
       <w:tr>
         <w:trPr>
-          <w:trHeight w:val="681"/>
+          <w:trHeight w:val="201"/>
         </w:trPr>
         <w:tc>
           <w:tcPr>
@@ -1433,7 +1433,7 @@
         </w:tc>
         <w:tc>
           <w:tcPr>
-            <w:tcW w:w="1526" w:type="dxa"/>
+            <w:tcW w:w="1524" w:type="dxa"/>
             <w:tcBorders>
               <w:top w:val="single" w:sz="4" w:space="0" w:color="auto"/>
               <w:left w:val="single" w:sz="4" w:space="0" w:color="auto"/>
@@ -1468,7 +1468,7 @@
         </w:tc>
         <w:tc>
           <w:tcPr>
-            <w:tcW w:w="6208" w:type="dxa"/>
+            <w:tcW w:w="6210" w:type="dxa"/>
             <w:tcBorders>
               <w:top w:val="single" w:sz="4" w:space="0" w:color="auto"/>
               <w:left w:val="single" w:sz="4" w:space="0" w:color="auto"/>
@@ -1503,7 +1503,552 @@
       </w:tr>
       <w:tr>
         <w:trPr>
-          <w:trHeight w:val="737"/>
+          <w:trHeight w:val="561"/>
+        </w:trPr>
+        <w:tc>
+          <w:tcPr>
+            <w:tcW w:w="1531" w:type="dxa"/>
+            <w:tcBorders>
+              <w:top w:val="single" w:sz="4" w:space="0" w:color="auto"/>
+              <w:left w:val="single" w:sz="4" w:space="0" w:color="auto"/>
+              <w:bottom w:val="single" w:sz="4" w:space="0" w:color="auto"/>
+              <w:right w:val="single" w:sz="4" w:space="0" w:color="auto"/>
+            </w:tcBorders>
+            <w:shd w:val="clear" w:color="auto" w:fill="D0CECE" w:themeFill="background2" w:themeFillShade="E6"/>
+            <w:vAlign w:val="center"/>
+            <w:hideMark/>
+          </w:tcPr>
+          <w:p>
+            <w:pPr>
+              <w:spacing w:before="0" w:after="0"/>
+              <w:jc w:val="center"/>
+              <w:rPr>
+                <w:sz w:val="22"/>
+                <w:szCs w:val="22"/>
+              </w:rPr>
+            </w:pPr>
+            <w:r>
+              <w:rPr>
+                <w:sz w:val="22"/>
+                <w:szCs w:val="22"/>
+              </w:rPr>
+              <w:t>1</w:t>
+            </w:r>
+          </w:p>
+        </w:tc>
+        <w:tc>
+          <w:tcPr>
+            <w:tcW w:w="1524" w:type="dxa"/>
+            <w:tcBorders>
+              <w:top w:val="single" w:sz="4" w:space="0" w:color="auto"/>
+              <w:left w:val="single" w:sz="4" w:space="0" w:color="auto"/>
+              <w:bottom w:val="single" w:sz="4" w:space="0" w:color="auto"/>
+              <w:right w:val="single" w:sz="4" w:space="0" w:color="auto"/>
+            </w:tcBorders>
+            <w:shd w:val="clear" w:color="auto" w:fill="D0CECE" w:themeFill="background2" w:themeFillShade="E6"/>
+            <w:vAlign w:val="center"/>
+            <w:hideMark/>
+          </w:tcPr>
+          <w:p>
+            <w:pPr>
+              <w:spacing w:before="0" w:after="0"/>
+              <w:jc w:val="center"/>
+              <w:rPr>
+                <w:sz w:val="22"/>
+                <w:szCs w:val="22"/>
+              </w:rPr>
+            </w:pPr>
+            <w:r>
+              <w:rPr>
+                <w:sz w:val="22"/>
+                <w:szCs w:val="22"/>
+              </w:rPr>
+              <w:t>Jan 17</w:t>
+            </w:r>
+          </w:p>
+        </w:tc>
+        <w:tc>
+          <w:tcPr>
+            <w:tcW w:w="6210" w:type="dxa"/>
+            <w:tcBorders>
+              <w:top w:val="single" w:sz="4" w:space="0" w:color="auto"/>
+              <w:left w:val="single" w:sz="4" w:space="0" w:color="auto"/>
+              <w:bottom w:val="single" w:sz="4" w:space="0" w:color="auto"/>
+              <w:right w:val="single" w:sz="4" w:space="0" w:color="auto"/>
+            </w:tcBorders>
+            <w:shd w:val="clear" w:color="auto" w:fill="D0CECE" w:themeFill="background2" w:themeFillShade="E6"/>
+            <w:vAlign w:val="center"/>
+          </w:tcPr>
+          <w:p>
+            <w:pPr>
+              <w:spacing w:before="0" w:after="0"/>
+              <w:rPr>
+                <w:sz w:val="22"/>
+                <w:szCs w:val="22"/>
+              </w:rPr>
+            </w:pPr>
+            <w:r>
+              <w:rPr>
+                <w:sz w:val="22"/>
+                <w:szCs w:val="22"/>
+              </w:rPr>
+              <w:t>Project Planning</w:t>
+            </w:r>
+          </w:p>
+        </w:tc>
+      </w:tr>
+      <w:tr>
+        <w:trPr>
+          <w:trHeight w:hRule="exact" w:val="554"/>
+        </w:trPr>
+        <w:tc>
+          <w:tcPr>
+            <w:tcW w:w="1531" w:type="dxa"/>
+            <w:tcBorders>
+              <w:top w:val="single" w:sz="4" w:space="0" w:color="auto"/>
+              <w:left w:val="single" w:sz="4" w:space="0" w:color="auto"/>
+              <w:bottom w:val="single" w:sz="4" w:space="0" w:color="auto"/>
+              <w:right w:val="single" w:sz="4" w:space="0" w:color="auto"/>
+            </w:tcBorders>
+            <w:shd w:val="clear" w:color="auto" w:fill="D0CECE" w:themeFill="background2" w:themeFillShade="E6"/>
+            <w:vAlign w:val="center"/>
+            <w:hideMark/>
+          </w:tcPr>
+          <w:p>
+            <w:pPr>
+              <w:spacing w:before="0" w:after="0"/>
+              <w:jc w:val="center"/>
+              <w:rPr>
+                <w:sz w:val="22"/>
+                <w:szCs w:val="22"/>
+              </w:rPr>
+            </w:pPr>
+            <w:r>
+              <w:rPr>
+                <w:sz w:val="22"/>
+                <w:szCs w:val="22"/>
+              </w:rPr>
+              <w:t>2</w:t>
+            </w:r>
+          </w:p>
+        </w:tc>
+        <w:tc>
+          <w:tcPr>
+            <w:tcW w:w="1524" w:type="dxa"/>
+            <w:tcBorders>
+              <w:top w:val="single" w:sz="4" w:space="0" w:color="auto"/>
+              <w:left w:val="single" w:sz="4" w:space="0" w:color="auto"/>
+              <w:bottom w:val="single" w:sz="4" w:space="0" w:color="auto"/>
+              <w:right w:val="single" w:sz="4" w:space="0" w:color="auto"/>
+            </w:tcBorders>
+            <w:shd w:val="clear" w:color="auto" w:fill="D0CECE" w:themeFill="background2" w:themeFillShade="E6"/>
+            <w:vAlign w:val="center"/>
+            <w:hideMark/>
+          </w:tcPr>
+          <w:p>
+            <w:pPr>
+              <w:jc w:val="center"/>
+              <w:rPr>
+                <w:sz w:val="22"/>
+                <w:szCs w:val="22"/>
+              </w:rPr>
+            </w:pPr>
+            <w:r>
+              <w:rPr>
+                <w:sz w:val="22"/>
+                <w:szCs w:val="22"/>
+              </w:rPr>
+              <w:t>Jan 21,24</w:t>
+            </w:r>
+          </w:p>
+        </w:tc>
+        <w:tc>
+          <w:tcPr>
+            <w:tcW w:w="6210" w:type="dxa"/>
+            <w:tcBorders>
+              <w:top w:val="single" w:sz="4" w:space="0" w:color="auto"/>
+              <w:left w:val="single" w:sz="4" w:space="0" w:color="auto"/>
+              <w:bottom w:val="single" w:sz="4" w:space="0" w:color="auto"/>
+              <w:right w:val="single" w:sz="4" w:space="0" w:color="auto"/>
+            </w:tcBorders>
+            <w:shd w:val="clear" w:color="auto" w:fill="D0CECE" w:themeFill="background2" w:themeFillShade="E6"/>
+            <w:vAlign w:val="center"/>
+          </w:tcPr>
+          <w:p>
+            <w:pPr>
+              <w:spacing w:before="0" w:after="0"/>
+              <w:rPr>
+                <w:sz w:val="22"/>
+                <w:szCs w:val="22"/>
+              </w:rPr>
+            </w:pPr>
+            <w:r>
+              <w:rPr>
+                <w:sz w:val="22"/>
+                <w:szCs w:val="22"/>
+              </w:rPr>
+              <w:t>Project planning and Architecture</w:t>
+            </w:r>
+          </w:p>
+        </w:tc>
+      </w:tr>
+      <w:tr>
+        <w:trPr>
+          <w:trHeight w:hRule="exact" w:val="896"/>
+        </w:trPr>
+        <w:tc>
+          <w:tcPr>
+            <w:tcW w:w="1531" w:type="dxa"/>
+            <w:tcBorders>
+              <w:top w:val="single" w:sz="4" w:space="0" w:color="auto"/>
+              <w:left w:val="single" w:sz="4" w:space="0" w:color="auto"/>
+              <w:bottom w:val="single" w:sz="4" w:space="0" w:color="auto"/>
+              <w:right w:val="single" w:sz="4" w:space="0" w:color="auto"/>
+            </w:tcBorders>
+            <w:shd w:val="clear" w:color="auto" w:fill="D0CECE" w:themeFill="background2" w:themeFillShade="E6"/>
+            <w:vAlign w:val="center"/>
+            <w:hideMark/>
+          </w:tcPr>
+          <w:p>
+            <w:pPr>
+              <w:spacing w:before="0" w:after="0"/>
+              <w:jc w:val="center"/>
+              <w:rPr>
+                <w:sz w:val="22"/>
+                <w:szCs w:val="22"/>
+              </w:rPr>
+            </w:pPr>
+            <w:r>
+              <w:rPr>
+                <w:sz w:val="22"/>
+                <w:szCs w:val="22"/>
+              </w:rPr>
+              <w:t>3</w:t>
+            </w:r>
+          </w:p>
+        </w:tc>
+        <w:tc>
+          <w:tcPr>
+            <w:tcW w:w="1524" w:type="dxa"/>
+            <w:tcBorders>
+              <w:top w:val="single" w:sz="4" w:space="0" w:color="auto"/>
+              <w:left w:val="single" w:sz="4" w:space="0" w:color="auto"/>
+              <w:bottom w:val="single" w:sz="4" w:space="0" w:color="auto"/>
+              <w:right w:val="single" w:sz="4" w:space="0" w:color="auto"/>
+            </w:tcBorders>
+            <w:shd w:val="clear" w:color="auto" w:fill="D0CECE" w:themeFill="background2" w:themeFillShade="E6"/>
+            <w:vAlign w:val="center"/>
+            <w:hideMark/>
+          </w:tcPr>
+          <w:p>
+            <w:pPr>
+              <w:jc w:val="center"/>
+              <w:rPr>
+                <w:sz w:val="22"/>
+                <w:szCs w:val="22"/>
+              </w:rPr>
+            </w:pPr>
+            <w:r>
+              <w:rPr>
+                <w:sz w:val="22"/>
+                <w:szCs w:val="22"/>
+              </w:rPr>
+              <w:t>Jan 28,31</w:t>
+            </w:r>
+          </w:p>
+        </w:tc>
+        <w:tc>
+          <w:tcPr>
+            <w:tcW w:w="6210" w:type="dxa"/>
+            <w:tcBorders>
+              <w:top w:val="single" w:sz="4" w:space="0" w:color="auto"/>
+              <w:left w:val="single" w:sz="4" w:space="0" w:color="auto"/>
+              <w:bottom w:val="single" w:sz="4" w:space="0" w:color="auto"/>
+              <w:right w:val="single" w:sz="4" w:space="0" w:color="auto"/>
+            </w:tcBorders>
+            <w:shd w:val="clear" w:color="auto" w:fill="D0CECE" w:themeFill="background2" w:themeFillShade="E6"/>
+            <w:vAlign w:val="center"/>
+          </w:tcPr>
+          <w:p>
+            <w:pPr>
+              <w:spacing w:before="0" w:after="0"/>
+              <w:rPr>
+                <w:sz w:val="22"/>
+                <w:szCs w:val="22"/>
+              </w:rPr>
+            </w:pPr>
+            <w:r>
+              <w:rPr>
+                <w:sz w:val="22"/>
+                <w:szCs w:val="22"/>
+              </w:rPr>
+              <w:t>Get Map setup and player moving – 4 hours</w:t>
+            </w:r>
+          </w:p>
+          <w:p>
+            <w:pPr>
+              <w:spacing w:before="0" w:after="0"/>
+              <w:rPr>
+                <w:sz w:val="22"/>
+                <w:szCs w:val="22"/>
+              </w:rPr>
+            </w:pPr>
+            <w:r>
+              <w:rPr>
+                <w:sz w:val="22"/>
+                <w:szCs w:val="22"/>
+              </w:rPr>
+              <w:t>Get NPC made and interact</w:t>
+            </w:r>
+            <w:r>
+              <w:rPr>
+                <w:sz w:val="22"/>
+                <w:szCs w:val="22"/>
+              </w:rPr>
+              <w:t xml:space="preserve"> – 4 hours</w:t>
+            </w:r>
+          </w:p>
+          <w:p>
+            <w:pPr>
+              <w:spacing w:before="0" w:after="0"/>
+              <w:rPr>
+                <w:sz w:val="22"/>
+                <w:szCs w:val="22"/>
+              </w:rPr>
+            </w:pPr>
+          </w:p>
+        </w:tc>
+      </w:tr>
+      <w:tr>
+        <w:trPr>
+          <w:trHeight w:hRule="exact" w:val="1454"/>
+        </w:trPr>
+        <w:tc>
+          <w:tcPr>
+            <w:tcW w:w="1531" w:type="dxa"/>
+            <w:tcBorders>
+              <w:top w:val="single" w:sz="4" w:space="0" w:color="auto"/>
+              <w:left w:val="single" w:sz="4" w:space="0" w:color="auto"/>
+              <w:bottom w:val="single" w:sz="4" w:space="0" w:color="auto"/>
+              <w:right w:val="single" w:sz="4" w:space="0" w:color="auto"/>
+            </w:tcBorders>
+            <w:shd w:val="clear" w:color="auto" w:fill="D0CECE" w:themeFill="background2" w:themeFillShade="E6"/>
+            <w:vAlign w:val="center"/>
+            <w:hideMark/>
+          </w:tcPr>
+          <w:p>
+            <w:pPr>
+              <w:spacing w:before="0" w:after="0"/>
+              <w:jc w:val="center"/>
+              <w:rPr>
+                <w:sz w:val="22"/>
+                <w:szCs w:val="22"/>
+              </w:rPr>
+            </w:pPr>
+            <w:r>
+              <w:rPr>
+                <w:sz w:val="22"/>
+                <w:szCs w:val="22"/>
+              </w:rPr>
+              <w:t>4</w:t>
+            </w:r>
+          </w:p>
+        </w:tc>
+        <w:tc>
+          <w:tcPr>
+            <w:tcW w:w="1524" w:type="dxa"/>
+            <w:tcBorders>
+              <w:top w:val="single" w:sz="4" w:space="0" w:color="auto"/>
+              <w:left w:val="single" w:sz="4" w:space="0" w:color="auto"/>
+              <w:bottom w:val="single" w:sz="4" w:space="0" w:color="auto"/>
+              <w:right w:val="single" w:sz="4" w:space="0" w:color="auto"/>
+            </w:tcBorders>
+            <w:shd w:val="clear" w:color="auto" w:fill="D0CECE" w:themeFill="background2" w:themeFillShade="E6"/>
+            <w:vAlign w:val="center"/>
+            <w:hideMark/>
+          </w:tcPr>
+          <w:p>
+            <w:pPr>
+              <w:jc w:val="center"/>
+              <w:rPr>
+                <w:sz w:val="22"/>
+                <w:szCs w:val="22"/>
+              </w:rPr>
+            </w:pPr>
+            <w:r>
+              <w:rPr>
+                <w:sz w:val="22"/>
+                <w:szCs w:val="22"/>
+              </w:rPr>
+              <w:t>Feb 4,7</w:t>
+            </w:r>
+          </w:p>
+        </w:tc>
+        <w:tc>
+          <w:tcPr>
+            <w:tcW w:w="6210" w:type="dxa"/>
+            <w:tcBorders>
+              <w:top w:val="single" w:sz="4" w:space="0" w:color="auto"/>
+              <w:left w:val="single" w:sz="4" w:space="0" w:color="auto"/>
+              <w:bottom w:val="single" w:sz="4" w:space="0" w:color="auto"/>
+              <w:right w:val="single" w:sz="4" w:space="0" w:color="auto"/>
+            </w:tcBorders>
+            <w:shd w:val="clear" w:color="auto" w:fill="D0CECE" w:themeFill="background2" w:themeFillShade="E6"/>
+            <w:vAlign w:val="center"/>
+          </w:tcPr>
+          <w:p>
+            <w:pPr>
+              <w:spacing w:before="0" w:after="0"/>
+              <w:rPr>
+                <w:sz w:val="22"/>
+                <w:szCs w:val="22"/>
+              </w:rPr>
+            </w:pPr>
+            <w:r>
+              <w:rPr>
+                <w:sz w:val="22"/>
+                <w:szCs w:val="22"/>
+              </w:rPr>
+              <w:t>Get UI and interactions – 4 hours</w:t>
+            </w:r>
+          </w:p>
+          <w:p>
+            <w:pPr>
+              <w:pStyle w:val="ListParagraph"/>
+              <w:numPr>
+                <w:ilvl w:val="0"/>
+                <w:numId w:val="5"/>
+              </w:numPr>
+              <w:spacing w:before="0" w:after="0"/>
+              <w:rPr>
+                <w:sz w:val="22"/>
+                <w:szCs w:val="22"/>
+              </w:rPr>
+            </w:pPr>
+            <w:r>
+              <w:rPr>
+                <w:sz w:val="22"/>
+                <w:szCs w:val="22"/>
+              </w:rPr>
+              <w:t>Including starting the quest</w:t>
+            </w:r>
+          </w:p>
+          <w:p>
+            <w:pPr>
+              <w:spacing w:before="0" w:after="0"/>
+              <w:rPr>
+                <w:sz w:val="22"/>
+                <w:szCs w:val="22"/>
+              </w:rPr>
+            </w:pPr>
+            <w:r>
+              <w:rPr>
+                <w:sz w:val="22"/>
+                <w:szCs w:val="22"/>
+              </w:rPr>
+              <w:t>Rendering and animation – 4 hours</w:t>
+            </w:r>
+          </w:p>
+        </w:tc>
+      </w:tr>
+      <w:tr>
+        <w:trPr>
+          <w:trHeight w:hRule="exact" w:val="986"/>
+        </w:trPr>
+        <w:tc>
+          <w:tcPr>
+            <w:tcW w:w="1531" w:type="dxa"/>
+            <w:tcBorders>
+              <w:top w:val="single" w:sz="4" w:space="0" w:color="auto"/>
+              <w:left w:val="single" w:sz="4" w:space="0" w:color="auto"/>
+              <w:bottom w:val="single" w:sz="4" w:space="0" w:color="auto"/>
+              <w:right w:val="single" w:sz="4" w:space="0" w:color="auto"/>
+            </w:tcBorders>
+            <w:shd w:val="clear" w:color="auto" w:fill="D0CECE" w:themeFill="background2" w:themeFillShade="E6"/>
+            <w:vAlign w:val="center"/>
+            <w:hideMark/>
+          </w:tcPr>
+          <w:p>
+            <w:pPr>
+              <w:spacing w:before="0" w:after="0"/>
+              <w:jc w:val="center"/>
+              <w:rPr>
+                <w:sz w:val="22"/>
+                <w:szCs w:val="22"/>
+              </w:rPr>
+            </w:pPr>
+            <w:r>
+              <w:rPr>
+                <w:sz w:val="22"/>
+                <w:szCs w:val="22"/>
+              </w:rPr>
+              <w:t>5</w:t>
+            </w:r>
+          </w:p>
+        </w:tc>
+        <w:tc>
+          <w:tcPr>
+            <w:tcW w:w="1524" w:type="dxa"/>
+            <w:tcBorders>
+              <w:top w:val="single" w:sz="4" w:space="0" w:color="auto"/>
+              <w:left w:val="single" w:sz="4" w:space="0" w:color="auto"/>
+              <w:bottom w:val="single" w:sz="4" w:space="0" w:color="auto"/>
+              <w:right w:val="single" w:sz="4" w:space="0" w:color="auto"/>
+            </w:tcBorders>
+            <w:shd w:val="clear" w:color="auto" w:fill="D0CECE" w:themeFill="background2" w:themeFillShade="E6"/>
+            <w:vAlign w:val="center"/>
+            <w:hideMark/>
+          </w:tcPr>
+          <w:p>
+            <w:pPr>
+              <w:jc w:val="center"/>
+              <w:rPr>
+                <w:sz w:val="22"/>
+                <w:szCs w:val="22"/>
+              </w:rPr>
+            </w:pPr>
+            <w:r>
+              <w:rPr>
+                <w:sz w:val="22"/>
+                <w:szCs w:val="22"/>
+              </w:rPr>
+              <w:t>Feb 11,14</w:t>
+            </w:r>
+          </w:p>
+        </w:tc>
+        <w:tc>
+          <w:tcPr>
+            <w:tcW w:w="6210" w:type="dxa"/>
+            <w:tcBorders>
+              <w:top w:val="single" w:sz="4" w:space="0" w:color="auto"/>
+              <w:left w:val="single" w:sz="4" w:space="0" w:color="auto"/>
+              <w:bottom w:val="single" w:sz="4" w:space="0" w:color="auto"/>
+              <w:right w:val="single" w:sz="4" w:space="0" w:color="auto"/>
+            </w:tcBorders>
+            <w:shd w:val="clear" w:color="auto" w:fill="D0CECE" w:themeFill="background2" w:themeFillShade="E6"/>
+            <w:vAlign w:val="center"/>
+          </w:tcPr>
+          <w:p>
+            <w:pPr>
+              <w:spacing w:before="0" w:after="0"/>
+              <w:rPr>
+                <w:sz w:val="22"/>
+                <w:szCs w:val="22"/>
+              </w:rPr>
+            </w:pPr>
+            <w:r>
+              <w:rPr>
+                <w:sz w:val="22"/>
+                <w:szCs w:val="22"/>
+              </w:rPr>
+              <w:t>*** Out of town *** DICE Conference ***</w:t>
+            </w:r>
+          </w:p>
+        </w:tc>
+      </w:tr>
+      <w:tr>
+        <w:trPr>
+          <w:trHeight w:hRule="exact" w:val="4420"/>
         </w:trPr>
         <w:tc>
           <w:tcPr>
@@ -1531,13 +2076,13 @@
                 <w:sz w:val="22"/>
                 <w:szCs w:val="22"/>
               </w:rPr>
-              <w:t>1</w:t>
+              <w:t>6</w:t>
             </w:r>
           </w:p>
         </w:tc>
         <w:tc>
           <w:tcPr>
-            <w:tcW w:w="1526" w:type="dxa"/>
+            <w:tcW w:w="1524" w:type="dxa"/>
             <w:tcBorders>
               <w:top w:val="single" w:sz="4" w:space="0" w:color="auto"/>
               <w:left w:val="single" w:sz="4" w:space="0" w:color="auto"/>
@@ -1549,7 +2094,6 @@
           </w:tcPr>
           <w:p>
             <w:pPr>
-              <w:spacing w:before="0" w:after="0"/>
               <w:jc w:val="center"/>
               <w:rPr>
                 <w:sz w:val="22"/>
@@ -1561,13 +2105,13 @@
                 <w:sz w:val="22"/>
                 <w:szCs w:val="22"/>
               </w:rPr>
-              <w:t>Jan 17</w:t>
+              <w:t>Feb 18,21</w:t>
             </w:r>
           </w:p>
         </w:tc>
         <w:tc>
           <w:tcPr>
-            <w:tcW w:w="6208" w:type="dxa"/>
+            <w:tcW w:w="6210" w:type="dxa"/>
             <w:tcBorders>
               <w:top w:val="single" w:sz="4" w:space="0" w:color="auto"/>
               <w:left w:val="single" w:sz="4" w:space="0" w:color="auto"/>
@@ -1578,25 +2122,394 @@
           </w:tcPr>
           <w:p>
             <w:pPr>
-              <w:spacing w:before="0" w:after="0"/>
-              <w:rPr>
-                <w:sz w:val="22"/>
-                <w:szCs w:val="22"/>
-              </w:rPr>
-            </w:pPr>
-            <w:r>
-              <w:rPr>
-                <w:sz w:val="22"/>
-                <w:szCs w:val="22"/>
-              </w:rPr>
-              <w:t>Project Planning</w:t>
+              <w:pStyle w:val="ListParagraph"/>
+              <w:numPr>
+                <w:ilvl w:val="0"/>
+                <w:numId w:val="4"/>
+              </w:numPr>
+              <w:spacing w:before="0" w:after="0"/>
+              <w:rPr>
+                <w:sz w:val="22"/>
+                <w:szCs w:val="22"/>
+                <w:highlight w:val="yellow"/>
+              </w:rPr>
+            </w:pPr>
+            <w:r>
+              <w:rPr>
+                <w:sz w:val="22"/>
+                <w:szCs w:val="22"/>
+                <w:highlight w:val="yellow"/>
+              </w:rPr>
+              <w:t>Create more detailed schedule **</w:t>
+            </w:r>
+            <w:r>
+              <w:rPr>
+                <w:sz w:val="22"/>
+                <w:szCs w:val="22"/>
+                <w:highlight w:val="yellow"/>
+              </w:rPr>
+              <w:t xml:space="preserve"> - 1</w:t>
+            </w:r>
+            <w:r>
+              <w:rPr>
+                <w:sz w:val="22"/>
+                <w:szCs w:val="22"/>
+                <w:highlight w:val="yellow"/>
+              </w:rPr>
+              <w:t>.5</w:t>
+            </w:r>
+            <w:r>
+              <w:rPr>
+                <w:sz w:val="22"/>
+                <w:szCs w:val="22"/>
+                <w:highlight w:val="yellow"/>
+              </w:rPr>
+              <w:t xml:space="preserve"> hour</w:t>
+            </w:r>
+          </w:p>
+          <w:p>
+            <w:pPr>
+              <w:spacing w:before="0" w:after="0"/>
+              <w:rPr>
+                <w:sz w:val="22"/>
+                <w:szCs w:val="22"/>
+              </w:rPr>
+            </w:pPr>
+            <w:r>
+              <w:rPr>
+                <w:sz w:val="22"/>
+                <w:szCs w:val="22"/>
+              </w:rPr>
+              <w:t>Quest</w:t>
+            </w:r>
+          </w:p>
+          <w:p>
+            <w:pPr>
+              <w:pStyle w:val="ListParagraph"/>
+              <w:numPr>
+                <w:ilvl w:val="0"/>
+                <w:numId w:val="4"/>
+              </w:numPr>
+              <w:spacing w:before="0" w:after="0"/>
+              <w:rPr>
+                <w:sz w:val="22"/>
+                <w:szCs w:val="22"/>
+                <w:highlight w:val="yellow"/>
+              </w:rPr>
+            </w:pPr>
+            <w:r>
+              <w:rPr>
+                <w:sz w:val="22"/>
+                <w:szCs w:val="22"/>
+                <w:highlight w:val="yellow"/>
+              </w:rPr>
+              <w:t>When close enough to NPC, interact key appears on it</w:t>
+            </w:r>
+            <w:r>
+              <w:rPr>
+                <w:sz w:val="22"/>
+                <w:szCs w:val="22"/>
+                <w:highlight w:val="yellow"/>
+              </w:rPr>
+              <w:t xml:space="preserve"> – 30 mins</w:t>
+            </w:r>
+          </w:p>
+          <w:p>
+            <w:pPr>
+              <w:pStyle w:val="ListParagraph"/>
+              <w:numPr>
+                <w:ilvl w:val="0"/>
+                <w:numId w:val="4"/>
+              </w:numPr>
+              <w:spacing w:before="0" w:after="0"/>
+              <w:rPr>
+                <w:sz w:val="22"/>
+                <w:szCs w:val="22"/>
+                <w:highlight w:val="yellow"/>
+              </w:rPr>
+            </w:pPr>
+            <w:r>
+              <w:rPr>
+                <w:sz w:val="22"/>
+                <w:szCs w:val="22"/>
+                <w:highlight w:val="yellow"/>
+              </w:rPr>
+              <w:t>Interact with NPC</w:t>
+            </w:r>
+            <w:r>
+              <w:rPr>
+                <w:sz w:val="22"/>
+                <w:szCs w:val="22"/>
+                <w:highlight w:val="yellow"/>
+              </w:rPr>
+              <w:t xml:space="preserve"> – (1.5 hours)</w:t>
+            </w:r>
+          </w:p>
+          <w:p>
+            <w:pPr>
+              <w:pStyle w:val="ListParagraph"/>
+              <w:numPr>
+                <w:ilvl w:val="1"/>
+                <w:numId w:val="4"/>
+              </w:numPr>
+              <w:spacing w:before="0" w:after="0"/>
+              <w:rPr>
+                <w:sz w:val="22"/>
+                <w:szCs w:val="22"/>
+                <w:highlight w:val="yellow"/>
+              </w:rPr>
+            </w:pPr>
+            <w:r>
+              <w:rPr>
+                <w:sz w:val="22"/>
+                <w:szCs w:val="22"/>
+                <w:highlight w:val="yellow"/>
+              </w:rPr>
+              <w:t>Give quest</w:t>
+            </w:r>
+            <w:r>
+              <w:rPr>
+                <w:sz w:val="22"/>
+                <w:szCs w:val="22"/>
+                <w:highlight w:val="yellow"/>
+              </w:rPr>
+              <w:t xml:space="preserve"> – 1 hour</w:t>
+            </w:r>
+          </w:p>
+          <w:p>
+            <w:pPr>
+              <w:pStyle w:val="ListParagraph"/>
+              <w:numPr>
+                <w:ilvl w:val="1"/>
+                <w:numId w:val="4"/>
+              </w:numPr>
+              <w:spacing w:before="0" w:after="0"/>
+              <w:rPr>
+                <w:sz w:val="22"/>
+                <w:szCs w:val="22"/>
+                <w:highlight w:val="yellow"/>
+              </w:rPr>
+            </w:pPr>
+            <w:r>
+              <w:rPr>
+                <w:sz w:val="22"/>
+                <w:szCs w:val="22"/>
+                <w:highlight w:val="yellow"/>
+              </w:rPr>
+              <w:t>Create Dialog box</w:t>
+            </w:r>
+            <w:r>
+              <w:rPr>
+                <w:sz w:val="22"/>
+                <w:szCs w:val="22"/>
+                <w:highlight w:val="yellow"/>
+              </w:rPr>
+              <w:t xml:space="preserve"> – 30 mins</w:t>
+            </w:r>
+          </w:p>
+          <w:p>
+            <w:pPr>
+              <w:spacing w:before="0" w:after="0"/>
+              <w:rPr>
+                <w:sz w:val="22"/>
+                <w:szCs w:val="22"/>
+              </w:rPr>
+            </w:pPr>
+            <w:r>
+              <w:rPr>
+                <w:sz w:val="22"/>
+                <w:szCs w:val="22"/>
+              </w:rPr>
+              <w:t>Combat</w:t>
+            </w:r>
+          </w:p>
+          <w:p>
+            <w:pPr>
+              <w:pStyle w:val="ListParagraph"/>
+              <w:numPr>
+                <w:ilvl w:val="0"/>
+                <w:numId w:val="4"/>
+              </w:numPr>
+              <w:spacing w:before="0" w:after="0"/>
+              <w:rPr>
+                <w:sz w:val="22"/>
+                <w:szCs w:val="22"/>
+              </w:rPr>
+            </w:pPr>
+            <w:r>
+              <w:rPr>
+                <w:sz w:val="22"/>
+                <w:szCs w:val="22"/>
+              </w:rPr>
+              <w:t xml:space="preserve">Get Enemies to spawn </w:t>
+            </w:r>
+            <w:r>
+              <w:rPr>
+                <w:sz w:val="22"/>
+                <w:szCs w:val="22"/>
+              </w:rPr>
+              <w:t xml:space="preserve">– </w:t>
+            </w:r>
+            <w:r>
+              <w:rPr>
+                <w:sz w:val="22"/>
+                <w:szCs w:val="22"/>
+              </w:rPr>
+              <w:t>(1</w:t>
+            </w:r>
+            <w:r>
+              <w:rPr>
+                <w:sz w:val="22"/>
+                <w:szCs w:val="22"/>
+              </w:rPr>
+              <w:t xml:space="preserve"> hour</w:t>
+            </w:r>
+            <w:r>
+              <w:rPr>
+                <w:sz w:val="22"/>
+                <w:szCs w:val="22"/>
+              </w:rPr>
+              <w:t>)</w:t>
+            </w:r>
+          </w:p>
+          <w:p>
+            <w:pPr>
+              <w:pStyle w:val="ListParagraph"/>
+              <w:numPr>
+                <w:ilvl w:val="1"/>
+                <w:numId w:val="4"/>
+              </w:numPr>
+              <w:spacing w:before="0" w:after="0"/>
+              <w:rPr>
+                <w:sz w:val="22"/>
+                <w:szCs w:val="22"/>
+              </w:rPr>
+            </w:pPr>
+            <w:r>
+              <w:rPr>
+                <w:sz w:val="22"/>
+                <w:szCs w:val="22"/>
+              </w:rPr>
+              <w:t xml:space="preserve">Render enemy – </w:t>
+            </w:r>
+            <w:r>
+              <w:rPr>
+                <w:sz w:val="22"/>
+                <w:szCs w:val="22"/>
+              </w:rPr>
+              <w:t>30</w:t>
+            </w:r>
+            <w:r>
+              <w:rPr>
+                <w:sz w:val="22"/>
+                <w:szCs w:val="22"/>
+              </w:rPr>
+              <w:t xml:space="preserve"> mins</w:t>
+            </w:r>
+          </w:p>
+          <w:p>
+            <w:pPr>
+              <w:pStyle w:val="ListParagraph"/>
+              <w:numPr>
+                <w:ilvl w:val="1"/>
+                <w:numId w:val="4"/>
+              </w:numPr>
+              <w:spacing w:before="0" w:after="0"/>
+              <w:rPr>
+                <w:sz w:val="22"/>
+                <w:szCs w:val="22"/>
+              </w:rPr>
+            </w:pPr>
+            <w:r>
+              <w:rPr>
+                <w:sz w:val="22"/>
+                <w:szCs w:val="22"/>
+              </w:rPr>
+              <w:t>Place enemies correctly – 15 mins</w:t>
+            </w:r>
+          </w:p>
+          <w:p>
+            <w:pPr>
+              <w:pStyle w:val="ListParagraph"/>
+              <w:numPr>
+                <w:ilvl w:val="1"/>
+                <w:numId w:val="4"/>
+              </w:numPr>
+              <w:spacing w:before="0" w:after="0"/>
+              <w:rPr>
+                <w:sz w:val="22"/>
+                <w:szCs w:val="22"/>
+              </w:rPr>
+            </w:pPr>
+            <w:r>
+              <w:rPr>
+                <w:sz w:val="22"/>
+                <w:szCs w:val="22"/>
+              </w:rPr>
+              <w:t>Correct components on enemies – 15 mins</w:t>
+            </w:r>
+          </w:p>
+          <w:p>
+            <w:pPr>
+              <w:pStyle w:val="ListParagraph"/>
+              <w:numPr>
+                <w:ilvl w:val="0"/>
+                <w:numId w:val="4"/>
+              </w:numPr>
+              <w:spacing w:before="0" w:after="0"/>
+              <w:rPr>
+                <w:sz w:val="22"/>
+                <w:szCs w:val="22"/>
+              </w:rPr>
+            </w:pPr>
+            <w:r>
+              <w:rPr>
+                <w:sz w:val="22"/>
+                <w:szCs w:val="22"/>
+              </w:rPr>
+              <w:t>Player can fire visible bullet</w:t>
+            </w:r>
+            <w:r>
+              <w:rPr>
+                <w:sz w:val="22"/>
+                <w:szCs w:val="22"/>
+              </w:rPr>
+              <w:t xml:space="preserve"> – 1 hour</w:t>
+            </w:r>
+          </w:p>
+          <w:p>
+            <w:pPr>
+              <w:pStyle w:val="ListParagraph"/>
+              <w:numPr>
+                <w:ilvl w:val="0"/>
+                <w:numId w:val="4"/>
+              </w:numPr>
+              <w:spacing w:before="0" w:after="0"/>
+              <w:rPr>
+                <w:sz w:val="22"/>
+                <w:szCs w:val="22"/>
+              </w:rPr>
+            </w:pPr>
+            <w:r>
+              <w:rPr>
+                <w:sz w:val="22"/>
+                <w:szCs w:val="22"/>
+              </w:rPr>
+              <w:t>Bullet can die after 1 sec</w:t>
+            </w:r>
+            <w:r>
+              <w:rPr>
+                <w:sz w:val="22"/>
+                <w:szCs w:val="22"/>
+              </w:rPr>
+              <w:t xml:space="preserve"> – 30 mins</w:t>
             </w:r>
           </w:p>
         </w:tc>
       </w:tr>
       <w:tr>
         <w:trPr>
-          <w:trHeight w:hRule="exact" w:val="1480"/>
+          <w:trHeight w:hRule="exact" w:val="5140"/>
         </w:trPr>
         <w:tc>
           <w:tcPr>
@@ -1624,13 +2537,14 @@
                 <w:sz w:val="22"/>
                 <w:szCs w:val="22"/>
               </w:rPr>
-              <w:t>2</w:t>
+              <w:lastRenderedPageBreak/>
+              <w:t>7</w:t>
             </w:r>
           </w:p>
         </w:tc>
         <w:tc>
           <w:tcPr>
-            <w:tcW w:w="1526" w:type="dxa"/>
+            <w:tcW w:w="1524" w:type="dxa"/>
             <w:tcBorders>
               <w:top w:val="single" w:sz="4" w:space="0" w:color="auto"/>
               <w:left w:val="single" w:sz="4" w:space="0" w:color="auto"/>
@@ -1653,13 +2567,13 @@
                 <w:sz w:val="22"/>
                 <w:szCs w:val="22"/>
               </w:rPr>
-              <w:t>Jan 21,24</w:t>
+              <w:t>Feb 25,28</w:t>
             </w:r>
           </w:p>
         </w:tc>
         <w:tc>
           <w:tcPr>
-            <w:tcW w:w="6208" w:type="dxa"/>
+            <w:tcW w:w="6210" w:type="dxa"/>
             <w:tcBorders>
               <w:top w:val="single" w:sz="4" w:space="0" w:color="auto"/>
               <w:left w:val="single" w:sz="4" w:space="0" w:color="auto"/>
@@ -1681,14 +2595,247 @@
                 <w:sz w:val="22"/>
                 <w:szCs w:val="22"/>
               </w:rPr>
-              <w:t>Project planning and Architecture</w:t>
+              <w:t>Physics</w:t>
+            </w:r>
+          </w:p>
+          <w:p>
+            <w:pPr>
+              <w:pStyle w:val="ListParagraph"/>
+              <w:numPr>
+                <w:ilvl w:val="0"/>
+                <w:numId w:val="4"/>
+              </w:numPr>
+              <w:spacing w:before="0" w:after="0"/>
+              <w:rPr>
+                <w:sz w:val="22"/>
+                <w:szCs w:val="22"/>
+              </w:rPr>
+            </w:pPr>
+            <w:r>
+              <w:rPr>
+                <w:sz w:val="22"/>
+                <w:szCs w:val="22"/>
+              </w:rPr>
+              <w:t>Dynamic Physics components collide with solid walls – 1.5 hours</w:t>
+            </w:r>
+          </w:p>
+          <w:p>
+            <w:pPr>
+              <w:pStyle w:val="ListParagraph"/>
+              <w:numPr>
+                <w:ilvl w:val="0"/>
+                <w:numId w:val="4"/>
+              </w:numPr>
+              <w:spacing w:before="0" w:after="0"/>
+              <w:rPr>
+                <w:sz w:val="22"/>
+                <w:szCs w:val="22"/>
+              </w:rPr>
+            </w:pPr>
+            <w:r>
+              <w:rPr>
+                <w:sz w:val="22"/>
+                <w:szCs w:val="22"/>
+              </w:rPr>
+              <w:t>Dynamic Physics components collides with other Physics components – (45 mins)</w:t>
+            </w:r>
+          </w:p>
+          <w:p>
+            <w:pPr>
+              <w:pStyle w:val="ListParagraph"/>
+              <w:numPr>
+                <w:ilvl w:val="1"/>
+                <w:numId w:val="4"/>
+              </w:numPr>
+              <w:spacing w:before="0" w:after="0"/>
+              <w:rPr>
+                <w:sz w:val="22"/>
+                <w:szCs w:val="22"/>
+              </w:rPr>
+            </w:pPr>
+            <w:r>
+              <w:rPr>
+                <w:sz w:val="22"/>
+                <w:szCs w:val="22"/>
+              </w:rPr>
+              <w:t>Dynamic – 30 mins</w:t>
+            </w:r>
+          </w:p>
+          <w:p>
+            <w:pPr>
+              <w:pStyle w:val="ListParagraph"/>
+              <w:numPr>
+                <w:ilvl w:val="1"/>
+                <w:numId w:val="4"/>
+              </w:numPr>
+              <w:spacing w:before="0" w:after="0"/>
+              <w:rPr>
+                <w:sz w:val="22"/>
+                <w:szCs w:val="22"/>
+              </w:rPr>
+            </w:pPr>
+            <w:r>
+              <w:rPr>
+                <w:sz w:val="22"/>
+                <w:szCs w:val="22"/>
+              </w:rPr>
+              <w:t>Static – 15 mins</w:t>
+            </w:r>
+          </w:p>
+          <w:p>
+            <w:pPr>
+              <w:pStyle w:val="ListParagraph"/>
+              <w:numPr>
+                <w:ilvl w:val="0"/>
+                <w:numId w:val="7"/>
+              </w:numPr>
+              <w:spacing w:before="0" w:after="0"/>
+              <w:rPr>
+                <w:sz w:val="22"/>
+                <w:szCs w:val="22"/>
+              </w:rPr>
+            </w:pPr>
+            <w:r>
+              <w:rPr>
+                <w:sz w:val="22"/>
+                <w:szCs w:val="22"/>
+              </w:rPr>
+              <w:t>Keeps a list of ids that it collided with for other systems to reference</w:t>
+            </w:r>
+            <w:r>
+              <w:rPr>
+                <w:sz w:val="22"/>
+                <w:szCs w:val="22"/>
+              </w:rPr>
+              <w:t xml:space="preserve"> – 15 mins</w:t>
+            </w:r>
+          </w:p>
+          <w:p>
+            <w:pPr>
+              <w:spacing w:before="0" w:after="0"/>
+              <w:rPr>
+                <w:sz w:val="22"/>
+                <w:szCs w:val="22"/>
+              </w:rPr>
+            </w:pPr>
+            <w:r>
+              <w:rPr>
+                <w:sz w:val="22"/>
+                <w:szCs w:val="22"/>
+              </w:rPr>
+              <w:t>Combat 2.0</w:t>
+            </w:r>
+          </w:p>
+          <w:p>
+            <w:pPr>
+              <w:pStyle w:val="ListParagraph"/>
+              <w:numPr>
+                <w:ilvl w:val="0"/>
+                <w:numId w:val="4"/>
+              </w:numPr>
+              <w:spacing w:before="0" w:after="0"/>
+              <w:rPr>
+                <w:sz w:val="22"/>
+                <w:szCs w:val="22"/>
+              </w:rPr>
+            </w:pPr>
+            <w:r>
+              <w:rPr>
+                <w:sz w:val="22"/>
+                <w:szCs w:val="22"/>
+              </w:rPr>
+              <w:t>Bullet can collide with enemy – 15 mins</w:t>
+            </w:r>
+          </w:p>
+          <w:p>
+            <w:pPr>
+              <w:pStyle w:val="ListParagraph"/>
+              <w:numPr>
+                <w:ilvl w:val="0"/>
+                <w:numId w:val="4"/>
+              </w:numPr>
+              <w:spacing w:before="0" w:after="0"/>
+              <w:rPr>
+                <w:sz w:val="22"/>
+                <w:szCs w:val="22"/>
+              </w:rPr>
+            </w:pPr>
+            <w:r>
+              <w:rPr>
+                <w:sz w:val="22"/>
+                <w:szCs w:val="22"/>
+              </w:rPr>
+              <w:t>Enemies can take damage – 15 mins</w:t>
+            </w:r>
+          </w:p>
+          <w:p>
+            <w:pPr>
+              <w:pStyle w:val="ListParagraph"/>
+              <w:numPr>
+                <w:ilvl w:val="0"/>
+                <w:numId w:val="4"/>
+              </w:numPr>
+              <w:spacing w:before="0" w:after="0"/>
+              <w:rPr>
+                <w:sz w:val="22"/>
+                <w:szCs w:val="22"/>
+              </w:rPr>
+            </w:pPr>
+            <w:r>
+              <w:rPr>
+                <w:sz w:val="22"/>
+                <w:szCs w:val="22"/>
+              </w:rPr>
+              <w:t>Enemies can die – 15 mins</w:t>
+            </w:r>
+          </w:p>
+          <w:p>
+            <w:pPr>
+              <w:pStyle w:val="ListParagraph"/>
+              <w:numPr>
+                <w:ilvl w:val="0"/>
+                <w:numId w:val="4"/>
+              </w:numPr>
+              <w:spacing w:before="0" w:after="0"/>
+              <w:rPr>
+                <w:sz w:val="22"/>
+                <w:szCs w:val="22"/>
+              </w:rPr>
+            </w:pPr>
+            <w:r>
+              <w:rPr>
+                <w:sz w:val="22"/>
+                <w:szCs w:val="22"/>
+              </w:rPr>
+              <w:t>Get enemies to fire back at player when in range – 30 mins</w:t>
+            </w:r>
+          </w:p>
+          <w:p>
+            <w:pPr>
+              <w:pStyle w:val="ListParagraph"/>
+              <w:numPr>
+                <w:ilvl w:val="0"/>
+                <w:numId w:val="4"/>
+              </w:numPr>
+              <w:spacing w:before="0" w:after="0"/>
+              <w:rPr>
+                <w:sz w:val="22"/>
+                <w:szCs w:val="22"/>
+              </w:rPr>
+            </w:pPr>
+            <w:r>
+              <w:rPr>
+                <w:sz w:val="22"/>
+                <w:szCs w:val="22"/>
+              </w:rPr>
+              <w:t>Get enemies to move toward player when in range – 30 mins</w:t>
             </w:r>
           </w:p>
         </w:tc>
       </w:tr>
       <w:tr>
         <w:trPr>
-          <w:trHeight w:hRule="exact" w:val="865"/>
+          <w:trHeight w:hRule="exact" w:val="541"/>
         </w:trPr>
         <w:tc>
           <w:tcPr>
@@ -1716,13 +2863,13 @@
                 <w:sz w:val="22"/>
                 <w:szCs w:val="22"/>
               </w:rPr>
-              <w:t>3</w:t>
+              <w:t>8</w:t>
             </w:r>
           </w:p>
         </w:tc>
         <w:tc>
           <w:tcPr>
-            <w:tcW w:w="1526" w:type="dxa"/>
+            <w:tcW w:w="1524" w:type="dxa"/>
             <w:tcBorders>
               <w:top w:val="single" w:sz="4" w:space="0" w:color="auto"/>
               <w:left w:val="single" w:sz="4" w:space="0" w:color="auto"/>
@@ -1745,13 +2892,13 @@
                 <w:sz w:val="22"/>
                 <w:szCs w:val="22"/>
               </w:rPr>
-              <w:t>Jan 28,31</w:t>
+              <w:t>Mar 3,6</w:t>
             </w:r>
           </w:p>
         </w:tc>
         <w:tc>
           <w:tcPr>
-            <w:tcW w:w="6208" w:type="dxa"/>
+            <w:tcW w:w="6210" w:type="dxa"/>
             <w:tcBorders>
               <w:top w:val="single" w:sz="4" w:space="0" w:color="auto"/>
               <w:left w:val="single" w:sz="4" w:space="0" w:color="auto"/>
@@ -1770,49 +2917,18 @@
             </w:pPr>
             <w:r>
               <w:rPr>
-                <w:sz w:val="22"/>
-                <w:szCs w:val="22"/>
-              </w:rPr>
-              <w:t>Get Map setup and player moving – 4 hours</w:t>
-            </w:r>
-          </w:p>
-          <w:p>
-            <w:pPr>
-              <w:spacing w:before="0" w:after="0"/>
-              <w:rPr>
-                <w:sz w:val="22"/>
-                <w:szCs w:val="22"/>
-              </w:rPr>
-            </w:pPr>
-            <w:r>
-              <w:rPr>
-                <w:sz w:val="22"/>
-                <w:szCs w:val="22"/>
-              </w:rPr>
-              <w:t>Get NPC made and interact</w:t>
-            </w:r>
-            <w:r>
-              <w:rPr>
-                <w:sz w:val="22"/>
-                <w:szCs w:val="22"/>
-              </w:rPr>
-              <w:t xml:space="preserve"> – 4 hours</w:t>
-            </w:r>
-          </w:p>
-          <w:p>
-            <w:pPr>
-              <w:spacing w:before="0" w:after="0"/>
-              <w:rPr>
-                <w:sz w:val="22"/>
-                <w:szCs w:val="22"/>
-              </w:rPr>
-            </w:pPr>
+                <w:b/>
+                <w:sz w:val="22"/>
+                <w:szCs w:val="22"/>
+              </w:rPr>
+              <w:t>Midterm Presentation – Due 3/10</w:t>
+            </w:r>
           </w:p>
         </w:tc>
       </w:tr>
       <w:tr>
         <w:trPr>
-          <w:trHeight w:hRule="exact" w:val="1030"/>
+          <w:trHeight w:hRule="exact" w:val="811"/>
         </w:trPr>
         <w:tc>
           <w:tcPr>
@@ -1831,22 +2947,24 @@
               <w:spacing w:before="0" w:after="0"/>
               <w:jc w:val="center"/>
               <w:rPr>
-                <w:sz w:val="22"/>
-                <w:szCs w:val="22"/>
-              </w:rPr>
-            </w:pPr>
-            <w:r>
-              <w:rPr>
-                <w:sz w:val="22"/>
-                <w:szCs w:val="22"/>
-              </w:rPr>
-              <w:t>4</w:t>
+                <w:b/>
+                <w:sz w:val="22"/>
+                <w:szCs w:val="22"/>
+              </w:rPr>
+            </w:pPr>
+            <w:r>
+              <w:rPr>
+                <w:b/>
+                <w:sz w:val="22"/>
+                <w:szCs w:val="22"/>
+              </w:rPr>
+              <w:t>9</w:t>
             </w:r>
           </w:p>
         </w:tc>
         <w:tc>
           <w:tcPr>
-            <w:tcW w:w="1526" w:type="dxa"/>
+            <w:tcW w:w="1524" w:type="dxa"/>
             <w:tcBorders>
               <w:top w:val="single" w:sz="4" w:space="0" w:color="auto"/>
               <w:left w:val="single" w:sz="4" w:space="0" w:color="auto"/>
@@ -1860,22 +2978,24 @@
             <w:pPr>
               <w:jc w:val="center"/>
               <w:rPr>
-                <w:sz w:val="22"/>
-                <w:szCs w:val="22"/>
-              </w:rPr>
-            </w:pPr>
-            <w:r>
-              <w:rPr>
-                <w:sz w:val="22"/>
-                <w:szCs w:val="22"/>
-              </w:rPr>
-              <w:t>Feb 4,7</w:t>
+                <w:b/>
+                <w:sz w:val="22"/>
+                <w:szCs w:val="22"/>
+              </w:rPr>
+            </w:pPr>
+            <w:r>
+              <w:rPr>
+                <w:b/>
+                <w:sz w:val="22"/>
+                <w:szCs w:val="22"/>
+              </w:rPr>
+              <w:t>Mar 10,13</w:t>
             </w:r>
           </w:p>
         </w:tc>
         <w:tc>
           <w:tcPr>
-            <w:tcW w:w="6208" w:type="dxa"/>
+            <w:tcW w:w="6210" w:type="dxa"/>
             <w:tcBorders>
               <w:top w:val="single" w:sz="4" w:space="0" w:color="auto"/>
               <w:left w:val="single" w:sz="4" w:space="0" w:color="auto"/>
@@ -1888,795 +3008,25 @@
             <w:pPr>
               <w:spacing w:before="0" w:after="0"/>
               <w:rPr>
-                <w:sz w:val="22"/>
-                <w:szCs w:val="22"/>
-              </w:rPr>
-            </w:pPr>
-            <w:r>
-              <w:rPr>
-                <w:sz w:val="22"/>
-                <w:szCs w:val="22"/>
-              </w:rPr>
-              <w:t>Get UI and interactions – 4 hours</w:t>
-            </w:r>
-          </w:p>
-          <w:p>
-            <w:pPr>
-              <w:pStyle w:val="ListParagraph"/>
-              <w:numPr>
-                <w:ilvl w:val="0"/>
-                <w:numId w:val="5"/>
-              </w:numPr>
-              <w:spacing w:before="0" w:after="0"/>
-              <w:rPr>
-                <w:sz w:val="22"/>
-                <w:szCs w:val="22"/>
-              </w:rPr>
-            </w:pPr>
-            <w:r>
-              <w:rPr>
-                <w:sz w:val="22"/>
-                <w:szCs w:val="22"/>
-              </w:rPr>
-              <w:t>Including starting the quest</w:t>
-            </w:r>
-          </w:p>
-          <w:p>
-            <w:pPr>
-              <w:spacing w:before="0" w:after="0"/>
-              <w:rPr>
-                <w:sz w:val="22"/>
-                <w:szCs w:val="22"/>
-              </w:rPr>
-            </w:pPr>
-            <w:r>
-              <w:rPr>
-                <w:sz w:val="22"/>
-                <w:szCs w:val="22"/>
-              </w:rPr>
-              <w:t>Rendering and animation – 4 hours</w:t>
+                <w:b/>
+                <w:sz w:val="22"/>
+                <w:szCs w:val="22"/>
+              </w:rPr>
+            </w:pPr>
+            <w:r>
+              <w:rPr>
+                <w:b/>
+                <w:sz w:val="22"/>
+                <w:szCs w:val="22"/>
+              </w:rPr>
+              <w:t>Midterm Presentations</w:t>
             </w:r>
           </w:p>
         </w:tc>
       </w:tr>
       <w:tr>
         <w:trPr>
-          <w:trHeight w:hRule="exact" w:val="712"/>
-        </w:trPr>
-        <w:tc>
-          <w:tcPr>
-            <w:tcW w:w="1531" w:type="dxa"/>
-            <w:tcBorders>
-              <w:top w:val="single" w:sz="4" w:space="0" w:color="auto"/>
-              <w:left w:val="single" w:sz="4" w:space="0" w:color="auto"/>
-              <w:bottom w:val="single" w:sz="4" w:space="0" w:color="auto"/>
-              <w:right w:val="single" w:sz="4" w:space="0" w:color="auto"/>
-            </w:tcBorders>
-            <w:vAlign w:val="center"/>
-            <w:hideMark/>
-          </w:tcPr>
-          <w:p>
-            <w:pPr>
-              <w:spacing w:before="0" w:after="0"/>
-              <w:jc w:val="center"/>
-              <w:rPr>
-                <w:sz w:val="22"/>
-                <w:szCs w:val="22"/>
-              </w:rPr>
-            </w:pPr>
-            <w:r>
-              <w:rPr>
-                <w:sz w:val="22"/>
-                <w:szCs w:val="22"/>
-              </w:rPr>
-              <w:t>5</w:t>
-            </w:r>
-          </w:p>
-        </w:tc>
-        <w:tc>
-          <w:tcPr>
-            <w:tcW w:w="1526" w:type="dxa"/>
-            <w:tcBorders>
-              <w:top w:val="single" w:sz="4" w:space="0" w:color="auto"/>
-              <w:left w:val="single" w:sz="4" w:space="0" w:color="auto"/>
-              <w:bottom w:val="single" w:sz="4" w:space="0" w:color="auto"/>
-              <w:right w:val="single" w:sz="4" w:space="0" w:color="auto"/>
-            </w:tcBorders>
-            <w:vAlign w:val="center"/>
-            <w:hideMark/>
-          </w:tcPr>
-          <w:p>
-            <w:pPr>
-              <w:jc w:val="center"/>
-              <w:rPr>
-                <w:sz w:val="22"/>
-                <w:szCs w:val="22"/>
-              </w:rPr>
-            </w:pPr>
-            <w:r>
-              <w:rPr>
-                <w:sz w:val="22"/>
-                <w:szCs w:val="22"/>
-              </w:rPr>
-              <w:t>Feb 11,14</w:t>
-            </w:r>
-          </w:p>
-        </w:tc>
-        <w:tc>
-          <w:tcPr>
-            <w:tcW w:w="6208" w:type="dxa"/>
-            <w:tcBorders>
-              <w:top w:val="single" w:sz="4" w:space="0" w:color="auto"/>
-              <w:left w:val="single" w:sz="4" w:space="0" w:color="auto"/>
-              <w:bottom w:val="single" w:sz="4" w:space="0" w:color="auto"/>
-              <w:right w:val="single" w:sz="4" w:space="0" w:color="auto"/>
-            </w:tcBorders>
-            <w:vAlign w:val="center"/>
-          </w:tcPr>
-          <w:p>
-            <w:pPr>
-              <w:spacing w:before="0" w:after="0"/>
-              <w:rPr>
-                <w:sz w:val="22"/>
-                <w:szCs w:val="22"/>
-              </w:rPr>
-            </w:pPr>
-            <w:r>
-              <w:rPr>
-                <w:sz w:val="22"/>
-                <w:szCs w:val="22"/>
-              </w:rPr>
-              <w:t>*** Out of town *** DICE Conference ***</w:t>
-            </w:r>
-          </w:p>
-        </w:tc>
-      </w:tr>
-      <w:tr>
-        <w:trPr>
-          <w:trHeight w:hRule="exact" w:val="3433"/>
-        </w:trPr>
-        <w:tc>
-          <w:tcPr>
-            <w:tcW w:w="1531" w:type="dxa"/>
-            <w:tcBorders>
-              <w:top w:val="single" w:sz="4" w:space="0" w:color="auto"/>
-              <w:left w:val="single" w:sz="4" w:space="0" w:color="auto"/>
-              <w:bottom w:val="single" w:sz="4" w:space="0" w:color="auto"/>
-              <w:right w:val="single" w:sz="4" w:space="0" w:color="auto"/>
-            </w:tcBorders>
-            <w:vAlign w:val="center"/>
-            <w:hideMark/>
-          </w:tcPr>
-          <w:p>
-            <w:pPr>
-              <w:spacing w:before="0" w:after="0"/>
-              <w:jc w:val="center"/>
-              <w:rPr>
-                <w:sz w:val="22"/>
-                <w:szCs w:val="22"/>
-              </w:rPr>
-            </w:pPr>
-            <w:r>
-              <w:rPr>
-                <w:sz w:val="22"/>
-                <w:szCs w:val="22"/>
-              </w:rPr>
-              <w:t>6</w:t>
-            </w:r>
-          </w:p>
-        </w:tc>
-        <w:tc>
-          <w:tcPr>
-            <w:tcW w:w="1526" w:type="dxa"/>
-            <w:tcBorders>
-              <w:top w:val="single" w:sz="4" w:space="0" w:color="auto"/>
-              <w:left w:val="single" w:sz="4" w:space="0" w:color="auto"/>
-              <w:bottom w:val="single" w:sz="4" w:space="0" w:color="auto"/>
-              <w:right w:val="single" w:sz="4" w:space="0" w:color="auto"/>
-            </w:tcBorders>
-            <w:vAlign w:val="center"/>
-            <w:hideMark/>
-          </w:tcPr>
-          <w:p>
-            <w:pPr>
-              <w:jc w:val="center"/>
-              <w:rPr>
-                <w:sz w:val="22"/>
-                <w:szCs w:val="22"/>
-              </w:rPr>
-            </w:pPr>
-            <w:r>
-              <w:rPr>
-                <w:sz w:val="22"/>
-                <w:szCs w:val="22"/>
-              </w:rPr>
-              <w:t>Feb 18,21</w:t>
-            </w:r>
-          </w:p>
-        </w:tc>
-        <w:tc>
-          <w:tcPr>
-            <w:tcW w:w="6208" w:type="dxa"/>
-            <w:tcBorders>
-              <w:top w:val="single" w:sz="4" w:space="0" w:color="auto"/>
-              <w:left w:val="single" w:sz="4" w:space="0" w:color="auto"/>
-              <w:bottom w:val="single" w:sz="4" w:space="0" w:color="auto"/>
-              <w:right w:val="single" w:sz="4" w:space="0" w:color="auto"/>
-            </w:tcBorders>
-            <w:vAlign w:val="center"/>
-          </w:tcPr>
-          <w:p>
-            <w:pPr>
-              <w:spacing w:before="0" w:after="0"/>
-              <w:rPr>
-                <w:sz w:val="22"/>
-                <w:szCs w:val="22"/>
-              </w:rPr>
-            </w:pPr>
-            <w:r>
-              <w:rPr>
-                <w:sz w:val="22"/>
-                <w:szCs w:val="22"/>
-              </w:rPr>
-              <w:t>Get Enemies to spawn and barrier to drop – 4 hours</w:t>
-            </w:r>
-          </w:p>
-          <w:p>
-            <w:pPr>
-              <w:spacing w:before="0" w:after="0"/>
-              <w:rPr>
-                <w:sz w:val="22"/>
-                <w:szCs w:val="22"/>
-              </w:rPr>
-            </w:pPr>
-            <w:r>
-              <w:rPr>
-                <w:sz w:val="22"/>
-                <w:szCs w:val="22"/>
-              </w:rPr>
-              <w:t>Combat</w:t>
-            </w:r>
-            <w:r>
-              <w:rPr>
-                <w:sz w:val="22"/>
-                <w:szCs w:val="22"/>
-              </w:rPr>
-              <w:t xml:space="preserve"> – </w:t>
-            </w:r>
-          </w:p>
-          <w:p>
-            <w:pPr>
-              <w:pStyle w:val="ListParagraph"/>
-              <w:numPr>
-                <w:ilvl w:val="0"/>
-                <w:numId w:val="4"/>
-              </w:numPr>
-              <w:spacing w:before="0" w:after="0"/>
-              <w:rPr>
-                <w:sz w:val="22"/>
-                <w:szCs w:val="22"/>
-              </w:rPr>
-            </w:pPr>
-            <w:r>
-              <w:rPr>
-                <w:sz w:val="22"/>
-                <w:szCs w:val="22"/>
-              </w:rPr>
-              <w:t>Player can fire visible bullet</w:t>
-            </w:r>
-          </w:p>
-          <w:p>
-            <w:pPr>
-              <w:pStyle w:val="ListParagraph"/>
-              <w:numPr>
-                <w:ilvl w:val="0"/>
-                <w:numId w:val="4"/>
-              </w:numPr>
-              <w:spacing w:before="0" w:after="0"/>
-              <w:rPr>
-                <w:sz w:val="22"/>
-                <w:szCs w:val="22"/>
-              </w:rPr>
-            </w:pPr>
-            <w:r>
-              <w:rPr>
-                <w:sz w:val="22"/>
-                <w:szCs w:val="22"/>
-              </w:rPr>
-              <w:t>Bullet can die after 1 sec</w:t>
-            </w:r>
-          </w:p>
-          <w:p>
-            <w:pPr>
-              <w:pStyle w:val="ListParagraph"/>
-              <w:numPr>
-                <w:ilvl w:val="0"/>
-                <w:numId w:val="4"/>
-              </w:numPr>
-              <w:spacing w:before="0" w:after="0"/>
-              <w:rPr>
-                <w:sz w:val="22"/>
-                <w:szCs w:val="22"/>
-              </w:rPr>
-            </w:pPr>
-            <w:r>
-              <w:rPr>
-                <w:sz w:val="22"/>
-                <w:szCs w:val="22"/>
-              </w:rPr>
-              <w:t>Bullet can collide with enemy</w:t>
-            </w:r>
-          </w:p>
-          <w:p>
-            <w:pPr>
-              <w:pStyle w:val="ListParagraph"/>
-              <w:numPr>
-                <w:ilvl w:val="0"/>
-                <w:numId w:val="4"/>
-              </w:numPr>
-              <w:spacing w:before="0" w:after="0"/>
-              <w:rPr>
-                <w:sz w:val="22"/>
-                <w:szCs w:val="22"/>
-              </w:rPr>
-            </w:pPr>
-            <w:r>
-              <w:rPr>
-                <w:sz w:val="22"/>
-                <w:szCs w:val="22"/>
-              </w:rPr>
-              <w:t>Enemies can take damage</w:t>
-            </w:r>
-          </w:p>
-          <w:p>
-            <w:pPr>
-              <w:pStyle w:val="ListParagraph"/>
-              <w:numPr>
-                <w:ilvl w:val="0"/>
-                <w:numId w:val="4"/>
-              </w:numPr>
-              <w:spacing w:before="0" w:after="0"/>
-              <w:rPr>
-                <w:sz w:val="22"/>
-                <w:szCs w:val="22"/>
-              </w:rPr>
-            </w:pPr>
-            <w:r>
-              <w:rPr>
-                <w:sz w:val="22"/>
-                <w:szCs w:val="22"/>
-              </w:rPr>
-              <w:t>Enemies can die</w:t>
-            </w:r>
-          </w:p>
-          <w:p>
-            <w:pPr>
-              <w:pStyle w:val="ListParagraph"/>
-              <w:numPr>
-                <w:ilvl w:val="0"/>
-                <w:numId w:val="4"/>
-              </w:numPr>
-              <w:spacing w:before="0" w:after="0"/>
-              <w:rPr>
-                <w:sz w:val="22"/>
-                <w:szCs w:val="22"/>
-              </w:rPr>
-            </w:pPr>
-            <w:r>
-              <w:rPr>
-                <w:sz w:val="22"/>
-                <w:szCs w:val="22"/>
-              </w:rPr>
-              <w:t>Player combat – 4 hours</w:t>
-            </w:r>
-          </w:p>
-          <w:p>
-            <w:pPr>
-              <w:pStyle w:val="ListParagraph"/>
-              <w:numPr>
-                <w:ilvl w:val="0"/>
-                <w:numId w:val="4"/>
-              </w:numPr>
-              <w:spacing w:before="0" w:after="0"/>
-              <w:rPr>
-                <w:sz w:val="22"/>
-                <w:szCs w:val="22"/>
-              </w:rPr>
-            </w:pPr>
-            <w:r>
-              <w:rPr>
-                <w:sz w:val="22"/>
-                <w:szCs w:val="22"/>
-              </w:rPr>
-              <w:t>Enemy combat – 2 hours</w:t>
-            </w:r>
-          </w:p>
-          <w:p>
-            <w:pPr>
-              <w:pStyle w:val="ListParagraph"/>
-              <w:numPr>
-                <w:ilvl w:val="0"/>
-                <w:numId w:val="4"/>
-              </w:numPr>
-              <w:spacing w:before="0" w:after="0"/>
-              <w:rPr>
-                <w:sz w:val="22"/>
-                <w:szCs w:val="22"/>
-              </w:rPr>
-            </w:pPr>
-            <w:r>
-              <w:rPr>
-                <w:sz w:val="22"/>
-                <w:szCs w:val="22"/>
-              </w:rPr>
-              <w:t>Polish and getting it to feel right – 2 hours</w:t>
-            </w:r>
-          </w:p>
-        </w:tc>
-      </w:tr>
-      <w:tr>
-        <w:trPr>
-          <w:trHeight w:hRule="exact" w:val="1570"/>
-        </w:trPr>
-        <w:tc>
-          <w:tcPr>
-            <w:tcW w:w="1531" w:type="dxa"/>
-            <w:tcBorders>
-              <w:top w:val="single" w:sz="4" w:space="0" w:color="auto"/>
-              <w:left w:val="single" w:sz="4" w:space="0" w:color="auto"/>
-              <w:bottom w:val="single" w:sz="4" w:space="0" w:color="auto"/>
-              <w:right w:val="single" w:sz="4" w:space="0" w:color="auto"/>
-            </w:tcBorders>
-            <w:vAlign w:val="center"/>
-            <w:hideMark/>
-          </w:tcPr>
-          <w:p>
-            <w:pPr>
-              <w:spacing w:before="0" w:after="0"/>
-              <w:jc w:val="center"/>
-              <w:rPr>
-                <w:sz w:val="22"/>
-                <w:szCs w:val="22"/>
-              </w:rPr>
-            </w:pPr>
-            <w:r>
-              <w:rPr>
-                <w:sz w:val="22"/>
-                <w:szCs w:val="22"/>
-              </w:rPr>
-              <w:t>7</w:t>
-            </w:r>
-          </w:p>
-        </w:tc>
-        <w:tc>
-          <w:tcPr>
-            <w:tcW w:w="1526" w:type="dxa"/>
-            <w:tcBorders>
-              <w:top w:val="single" w:sz="4" w:space="0" w:color="auto"/>
-              <w:left w:val="single" w:sz="4" w:space="0" w:color="auto"/>
-              <w:bottom w:val="single" w:sz="4" w:space="0" w:color="auto"/>
-              <w:right w:val="single" w:sz="4" w:space="0" w:color="auto"/>
-            </w:tcBorders>
-            <w:vAlign w:val="center"/>
-            <w:hideMark/>
-          </w:tcPr>
-          <w:p>
-            <w:pPr>
-              <w:jc w:val="center"/>
-              <w:rPr>
-                <w:sz w:val="22"/>
-                <w:szCs w:val="22"/>
-              </w:rPr>
-            </w:pPr>
-            <w:r>
-              <w:rPr>
-                <w:sz w:val="22"/>
-                <w:szCs w:val="22"/>
-              </w:rPr>
-              <w:t>Feb 25,28</w:t>
-            </w:r>
-          </w:p>
-        </w:tc>
-        <w:tc>
-          <w:tcPr>
-            <w:tcW w:w="6208" w:type="dxa"/>
-            <w:tcBorders>
-              <w:top w:val="single" w:sz="4" w:space="0" w:color="auto"/>
-              <w:left w:val="single" w:sz="4" w:space="0" w:color="auto"/>
-              <w:bottom w:val="single" w:sz="4" w:space="0" w:color="auto"/>
-              <w:right w:val="single" w:sz="4" w:space="0" w:color="auto"/>
-            </w:tcBorders>
-            <w:vAlign w:val="center"/>
-          </w:tcPr>
-          <w:p>
-            <w:pPr>
-              <w:spacing w:before="0" w:after="0"/>
-              <w:rPr>
-                <w:sz w:val="22"/>
-                <w:szCs w:val="22"/>
-              </w:rPr>
-            </w:pPr>
-            <w:r>
-              <w:rPr>
-                <w:sz w:val="22"/>
-                <w:szCs w:val="22"/>
-              </w:rPr>
-              <w:t>Quest Finish</w:t>
-            </w:r>
-          </w:p>
-          <w:p>
-            <w:pPr>
-              <w:pStyle w:val="ListParagraph"/>
-              <w:numPr>
-                <w:ilvl w:val="0"/>
-                <w:numId w:val="4"/>
-              </w:numPr>
-              <w:spacing w:before="0" w:after="0"/>
-              <w:rPr>
-                <w:sz w:val="22"/>
-                <w:szCs w:val="22"/>
-              </w:rPr>
-            </w:pPr>
-            <w:r>
-              <w:rPr>
-                <w:sz w:val="22"/>
-                <w:szCs w:val="22"/>
-              </w:rPr>
-              <w:t xml:space="preserve">Get Quest to </w:t>
-            </w:r>
-            <w:r>
-              <w:rPr>
-                <w:sz w:val="22"/>
-                <w:szCs w:val="22"/>
-              </w:rPr>
-              <w:t>attach to player – 1 hour</w:t>
-            </w:r>
-          </w:p>
-          <w:p>
-            <w:pPr>
-              <w:pStyle w:val="ListParagraph"/>
-              <w:numPr>
-                <w:ilvl w:val="0"/>
-                <w:numId w:val="4"/>
-              </w:numPr>
-              <w:spacing w:before="0" w:after="0"/>
-              <w:rPr>
-                <w:sz w:val="22"/>
-                <w:szCs w:val="22"/>
-              </w:rPr>
-            </w:pPr>
-            <w:r>
-              <w:rPr>
-                <w:sz w:val="22"/>
-                <w:szCs w:val="22"/>
-              </w:rPr>
-              <w:t>Allow update to Quest – 3 hours</w:t>
-            </w:r>
-          </w:p>
-          <w:p>
-            <w:pPr>
-              <w:pStyle w:val="ListParagraph"/>
-              <w:numPr>
-                <w:ilvl w:val="0"/>
-                <w:numId w:val="4"/>
-              </w:numPr>
-              <w:spacing w:before="0" w:after="0"/>
-              <w:rPr>
-                <w:sz w:val="22"/>
-                <w:szCs w:val="22"/>
-              </w:rPr>
-            </w:pPr>
-            <w:r>
-              <w:rPr>
-                <w:sz w:val="22"/>
-                <w:szCs w:val="22"/>
-              </w:rPr>
-              <w:t xml:space="preserve">Finish Quest and trigger </w:t>
-            </w:r>
-            <w:r>
-              <w:rPr>
-                <w:sz w:val="22"/>
-                <w:szCs w:val="22"/>
-              </w:rPr>
-              <w:t>exit to level – 4 hours</w:t>
-            </w:r>
-          </w:p>
-        </w:tc>
-      </w:tr>
-      <w:tr>
-        <w:trPr>
-          <w:trHeight w:hRule="exact" w:val="622"/>
-        </w:trPr>
-        <w:tc>
-          <w:tcPr>
-            <w:tcW w:w="1531" w:type="dxa"/>
-            <w:tcBorders>
-              <w:top w:val="single" w:sz="4" w:space="0" w:color="auto"/>
-              <w:left w:val="single" w:sz="4" w:space="0" w:color="auto"/>
-              <w:bottom w:val="single" w:sz="4" w:space="0" w:color="auto"/>
-              <w:right w:val="single" w:sz="4" w:space="0" w:color="auto"/>
-            </w:tcBorders>
-            <w:vAlign w:val="center"/>
-            <w:hideMark/>
-          </w:tcPr>
-          <w:p>
-            <w:pPr>
-              <w:spacing w:before="0" w:after="0"/>
-              <w:jc w:val="center"/>
-              <w:rPr>
-                <w:sz w:val="22"/>
-                <w:szCs w:val="22"/>
-              </w:rPr>
-            </w:pPr>
-            <w:r>
-              <w:rPr>
-                <w:sz w:val="22"/>
-                <w:szCs w:val="22"/>
-              </w:rPr>
-              <w:t>8</w:t>
-            </w:r>
-          </w:p>
-        </w:tc>
-        <w:tc>
-          <w:tcPr>
-            <w:tcW w:w="1526" w:type="dxa"/>
-            <w:tcBorders>
-              <w:top w:val="single" w:sz="4" w:space="0" w:color="auto"/>
-              <w:left w:val="single" w:sz="4" w:space="0" w:color="auto"/>
-              <w:bottom w:val="single" w:sz="4" w:space="0" w:color="auto"/>
-              <w:right w:val="single" w:sz="4" w:space="0" w:color="auto"/>
-            </w:tcBorders>
-            <w:vAlign w:val="center"/>
-            <w:hideMark/>
-          </w:tcPr>
-          <w:p>
-            <w:pPr>
-              <w:jc w:val="center"/>
-              <w:rPr>
-                <w:sz w:val="22"/>
-                <w:szCs w:val="22"/>
-              </w:rPr>
-            </w:pPr>
-            <w:r>
-              <w:rPr>
-                <w:sz w:val="22"/>
-                <w:szCs w:val="22"/>
-              </w:rPr>
-              <w:t>Mar 3,6</w:t>
-            </w:r>
-          </w:p>
-        </w:tc>
-        <w:tc>
-          <w:tcPr>
-            <w:tcW w:w="6208" w:type="dxa"/>
-            <w:tcBorders>
-              <w:top w:val="single" w:sz="4" w:space="0" w:color="auto"/>
-              <w:left w:val="single" w:sz="4" w:space="0" w:color="auto"/>
-              <w:bottom w:val="single" w:sz="4" w:space="0" w:color="auto"/>
-              <w:right w:val="single" w:sz="4" w:space="0" w:color="auto"/>
-            </w:tcBorders>
-            <w:vAlign w:val="center"/>
-          </w:tcPr>
-          <w:p>
-            <w:pPr>
-              <w:spacing w:before="0" w:after="0"/>
-              <w:rPr>
-                <w:sz w:val="22"/>
-                <w:szCs w:val="22"/>
-              </w:rPr>
-            </w:pPr>
-            <w:r>
-              <w:rPr>
-                <w:b/>
-                <w:sz w:val="22"/>
-                <w:szCs w:val="22"/>
-              </w:rPr>
-              <w:t>Midterm Presentation – Due 3/10</w:t>
-            </w:r>
-          </w:p>
-        </w:tc>
-      </w:tr>
-      <w:tr>
-        <w:trPr>
-          <w:trHeight w:hRule="exact" w:val="685"/>
-        </w:trPr>
-        <w:tc>
-          <w:tcPr>
-            <w:tcW w:w="1531" w:type="dxa"/>
-            <w:tcBorders>
-              <w:top w:val="single" w:sz="4" w:space="0" w:color="auto"/>
-              <w:left w:val="single" w:sz="4" w:space="0" w:color="auto"/>
-              <w:bottom w:val="single" w:sz="4" w:space="0" w:color="auto"/>
-              <w:right w:val="single" w:sz="4" w:space="0" w:color="auto"/>
-            </w:tcBorders>
-            <w:vAlign w:val="center"/>
-            <w:hideMark/>
-          </w:tcPr>
-          <w:p>
-            <w:pPr>
-              <w:spacing w:before="0" w:after="0"/>
-              <w:jc w:val="center"/>
-              <w:rPr>
-                <w:b/>
-                <w:sz w:val="22"/>
-                <w:szCs w:val="22"/>
-              </w:rPr>
-            </w:pPr>
-            <w:r>
-              <w:rPr>
-                <w:b/>
-                <w:sz w:val="22"/>
-                <w:szCs w:val="22"/>
-              </w:rPr>
-              <w:t>9</w:t>
-            </w:r>
-          </w:p>
-        </w:tc>
-        <w:tc>
-          <w:tcPr>
-            <w:tcW w:w="1526" w:type="dxa"/>
-            <w:tcBorders>
-              <w:top w:val="single" w:sz="4" w:space="0" w:color="auto"/>
-              <w:left w:val="single" w:sz="4" w:space="0" w:color="auto"/>
-              <w:bottom w:val="single" w:sz="4" w:space="0" w:color="auto"/>
-              <w:right w:val="single" w:sz="4" w:space="0" w:color="auto"/>
-            </w:tcBorders>
-            <w:vAlign w:val="center"/>
-            <w:hideMark/>
-          </w:tcPr>
-          <w:p>
-            <w:pPr>
-              <w:jc w:val="center"/>
-              <w:rPr>
-                <w:b/>
-                <w:sz w:val="22"/>
-                <w:szCs w:val="22"/>
-              </w:rPr>
-            </w:pPr>
-            <w:r>
-              <w:rPr>
-                <w:b/>
-                <w:sz w:val="22"/>
-                <w:szCs w:val="22"/>
-              </w:rPr>
-              <w:t>Mar 10,13</w:t>
-            </w:r>
-          </w:p>
-        </w:tc>
-        <w:tc>
-          <w:tcPr>
-            <w:tcW w:w="6208" w:type="dxa"/>
-            <w:tcBorders>
-              <w:top w:val="single" w:sz="4" w:space="0" w:color="auto"/>
-              <w:left w:val="single" w:sz="4" w:space="0" w:color="auto"/>
-              <w:bottom w:val="single" w:sz="4" w:space="0" w:color="auto"/>
-              <w:right w:val="single" w:sz="4" w:space="0" w:color="auto"/>
-            </w:tcBorders>
-            <w:vAlign w:val="center"/>
-          </w:tcPr>
-          <w:p>
-            <w:pPr>
-              <w:spacing w:before="0" w:after="0"/>
-              <w:rPr>
-                <w:b/>
-                <w:sz w:val="22"/>
-                <w:szCs w:val="22"/>
-              </w:rPr>
-            </w:pPr>
-            <w:r>
-              <w:rPr>
-                <w:b/>
-                <w:sz w:val="22"/>
-                <w:szCs w:val="22"/>
-              </w:rPr>
-              <w:t>Midterm Presentations</w:t>
-            </w:r>
-          </w:p>
-        </w:tc>
-      </w:tr>
-      <w:tr>
-        <w:trPr>
-          <w:trHeight w:hRule="exact" w:val="622"/>
+          <w:trHeight w:hRule="exact" w:val="820"/>
         </w:trPr>
         <w:tc>
           <w:tcPr>
@@ -2707,14 +3057,13 @@
                 <w:sz w:val="22"/>
                 <w:szCs w:val="22"/>
               </w:rPr>
-              <w:lastRenderedPageBreak/>
               <w:t>10</w:t>
             </w:r>
           </w:p>
         </w:tc>
         <w:tc>
           <w:tcPr>
-            <w:tcW w:w="1526" w:type="dxa"/>
+            <w:tcW w:w="1524" w:type="dxa"/>
             <w:tcBorders>
               <w:top w:val="single" w:sz="4" w:space="0" w:color="auto"/>
               <w:left w:val="single" w:sz="4" w:space="0" w:color="auto"/>
@@ -2740,13 +3089,23 @@
                 <w:sz w:val="22"/>
                 <w:szCs w:val="22"/>
               </w:rPr>
-              <w:t>Mar 17,20</w:t>
+              <w:t>Mar 17,</w:t>
+            </w:r>
+            <w:bookmarkStart w:id="0" w:name="_GoBack"/>
+            <w:bookmarkEnd w:id="0"/>
+            <w:r>
+              <w:rPr>
+                <w:color w:val="FF0000"/>
+                <w:sz w:val="22"/>
+                <w:szCs w:val="22"/>
+              </w:rPr>
+              <w:t>20</w:t>
             </w:r>
           </w:p>
         </w:tc>
         <w:tc>
           <w:tcPr>
-            <w:tcW w:w="6208" w:type="dxa"/>
+            <w:tcW w:w="6210" w:type="dxa"/>
             <w:tcBorders>
               <w:top w:val="single" w:sz="4" w:space="0" w:color="auto"/>
               <w:left w:val="single" w:sz="4" w:space="0" w:color="auto"/>
@@ -2778,7 +3137,7 @@
       </w:tr>
       <w:tr>
         <w:trPr>
-          <w:trHeight w:hRule="exact" w:val="613"/>
+          <w:trHeight w:hRule="exact" w:val="10180"/>
         </w:trPr>
         <w:tc>
           <w:tcPr>
@@ -2806,13 +3165,14 @@
                 <w:sz w:val="22"/>
                 <w:szCs w:val="22"/>
               </w:rPr>
+              <w:lastRenderedPageBreak/>
               <w:t>11</w:t>
             </w:r>
           </w:p>
         </w:tc>
         <w:tc>
           <w:tcPr>
-            <w:tcW w:w="1526" w:type="dxa"/>
+            <w:tcW w:w="1524" w:type="dxa"/>
             <w:tcBorders>
               <w:top w:val="single" w:sz="4" w:space="0" w:color="auto"/>
               <w:left w:val="single" w:sz="4" w:space="0" w:color="auto"/>
@@ -2841,7 +3201,7 @@
         </w:tc>
         <w:tc>
           <w:tcPr>
-            <w:tcW w:w="6208" w:type="dxa"/>
+            <w:tcW w:w="6210" w:type="dxa"/>
             <w:tcBorders>
               <w:top w:val="single" w:sz="4" w:space="0" w:color="auto"/>
               <w:left w:val="single" w:sz="4" w:space="0" w:color="auto"/>
@@ -2863,14 +3223,7 @@
                 <w:sz w:val="22"/>
                 <w:szCs w:val="22"/>
               </w:rPr>
-              <w:t>Multiple Levels</w:t>
-            </w:r>
-            <w:r>
-              <w:rPr>
-                <w:sz w:val="22"/>
-                <w:szCs w:val="22"/>
-              </w:rPr>
-              <w:t xml:space="preserve"> – 2 hours</w:t>
+              <w:t>Quest Finish</w:t>
             </w:r>
           </w:p>
           <w:p>
@@ -2878,7 +3231,7 @@
               <w:pStyle w:val="ListParagraph"/>
               <w:numPr>
                 <w:ilvl w:val="0"/>
-                <w:numId w:val="4"/>
+                <w:numId w:val="10"/>
               </w:numPr>
               <w:spacing w:before="0" w:after="0"/>
               <w:rPr>
@@ -2891,14 +3244,406 @@
                 <w:sz w:val="22"/>
                 <w:szCs w:val="22"/>
               </w:rPr>
-              <w:t>Create multiple levels – 2-6 hours</w:t>
-            </w:r>
+              <w:t xml:space="preserve">Quest </w:t>
+            </w:r>
+            <w:proofErr w:type="spellStart"/>
+            <w:r>
+              <w:rPr>
+                <w:sz w:val="22"/>
+                <w:szCs w:val="22"/>
+              </w:rPr>
+              <w:t>get’s</w:t>
+            </w:r>
+            <w:proofErr w:type="spellEnd"/>
+            <w:r>
+              <w:rPr>
+                <w:sz w:val="22"/>
+                <w:szCs w:val="22"/>
+              </w:rPr>
+              <w:t xml:space="preserve"> updated when an </w:t>
+            </w:r>
+            <w:proofErr w:type="gramStart"/>
+            <w:r>
+              <w:rPr>
+                <w:sz w:val="22"/>
+                <w:szCs w:val="22"/>
+              </w:rPr>
+              <w:t>enemy dies</w:t>
+            </w:r>
+            <w:proofErr w:type="gramEnd"/>
+            <w:r>
+              <w:rPr>
+                <w:sz w:val="22"/>
+                <w:szCs w:val="22"/>
+              </w:rPr>
+              <w:t xml:space="preserve">, if </w:t>
+            </w:r>
+            <w:proofErr w:type="spellStart"/>
+            <w:r>
+              <w:rPr>
+                <w:sz w:val="22"/>
+                <w:szCs w:val="22"/>
+              </w:rPr>
+              <w:t>its</w:t>
+            </w:r>
+            <w:proofErr w:type="spellEnd"/>
+            <w:r>
+              <w:rPr>
+                <w:sz w:val="22"/>
+                <w:szCs w:val="22"/>
+              </w:rPr>
+              <w:t xml:space="preserve"> part of the quest</w:t>
+            </w:r>
+            <w:r>
+              <w:rPr>
+                <w:sz w:val="22"/>
+                <w:szCs w:val="22"/>
+              </w:rPr>
+              <w:t xml:space="preserve"> – 30 mins</w:t>
+            </w:r>
+          </w:p>
+          <w:p>
+            <w:pPr>
+              <w:pStyle w:val="ListParagraph"/>
+              <w:numPr>
+                <w:ilvl w:val="0"/>
+                <w:numId w:val="10"/>
+              </w:numPr>
+              <w:spacing w:before="0" w:after="0"/>
+              <w:rPr>
+                <w:sz w:val="22"/>
+                <w:szCs w:val="22"/>
+              </w:rPr>
+            </w:pPr>
+            <w:r>
+              <w:rPr>
+                <w:sz w:val="22"/>
+                <w:szCs w:val="22"/>
+              </w:rPr>
+              <w:t xml:space="preserve">Finish Quest and trigger exit to level – </w:t>
+            </w:r>
+          </w:p>
+          <w:p>
+            <w:pPr>
+              <w:pStyle w:val="ListParagraph"/>
+              <w:numPr>
+                <w:ilvl w:val="1"/>
+                <w:numId w:val="10"/>
+              </w:numPr>
+              <w:spacing w:before="0" w:after="0"/>
+              <w:rPr>
+                <w:sz w:val="22"/>
+                <w:szCs w:val="22"/>
+              </w:rPr>
+            </w:pPr>
+            <w:r>
+              <w:rPr>
+                <w:sz w:val="22"/>
+                <w:szCs w:val="22"/>
+              </w:rPr>
+              <w:t>When all elements are complete, tells player to complete quest</w:t>
+            </w:r>
+            <w:r>
+              <w:rPr>
+                <w:sz w:val="22"/>
+                <w:szCs w:val="22"/>
+              </w:rPr>
+              <w:t xml:space="preserve"> – 30 mins</w:t>
+            </w:r>
+          </w:p>
+          <w:p>
+            <w:pPr>
+              <w:pStyle w:val="ListParagraph"/>
+              <w:numPr>
+                <w:ilvl w:val="1"/>
+                <w:numId w:val="10"/>
+              </w:numPr>
+              <w:spacing w:before="0" w:after="0"/>
+              <w:rPr>
+                <w:sz w:val="22"/>
+                <w:szCs w:val="22"/>
+              </w:rPr>
+            </w:pPr>
+            <w:r>
+              <w:rPr>
+                <w:sz w:val="22"/>
+                <w:szCs w:val="22"/>
+              </w:rPr>
+              <w:t>When interacting with player on complete, give different dialog – 30 mins</w:t>
+            </w:r>
+          </w:p>
+          <w:p>
+            <w:pPr>
+              <w:spacing w:before="0" w:after="0"/>
+              <w:rPr>
+                <w:sz w:val="22"/>
+                <w:szCs w:val="22"/>
+              </w:rPr>
+            </w:pPr>
+            <w:r>
+              <w:rPr>
+                <w:sz w:val="22"/>
+                <w:szCs w:val="22"/>
+              </w:rPr>
+              <w:t>Exit</w:t>
+            </w:r>
+          </w:p>
+          <w:p>
+            <w:pPr>
+              <w:pStyle w:val="ListParagraph"/>
+              <w:numPr>
+                <w:ilvl w:val="0"/>
+                <w:numId w:val="10"/>
+              </w:numPr>
+              <w:spacing w:before="0" w:after="0"/>
+              <w:rPr>
+                <w:sz w:val="22"/>
+                <w:szCs w:val="22"/>
+              </w:rPr>
+            </w:pPr>
+            <w:r>
+              <w:rPr>
+                <w:sz w:val="22"/>
+                <w:szCs w:val="22"/>
+              </w:rPr>
+              <w:t>Exit has two states</w:t>
+            </w:r>
+            <w:r>
+              <w:rPr>
+                <w:sz w:val="22"/>
+                <w:szCs w:val="22"/>
+              </w:rPr>
+              <w:t xml:space="preserve"> – (45 mins)</w:t>
+            </w:r>
+          </w:p>
+          <w:p>
+            <w:pPr>
+              <w:pStyle w:val="ListParagraph"/>
+              <w:numPr>
+                <w:ilvl w:val="1"/>
+                <w:numId w:val="10"/>
+              </w:numPr>
+              <w:spacing w:before="0" w:after="0"/>
+              <w:rPr>
+                <w:sz w:val="22"/>
+                <w:szCs w:val="22"/>
+              </w:rPr>
+            </w:pPr>
+            <w:r>
+              <w:rPr>
+                <w:sz w:val="22"/>
+                <w:szCs w:val="22"/>
+              </w:rPr>
+              <w:t>Closed – Doesn’t nothing when player in range – 15 mins</w:t>
+            </w:r>
+          </w:p>
+          <w:p>
+            <w:pPr>
+              <w:pStyle w:val="ListParagraph"/>
+              <w:numPr>
+                <w:ilvl w:val="1"/>
+                <w:numId w:val="10"/>
+              </w:numPr>
+              <w:spacing w:before="0" w:after="0"/>
+              <w:rPr>
+                <w:sz w:val="22"/>
+                <w:szCs w:val="22"/>
+              </w:rPr>
+            </w:pPr>
+            <w:r>
+              <w:rPr>
+                <w:sz w:val="22"/>
+                <w:szCs w:val="22"/>
+              </w:rPr>
+              <w:t>Open – Teleports player to destination when player is in range</w:t>
+            </w:r>
+            <w:r>
+              <w:rPr>
+                <w:sz w:val="22"/>
+                <w:szCs w:val="22"/>
+              </w:rPr>
+              <w:t xml:space="preserve"> – 30 mins</w:t>
+            </w:r>
+          </w:p>
+          <w:p>
+            <w:pPr>
+              <w:spacing w:before="0" w:after="0"/>
+              <w:rPr>
+                <w:sz w:val="22"/>
+                <w:szCs w:val="22"/>
+              </w:rPr>
+            </w:pPr>
+            <w:r>
+              <w:rPr>
+                <w:sz w:val="22"/>
+                <w:szCs w:val="22"/>
+              </w:rPr>
+              <w:t>Quest Finish 2.0</w:t>
+            </w:r>
+          </w:p>
+          <w:p>
+            <w:pPr>
+              <w:pStyle w:val="ListParagraph"/>
+              <w:numPr>
+                <w:ilvl w:val="0"/>
+                <w:numId w:val="10"/>
+              </w:numPr>
+              <w:spacing w:before="0" w:after="0"/>
+              <w:rPr>
+                <w:sz w:val="22"/>
+                <w:szCs w:val="22"/>
+              </w:rPr>
+            </w:pPr>
+            <w:r>
+              <w:rPr>
+                <w:sz w:val="22"/>
+                <w:szCs w:val="22"/>
+              </w:rPr>
+              <w:t>Trigger Exit to Level</w:t>
+            </w:r>
+          </w:p>
+          <w:p>
+            <w:pPr>
+              <w:pStyle w:val="ListParagraph"/>
+              <w:numPr>
+                <w:ilvl w:val="1"/>
+                <w:numId w:val="10"/>
+              </w:numPr>
+              <w:spacing w:before="0" w:after="0"/>
+              <w:rPr>
+                <w:sz w:val="22"/>
+                <w:szCs w:val="22"/>
+              </w:rPr>
+            </w:pPr>
+            <w:r>
+              <w:rPr>
+                <w:sz w:val="22"/>
+                <w:szCs w:val="22"/>
+              </w:rPr>
+              <w:t>When interacting with player on complete</w:t>
+            </w:r>
+            <w:r>
+              <w:rPr>
+                <w:sz w:val="22"/>
+                <w:szCs w:val="22"/>
+              </w:rPr>
+              <w:t>d quest</w:t>
+            </w:r>
+            <w:r>
+              <w:rPr>
+                <w:sz w:val="22"/>
+                <w:szCs w:val="22"/>
+              </w:rPr>
+              <w:t>, trigger</w:t>
+            </w:r>
+            <w:r>
+              <w:rPr>
+                <w:sz w:val="22"/>
+                <w:szCs w:val="22"/>
+              </w:rPr>
+              <w:t xml:space="preserve"> the exit to activate</w:t>
+            </w:r>
+            <w:r>
+              <w:rPr>
+                <w:sz w:val="22"/>
+                <w:szCs w:val="22"/>
+              </w:rPr>
+              <w:t xml:space="preserve"> – 45 mins</w:t>
+            </w:r>
+          </w:p>
+          <w:p>
+            <w:pPr>
+              <w:pStyle w:val="ListParagraph"/>
+              <w:numPr>
+                <w:ilvl w:val="1"/>
+                <w:numId w:val="10"/>
+              </w:numPr>
+              <w:spacing w:before="0" w:after="0"/>
+              <w:rPr>
+                <w:sz w:val="22"/>
+                <w:szCs w:val="22"/>
+              </w:rPr>
+            </w:pPr>
+            <w:r>
+              <w:rPr>
+                <w:sz w:val="22"/>
+                <w:szCs w:val="22"/>
+              </w:rPr>
+              <w:t>Dialog box goes away on second interact or out of range – 15 mins</w:t>
+            </w:r>
+          </w:p>
+          <w:p>
+            <w:pPr>
+              <w:spacing w:before="0" w:after="0"/>
+              <w:rPr>
+                <w:sz w:val="22"/>
+                <w:szCs w:val="22"/>
+              </w:rPr>
+            </w:pPr>
+            <w:r>
+              <w:rPr>
+                <w:sz w:val="22"/>
+                <w:szCs w:val="22"/>
+              </w:rPr>
+              <w:t>Invisible barrier – Unknown, time may change</w:t>
+            </w:r>
+          </w:p>
+          <w:p>
+            <w:pPr>
+              <w:pStyle w:val="ListParagraph"/>
+              <w:numPr>
+                <w:ilvl w:val="0"/>
+                <w:numId w:val="10"/>
+              </w:numPr>
+              <w:spacing w:before="0" w:after="0"/>
+              <w:rPr>
+                <w:sz w:val="22"/>
+                <w:szCs w:val="22"/>
+              </w:rPr>
+            </w:pPr>
+            <w:r>
+              <w:rPr>
+                <w:sz w:val="22"/>
+                <w:szCs w:val="22"/>
+              </w:rPr>
+              <w:t>Have invisible barrier cutting across level, player can’t cross it – 1 hour</w:t>
+            </w:r>
+          </w:p>
+          <w:p>
+            <w:pPr>
+              <w:pStyle w:val="ListParagraph"/>
+              <w:numPr>
+                <w:ilvl w:val="0"/>
+                <w:numId w:val="10"/>
+              </w:numPr>
+              <w:spacing w:before="0" w:after="0"/>
+              <w:rPr>
+                <w:sz w:val="22"/>
+                <w:szCs w:val="22"/>
+              </w:rPr>
+            </w:pPr>
+            <w:r>
+              <w:rPr>
+                <w:sz w:val="22"/>
+                <w:szCs w:val="22"/>
+              </w:rPr>
+              <w:t>On Quest accept, (fist interact) turn off the barrier, not delete – 1 hour</w:t>
+            </w:r>
+          </w:p>
+          <w:p>
+            <w:pPr>
+              <w:spacing w:before="0" w:after="0"/>
+              <w:rPr>
+                <w:sz w:val="22"/>
+                <w:szCs w:val="22"/>
+              </w:rPr>
+            </w:pPr>
           </w:p>
         </w:tc>
       </w:tr>
       <w:tr>
         <w:trPr>
-          <w:trHeight w:hRule="exact" w:val="712"/>
+          <w:trHeight w:hRule="exact" w:val="6040"/>
         </w:trPr>
         <w:tc>
           <w:tcPr>
@@ -2926,13 +3671,14 @@
                 <w:sz w:val="22"/>
                 <w:szCs w:val="22"/>
               </w:rPr>
+              <w:lastRenderedPageBreak/>
               <w:t>12</w:t>
             </w:r>
           </w:p>
         </w:tc>
         <w:tc>
           <w:tcPr>
-            <w:tcW w:w="1526" w:type="dxa"/>
+            <w:tcW w:w="1524" w:type="dxa"/>
             <w:tcBorders>
               <w:top w:val="single" w:sz="4" w:space="0" w:color="auto"/>
               <w:left w:val="single" w:sz="4" w:space="0" w:color="auto"/>
@@ -2962,7 +3708,7 @@
         </w:tc>
         <w:tc>
           <w:tcPr>
-            <w:tcW w:w="6208" w:type="dxa"/>
+            <w:tcW w:w="6210" w:type="dxa"/>
             <w:tcBorders>
               <w:top w:val="single" w:sz="4" w:space="0" w:color="auto"/>
               <w:left w:val="single" w:sz="4" w:space="0" w:color="auto"/>
@@ -2973,33 +3719,10 @@
           </w:tcPr>
           <w:p>
             <w:pPr>
-              <w:spacing w:before="0" w:after="0"/>
-              <w:rPr>
-                <w:sz w:val="22"/>
-                <w:szCs w:val="22"/>
-              </w:rPr>
-            </w:pPr>
-            <w:r>
-              <w:rPr>
-                <w:sz w:val="22"/>
-                <w:szCs w:val="22"/>
-              </w:rPr>
-              <w:t>Quest fail / decline consequences</w:t>
-            </w:r>
-            <w:r>
-              <w:rPr>
-                <w:sz w:val="22"/>
-                <w:szCs w:val="22"/>
-              </w:rPr>
-              <w:t xml:space="preserve"> – stretch goal</w:t>
-            </w:r>
-          </w:p>
-          <w:p>
-            <w:pPr>
               <w:pStyle w:val="ListParagraph"/>
               <w:numPr>
                 <w:ilvl w:val="0"/>
-                <w:numId w:val="4"/>
+                <w:numId w:val="8"/>
               </w:numPr>
               <w:spacing w:before="0" w:after="0"/>
               <w:rPr>
@@ -3012,14 +3735,389 @@
                 <w:sz w:val="22"/>
                 <w:szCs w:val="22"/>
               </w:rPr>
-              <w:t>Time depends of the changes</w:t>
-            </w:r>
+              <w:t>Create Level 2</w:t>
+            </w:r>
+            <w:r>
+              <w:rPr>
+                <w:sz w:val="22"/>
+                <w:szCs w:val="22"/>
+              </w:rPr>
+              <w:t xml:space="preserve"> – </w:t>
+            </w:r>
+            <w:r>
+              <w:rPr>
+                <w:sz w:val="22"/>
+                <w:szCs w:val="22"/>
+              </w:rPr>
+              <w:t>(</w:t>
+            </w:r>
+            <w:r>
+              <w:rPr>
+                <w:sz w:val="22"/>
+                <w:szCs w:val="22"/>
+              </w:rPr>
+              <w:t>2 hours</w:t>
+            </w:r>
+            <w:r>
+              <w:rPr>
+                <w:sz w:val="22"/>
+                <w:szCs w:val="22"/>
+              </w:rPr>
+              <w:t>)</w:t>
+            </w:r>
+          </w:p>
+          <w:p>
+            <w:pPr>
+              <w:pStyle w:val="ListParagraph"/>
+              <w:numPr>
+                <w:ilvl w:val="1"/>
+                <w:numId w:val="8"/>
+              </w:numPr>
+              <w:spacing w:before="0" w:after="0"/>
+              <w:rPr>
+                <w:sz w:val="22"/>
+                <w:szCs w:val="22"/>
+              </w:rPr>
+            </w:pPr>
+            <w:r>
+              <w:rPr>
+                <w:sz w:val="22"/>
+                <w:szCs w:val="22"/>
+              </w:rPr>
+              <w:t>Like</w:t>
+            </w:r>
+            <w:r>
+              <w:rPr>
+                <w:sz w:val="22"/>
+                <w:szCs w:val="22"/>
+              </w:rPr>
+              <w:t xml:space="preserve"> level 1</w:t>
+            </w:r>
+            <w:r>
+              <w:rPr>
+                <w:sz w:val="22"/>
+                <w:szCs w:val="22"/>
+              </w:rPr>
+              <w:t xml:space="preserve"> but can go back to previous level – 1 hour</w:t>
+            </w:r>
+          </w:p>
+          <w:p>
+            <w:pPr>
+              <w:pStyle w:val="ListParagraph"/>
+              <w:numPr>
+                <w:ilvl w:val="1"/>
+                <w:numId w:val="8"/>
+              </w:numPr>
+              <w:spacing w:before="0" w:after="0"/>
+              <w:rPr>
+                <w:sz w:val="22"/>
+                <w:szCs w:val="22"/>
+              </w:rPr>
+            </w:pPr>
+            <w:r>
+              <w:rPr>
+                <w:sz w:val="22"/>
+                <w:szCs w:val="22"/>
+              </w:rPr>
+              <w:t>Get NPC in with quest setup – 30 mins</w:t>
+            </w:r>
+          </w:p>
+          <w:p>
+            <w:pPr>
+              <w:pStyle w:val="ListParagraph"/>
+              <w:numPr>
+                <w:ilvl w:val="1"/>
+                <w:numId w:val="8"/>
+              </w:numPr>
+              <w:spacing w:before="0" w:after="0"/>
+              <w:rPr>
+                <w:sz w:val="22"/>
+                <w:szCs w:val="22"/>
+              </w:rPr>
+            </w:pPr>
+            <w:r>
+              <w:rPr>
+                <w:sz w:val="22"/>
+                <w:szCs w:val="22"/>
+              </w:rPr>
+              <w:t xml:space="preserve">Get Enemies in </w:t>
+            </w:r>
+            <w:r>
+              <w:rPr>
+                <w:sz w:val="22"/>
+                <w:szCs w:val="22"/>
+              </w:rPr>
+              <w:t>attached to quest – 30 mins</w:t>
+            </w:r>
+          </w:p>
+          <w:p>
+            <w:pPr>
+              <w:pStyle w:val="ListParagraph"/>
+              <w:numPr>
+                <w:ilvl w:val="1"/>
+                <w:numId w:val="8"/>
+              </w:numPr>
+              <w:spacing w:before="0" w:after="0"/>
+              <w:rPr>
+                <w:sz w:val="22"/>
+                <w:szCs w:val="22"/>
+              </w:rPr>
+            </w:pPr>
+            <w:r>
+              <w:rPr>
+                <w:sz w:val="22"/>
+                <w:szCs w:val="22"/>
+              </w:rPr>
+              <w:t>No barrier – 0 mins</w:t>
+            </w:r>
+          </w:p>
+          <w:p>
+            <w:pPr>
+              <w:pStyle w:val="ListParagraph"/>
+              <w:numPr>
+                <w:ilvl w:val="1"/>
+                <w:numId w:val="8"/>
+              </w:numPr>
+              <w:spacing w:before="0" w:after="0"/>
+              <w:rPr>
+                <w:sz w:val="22"/>
+                <w:szCs w:val="22"/>
+              </w:rPr>
+            </w:pPr>
+            <w:r>
+              <w:rPr>
+                <w:sz w:val="22"/>
+                <w:szCs w:val="22"/>
+              </w:rPr>
+              <w:t>Two exits – 1 hour</w:t>
+            </w:r>
+          </w:p>
+          <w:p>
+            <w:pPr>
+              <w:pStyle w:val="ListParagraph"/>
+              <w:numPr>
+                <w:ilvl w:val="2"/>
+                <w:numId w:val="12"/>
+              </w:numPr>
+            </w:pPr>
+            <w:r>
+              <w:rPr>
+                <w:sz w:val="22"/>
+                <w:szCs w:val="22"/>
+              </w:rPr>
+              <w:t xml:space="preserve"> </w:t>
+            </w:r>
+            <w:r>
+              <w:t xml:space="preserve">1 open that player can go back to </w:t>
+            </w:r>
+            <w:proofErr w:type="spellStart"/>
+            <w:r>
+              <w:t>prev</w:t>
+            </w:r>
+            <w:proofErr w:type="spellEnd"/>
+            <w:r>
+              <w:t xml:space="preserve"> level from</w:t>
+            </w:r>
+          </w:p>
+          <w:p>
+            <w:pPr>
+              <w:pStyle w:val="ListParagraph"/>
+              <w:numPr>
+                <w:ilvl w:val="2"/>
+                <w:numId w:val="12"/>
+              </w:numPr>
+            </w:pPr>
+            <w:r>
+              <w:t>1 that begins closed that will open on quest complete</w:t>
+            </w:r>
+          </w:p>
+          <w:p>
+            <w:pPr>
+              <w:spacing w:before="0" w:after="0"/>
+              <w:rPr>
+                <w:sz w:val="22"/>
+                <w:szCs w:val="22"/>
+              </w:rPr>
+            </w:pPr>
+            <w:r>
+              <w:rPr>
+                <w:sz w:val="22"/>
+                <w:szCs w:val="22"/>
+              </w:rPr>
+              <w:t>Polish Graphics</w:t>
+            </w:r>
+          </w:p>
+          <w:p>
+            <w:pPr>
+              <w:pStyle w:val="ListParagraph"/>
+              <w:numPr>
+                <w:ilvl w:val="0"/>
+                <w:numId w:val="9"/>
+              </w:numPr>
+              <w:spacing w:before="0" w:after="0"/>
+              <w:rPr>
+                <w:sz w:val="22"/>
+                <w:szCs w:val="22"/>
+              </w:rPr>
+            </w:pPr>
+            <w:r>
+              <w:rPr>
+                <w:sz w:val="22"/>
+                <w:szCs w:val="22"/>
+              </w:rPr>
+              <w:t>Animations – (5 hours)</w:t>
+            </w:r>
+          </w:p>
+          <w:p>
+            <w:pPr>
+              <w:pStyle w:val="ListParagraph"/>
+              <w:numPr>
+                <w:ilvl w:val="1"/>
+                <w:numId w:val="9"/>
+              </w:numPr>
+              <w:spacing w:before="0" w:after="0"/>
+              <w:rPr>
+                <w:sz w:val="22"/>
+                <w:szCs w:val="22"/>
+              </w:rPr>
+            </w:pPr>
+            <w:r>
+              <w:rPr>
+                <w:sz w:val="22"/>
+                <w:szCs w:val="22"/>
+              </w:rPr>
+              <w:t>Base animation setup – 2 hours</w:t>
+            </w:r>
+          </w:p>
+          <w:p>
+            <w:pPr>
+              <w:pStyle w:val="ListParagraph"/>
+              <w:numPr>
+                <w:ilvl w:val="1"/>
+                <w:numId w:val="9"/>
+              </w:numPr>
+              <w:spacing w:before="0" w:after="0"/>
+              <w:rPr>
+                <w:sz w:val="22"/>
+                <w:szCs w:val="22"/>
+              </w:rPr>
+            </w:pPr>
+            <w:r>
+              <w:rPr>
+                <w:sz w:val="22"/>
+                <w:szCs w:val="22"/>
+              </w:rPr>
+              <w:t>Boss – 30 mins</w:t>
+            </w:r>
+          </w:p>
+          <w:p>
+            <w:pPr>
+              <w:pStyle w:val="ListParagraph"/>
+              <w:numPr>
+                <w:ilvl w:val="1"/>
+                <w:numId w:val="9"/>
+              </w:numPr>
+              <w:spacing w:before="0" w:after="0"/>
+              <w:rPr>
+                <w:sz w:val="22"/>
+                <w:szCs w:val="22"/>
+              </w:rPr>
+            </w:pPr>
+            <w:r>
+              <w:rPr>
+                <w:sz w:val="22"/>
+                <w:szCs w:val="22"/>
+              </w:rPr>
+              <w:t>Enemies – 30 mins</w:t>
+            </w:r>
+          </w:p>
+          <w:p>
+            <w:pPr>
+              <w:pStyle w:val="ListParagraph"/>
+              <w:numPr>
+                <w:ilvl w:val="1"/>
+                <w:numId w:val="9"/>
+              </w:numPr>
+              <w:spacing w:before="0" w:after="0"/>
+              <w:rPr>
+                <w:sz w:val="22"/>
+                <w:szCs w:val="22"/>
+              </w:rPr>
+            </w:pPr>
+            <w:r>
+              <w:rPr>
+                <w:sz w:val="22"/>
+                <w:szCs w:val="22"/>
+              </w:rPr>
+              <w:t>NPC – 30 mins</w:t>
+            </w:r>
+          </w:p>
+          <w:p>
+            <w:pPr>
+              <w:pStyle w:val="ListParagraph"/>
+              <w:numPr>
+                <w:ilvl w:val="1"/>
+                <w:numId w:val="9"/>
+              </w:numPr>
+              <w:spacing w:before="0" w:after="0"/>
+              <w:rPr>
+                <w:sz w:val="22"/>
+                <w:szCs w:val="22"/>
+              </w:rPr>
+            </w:pPr>
+            <w:r>
+              <w:rPr>
+                <w:sz w:val="22"/>
+                <w:szCs w:val="22"/>
+              </w:rPr>
+              <w:t xml:space="preserve">Player – </w:t>
+            </w:r>
+            <w:proofErr w:type="gramStart"/>
+            <w:r>
+              <w:rPr>
+                <w:sz w:val="22"/>
+                <w:szCs w:val="22"/>
+              </w:rPr>
+              <w:t>30  mins</w:t>
+            </w:r>
+            <w:proofErr w:type="gramEnd"/>
+          </w:p>
+          <w:p>
+            <w:pPr>
+              <w:pStyle w:val="ListParagraph"/>
+              <w:numPr>
+                <w:ilvl w:val="1"/>
+                <w:numId w:val="9"/>
+              </w:numPr>
+              <w:spacing w:before="0" w:after="0"/>
+              <w:rPr>
+                <w:sz w:val="22"/>
+                <w:szCs w:val="22"/>
+              </w:rPr>
+            </w:pPr>
+            <w:r>
+              <w:rPr>
+                <w:sz w:val="22"/>
+                <w:szCs w:val="22"/>
+              </w:rPr>
+              <w:t>Projectiles – 1 hour</w:t>
+            </w:r>
+          </w:p>
+          <w:p>
+            <w:pPr>
+              <w:pStyle w:val="ListParagraph"/>
+              <w:spacing w:before="0" w:after="0"/>
+              <w:rPr>
+                <w:sz w:val="22"/>
+                <w:szCs w:val="22"/>
+              </w:rPr>
+            </w:pPr>
           </w:p>
         </w:tc>
       </w:tr>
       <w:tr>
         <w:trPr>
-          <w:trHeight w:hRule="exact" w:val="622"/>
+          <w:trHeight w:hRule="exact" w:val="2512"/>
         </w:trPr>
         <w:tc>
           <w:tcPr>
@@ -3053,7 +4151,7 @@
         </w:tc>
         <w:tc>
           <w:tcPr>
-            <w:tcW w:w="1526" w:type="dxa"/>
+            <w:tcW w:w="1524" w:type="dxa"/>
             <w:tcBorders>
               <w:top w:val="single" w:sz="4" w:space="0" w:color="auto"/>
               <w:left w:val="single" w:sz="4" w:space="0" w:color="auto"/>
@@ -3090,7 +4188,7 @@
         </w:tc>
         <w:tc>
           <w:tcPr>
-            <w:tcW w:w="6208" w:type="dxa"/>
+            <w:tcW w:w="6210" w:type="dxa"/>
             <w:tcBorders>
               <w:top w:val="single" w:sz="4" w:space="0" w:color="auto"/>
               <w:left w:val="single" w:sz="4" w:space="0" w:color="auto"/>
@@ -3112,14 +4210,149 @@
                 <w:sz w:val="22"/>
                 <w:szCs w:val="22"/>
               </w:rPr>
-              <w:t>Polish</w:t>
-            </w:r>
-            <w:r>
-              <w:rPr>
-                <w:sz w:val="22"/>
-                <w:szCs w:val="22"/>
-              </w:rPr>
-              <w:t xml:space="preserve"> – 8 hours</w:t>
+              <w:t>Do either of the stretch goals</w:t>
+            </w:r>
+          </w:p>
+          <w:p>
+            <w:pPr>
+              <w:pStyle w:val="ListParagraph"/>
+              <w:numPr>
+                <w:ilvl w:val="0"/>
+                <w:numId w:val="9"/>
+              </w:numPr>
+              <w:spacing w:before="0" w:after="0"/>
+              <w:rPr>
+                <w:sz w:val="22"/>
+                <w:szCs w:val="22"/>
+              </w:rPr>
+            </w:pPr>
+            <w:r>
+              <w:rPr>
+                <w:sz w:val="22"/>
+                <w:szCs w:val="22"/>
+              </w:rPr>
+              <w:t>XML setup of map layouts.</w:t>
+            </w:r>
+            <w:r>
+              <w:rPr>
+                <w:sz w:val="22"/>
+                <w:szCs w:val="22"/>
+              </w:rPr>
+              <w:t xml:space="preserve"> </w:t>
+            </w:r>
+            <w:proofErr w:type="gramStart"/>
+            <w:r>
+              <w:rPr>
+                <w:sz w:val="22"/>
+                <w:szCs w:val="22"/>
+              </w:rPr>
+              <w:t>- ?</w:t>
+            </w:r>
+            <w:proofErr w:type="gramEnd"/>
+            <w:r>
+              <w:rPr>
+                <w:sz w:val="22"/>
+                <w:szCs w:val="22"/>
+              </w:rPr>
+              <w:t>( Can’t tell till the components are made.)</w:t>
+            </w:r>
+          </w:p>
+          <w:p>
+            <w:pPr>
+              <w:pStyle w:val="ListParagraph"/>
+              <w:numPr>
+                <w:ilvl w:val="0"/>
+                <w:numId w:val="9"/>
+              </w:numPr>
+              <w:spacing w:before="0" w:after="0"/>
+              <w:rPr>
+                <w:sz w:val="22"/>
+                <w:szCs w:val="22"/>
+              </w:rPr>
+            </w:pPr>
+            <w:r>
+              <w:rPr>
+                <w:sz w:val="22"/>
+                <w:szCs w:val="22"/>
+              </w:rPr>
+              <w:t xml:space="preserve">Quest fail / decline consequences – </w:t>
+            </w:r>
+            <w:r>
+              <w:rPr>
+                <w:sz w:val="22"/>
+                <w:szCs w:val="22"/>
+              </w:rPr>
+              <w:t>S</w:t>
+            </w:r>
+            <w:r>
+              <w:rPr>
+                <w:sz w:val="22"/>
+                <w:szCs w:val="22"/>
+              </w:rPr>
+              <w:t>tretch goal</w:t>
+            </w:r>
+            <w:r>
+              <w:rPr>
+                <w:sz w:val="22"/>
+                <w:szCs w:val="22"/>
+              </w:rPr>
+              <w:t xml:space="preserve"> – 3 hours</w:t>
+            </w:r>
+          </w:p>
+          <w:p>
+            <w:pPr>
+              <w:pStyle w:val="ListParagraph"/>
+              <w:numPr>
+                <w:ilvl w:val="1"/>
+                <w:numId w:val="9"/>
+              </w:numPr>
+              <w:spacing w:before="0" w:after="0"/>
+              <w:rPr>
+                <w:sz w:val="22"/>
+                <w:szCs w:val="22"/>
+              </w:rPr>
+            </w:pPr>
+            <w:r>
+              <w:rPr>
+                <w:sz w:val="22"/>
+                <w:szCs w:val="22"/>
+              </w:rPr>
+              <w:t>When all elements are complete, tells player to complete quest</w:t>
+            </w:r>
+          </w:p>
+          <w:p>
+            <w:pPr>
+              <w:pStyle w:val="ListParagraph"/>
+              <w:numPr>
+                <w:ilvl w:val="0"/>
+                <w:numId w:val="9"/>
+              </w:numPr>
+              <w:spacing w:before="0" w:after="0"/>
+              <w:rPr>
+                <w:sz w:val="22"/>
+                <w:szCs w:val="22"/>
+              </w:rPr>
+            </w:pPr>
+            <w:r>
+              <w:rPr>
+                <w:sz w:val="22"/>
+                <w:szCs w:val="22"/>
+              </w:rPr>
+              <w:t>Create multiple levels</w:t>
+            </w:r>
+            <w:r>
+              <w:rPr>
+                <w:sz w:val="22"/>
+                <w:szCs w:val="22"/>
+              </w:rPr>
+              <w:t xml:space="preserve"> – Stretch goal</w:t>
+            </w:r>
+            <w:r>
+              <w:rPr>
+                <w:sz w:val="22"/>
+                <w:szCs w:val="22"/>
+              </w:rPr>
+              <w:t xml:space="preserve"> – 2-6 hours</w:t>
             </w:r>
           </w:p>
         </w:tc>
@@ -3160,7 +4393,7 @@
         </w:tc>
         <w:tc>
           <w:tcPr>
-            <w:tcW w:w="1526" w:type="dxa"/>
+            <w:tcW w:w="1524" w:type="dxa"/>
             <w:tcBorders>
               <w:top w:val="single" w:sz="4" w:space="0" w:color="auto"/>
               <w:left w:val="single" w:sz="4" w:space="0" w:color="auto"/>
@@ -3196,7 +4429,7 @@
         </w:tc>
         <w:tc>
           <w:tcPr>
-            <w:tcW w:w="6208" w:type="dxa"/>
+            <w:tcW w:w="6210" w:type="dxa"/>
             <w:tcBorders>
               <w:top w:val="single" w:sz="4" w:space="0" w:color="auto"/>
               <w:left w:val="single" w:sz="4" w:space="0" w:color="auto"/>
@@ -3255,7 +4488,7 @@
       </w:tr>
       <w:tr>
         <w:trPr>
-          <w:trHeight w:hRule="exact" w:val="955"/>
+          <w:trHeight w:hRule="exact" w:val="829"/>
         </w:trPr>
         <w:tc>
           <w:tcPr>
@@ -3289,7 +4522,7 @@
         </w:tc>
         <w:tc>
           <w:tcPr>
-            <w:tcW w:w="1526" w:type="dxa"/>
+            <w:tcW w:w="1524" w:type="dxa"/>
             <w:tcBorders>
               <w:top w:val="single" w:sz="4" w:space="0" w:color="auto"/>
               <w:left w:val="single" w:sz="4" w:space="0" w:color="auto"/>
@@ -3318,7 +4551,7 @@
         </w:tc>
         <w:tc>
           <w:tcPr>
-            <w:tcW w:w="6208" w:type="dxa"/>
+            <w:tcW w:w="6210" w:type="dxa"/>
             <w:tcBorders>
               <w:top w:val="single" w:sz="4" w:space="0" w:color="auto"/>
               <w:left w:val="single" w:sz="4" w:space="0" w:color="auto"/>
@@ -3377,7 +4610,7 @@
       </w:tr>
       <w:tr>
         <w:trPr>
-          <w:trHeight w:hRule="exact" w:val="1342"/>
+          <w:trHeight w:hRule="exact" w:val="505"/>
         </w:trPr>
         <w:tc>
           <w:tcPr>
@@ -3411,7 +4644,7 @@
         </w:tc>
         <w:tc>
           <w:tcPr>
-            <w:tcW w:w="1526" w:type="dxa"/>
+            <w:tcW w:w="1524" w:type="dxa"/>
             <w:tcBorders>
               <w:top w:val="single" w:sz="4" w:space="0" w:color="auto"/>
               <w:left w:val="single" w:sz="4" w:space="0" w:color="auto"/>
@@ -3448,7 +4681,7 @@
         </w:tc>
         <w:tc>
           <w:tcPr>
-            <w:tcW w:w="6208" w:type="dxa"/>
+            <w:tcW w:w="6210" w:type="dxa"/>
             <w:tcBorders>
               <w:top w:val="single" w:sz="4" w:space="0" w:color="auto"/>
               <w:left w:val="single" w:sz="4" w:space="0" w:color="auto"/>
@@ -3478,7 +4711,7 @@
       </w:tr>
       <w:tr>
         <w:trPr>
-          <w:trHeight w:hRule="exact" w:val="1090"/>
+          <w:trHeight w:hRule="exact" w:val="820"/>
         </w:trPr>
         <w:tc>
           <w:tcPr>
@@ -3515,7 +4748,7 @@
         </w:tc>
         <w:tc>
           <w:tcPr>
-            <w:tcW w:w="1526" w:type="dxa"/>
+            <w:tcW w:w="1524" w:type="dxa"/>
             <w:tcBorders>
               <w:top w:val="single" w:sz="4" w:space="0" w:color="auto"/>
               <w:left w:val="single" w:sz="4" w:space="0" w:color="auto"/>
@@ -3547,7 +4780,7 @@
         </w:tc>
         <w:tc>
           <w:tcPr>
-            <w:tcW w:w="6208" w:type="dxa"/>
+            <w:tcW w:w="6210" w:type="dxa"/>
             <w:tcBorders>
               <w:top w:val="single" w:sz="4" w:space="0" w:color="auto"/>
               <w:left w:val="single" w:sz="4" w:space="0" w:color="auto"/>
@@ -3577,7 +4810,7 @@
       </w:tr>
       <w:tr>
         <w:trPr>
-          <w:trHeight w:hRule="exact" w:val="1090"/>
+          <w:trHeight w:hRule="exact" w:val="820"/>
         </w:trPr>
         <w:tc>
           <w:tcPr>
@@ -3614,7 +4847,7 @@
         </w:tc>
         <w:tc>
           <w:tcPr>
-            <w:tcW w:w="1526" w:type="dxa"/>
+            <w:tcW w:w="1524" w:type="dxa"/>
             <w:tcBorders>
               <w:top w:val="single" w:sz="4" w:space="0" w:color="auto"/>
               <w:left w:val="single" w:sz="4" w:space="0" w:color="auto"/>
@@ -3670,7 +4903,7 @@
         </w:tc>
         <w:tc>
           <w:tcPr>
-            <w:tcW w:w="6208" w:type="dxa"/>
+            <w:tcW w:w="6210" w:type="dxa"/>
             <w:tcBorders>
               <w:top w:val="single" w:sz="4" w:space="0" w:color="auto"/>
               <w:left w:val="single" w:sz="4" w:space="0" w:color="auto"/>
@@ -3719,10 +4952,7 @@
         </w:tc>
       </w:tr>
     </w:tbl>
-    <w:p>
-      <w:bookmarkStart w:id="0" w:name="_GoBack"/>
-      <w:bookmarkEnd w:id="0"/>
-    </w:p>
+    <w:p/>
     <w:sectPr>
       <w:pgSz w:w="12240" w:h="15840"/>
       <w:pgMar w:top="1440" w:right="1440" w:bottom="1440" w:left="1440" w:header="720" w:footer="720" w:gutter="0"/>
@@ -3736,6 +4966,232 @@
 <file path=word/numbering.xml><?xml version="1.0" encoding="utf-8"?>
 <w:numbering xmlns:wpc="http://schemas.microsoft.com/office/word/2010/wordprocessingCanvas" xmlns:cx="http://schemas.microsoft.com/office/drawing/2014/chartex" xmlns:cx1="http://schemas.microsoft.com/office/drawing/2015/9/8/chartex" xmlns:cx2="http://schemas.microsoft.com/office/drawing/2015/10/21/chartex" xmlns:cx3="http://schemas.microsoft.com/office/drawing/2016/5/9/chartex" xmlns:cx4="http://schemas.microsoft.com/office/drawing/2016/5/10/chartex" xmlns:cx5="http://schemas.microsoft.com/office/drawing/2016/5/11/chartex" xmlns:cx6="http://schemas.microsoft.com/office/drawing/2016/5/12/chartex" xmlns:cx7="http://schemas.microsoft.com/office/drawing/2016/5/13/chartex" xmlns:cx8="http://schemas.microsoft.com/office/drawing/2016/5/14/chartex" xmlns:mc="http://schemas.openxmlformats.org/markup-compatibility/2006" xmlns:aink="http://schemas.microsoft.com/office/drawing/2016/ink" xmlns:am3d="http://schemas.microsoft.com/office/drawing/2017/model3d" xmlns:o="urn:schemas-microsoft-com:office:office" xmlns:r="http://schemas.openxmlformats.org/officeDocument/2006/relationships" xmlns:m="http://schemas.openxmlformats.org/officeDocument/2006/math" xmlns:v="urn:schemas-microsoft-com:vml" xmlns:wp14="http://schemas.microsoft.com/office/word/2010/wordprocessingDrawing" xmlns:wp="http://schemas.openxmlformats.org/drawingml/2006/wordprocessingDrawing" xmlns:w10="urn:schemas-microsoft-com:office:word" xmlns:w="http://schemas.openxmlformats.org/wordprocessingml/2006/main" xmlns:w14="http://schemas.microsoft.com/office/word/2010/wordml" xmlns:w15="http://schemas.microsoft.com/office/word/2012/wordml" xmlns:w16cid="http://schemas.microsoft.com/office/word/2016/wordml/cid" xmlns:w16se="http://schemas.microsoft.com/office/word/2015/wordml/symex" xmlns:wpg="http://schemas.microsoft.com/office/word/2010/wordprocessingGroup" xmlns:wpi="http://schemas.microsoft.com/office/word/2010/wordprocessingInk" xmlns:wne="http://schemas.microsoft.com/office/word/2006/wordml" xmlns:wps="http://schemas.microsoft.com/office/word/2010/wordprocessingShape" mc:Ignorable="w14 w15 w16se w16cid wp14">
   <w:abstractNum w:abstractNumId="0" w15:restartNumberingAfterBreak="0">
+    <w:nsid w:val="00DA69F3"/>
+    <w:multiLevelType w:val="hybridMultilevel"/>
+    <w:tmpl w:val="96303F06"/>
+    <w:lvl w:ilvl="0" w:tplc="04090001">
+      <w:start w:val="1"/>
+      <w:numFmt w:val="bullet"/>
+      <w:lvlText w:val=""/>
+      <w:lvlJc w:val="left"/>
+      <w:pPr>
+        <w:ind w:left="720" w:hanging="360"/>
+      </w:pPr>
+      <w:rPr>
+        <w:rFonts w:ascii="Symbol" w:hAnsi="Symbol" w:hint="default"/>
+      </w:rPr>
+    </w:lvl>
+    <w:lvl w:ilvl="1" w:tplc="04090003" w:tentative="1">
+      <w:start w:val="1"/>
+      <w:numFmt w:val="bullet"/>
+      <w:lvlText w:val="o"/>
+      <w:lvlJc w:val="left"/>
+      <w:pPr>
+        <w:ind w:left="1440" w:hanging="360"/>
+      </w:pPr>
+      <w:rPr>
+        <w:rFonts w:ascii="Courier New" w:hAnsi="Courier New" w:cs="Courier New" w:hint="default"/>
+      </w:rPr>
+    </w:lvl>
+    <w:lvl w:ilvl="2" w:tplc="04090005" w:tentative="1">
+      <w:start w:val="1"/>
+      <w:numFmt w:val="bullet"/>
+      <w:lvlText w:val=""/>
+      <w:lvlJc w:val="left"/>
+      <w:pPr>
+        <w:ind w:left="2160" w:hanging="360"/>
+      </w:pPr>
+      <w:rPr>
+        <w:rFonts w:ascii="Wingdings" w:hAnsi="Wingdings" w:hint="default"/>
+      </w:rPr>
+    </w:lvl>
+    <w:lvl w:ilvl="3" w:tplc="04090001" w:tentative="1">
+      <w:start w:val="1"/>
+      <w:numFmt w:val="bullet"/>
+      <w:lvlText w:val=""/>
+      <w:lvlJc w:val="left"/>
+      <w:pPr>
+        <w:ind w:left="2880" w:hanging="360"/>
+      </w:pPr>
+      <w:rPr>
+        <w:rFonts w:ascii="Symbol" w:hAnsi="Symbol" w:hint="default"/>
+      </w:rPr>
+    </w:lvl>
+    <w:lvl w:ilvl="4" w:tplc="04090003" w:tentative="1">
+      <w:start w:val="1"/>
+      <w:numFmt w:val="bullet"/>
+      <w:lvlText w:val="o"/>
+      <w:lvlJc w:val="left"/>
+      <w:pPr>
+        <w:ind w:left="3600" w:hanging="360"/>
+      </w:pPr>
+      <w:rPr>
+        <w:rFonts w:ascii="Courier New" w:hAnsi="Courier New" w:cs="Courier New" w:hint="default"/>
+      </w:rPr>
+    </w:lvl>
+    <w:lvl w:ilvl="5" w:tplc="04090005" w:tentative="1">
+      <w:start w:val="1"/>
+      <w:numFmt w:val="bullet"/>
+      <w:lvlText w:val=""/>
+      <w:lvlJc w:val="left"/>
+      <w:pPr>
+        <w:ind w:left="4320" w:hanging="360"/>
+      </w:pPr>
+      <w:rPr>
+        <w:rFonts w:ascii="Wingdings" w:hAnsi="Wingdings" w:hint="default"/>
+      </w:rPr>
+    </w:lvl>
+    <w:lvl w:ilvl="6" w:tplc="04090001" w:tentative="1">
+      <w:start w:val="1"/>
+      <w:numFmt w:val="bullet"/>
+      <w:lvlText w:val=""/>
+      <w:lvlJc w:val="left"/>
+      <w:pPr>
+        <w:ind w:left="5040" w:hanging="360"/>
+      </w:pPr>
+      <w:rPr>
+        <w:rFonts w:ascii="Symbol" w:hAnsi="Symbol" w:hint="default"/>
+      </w:rPr>
+    </w:lvl>
+    <w:lvl w:ilvl="7" w:tplc="04090003" w:tentative="1">
+      <w:start w:val="1"/>
+      <w:numFmt w:val="bullet"/>
+      <w:lvlText w:val="o"/>
+      <w:lvlJc w:val="left"/>
+      <w:pPr>
+        <w:ind w:left="5760" w:hanging="360"/>
+      </w:pPr>
+      <w:rPr>
+        <w:rFonts w:ascii="Courier New" w:hAnsi="Courier New" w:cs="Courier New" w:hint="default"/>
+      </w:rPr>
+    </w:lvl>
+    <w:lvl w:ilvl="8" w:tplc="04090005" w:tentative="1">
+      <w:start w:val="1"/>
+      <w:numFmt w:val="bullet"/>
+      <w:lvlText w:val=""/>
+      <w:lvlJc w:val="left"/>
+      <w:pPr>
+        <w:ind w:left="6480" w:hanging="360"/>
+      </w:pPr>
+      <w:rPr>
+        <w:rFonts w:ascii="Wingdings" w:hAnsi="Wingdings" w:hint="default"/>
+      </w:rPr>
+    </w:lvl>
+  </w:abstractNum>
+  <w:abstractNum w:abstractNumId="1" w15:restartNumberingAfterBreak="0">
+    <w:nsid w:val="02FE0C68"/>
+    <w:multiLevelType w:val="hybridMultilevel"/>
+    <w:tmpl w:val="3DBA88F6"/>
+    <w:lvl w:ilvl="0" w:tplc="04090001">
+      <w:start w:val="1"/>
+      <w:numFmt w:val="bullet"/>
+      <w:lvlText w:val=""/>
+      <w:lvlJc w:val="left"/>
+      <w:pPr>
+        <w:ind w:left="720" w:hanging="360"/>
+      </w:pPr>
+      <w:rPr>
+        <w:rFonts w:ascii="Symbol" w:hAnsi="Symbol" w:hint="default"/>
+      </w:rPr>
+    </w:lvl>
+    <w:lvl w:ilvl="1" w:tplc="04090003" w:tentative="1">
+      <w:start w:val="1"/>
+      <w:numFmt w:val="bullet"/>
+      <w:lvlText w:val="o"/>
+      <w:lvlJc w:val="left"/>
+      <w:pPr>
+        <w:ind w:left="1440" w:hanging="360"/>
+      </w:pPr>
+      <w:rPr>
+        <w:rFonts w:ascii="Courier New" w:hAnsi="Courier New" w:cs="Courier New" w:hint="default"/>
+      </w:rPr>
+    </w:lvl>
+    <w:lvl w:ilvl="2" w:tplc="04090005" w:tentative="1">
+      <w:start w:val="1"/>
+      <w:numFmt w:val="bullet"/>
+      <w:lvlText w:val=""/>
+      <w:lvlJc w:val="left"/>
+      <w:pPr>
+        <w:ind w:left="2160" w:hanging="360"/>
+      </w:pPr>
+      <w:rPr>
+        <w:rFonts w:ascii="Wingdings" w:hAnsi="Wingdings" w:hint="default"/>
+      </w:rPr>
+    </w:lvl>
+    <w:lvl w:ilvl="3" w:tplc="04090001" w:tentative="1">
+      <w:start w:val="1"/>
+      <w:numFmt w:val="bullet"/>
+      <w:lvlText w:val=""/>
+      <w:lvlJc w:val="left"/>
+      <w:pPr>
+        <w:ind w:left="2880" w:hanging="360"/>
+      </w:pPr>
+      <w:rPr>
+        <w:rFonts w:ascii="Symbol" w:hAnsi="Symbol" w:hint="default"/>
+      </w:rPr>
+    </w:lvl>
+    <w:lvl w:ilvl="4" w:tplc="04090003" w:tentative="1">
+      <w:start w:val="1"/>
+      <w:numFmt w:val="bullet"/>
+      <w:lvlText w:val="o"/>
+      <w:lvlJc w:val="left"/>
+      <w:pPr>
+        <w:ind w:left="3600" w:hanging="360"/>
+      </w:pPr>
+      <w:rPr>
+        <w:rFonts w:ascii="Courier New" w:hAnsi="Courier New" w:cs="Courier New" w:hint="default"/>
+      </w:rPr>
+    </w:lvl>
+    <w:lvl w:ilvl="5" w:tplc="04090005" w:tentative="1">
+      <w:start w:val="1"/>
+      <w:numFmt w:val="bullet"/>
+      <w:lvlText w:val=""/>
+      <w:lvlJc w:val="left"/>
+      <w:pPr>
+        <w:ind w:left="4320" w:hanging="360"/>
+      </w:pPr>
+      <w:rPr>
+        <w:rFonts w:ascii="Wingdings" w:hAnsi="Wingdings" w:hint="default"/>
+      </w:rPr>
+    </w:lvl>
+    <w:lvl w:ilvl="6" w:tplc="04090001" w:tentative="1">
+      <w:start w:val="1"/>
+      <w:numFmt w:val="bullet"/>
+      <w:lvlText w:val=""/>
+      <w:lvlJc w:val="left"/>
+      <w:pPr>
+        <w:ind w:left="5040" w:hanging="360"/>
+      </w:pPr>
+      <w:rPr>
+        <w:rFonts w:ascii="Symbol" w:hAnsi="Symbol" w:hint="default"/>
+      </w:rPr>
+    </w:lvl>
+    <w:lvl w:ilvl="7" w:tplc="04090003" w:tentative="1">
+      <w:start w:val="1"/>
+      <w:numFmt w:val="bullet"/>
+      <w:lvlText w:val="o"/>
+      <w:lvlJc w:val="left"/>
+      <w:pPr>
+        <w:ind w:left="5760" w:hanging="360"/>
+      </w:pPr>
+      <w:rPr>
+        <w:rFonts w:ascii="Courier New" w:hAnsi="Courier New" w:cs="Courier New" w:hint="default"/>
+      </w:rPr>
+    </w:lvl>
+    <w:lvl w:ilvl="8" w:tplc="04090005" w:tentative="1">
+      <w:start w:val="1"/>
+      <w:numFmt w:val="bullet"/>
+      <w:lvlText w:val=""/>
+      <w:lvlJc w:val="left"/>
+      <w:pPr>
+        <w:ind w:left="6480" w:hanging="360"/>
+      </w:pPr>
+      <w:rPr>
+        <w:rFonts w:ascii="Wingdings" w:hAnsi="Wingdings" w:hint="default"/>
+      </w:rPr>
+    </w:lvl>
+  </w:abstractNum>
+  <w:abstractNum w:abstractNumId="2" w15:restartNumberingAfterBreak="0">
     <w:nsid w:val="13500E64"/>
     <w:multiLevelType w:val="hybridMultilevel"/>
     <w:tmpl w:val="63C02FAC"/>
@@ -3848,22 +5304,23 @@
       </w:rPr>
     </w:lvl>
   </w:abstractNum>
-  <w:abstractNum w:abstractNumId="1" w15:restartNumberingAfterBreak="0">
+  <w:abstractNum w:abstractNumId="3" w15:restartNumberingAfterBreak="0">
     <w:nsid w:val="22F84D44"/>
     <w:multiLevelType w:val="hybridMultilevel"/>
-    <w:tmpl w:val="259666F8"/>
-    <w:lvl w:ilvl="0" w:tplc="709C72D0">
-      <w:numFmt w:val="bullet"/>
-      <w:lvlText w:val="-"/>
+    <w:tmpl w:val="E67CB65A"/>
+    <w:lvl w:ilvl="0" w:tplc="04090001">
+      <w:start w:val="1"/>
+      <w:numFmt w:val="bullet"/>
+      <w:lvlText w:val=""/>
       <w:lvlJc w:val="left"/>
       <w:pPr>
         <w:ind w:left="720" w:hanging="360"/>
       </w:pPr>
       <w:rPr>
-        <w:rFonts w:ascii="Calibri" w:eastAsiaTheme="minorEastAsia" w:hAnsi="Calibri" w:cs="Calibri" w:hint="default"/>
-      </w:rPr>
-    </w:lvl>
-    <w:lvl w:ilvl="1" w:tplc="04090003" w:tentative="1">
+        <w:rFonts w:ascii="Symbol" w:hAnsi="Symbol" w:hint="default"/>
+      </w:rPr>
+    </w:lvl>
+    <w:lvl w:ilvl="1" w:tplc="04090003">
       <w:start w:val="1"/>
       <w:numFmt w:val="bullet"/>
       <w:lvlText w:val="o"/>
@@ -3960,7 +5417,233 @@
       </w:rPr>
     </w:lvl>
   </w:abstractNum>
-  <w:abstractNum w:abstractNumId="2" w15:restartNumberingAfterBreak="0">
+  <w:abstractNum w:abstractNumId="4" w15:restartNumberingAfterBreak="0">
+    <w:nsid w:val="31177DC5"/>
+    <w:multiLevelType w:val="hybridMultilevel"/>
+    <w:tmpl w:val="7B444C6C"/>
+    <w:lvl w:ilvl="0" w:tplc="04090001">
+      <w:start w:val="1"/>
+      <w:numFmt w:val="bullet"/>
+      <w:lvlText w:val=""/>
+      <w:lvlJc w:val="left"/>
+      <w:pPr>
+        <w:ind w:left="720" w:hanging="360"/>
+      </w:pPr>
+      <w:rPr>
+        <w:rFonts w:ascii="Symbol" w:hAnsi="Symbol" w:hint="default"/>
+      </w:rPr>
+    </w:lvl>
+    <w:lvl w:ilvl="1" w:tplc="04090003">
+      <w:start w:val="1"/>
+      <w:numFmt w:val="bullet"/>
+      <w:lvlText w:val="o"/>
+      <w:lvlJc w:val="left"/>
+      <w:pPr>
+        <w:ind w:left="1440" w:hanging="360"/>
+      </w:pPr>
+      <w:rPr>
+        <w:rFonts w:ascii="Courier New" w:hAnsi="Courier New" w:cs="Courier New" w:hint="default"/>
+      </w:rPr>
+    </w:lvl>
+    <w:lvl w:ilvl="2" w:tplc="04090005" w:tentative="1">
+      <w:start w:val="1"/>
+      <w:numFmt w:val="bullet"/>
+      <w:lvlText w:val=""/>
+      <w:lvlJc w:val="left"/>
+      <w:pPr>
+        <w:ind w:left="2160" w:hanging="360"/>
+      </w:pPr>
+      <w:rPr>
+        <w:rFonts w:ascii="Wingdings" w:hAnsi="Wingdings" w:hint="default"/>
+      </w:rPr>
+    </w:lvl>
+    <w:lvl w:ilvl="3" w:tplc="04090001" w:tentative="1">
+      <w:start w:val="1"/>
+      <w:numFmt w:val="bullet"/>
+      <w:lvlText w:val=""/>
+      <w:lvlJc w:val="left"/>
+      <w:pPr>
+        <w:ind w:left="2880" w:hanging="360"/>
+      </w:pPr>
+      <w:rPr>
+        <w:rFonts w:ascii="Symbol" w:hAnsi="Symbol" w:hint="default"/>
+      </w:rPr>
+    </w:lvl>
+    <w:lvl w:ilvl="4" w:tplc="04090003" w:tentative="1">
+      <w:start w:val="1"/>
+      <w:numFmt w:val="bullet"/>
+      <w:lvlText w:val="o"/>
+      <w:lvlJc w:val="left"/>
+      <w:pPr>
+        <w:ind w:left="3600" w:hanging="360"/>
+      </w:pPr>
+      <w:rPr>
+        <w:rFonts w:ascii="Courier New" w:hAnsi="Courier New" w:cs="Courier New" w:hint="default"/>
+      </w:rPr>
+    </w:lvl>
+    <w:lvl w:ilvl="5" w:tplc="04090005" w:tentative="1">
+      <w:start w:val="1"/>
+      <w:numFmt w:val="bullet"/>
+      <w:lvlText w:val=""/>
+      <w:lvlJc w:val="left"/>
+      <w:pPr>
+        <w:ind w:left="4320" w:hanging="360"/>
+      </w:pPr>
+      <w:rPr>
+        <w:rFonts w:ascii="Wingdings" w:hAnsi="Wingdings" w:hint="default"/>
+      </w:rPr>
+    </w:lvl>
+    <w:lvl w:ilvl="6" w:tplc="04090001" w:tentative="1">
+      <w:start w:val="1"/>
+      <w:numFmt w:val="bullet"/>
+      <w:lvlText w:val=""/>
+      <w:lvlJc w:val="left"/>
+      <w:pPr>
+        <w:ind w:left="5040" w:hanging="360"/>
+      </w:pPr>
+      <w:rPr>
+        <w:rFonts w:ascii="Symbol" w:hAnsi="Symbol" w:hint="default"/>
+      </w:rPr>
+    </w:lvl>
+    <w:lvl w:ilvl="7" w:tplc="04090003" w:tentative="1">
+      <w:start w:val="1"/>
+      <w:numFmt w:val="bullet"/>
+      <w:lvlText w:val="o"/>
+      <w:lvlJc w:val="left"/>
+      <w:pPr>
+        <w:ind w:left="5760" w:hanging="360"/>
+      </w:pPr>
+      <w:rPr>
+        <w:rFonts w:ascii="Courier New" w:hAnsi="Courier New" w:cs="Courier New" w:hint="default"/>
+      </w:rPr>
+    </w:lvl>
+    <w:lvl w:ilvl="8" w:tplc="04090005" w:tentative="1">
+      <w:start w:val="1"/>
+      <w:numFmt w:val="bullet"/>
+      <w:lvlText w:val=""/>
+      <w:lvlJc w:val="left"/>
+      <w:pPr>
+        <w:ind w:left="6480" w:hanging="360"/>
+      </w:pPr>
+      <w:rPr>
+        <w:rFonts w:ascii="Wingdings" w:hAnsi="Wingdings" w:hint="default"/>
+      </w:rPr>
+    </w:lvl>
+  </w:abstractNum>
+  <w:abstractNum w:abstractNumId="5" w15:restartNumberingAfterBreak="0">
+    <w:nsid w:val="374178C5"/>
+    <w:multiLevelType w:val="hybridMultilevel"/>
+    <w:tmpl w:val="E800D174"/>
+    <w:lvl w:ilvl="0" w:tplc="04090001">
+      <w:start w:val="1"/>
+      <w:numFmt w:val="bullet"/>
+      <w:lvlText w:val=""/>
+      <w:lvlJc w:val="left"/>
+      <w:pPr>
+        <w:ind w:left="720" w:hanging="360"/>
+      </w:pPr>
+      <w:rPr>
+        <w:rFonts w:ascii="Symbol" w:hAnsi="Symbol" w:hint="default"/>
+      </w:rPr>
+    </w:lvl>
+    <w:lvl w:ilvl="1" w:tplc="04090003">
+      <w:start w:val="1"/>
+      <w:numFmt w:val="bullet"/>
+      <w:lvlText w:val="o"/>
+      <w:lvlJc w:val="left"/>
+      <w:pPr>
+        <w:ind w:left="1440" w:hanging="360"/>
+      </w:pPr>
+      <w:rPr>
+        <w:rFonts w:ascii="Courier New" w:hAnsi="Courier New" w:cs="Courier New" w:hint="default"/>
+      </w:rPr>
+    </w:lvl>
+    <w:lvl w:ilvl="2" w:tplc="04090005">
+      <w:start w:val="1"/>
+      <w:numFmt w:val="bullet"/>
+      <w:lvlText w:val=""/>
+      <w:lvlJc w:val="left"/>
+      <w:pPr>
+        <w:ind w:left="2160" w:hanging="360"/>
+      </w:pPr>
+      <w:rPr>
+        <w:rFonts w:ascii="Wingdings" w:hAnsi="Wingdings" w:hint="default"/>
+      </w:rPr>
+    </w:lvl>
+    <w:lvl w:ilvl="3" w:tplc="04090001">
+      <w:start w:val="1"/>
+      <w:numFmt w:val="bullet"/>
+      <w:lvlText w:val=""/>
+      <w:lvlJc w:val="left"/>
+      <w:pPr>
+        <w:ind w:left="2880" w:hanging="360"/>
+      </w:pPr>
+      <w:rPr>
+        <w:rFonts w:ascii="Symbol" w:hAnsi="Symbol" w:hint="default"/>
+      </w:rPr>
+    </w:lvl>
+    <w:lvl w:ilvl="4" w:tplc="04090003">
+      <w:start w:val="1"/>
+      <w:numFmt w:val="bullet"/>
+      <w:lvlText w:val="o"/>
+      <w:lvlJc w:val="left"/>
+      <w:pPr>
+        <w:ind w:left="3600" w:hanging="360"/>
+      </w:pPr>
+      <w:rPr>
+        <w:rFonts w:ascii="Courier New" w:hAnsi="Courier New" w:cs="Courier New" w:hint="default"/>
+      </w:rPr>
+    </w:lvl>
+    <w:lvl w:ilvl="5" w:tplc="04090005" w:tentative="1">
+      <w:start w:val="1"/>
+      <w:numFmt w:val="bullet"/>
+      <w:lvlText w:val=""/>
+      <w:lvlJc w:val="left"/>
+      <w:pPr>
+        <w:ind w:left="4320" w:hanging="360"/>
+      </w:pPr>
+      <w:rPr>
+        <w:rFonts w:ascii="Wingdings" w:hAnsi="Wingdings" w:hint="default"/>
+      </w:rPr>
+    </w:lvl>
+    <w:lvl w:ilvl="6" w:tplc="04090001" w:tentative="1">
+      <w:start w:val="1"/>
+      <w:numFmt w:val="bullet"/>
+      <w:lvlText w:val=""/>
+      <w:lvlJc w:val="left"/>
+      <w:pPr>
+        <w:ind w:left="5040" w:hanging="360"/>
+      </w:pPr>
+      <w:rPr>
+        <w:rFonts w:ascii="Symbol" w:hAnsi="Symbol" w:hint="default"/>
+      </w:rPr>
+    </w:lvl>
+    <w:lvl w:ilvl="7" w:tplc="04090003" w:tentative="1">
+      <w:start w:val="1"/>
+      <w:numFmt w:val="bullet"/>
+      <w:lvlText w:val="o"/>
+      <w:lvlJc w:val="left"/>
+      <w:pPr>
+        <w:ind w:left="5760" w:hanging="360"/>
+      </w:pPr>
+      <w:rPr>
+        <w:rFonts w:ascii="Courier New" w:hAnsi="Courier New" w:cs="Courier New" w:hint="default"/>
+      </w:rPr>
+    </w:lvl>
+    <w:lvl w:ilvl="8" w:tplc="04090005" w:tentative="1">
+      <w:start w:val="1"/>
+      <w:numFmt w:val="bullet"/>
+      <w:lvlText w:val=""/>
+      <w:lvlJc w:val="left"/>
+      <w:pPr>
+        <w:ind w:left="6480" w:hanging="360"/>
+      </w:pPr>
+      <w:rPr>
+        <w:rFonts w:ascii="Wingdings" w:hAnsi="Wingdings" w:hint="default"/>
+      </w:rPr>
+    </w:lvl>
+  </w:abstractNum>
+  <w:abstractNum w:abstractNumId="6" w15:restartNumberingAfterBreak="0">
     <w:nsid w:val="37E80D55"/>
     <w:multiLevelType w:val="hybridMultilevel"/>
     <w:tmpl w:val="B0D8CF92"/>
@@ -4073,22 +5756,249 @@
       </w:rPr>
     </w:lvl>
   </w:abstractNum>
-  <w:abstractNum w:abstractNumId="3" w15:restartNumberingAfterBreak="0">
+  <w:abstractNum w:abstractNumId="7" w15:restartNumberingAfterBreak="0">
+    <w:nsid w:val="3CFE1E54"/>
+    <w:multiLevelType w:val="hybridMultilevel"/>
+    <w:tmpl w:val="98F20C6E"/>
+    <w:lvl w:ilvl="0" w:tplc="04090001">
+      <w:start w:val="1"/>
+      <w:numFmt w:val="bullet"/>
+      <w:lvlText w:val=""/>
+      <w:lvlJc w:val="left"/>
+      <w:pPr>
+        <w:ind w:left="720" w:hanging="360"/>
+      </w:pPr>
+      <w:rPr>
+        <w:rFonts w:ascii="Symbol" w:hAnsi="Symbol" w:hint="default"/>
+      </w:rPr>
+    </w:lvl>
+    <w:lvl w:ilvl="1" w:tplc="04090003">
+      <w:start w:val="1"/>
+      <w:numFmt w:val="bullet"/>
+      <w:lvlText w:val="o"/>
+      <w:lvlJc w:val="left"/>
+      <w:pPr>
+        <w:ind w:left="1440" w:hanging="360"/>
+      </w:pPr>
+      <w:rPr>
+        <w:rFonts w:ascii="Courier New" w:hAnsi="Courier New" w:cs="Courier New" w:hint="default"/>
+      </w:rPr>
+    </w:lvl>
+    <w:lvl w:ilvl="2" w:tplc="04090005" w:tentative="1">
+      <w:start w:val="1"/>
+      <w:numFmt w:val="bullet"/>
+      <w:lvlText w:val=""/>
+      <w:lvlJc w:val="left"/>
+      <w:pPr>
+        <w:ind w:left="2160" w:hanging="360"/>
+      </w:pPr>
+      <w:rPr>
+        <w:rFonts w:ascii="Wingdings" w:hAnsi="Wingdings" w:hint="default"/>
+      </w:rPr>
+    </w:lvl>
+    <w:lvl w:ilvl="3" w:tplc="04090001" w:tentative="1">
+      <w:start w:val="1"/>
+      <w:numFmt w:val="bullet"/>
+      <w:lvlText w:val=""/>
+      <w:lvlJc w:val="left"/>
+      <w:pPr>
+        <w:ind w:left="2880" w:hanging="360"/>
+      </w:pPr>
+      <w:rPr>
+        <w:rFonts w:ascii="Symbol" w:hAnsi="Symbol" w:hint="default"/>
+      </w:rPr>
+    </w:lvl>
+    <w:lvl w:ilvl="4" w:tplc="04090003" w:tentative="1">
+      <w:start w:val="1"/>
+      <w:numFmt w:val="bullet"/>
+      <w:lvlText w:val="o"/>
+      <w:lvlJc w:val="left"/>
+      <w:pPr>
+        <w:ind w:left="3600" w:hanging="360"/>
+      </w:pPr>
+      <w:rPr>
+        <w:rFonts w:ascii="Courier New" w:hAnsi="Courier New" w:cs="Courier New" w:hint="default"/>
+      </w:rPr>
+    </w:lvl>
+    <w:lvl w:ilvl="5" w:tplc="04090005" w:tentative="1">
+      <w:start w:val="1"/>
+      <w:numFmt w:val="bullet"/>
+      <w:lvlText w:val=""/>
+      <w:lvlJc w:val="left"/>
+      <w:pPr>
+        <w:ind w:left="4320" w:hanging="360"/>
+      </w:pPr>
+      <w:rPr>
+        <w:rFonts w:ascii="Wingdings" w:hAnsi="Wingdings" w:hint="default"/>
+      </w:rPr>
+    </w:lvl>
+    <w:lvl w:ilvl="6" w:tplc="04090001" w:tentative="1">
+      <w:start w:val="1"/>
+      <w:numFmt w:val="bullet"/>
+      <w:lvlText w:val=""/>
+      <w:lvlJc w:val="left"/>
+      <w:pPr>
+        <w:ind w:left="5040" w:hanging="360"/>
+      </w:pPr>
+      <w:rPr>
+        <w:rFonts w:ascii="Symbol" w:hAnsi="Symbol" w:hint="default"/>
+      </w:rPr>
+    </w:lvl>
+    <w:lvl w:ilvl="7" w:tplc="04090003" w:tentative="1">
+      <w:start w:val="1"/>
+      <w:numFmt w:val="bullet"/>
+      <w:lvlText w:val="o"/>
+      <w:lvlJc w:val="left"/>
+      <w:pPr>
+        <w:ind w:left="5760" w:hanging="360"/>
+      </w:pPr>
+      <w:rPr>
+        <w:rFonts w:ascii="Courier New" w:hAnsi="Courier New" w:cs="Courier New" w:hint="default"/>
+      </w:rPr>
+    </w:lvl>
+    <w:lvl w:ilvl="8" w:tplc="04090005" w:tentative="1">
+      <w:start w:val="1"/>
+      <w:numFmt w:val="bullet"/>
+      <w:lvlText w:val=""/>
+      <w:lvlJc w:val="left"/>
+      <w:pPr>
+        <w:ind w:left="6480" w:hanging="360"/>
+      </w:pPr>
+      <w:rPr>
+        <w:rFonts w:ascii="Wingdings" w:hAnsi="Wingdings" w:hint="default"/>
+      </w:rPr>
+    </w:lvl>
+  </w:abstractNum>
+  <w:abstractNum w:abstractNumId="8" w15:restartNumberingAfterBreak="0">
+    <w:nsid w:val="413C5CD9"/>
+    <w:multiLevelType w:val="hybridMultilevel"/>
+    <w:tmpl w:val="7408C2B4"/>
+    <w:lvl w:ilvl="0" w:tplc="04090001">
+      <w:start w:val="1"/>
+      <w:numFmt w:val="bullet"/>
+      <w:lvlText w:val=""/>
+      <w:lvlJc w:val="left"/>
+      <w:pPr>
+        <w:ind w:left="720" w:hanging="360"/>
+      </w:pPr>
+      <w:rPr>
+        <w:rFonts w:ascii="Symbol" w:hAnsi="Symbol" w:hint="default"/>
+      </w:rPr>
+    </w:lvl>
+    <w:lvl w:ilvl="1" w:tplc="04090003">
+      <w:start w:val="1"/>
+      <w:numFmt w:val="bullet"/>
+      <w:lvlText w:val="o"/>
+      <w:lvlJc w:val="left"/>
+      <w:pPr>
+        <w:ind w:left="1440" w:hanging="360"/>
+      </w:pPr>
+      <w:rPr>
+        <w:rFonts w:ascii="Courier New" w:hAnsi="Courier New" w:cs="Courier New" w:hint="default"/>
+      </w:rPr>
+    </w:lvl>
+    <w:lvl w:ilvl="2" w:tplc="04090005" w:tentative="1">
+      <w:start w:val="1"/>
+      <w:numFmt w:val="bullet"/>
+      <w:lvlText w:val=""/>
+      <w:lvlJc w:val="left"/>
+      <w:pPr>
+        <w:ind w:left="2160" w:hanging="360"/>
+      </w:pPr>
+      <w:rPr>
+        <w:rFonts w:ascii="Wingdings" w:hAnsi="Wingdings" w:hint="default"/>
+      </w:rPr>
+    </w:lvl>
+    <w:lvl w:ilvl="3" w:tplc="04090001" w:tentative="1">
+      <w:start w:val="1"/>
+      <w:numFmt w:val="bullet"/>
+      <w:lvlText w:val=""/>
+      <w:lvlJc w:val="left"/>
+      <w:pPr>
+        <w:ind w:left="2880" w:hanging="360"/>
+      </w:pPr>
+      <w:rPr>
+        <w:rFonts w:ascii="Symbol" w:hAnsi="Symbol" w:hint="default"/>
+      </w:rPr>
+    </w:lvl>
+    <w:lvl w:ilvl="4" w:tplc="04090003" w:tentative="1">
+      <w:start w:val="1"/>
+      <w:numFmt w:val="bullet"/>
+      <w:lvlText w:val="o"/>
+      <w:lvlJc w:val="left"/>
+      <w:pPr>
+        <w:ind w:left="3600" w:hanging="360"/>
+      </w:pPr>
+      <w:rPr>
+        <w:rFonts w:ascii="Courier New" w:hAnsi="Courier New" w:cs="Courier New" w:hint="default"/>
+      </w:rPr>
+    </w:lvl>
+    <w:lvl w:ilvl="5" w:tplc="04090005" w:tentative="1">
+      <w:start w:val="1"/>
+      <w:numFmt w:val="bullet"/>
+      <w:lvlText w:val=""/>
+      <w:lvlJc w:val="left"/>
+      <w:pPr>
+        <w:ind w:left="4320" w:hanging="360"/>
+      </w:pPr>
+      <w:rPr>
+        <w:rFonts w:ascii="Wingdings" w:hAnsi="Wingdings" w:hint="default"/>
+      </w:rPr>
+    </w:lvl>
+    <w:lvl w:ilvl="6" w:tplc="04090001" w:tentative="1">
+      <w:start w:val="1"/>
+      <w:numFmt w:val="bullet"/>
+      <w:lvlText w:val=""/>
+      <w:lvlJc w:val="left"/>
+      <w:pPr>
+        <w:ind w:left="5040" w:hanging="360"/>
+      </w:pPr>
+      <w:rPr>
+        <w:rFonts w:ascii="Symbol" w:hAnsi="Symbol" w:hint="default"/>
+      </w:rPr>
+    </w:lvl>
+    <w:lvl w:ilvl="7" w:tplc="04090003" w:tentative="1">
+      <w:start w:val="1"/>
+      <w:numFmt w:val="bullet"/>
+      <w:lvlText w:val="o"/>
+      <w:lvlJc w:val="left"/>
+      <w:pPr>
+        <w:ind w:left="5760" w:hanging="360"/>
+      </w:pPr>
+      <w:rPr>
+        <w:rFonts w:ascii="Courier New" w:hAnsi="Courier New" w:cs="Courier New" w:hint="default"/>
+      </w:rPr>
+    </w:lvl>
+    <w:lvl w:ilvl="8" w:tplc="04090005" w:tentative="1">
+      <w:start w:val="1"/>
+      <w:numFmt w:val="bullet"/>
+      <w:lvlText w:val=""/>
+      <w:lvlJc w:val="left"/>
+      <w:pPr>
+        <w:ind w:left="6480" w:hanging="360"/>
+      </w:pPr>
+      <w:rPr>
+        <w:rFonts w:ascii="Wingdings" w:hAnsi="Wingdings" w:hint="default"/>
+      </w:rPr>
+    </w:lvl>
+  </w:abstractNum>
+  <w:abstractNum w:abstractNumId="9" w15:restartNumberingAfterBreak="0">
     <w:nsid w:val="47E25A6B"/>
     <w:multiLevelType w:val="hybridMultilevel"/>
-    <w:tmpl w:val="1236E796"/>
-    <w:lvl w:ilvl="0" w:tplc="C254A4A0">
-      <w:numFmt w:val="bullet"/>
-      <w:lvlText w:val="-"/>
+    <w:tmpl w:val="2106285A"/>
+    <w:lvl w:ilvl="0" w:tplc="04090001">
+      <w:start w:val="1"/>
+      <w:numFmt w:val="bullet"/>
+      <w:lvlText w:val=""/>
       <w:lvlJc w:val="left"/>
       <w:pPr>
         <w:ind w:left="720" w:hanging="360"/>
       </w:pPr>
       <w:rPr>
-        <w:rFonts w:ascii="Calibri" w:eastAsiaTheme="minorEastAsia" w:hAnsi="Calibri" w:cs="Calibri" w:hint="default"/>
-      </w:rPr>
-    </w:lvl>
-    <w:lvl w:ilvl="1" w:tplc="04090003" w:tentative="1">
+        <w:rFonts w:ascii="Symbol" w:hAnsi="Symbol" w:hint="default"/>
+      </w:rPr>
+    </w:lvl>
+    <w:lvl w:ilvl="1" w:tplc="04090003">
       <w:start w:val="1"/>
       <w:numFmt w:val="bullet"/>
       <w:lvlText w:val="o"/>
@@ -4185,7 +6095,7 @@
       </w:rPr>
     </w:lvl>
   </w:abstractNum>
-  <w:abstractNum w:abstractNumId="4" w15:restartNumberingAfterBreak="0">
+  <w:abstractNum w:abstractNumId="10" w15:restartNumberingAfterBreak="0">
     <w:nsid w:val="5FBA1C24"/>
     <w:multiLevelType w:val="hybridMultilevel"/>
     <w:tmpl w:val="31D66C2A"/>
@@ -4297,20 +6207,154 @@
       </w:rPr>
     </w:lvl>
   </w:abstractNum>
+  <w:abstractNum w:abstractNumId="11" w15:restartNumberingAfterBreak="0">
+    <w:nsid w:val="75422534"/>
+    <w:multiLevelType w:val="hybridMultilevel"/>
+    <w:tmpl w:val="D8A01514"/>
+    <w:lvl w:ilvl="0" w:tplc="04090001">
+      <w:start w:val="1"/>
+      <w:numFmt w:val="bullet"/>
+      <w:lvlText w:val=""/>
+      <w:lvlJc w:val="left"/>
+      <w:pPr>
+        <w:ind w:left="1440" w:hanging="360"/>
+      </w:pPr>
+      <w:rPr>
+        <w:rFonts w:ascii="Symbol" w:hAnsi="Symbol" w:hint="default"/>
+      </w:rPr>
+    </w:lvl>
+    <w:lvl w:ilvl="1" w:tplc="04090003">
+      <w:start w:val="1"/>
+      <w:numFmt w:val="bullet"/>
+      <w:lvlText w:val="o"/>
+      <w:lvlJc w:val="left"/>
+      <w:pPr>
+        <w:ind w:left="1440" w:hanging="360"/>
+      </w:pPr>
+      <w:rPr>
+        <w:rFonts w:ascii="Courier New" w:hAnsi="Courier New" w:cs="Courier New" w:hint="default"/>
+      </w:rPr>
+    </w:lvl>
+    <w:lvl w:ilvl="2" w:tplc="04090005" w:tentative="1">
+      <w:start w:val="1"/>
+      <w:numFmt w:val="bullet"/>
+      <w:lvlText w:val=""/>
+      <w:lvlJc w:val="left"/>
+      <w:pPr>
+        <w:ind w:left="2160" w:hanging="360"/>
+      </w:pPr>
+      <w:rPr>
+        <w:rFonts w:ascii="Wingdings" w:hAnsi="Wingdings" w:hint="default"/>
+      </w:rPr>
+    </w:lvl>
+    <w:lvl w:ilvl="3" w:tplc="04090001" w:tentative="1">
+      <w:start w:val="1"/>
+      <w:numFmt w:val="bullet"/>
+      <w:lvlText w:val=""/>
+      <w:lvlJc w:val="left"/>
+      <w:pPr>
+        <w:ind w:left="2880" w:hanging="360"/>
+      </w:pPr>
+      <w:rPr>
+        <w:rFonts w:ascii="Symbol" w:hAnsi="Symbol" w:hint="default"/>
+      </w:rPr>
+    </w:lvl>
+    <w:lvl w:ilvl="4" w:tplc="04090003" w:tentative="1">
+      <w:start w:val="1"/>
+      <w:numFmt w:val="bullet"/>
+      <w:lvlText w:val="o"/>
+      <w:lvlJc w:val="left"/>
+      <w:pPr>
+        <w:ind w:left="3600" w:hanging="360"/>
+      </w:pPr>
+      <w:rPr>
+        <w:rFonts w:ascii="Courier New" w:hAnsi="Courier New" w:cs="Courier New" w:hint="default"/>
+      </w:rPr>
+    </w:lvl>
+    <w:lvl w:ilvl="5" w:tplc="04090005" w:tentative="1">
+      <w:start w:val="1"/>
+      <w:numFmt w:val="bullet"/>
+      <w:lvlText w:val=""/>
+      <w:lvlJc w:val="left"/>
+      <w:pPr>
+        <w:ind w:left="4320" w:hanging="360"/>
+      </w:pPr>
+      <w:rPr>
+        <w:rFonts w:ascii="Wingdings" w:hAnsi="Wingdings" w:hint="default"/>
+      </w:rPr>
+    </w:lvl>
+    <w:lvl w:ilvl="6" w:tplc="04090001" w:tentative="1">
+      <w:start w:val="1"/>
+      <w:numFmt w:val="bullet"/>
+      <w:lvlText w:val=""/>
+      <w:lvlJc w:val="left"/>
+      <w:pPr>
+        <w:ind w:left="5040" w:hanging="360"/>
+      </w:pPr>
+      <w:rPr>
+        <w:rFonts w:ascii="Symbol" w:hAnsi="Symbol" w:hint="default"/>
+      </w:rPr>
+    </w:lvl>
+    <w:lvl w:ilvl="7" w:tplc="04090003" w:tentative="1">
+      <w:start w:val="1"/>
+      <w:numFmt w:val="bullet"/>
+      <w:lvlText w:val="o"/>
+      <w:lvlJc w:val="left"/>
+      <w:pPr>
+        <w:ind w:left="5760" w:hanging="360"/>
+      </w:pPr>
+      <w:rPr>
+        <w:rFonts w:ascii="Courier New" w:hAnsi="Courier New" w:cs="Courier New" w:hint="default"/>
+      </w:rPr>
+    </w:lvl>
+    <w:lvl w:ilvl="8" w:tplc="04090005" w:tentative="1">
+      <w:start w:val="1"/>
+      <w:numFmt w:val="bullet"/>
+      <w:lvlText w:val=""/>
+      <w:lvlJc w:val="left"/>
+      <w:pPr>
+        <w:ind w:left="6480" w:hanging="360"/>
+      </w:pPr>
+      <w:rPr>
+        <w:rFonts w:ascii="Wingdings" w:hAnsi="Wingdings" w:hint="default"/>
+      </w:rPr>
+    </w:lvl>
+  </w:abstractNum>
   <w:num w:numId="1">
+    <w:abstractNumId w:val="10"/>
+  </w:num>
+  <w:num w:numId="2">
+    <w:abstractNumId w:val="6"/>
+  </w:num>
+  <w:num w:numId="3">
+    <w:abstractNumId w:val="2"/>
+  </w:num>
+  <w:num w:numId="4">
+    <w:abstractNumId w:val="3"/>
+  </w:num>
+  <w:num w:numId="5">
+    <w:abstractNumId w:val="9"/>
+  </w:num>
+  <w:num w:numId="6">
+    <w:abstractNumId w:val="0"/>
+  </w:num>
+  <w:num w:numId="7">
+    <w:abstractNumId w:val="1"/>
+  </w:num>
+  <w:num w:numId="8">
     <w:abstractNumId w:val="4"/>
   </w:num>
-  <w:num w:numId="2">
-    <w:abstractNumId w:val="2"/>
+  <w:num w:numId="9">
+    <w:abstractNumId w:val="8"/>
   </w:num>
-  <w:num w:numId="3">
-    <w:abstractNumId w:val="0"/>
+  <w:num w:numId="10">
+    <w:abstractNumId w:val="7"/>
   </w:num>
-  <w:num w:numId="4">
-    <w:abstractNumId w:val="1"/>
+  <w:num w:numId="11">
+    <w:abstractNumId w:val="11"/>
   </w:num>
-  <w:num w:numId="5">
-    <w:abstractNumId w:val="3"/>
+  <w:num w:numId="12">
+    <w:abstractNumId w:val="5"/>
   </w:num>
 </w:numbering>
 </file>

</xml_diff>

<commit_message>
AR: got enemies in and player shooting with fireball and it dies
</commit_message>
<xml_diff>
--- a/DFS Proposal and Schedule.docx
+++ b/DFS Proposal and Schedule.docx
@@ -2334,12 +2334,14 @@
               <w:rPr>
                 <w:sz w:val="22"/>
                 <w:szCs w:val="22"/>
-              </w:rPr>
-            </w:pPr>
-            <w:r>
-              <w:rPr>
-                <w:sz w:val="22"/>
-                <w:szCs w:val="22"/>
+                <w:highlight w:val="yellow"/>
+              </w:rPr>
+            </w:pPr>
+            <w:r>
+              <w:rPr>
+                <w:sz w:val="22"/>
+                <w:szCs w:val="22"/>
+                <w:highlight w:val="yellow"/>
               </w:rPr>
               <w:t xml:space="preserve">Get Enemies to spawn </w:t>
             </w:r>
@@ -2347,6 +2349,7 @@
               <w:rPr>
                 <w:sz w:val="22"/>
                 <w:szCs w:val="22"/>
+                <w:highlight w:val="yellow"/>
               </w:rPr>
               <w:t xml:space="preserve">– </w:t>
             </w:r>
@@ -2354,6 +2357,7 @@
               <w:rPr>
                 <w:sz w:val="22"/>
                 <w:szCs w:val="22"/>
+                <w:highlight w:val="yellow"/>
               </w:rPr>
               <w:t>(1</w:t>
             </w:r>
@@ -2361,6 +2365,7 @@
               <w:rPr>
                 <w:sz w:val="22"/>
                 <w:szCs w:val="22"/>
+                <w:highlight w:val="yellow"/>
               </w:rPr>
               <w:t xml:space="preserve"> hour</w:t>
             </w:r>
@@ -2368,6 +2373,7 @@
               <w:rPr>
                 <w:sz w:val="22"/>
                 <w:szCs w:val="22"/>
+                <w:highlight w:val="yellow"/>
               </w:rPr>
               <w:t>)</w:t>
             </w:r>
@@ -2383,12 +2389,14 @@
               <w:rPr>
                 <w:sz w:val="22"/>
                 <w:szCs w:val="22"/>
-              </w:rPr>
-            </w:pPr>
-            <w:r>
-              <w:rPr>
-                <w:sz w:val="22"/>
-                <w:szCs w:val="22"/>
+                <w:highlight w:val="yellow"/>
+              </w:rPr>
+            </w:pPr>
+            <w:r>
+              <w:rPr>
+                <w:sz w:val="22"/>
+                <w:szCs w:val="22"/>
+                <w:highlight w:val="yellow"/>
               </w:rPr>
               <w:t xml:space="preserve">Render enemy – </w:t>
             </w:r>
@@ -2396,6 +2404,7 @@
               <w:rPr>
                 <w:sz w:val="22"/>
                 <w:szCs w:val="22"/>
+                <w:highlight w:val="yellow"/>
               </w:rPr>
               <w:t>30</w:t>
             </w:r>
@@ -2403,6 +2412,7 @@
               <w:rPr>
                 <w:sz w:val="22"/>
                 <w:szCs w:val="22"/>
+                <w:highlight w:val="yellow"/>
               </w:rPr>
               <w:t xml:space="preserve"> mins</w:t>
             </w:r>
@@ -2418,12 +2428,14 @@
               <w:rPr>
                 <w:sz w:val="22"/>
                 <w:szCs w:val="22"/>
-              </w:rPr>
-            </w:pPr>
-            <w:r>
-              <w:rPr>
-                <w:sz w:val="22"/>
-                <w:szCs w:val="22"/>
+                <w:highlight w:val="yellow"/>
+              </w:rPr>
+            </w:pPr>
+            <w:r>
+              <w:rPr>
+                <w:sz w:val="22"/>
+                <w:szCs w:val="22"/>
+                <w:highlight w:val="yellow"/>
               </w:rPr>
               <w:t>Place enemies correctly – 15 mins</w:t>
             </w:r>
@@ -2439,12 +2451,14 @@
               <w:rPr>
                 <w:sz w:val="22"/>
                 <w:szCs w:val="22"/>
-              </w:rPr>
-            </w:pPr>
-            <w:r>
-              <w:rPr>
-                <w:sz w:val="22"/>
-                <w:szCs w:val="22"/>
+                <w:highlight w:val="yellow"/>
+              </w:rPr>
+            </w:pPr>
+            <w:r>
+              <w:rPr>
+                <w:sz w:val="22"/>
+                <w:szCs w:val="22"/>
+                <w:highlight w:val="yellow"/>
               </w:rPr>
               <w:t>Correct components on enemies – 15 mins</w:t>
             </w:r>
@@ -2460,12 +2474,14 @@
               <w:rPr>
                 <w:sz w:val="22"/>
                 <w:szCs w:val="22"/>
-              </w:rPr>
-            </w:pPr>
-            <w:r>
-              <w:rPr>
-                <w:sz w:val="22"/>
-                <w:szCs w:val="22"/>
+                <w:highlight w:val="yellow"/>
+              </w:rPr>
+            </w:pPr>
+            <w:r>
+              <w:rPr>
+                <w:sz w:val="22"/>
+                <w:szCs w:val="22"/>
+                <w:highlight w:val="yellow"/>
               </w:rPr>
               <w:t>Player can fire visible bullet</w:t>
             </w:r>
@@ -2473,6 +2489,7 @@
               <w:rPr>
                 <w:sz w:val="22"/>
                 <w:szCs w:val="22"/>
+                <w:highlight w:val="yellow"/>
               </w:rPr>
               <w:t xml:space="preserve"> – 1 hour</w:t>
             </w:r>
@@ -2494,6 +2511,7 @@
               <w:rPr>
                 <w:sz w:val="22"/>
                 <w:szCs w:val="22"/>
+                <w:highlight w:val="yellow"/>
               </w:rPr>
               <w:t>Bullet can die after 1 sec</w:t>
             </w:r>
@@ -2501,9 +2519,12 @@
               <w:rPr>
                 <w:sz w:val="22"/>
                 <w:szCs w:val="22"/>
+                <w:highlight w:val="yellow"/>
               </w:rPr>
               <w:t xml:space="preserve"> – 30 mins</w:t>
             </w:r>
+            <w:bookmarkStart w:id="0" w:name="_GoBack"/>
+            <w:bookmarkEnd w:id="0"/>
           </w:p>
         </w:tc>
       </w:tr>
@@ -3089,17 +3110,7 @@
                 <w:sz w:val="22"/>
                 <w:szCs w:val="22"/>
               </w:rPr>
-              <w:t>Mar 17,</w:t>
-            </w:r>
-            <w:bookmarkStart w:id="0" w:name="_GoBack"/>
-            <w:bookmarkEnd w:id="0"/>
-            <w:r>
-              <w:rPr>
-                <w:color w:val="FF0000"/>
-                <w:sz w:val="22"/>
-                <w:szCs w:val="22"/>
-              </w:rPr>
-              <w:t>20</w:t>
+              <w:t>Mar 17,20</w:t>
             </w:r>
           </w:p>
         </w:tc>
@@ -3341,14 +3352,7 @@
                 <w:sz w:val="22"/>
                 <w:szCs w:val="22"/>
               </w:rPr>
-              <w:t>When all elements are complete, tells player to complete quest</w:t>
-            </w:r>
-            <w:r>
-              <w:rPr>
-                <w:sz w:val="22"/>
-                <w:szCs w:val="22"/>
-              </w:rPr>
-              <w:t xml:space="preserve"> – 30 mins</w:t>
+              <w:t>When all elements are complete, tells player to complete quest – 30 mins</w:t>
             </w:r>
           </w:p>
           <w:p>

</xml_diff>

<commit_message>
AR: update of schedule
</commit_message>
<xml_diff>
--- a/DFS Proposal and Schedule.docx
+++ b/DFS Proposal and Schedule.docx
@@ -3300,12 +3300,14 @@
               <w:rPr>
                 <w:sz w:val="22"/>
                 <w:szCs w:val="22"/>
-              </w:rPr>
-            </w:pPr>
-            <w:r>
-              <w:rPr>
-                <w:sz w:val="22"/>
-                <w:szCs w:val="22"/>
+                <w:highlight w:val="yellow"/>
+              </w:rPr>
+            </w:pPr>
+            <w:r>
+              <w:rPr>
+                <w:sz w:val="22"/>
+                <w:szCs w:val="22"/>
+                <w:highlight w:val="yellow"/>
               </w:rPr>
               <w:t xml:space="preserve">Quest </w:t>
             </w:r>
@@ -3313,6 +3315,7 @@
               <w:rPr>
                 <w:sz w:val="22"/>
                 <w:szCs w:val="22"/>
+                <w:highlight w:val="yellow"/>
               </w:rPr>
               <w:t>gets</w:t>
             </w:r>
@@ -3320,6 +3323,7 @@
               <w:rPr>
                 <w:sz w:val="22"/>
                 <w:szCs w:val="22"/>
+                <w:highlight w:val="yellow"/>
               </w:rPr>
               <w:t xml:space="preserve"> updated when an </w:t>
             </w:r>
@@ -3328,6 +3332,7 @@
               <w:rPr>
                 <w:sz w:val="22"/>
                 <w:szCs w:val="22"/>
+                <w:highlight w:val="yellow"/>
               </w:rPr>
               <w:t>enemy dies</w:t>
             </w:r>
@@ -3336,6 +3341,7 @@
               <w:rPr>
                 <w:sz w:val="22"/>
                 <w:szCs w:val="22"/>
+                <w:highlight w:val="yellow"/>
               </w:rPr>
               <w:t xml:space="preserve">, if </w:t>
             </w:r>
@@ -3344,6 +3350,7 @@
               <w:rPr>
                 <w:sz w:val="22"/>
                 <w:szCs w:val="22"/>
+                <w:highlight w:val="yellow"/>
               </w:rPr>
               <w:t>its</w:t>
             </w:r>
@@ -3352,15 +3359,9 @@
               <w:rPr>
                 <w:sz w:val="22"/>
                 <w:szCs w:val="22"/>
-              </w:rPr>
-              <w:t xml:space="preserve"> part of the quest</w:t>
-            </w:r>
-            <w:r>
-              <w:rPr>
-                <w:sz w:val="22"/>
-                <w:szCs w:val="22"/>
-              </w:rPr>
-              <w:t xml:space="preserve"> – 30 mins</w:t>
+                <w:highlight w:val="yellow"/>
+              </w:rPr>
+              <w:t xml:space="preserve"> part of the quest – 30 mins</w:t>
             </w:r>
           </w:p>
           <w:p>
@@ -3383,8 +3384,6 @@
               </w:rPr>
               <w:t xml:space="preserve">Finish Quest and trigger exit to level – </w:t>
             </w:r>
-            <w:bookmarkStart w:id="0" w:name="_GoBack"/>
-            <w:bookmarkEnd w:id="0"/>
           </w:p>
           <w:p>
             <w:pPr>
@@ -3427,6 +3426,8 @@
               </w:rPr>
               <w:t>When interacting with player on complete, give different dialog – 30 mins</w:t>
             </w:r>
+            <w:bookmarkStart w:id="0" w:name="_GoBack"/>
+            <w:bookmarkEnd w:id="0"/>
           </w:p>
           <w:p>
             <w:pPr>

</xml_diff>

<commit_message>
AR: got transfering to another level
</commit_message>
<xml_diff>
--- a/DFS Proposal and Schedule.docx
+++ b/DFS Proposal and Schedule.docx
@@ -45,17 +45,8 @@
           <w:sz w:val="24"/>
           <w:szCs w:val="24"/>
         </w:rPr>
-        <w:t xml:space="preserve"> </w:t>
+        <w:t xml:space="preserve"> realtime</w:t>
       </w:r>
-      <w:proofErr w:type="spellStart"/>
-      <w:r>
-        <w:rPr>
-          <w:sz w:val="24"/>
-          <w:szCs w:val="24"/>
-        </w:rPr>
-        <w:t>realtime</w:t>
-      </w:r>
-      <w:proofErr w:type="spellEnd"/>
       <w:r>
         <w:rPr>
           <w:sz w:val="24"/>
@@ -97,23 +88,7 @@
           <w:sz w:val="24"/>
           <w:szCs w:val="24"/>
         </w:rPr>
-        <w:t xml:space="preserve">The controls are intended to use </w:t>
-      </w:r>
-      <w:proofErr w:type="spellStart"/>
-      <w:r>
-        <w:rPr>
-          <w:sz w:val="24"/>
-          <w:szCs w:val="24"/>
-        </w:rPr>
-        <w:t>wasd</w:t>
-      </w:r>
-      <w:proofErr w:type="spellEnd"/>
-      <w:r>
-        <w:rPr>
-          <w:sz w:val="24"/>
-          <w:szCs w:val="24"/>
-        </w:rPr>
-        <w:t xml:space="preserve"> and the mouse for interaction and abilities. Possible controller support may be added.</w:t>
+        <w:t>The controls are intended to use wasd and the mouse for interaction and abilities. Possible controller support may be added.</w:t>
       </w:r>
     </w:p>
     <w:p>
@@ -527,21 +502,12 @@
           <w:szCs w:val="24"/>
         </w:rPr>
       </w:pPr>
-      <w:proofErr w:type="gramStart"/>
       <w:r>
         <w:rPr>
           <w:sz w:val="24"/>
           <w:szCs w:val="24"/>
         </w:rPr>
-        <w:t>First pass,</w:t>
-      </w:r>
-      <w:proofErr w:type="gramEnd"/>
-      <w:r>
-        <w:rPr>
-          <w:sz w:val="24"/>
-          <w:szCs w:val="24"/>
-        </w:rPr>
-        <w:t xml:space="preserve"> decline just exits the Dialog without any consequences.</w:t>
+        <w:t>First pass, decline just exits the Dialog without any consequences.</w:t>
       </w:r>
     </w:p>
     <w:p>
@@ -902,23 +868,7 @@
           <w:sz w:val="24"/>
           <w:szCs w:val="24"/>
         </w:rPr>
-        <w:t xml:space="preserve">Once, the quest is complete, </w:t>
-      </w:r>
-      <w:proofErr w:type="gramStart"/>
-      <w:r>
-        <w:rPr>
-          <w:sz w:val="24"/>
-          <w:szCs w:val="24"/>
-        </w:rPr>
-        <w:t>Return</w:t>
-      </w:r>
-      <w:proofErr w:type="gramEnd"/>
-      <w:r>
-        <w:rPr>
-          <w:sz w:val="24"/>
-          <w:szCs w:val="24"/>
-        </w:rPr>
-        <w:t xml:space="preserve"> to the giver to finish it. This will open a door to the next level.</w:t>
+        <w:t>Once, the quest is complete, Return to the giver to finish it. This will open a door to the next level.</w:t>
       </w:r>
     </w:p>
     <w:p>
@@ -1045,23 +995,7 @@
           <w:sz w:val="24"/>
           <w:szCs w:val="24"/>
         </w:rPr>
-        <w:t xml:space="preserve">Consequences to failing or declining quests will result in the quest failing, this in turn will </w:t>
-      </w:r>
-      <w:proofErr w:type="gramStart"/>
-      <w:r>
-        <w:rPr>
-          <w:sz w:val="24"/>
-          <w:szCs w:val="24"/>
-        </w:rPr>
-        <w:t>effect</w:t>
-      </w:r>
-      <w:proofErr w:type="gramEnd"/>
-      <w:r>
-        <w:rPr>
-          <w:sz w:val="24"/>
-          <w:szCs w:val="24"/>
-        </w:rPr>
-        <w:t xml:space="preserve"> that map in a negative way. Maybe the NPC dies, making other paths closed to you. This could open alternate paths later. Note that this is a stretch goal.</w:t>
+        <w:t>Consequences to failing or declining quests will result in the quest failing, this in turn will effect that map in a negative way. Maybe the NPC dies, making other paths closed to you. This could open alternate paths later. Note that this is a stretch goal.</w:t>
       </w:r>
     </w:p>
     <w:p>
@@ -2353,7 +2287,6 @@
               </w:rPr>
               <w:t xml:space="preserve"> </w:t>
             </w:r>
-            <w:proofErr w:type="gramStart"/>
             <w:r>
               <w:rPr>
                 <w:sz w:val="22"/>
@@ -2376,16 +2309,7 @@
                 <w:szCs w:val="22"/>
                 <w:highlight w:val="yellow"/>
               </w:rPr>
-              <w:t>–</w:t>
-            </w:r>
-            <w:proofErr w:type="gramEnd"/>
-            <w:r>
-              <w:rPr>
-                <w:sz w:val="22"/>
-                <w:szCs w:val="22"/>
-                <w:highlight w:val="yellow"/>
-              </w:rPr>
-              <w:t xml:space="preserve"> </w:t>
+              <w:t xml:space="preserve">– </w:t>
             </w:r>
             <w:r>
               <w:rPr>
@@ -3325,27 +3249,8 @@
                 <w:szCs w:val="22"/>
                 <w:highlight w:val="yellow"/>
               </w:rPr>
-              <w:t xml:space="preserve"> updated when an </w:t>
-            </w:r>
-            <w:proofErr w:type="gramStart"/>
-            <w:r>
-              <w:rPr>
-                <w:sz w:val="22"/>
-                <w:szCs w:val="22"/>
-                <w:highlight w:val="yellow"/>
-              </w:rPr>
-              <w:t>enemy dies</w:t>
-            </w:r>
-            <w:proofErr w:type="gramEnd"/>
-            <w:r>
-              <w:rPr>
-                <w:sz w:val="22"/>
-                <w:szCs w:val="22"/>
-                <w:highlight w:val="yellow"/>
-              </w:rPr>
-              <w:t xml:space="preserve">, if </w:t>
-            </w:r>
-            <w:proofErr w:type="spellStart"/>
+              <w:t xml:space="preserve"> updated when an enemy dies, if </w:t>
+            </w:r>
             <w:r>
               <w:rPr>
                 <w:sz w:val="22"/>
@@ -3354,7 +3259,6 @@
               </w:rPr>
               <w:t>its</w:t>
             </w:r>
-            <w:proofErr w:type="spellEnd"/>
             <w:r>
               <w:rPr>
                 <w:sz w:val="22"/>
@@ -3362,6 +3266,14 @@
                 <w:highlight w:val="yellow"/>
               </w:rPr>
               <w:t xml:space="preserve"> part of the quest – 30 mins</w:t>
+            </w:r>
+            <w:r>
+              <w:rPr>
+                <w:sz w:val="22"/>
+                <w:szCs w:val="22"/>
+                <w:highlight w:val="yellow"/>
+              </w:rPr>
+              <w:t xml:space="preserve"> – **2 hours**</w:t>
             </w:r>
           </w:p>
           <w:p>
@@ -3426,8 +3338,6 @@
               </w:rPr>
               <w:t>When interacting with player on complete, give different dialog – 30 mins</w:t>
             </w:r>
-            <w:bookmarkStart w:id="0" w:name="_GoBack"/>
-            <w:bookmarkEnd w:id="0"/>
           </w:p>
           <w:p>
             <w:pPr>
@@ -3456,12 +3366,14 @@
               <w:rPr>
                 <w:sz w:val="22"/>
                 <w:szCs w:val="22"/>
-              </w:rPr>
-            </w:pPr>
-            <w:r>
-              <w:rPr>
-                <w:sz w:val="22"/>
-                <w:szCs w:val="22"/>
+                <w:highlight w:val="yellow"/>
+              </w:rPr>
+            </w:pPr>
+            <w:r>
+              <w:rPr>
+                <w:sz w:val="22"/>
+                <w:szCs w:val="22"/>
+                <w:highlight w:val="yellow"/>
               </w:rPr>
               <w:t>Exit has two states</w:t>
             </w:r>
@@ -3469,9 +3381,20 @@
               <w:rPr>
                 <w:sz w:val="22"/>
                 <w:szCs w:val="22"/>
+                <w:highlight w:val="yellow"/>
               </w:rPr>
               <w:t xml:space="preserve"> – (45 mins)</w:t>
             </w:r>
+            <w:r>
+              <w:rPr>
+                <w:sz w:val="22"/>
+                <w:szCs w:val="22"/>
+                <w:highlight w:val="yellow"/>
+              </w:rPr>
+              <w:t xml:space="preserve"> **4 hours **(lots of bugs)</w:t>
+            </w:r>
+            <w:bookmarkStart w:id="0" w:name="_GoBack"/>
+            <w:bookmarkEnd w:id="0"/>
           </w:p>
           <w:p>
             <w:pPr>
@@ -3484,12 +3407,14 @@
               <w:rPr>
                 <w:sz w:val="22"/>
                 <w:szCs w:val="22"/>
-              </w:rPr>
-            </w:pPr>
-            <w:r>
-              <w:rPr>
-                <w:sz w:val="22"/>
-                <w:szCs w:val="22"/>
+                <w:highlight w:val="yellow"/>
+              </w:rPr>
+            </w:pPr>
+            <w:r>
+              <w:rPr>
+                <w:sz w:val="22"/>
+                <w:szCs w:val="22"/>
+                <w:highlight w:val="yellow"/>
               </w:rPr>
               <w:t>Closed – Doesn’t nothing when player in range – 15 mins</w:t>
             </w:r>
@@ -3505,12 +3430,14 @@
               <w:rPr>
                 <w:sz w:val="22"/>
                 <w:szCs w:val="22"/>
-              </w:rPr>
-            </w:pPr>
-            <w:r>
-              <w:rPr>
-                <w:sz w:val="22"/>
-                <w:szCs w:val="22"/>
+                <w:highlight w:val="yellow"/>
+              </w:rPr>
+            </w:pPr>
+            <w:r>
+              <w:rPr>
+                <w:sz w:val="22"/>
+                <w:szCs w:val="22"/>
+                <w:highlight w:val="yellow"/>
               </w:rPr>
               <w:t>Open – Teleports player to destination when player is in range</w:t>
             </w:r>
@@ -3518,6 +3445,7 @@
               <w:rPr>
                 <w:sz w:val="22"/>
                 <w:szCs w:val="22"/>
+                <w:highlight w:val="yellow"/>
               </w:rPr>
               <w:t xml:space="preserve"> – 30 mins</w:t>
             </w:r>
@@ -3965,15 +3893,7 @@
               <w:t xml:space="preserve"> </w:t>
             </w:r>
             <w:r>
-              <w:t xml:space="preserve">1 open that player can go back to </w:t>
-            </w:r>
-            <w:proofErr w:type="spellStart"/>
-            <w:r>
-              <w:t>prev</w:t>
-            </w:r>
-            <w:proofErr w:type="spellEnd"/>
-            <w:r>
-              <w:t xml:space="preserve"> level from</w:t>
+              <w:t>1 open that player can go back to prev level from</w:t>
             </w:r>
           </w:p>
           <w:p>
@@ -4127,17 +4047,8 @@
                 <w:sz w:val="22"/>
                 <w:szCs w:val="22"/>
               </w:rPr>
-              <w:t xml:space="preserve">Player – </w:t>
-            </w:r>
-            <w:proofErr w:type="gramStart"/>
-            <w:r>
-              <w:rPr>
-                <w:sz w:val="22"/>
-                <w:szCs w:val="22"/>
-              </w:rPr>
-              <w:t>30  mins</w:t>
-            </w:r>
-            <w:proofErr w:type="gramEnd"/>
+              <w:t>Player – 30  mins</w:t>
+            </w:r>
           </w:p>
           <w:p>
             <w:pPr>
@@ -4295,23 +4206,7 @@
                 <w:sz w:val="22"/>
                 <w:szCs w:val="22"/>
               </w:rPr>
-              <w:t xml:space="preserve"> </w:t>
-            </w:r>
-            <w:proofErr w:type="gramStart"/>
-            <w:r>
-              <w:rPr>
-                <w:sz w:val="22"/>
-                <w:szCs w:val="22"/>
-              </w:rPr>
-              <w:t>- ?</w:t>
-            </w:r>
-            <w:proofErr w:type="gramEnd"/>
-            <w:r>
-              <w:rPr>
-                <w:sz w:val="22"/>
-                <w:szCs w:val="22"/>
-              </w:rPr>
-              <w:t>( Can’t tell till the components are made.)</w:t>
+              <w:t xml:space="preserve"> - ?( Can’t tell till the components are made.)</w:t>
             </w:r>
           </w:p>
           <w:p>
@@ -4636,21 +4531,12 @@
               </w:rPr>
               <w:t xml:space="preserve">/ </w:t>
             </w:r>
-            <w:proofErr w:type="spellStart"/>
-            <w:r>
-              <w:rPr>
-                <w:sz w:val="22"/>
-                <w:szCs w:val="22"/>
-              </w:rPr>
-              <w:t>Ludum</w:t>
-            </w:r>
-            <w:proofErr w:type="spellEnd"/>
-            <w:r>
-              <w:rPr>
-                <w:sz w:val="22"/>
-                <w:szCs w:val="22"/>
-              </w:rPr>
-              <w:t xml:space="preserve"> Dare Weekend</w:t>
+            <w:r>
+              <w:rPr>
+                <w:sz w:val="22"/>
+                <w:szCs w:val="22"/>
+              </w:rPr>
+              <w:t>Ludum Dare Weekend</w:t>
             </w:r>
           </w:p>
         </w:tc>
@@ -5098,25 +4984,7 @@
                 <w:sz w:val="22"/>
                 <w:szCs w:val="22"/>
               </w:rPr>
-              <w:t xml:space="preserve">Final Presentation </w:t>
-            </w:r>
-            <w:proofErr w:type="gramStart"/>
-            <w:r>
-              <w:rPr>
-                <w:b/>
-                <w:sz w:val="22"/>
-                <w:szCs w:val="22"/>
-              </w:rPr>
-              <w:t>-  11</w:t>
-            </w:r>
-            <w:proofErr w:type="gramEnd"/>
-            <w:r>
-              <w:rPr>
-                <w:b/>
-                <w:sz w:val="22"/>
-                <w:szCs w:val="22"/>
-              </w:rPr>
-              <w:t xml:space="preserve"> am</w:t>
+              <w:t>Final Presentation -  11 am</w:t>
             </w:r>
           </w:p>
         </w:tc>
@@ -6976,6 +6844,37 @@
       <w:contextualSpacing/>
     </w:pPr>
   </w:style>
+  <w:style w:type="paragraph" w:styleId="BalloonText">
+    <w:name w:val="Balloon Text"/>
+    <w:basedOn w:val="Normal"/>
+    <w:link w:val="BalloonTextChar"/>
+    <w:uiPriority w:val="99"/>
+    <w:semiHidden/>
+    <w:unhideWhenUsed/>
+    <w:rsid w:val="00284C27"/>
+    <w:pPr>
+      <w:spacing w:before="0" w:after="0" w:line="240" w:lineRule="auto"/>
+    </w:pPr>
+    <w:rPr>
+      <w:rFonts w:ascii="Segoe UI" w:hAnsi="Segoe UI" w:cs="Segoe UI"/>
+      <w:sz w:val="18"/>
+      <w:szCs w:val="18"/>
+    </w:rPr>
+  </w:style>
+  <w:style w:type="character" w:customStyle="1" w:styleId="BalloonTextChar">
+    <w:name w:val="Balloon Text Char"/>
+    <w:basedOn w:val="DefaultParagraphFont"/>
+    <w:link w:val="BalloonText"/>
+    <w:uiPriority w:val="99"/>
+    <w:semiHidden/>
+    <w:rsid w:val="00284C27"/>
+    <w:rPr>
+      <w:rFonts w:ascii="Segoe UI" w:eastAsiaTheme="minorEastAsia" w:hAnsi="Segoe UI" w:cs="Segoe UI"/>
+      <w:sz w:val="18"/>
+      <w:szCs w:val="18"/>
+      <w:lang w:bidi="en-US"/>
+    </w:rPr>
+  </w:style>
 </w:styles>
 </file>
 

</xml_diff>

<commit_message>
AR: added exit added schedule changes
</commit_message>
<xml_diff>
--- a/DFS Proposal and Schedule.docx
+++ b/DFS Proposal and Schedule.docx
@@ -45,8 +45,17 @@
           <w:sz w:val="24"/>
           <w:szCs w:val="24"/>
         </w:rPr>
-        <w:t xml:space="preserve"> realtime</w:t>
+        <w:t xml:space="preserve"> </w:t>
       </w:r>
+      <w:proofErr w:type="spellStart"/>
+      <w:r>
+        <w:rPr>
+          <w:sz w:val="24"/>
+          <w:szCs w:val="24"/>
+        </w:rPr>
+        <w:t>realtime</w:t>
+      </w:r>
+      <w:proofErr w:type="spellEnd"/>
       <w:r>
         <w:rPr>
           <w:sz w:val="24"/>
@@ -88,7 +97,23 @@
           <w:sz w:val="24"/>
           <w:szCs w:val="24"/>
         </w:rPr>
-        <w:t>The controls are intended to use wasd and the mouse for interaction and abilities. Possible controller support may be added.</w:t>
+        <w:t xml:space="preserve">The controls are intended to use </w:t>
+      </w:r>
+      <w:proofErr w:type="spellStart"/>
+      <w:r>
+        <w:rPr>
+          <w:sz w:val="24"/>
+          <w:szCs w:val="24"/>
+        </w:rPr>
+        <w:t>wasd</w:t>
+      </w:r>
+      <w:proofErr w:type="spellEnd"/>
+      <w:r>
+        <w:rPr>
+          <w:sz w:val="24"/>
+          <w:szCs w:val="24"/>
+        </w:rPr>
+        <w:t xml:space="preserve"> and the mouse for interaction and abilities. Possible controller support may be added.</w:t>
       </w:r>
     </w:p>
     <w:p>
@@ -502,12 +527,21 @@
           <w:szCs w:val="24"/>
         </w:rPr>
       </w:pPr>
+      <w:proofErr w:type="gramStart"/>
       <w:r>
         <w:rPr>
           <w:sz w:val="24"/>
           <w:szCs w:val="24"/>
         </w:rPr>
-        <w:t>First pass, decline just exits the Dialog without any consequences.</w:t>
+        <w:t>First pass,</w:t>
+      </w:r>
+      <w:proofErr w:type="gramEnd"/>
+      <w:r>
+        <w:rPr>
+          <w:sz w:val="24"/>
+          <w:szCs w:val="24"/>
+        </w:rPr>
+        <w:t xml:space="preserve"> decline just exits the Dialog without any consequences.</w:t>
       </w:r>
     </w:p>
     <w:p>
@@ -868,7 +902,23 @@
           <w:sz w:val="24"/>
           <w:szCs w:val="24"/>
         </w:rPr>
-        <w:t>Once, the quest is complete, Return to the giver to finish it. This will open a door to the next level.</w:t>
+        <w:t xml:space="preserve">Once, the quest is complete, </w:t>
+      </w:r>
+      <w:proofErr w:type="gramStart"/>
+      <w:r>
+        <w:rPr>
+          <w:sz w:val="24"/>
+          <w:szCs w:val="24"/>
+        </w:rPr>
+        <w:t>Return</w:t>
+      </w:r>
+      <w:proofErr w:type="gramEnd"/>
+      <w:r>
+        <w:rPr>
+          <w:sz w:val="24"/>
+          <w:szCs w:val="24"/>
+        </w:rPr>
+        <w:t xml:space="preserve"> to the giver to finish it. This will open a door to the next level.</w:t>
       </w:r>
     </w:p>
     <w:p>
@@ -995,7 +1045,23 @@
           <w:sz w:val="24"/>
           <w:szCs w:val="24"/>
         </w:rPr>
-        <w:t>Consequences to failing or declining quests will result in the quest failing, this in turn will effect that map in a negative way. Maybe the NPC dies, making other paths closed to you. This could open alternate paths later. Note that this is a stretch goal.</w:t>
+        <w:t xml:space="preserve">Consequences to failing or declining quests will result in the quest failing, this in turn will </w:t>
+      </w:r>
+      <w:proofErr w:type="gramStart"/>
+      <w:r>
+        <w:rPr>
+          <w:sz w:val="24"/>
+          <w:szCs w:val="24"/>
+        </w:rPr>
+        <w:t>effect</w:t>
+      </w:r>
+      <w:proofErr w:type="gramEnd"/>
+      <w:r>
+        <w:rPr>
+          <w:sz w:val="24"/>
+          <w:szCs w:val="24"/>
+        </w:rPr>
+        <w:t xml:space="preserve"> that map in a negative way. Maybe the NPC dies, making other paths closed to you. This could open alternate paths later. Note that this is a stretch goal.</w:t>
       </w:r>
     </w:p>
     <w:p>
@@ -1993,6 +2059,7 @@
               <w:bottom w:val="single" w:sz="4" w:space="0" w:color="auto"/>
               <w:right w:val="single" w:sz="4" w:space="0" w:color="auto"/>
             </w:tcBorders>
+            <w:shd w:val="clear" w:color="auto" w:fill="AEAAAA" w:themeFill="background2" w:themeFillShade="BF"/>
             <w:vAlign w:val="center"/>
             <w:hideMark/>
           </w:tcPr>
@@ -2023,6 +2090,7 @@
               <w:bottom w:val="single" w:sz="4" w:space="0" w:color="auto"/>
               <w:right w:val="single" w:sz="4" w:space="0" w:color="auto"/>
             </w:tcBorders>
+            <w:shd w:val="clear" w:color="auto" w:fill="AEAAAA" w:themeFill="background2" w:themeFillShade="BF"/>
             <w:vAlign w:val="center"/>
             <w:hideMark/>
           </w:tcPr>
@@ -2052,6 +2120,7 @@
               <w:bottom w:val="single" w:sz="4" w:space="0" w:color="auto"/>
               <w:right w:val="single" w:sz="4" w:space="0" w:color="auto"/>
             </w:tcBorders>
+            <w:shd w:val="clear" w:color="auto" w:fill="AEAAAA" w:themeFill="background2" w:themeFillShade="BF"/>
             <w:vAlign w:val="center"/>
           </w:tcPr>
           <w:p>
@@ -2287,6 +2356,7 @@
               </w:rPr>
               <w:t xml:space="preserve"> </w:t>
             </w:r>
+            <w:proofErr w:type="gramStart"/>
             <w:r>
               <w:rPr>
                 <w:sz w:val="22"/>
@@ -2309,7 +2379,16 @@
                 <w:szCs w:val="22"/>
                 <w:highlight w:val="yellow"/>
               </w:rPr>
-              <w:t xml:space="preserve">– </w:t>
+              <w:t>–</w:t>
+            </w:r>
+            <w:proofErr w:type="gramEnd"/>
+            <w:r>
+              <w:rPr>
+                <w:sz w:val="22"/>
+                <w:szCs w:val="22"/>
+                <w:highlight w:val="yellow"/>
+              </w:rPr>
+              <w:t xml:space="preserve"> </w:t>
             </w:r>
             <w:r>
               <w:rPr>
@@ -2497,6 +2576,7 @@
               <w:bottom w:val="single" w:sz="4" w:space="0" w:color="auto"/>
               <w:right w:val="single" w:sz="4" w:space="0" w:color="auto"/>
             </w:tcBorders>
+            <w:shd w:val="clear" w:color="auto" w:fill="AEAAAA" w:themeFill="background2" w:themeFillShade="BF"/>
             <w:vAlign w:val="center"/>
             <w:hideMark/>
           </w:tcPr>
@@ -2528,6 +2608,7 @@
               <w:bottom w:val="single" w:sz="4" w:space="0" w:color="auto"/>
               <w:right w:val="single" w:sz="4" w:space="0" w:color="auto"/>
             </w:tcBorders>
+            <w:shd w:val="clear" w:color="auto" w:fill="AEAAAA" w:themeFill="background2" w:themeFillShade="BF"/>
             <w:vAlign w:val="center"/>
             <w:hideMark/>
           </w:tcPr>
@@ -2557,6 +2638,7 @@
               <w:bottom w:val="single" w:sz="4" w:space="0" w:color="auto"/>
               <w:right w:val="single" w:sz="4" w:space="0" w:color="auto"/>
             </w:tcBorders>
+            <w:shd w:val="clear" w:color="auto" w:fill="AEAAAA" w:themeFill="background2" w:themeFillShade="BF"/>
             <w:vAlign w:val="center"/>
           </w:tcPr>
           <w:p>
@@ -2835,6 +2917,7 @@
               <w:bottom w:val="single" w:sz="4" w:space="0" w:color="auto"/>
               <w:right w:val="single" w:sz="4" w:space="0" w:color="auto"/>
             </w:tcBorders>
+            <w:shd w:val="clear" w:color="auto" w:fill="AEAAAA" w:themeFill="background2" w:themeFillShade="BF"/>
             <w:vAlign w:val="center"/>
             <w:hideMark/>
           </w:tcPr>
@@ -2865,6 +2948,7 @@
               <w:bottom w:val="single" w:sz="4" w:space="0" w:color="auto"/>
               <w:right w:val="single" w:sz="4" w:space="0" w:color="auto"/>
             </w:tcBorders>
+            <w:shd w:val="clear" w:color="auto" w:fill="AEAAAA" w:themeFill="background2" w:themeFillShade="BF"/>
             <w:vAlign w:val="center"/>
             <w:hideMark/>
           </w:tcPr>
@@ -2894,6 +2978,7 @@
               <w:bottom w:val="single" w:sz="4" w:space="0" w:color="auto"/>
               <w:right w:val="single" w:sz="4" w:space="0" w:color="auto"/>
             </w:tcBorders>
+            <w:shd w:val="clear" w:color="auto" w:fill="AEAAAA" w:themeFill="background2" w:themeFillShade="BF"/>
             <w:vAlign w:val="center"/>
           </w:tcPr>
           <w:p>
@@ -2936,6 +3021,7 @@
               <w:bottom w:val="single" w:sz="4" w:space="0" w:color="auto"/>
               <w:right w:val="single" w:sz="4" w:space="0" w:color="auto"/>
             </w:tcBorders>
+            <w:shd w:val="clear" w:color="auto" w:fill="AEAAAA" w:themeFill="background2" w:themeFillShade="BF"/>
             <w:vAlign w:val="center"/>
             <w:hideMark/>
           </w:tcPr>
@@ -2968,6 +3054,7 @@
               <w:bottom w:val="single" w:sz="4" w:space="0" w:color="auto"/>
               <w:right w:val="single" w:sz="4" w:space="0" w:color="auto"/>
             </w:tcBorders>
+            <w:shd w:val="clear" w:color="auto" w:fill="AEAAAA" w:themeFill="background2" w:themeFillShade="BF"/>
             <w:vAlign w:val="center"/>
             <w:hideMark/>
           </w:tcPr>
@@ -2999,6 +3086,7 @@
               <w:bottom w:val="single" w:sz="4" w:space="0" w:color="auto"/>
               <w:right w:val="single" w:sz="4" w:space="0" w:color="auto"/>
             </w:tcBorders>
+            <w:shd w:val="clear" w:color="auto" w:fill="AEAAAA" w:themeFill="background2" w:themeFillShade="BF"/>
             <w:vAlign w:val="center"/>
           </w:tcPr>
           <w:p>
@@ -3034,7 +3122,7 @@
               <w:bottom w:val="single" w:sz="4" w:space="0" w:color="auto"/>
               <w:right w:val="single" w:sz="4" w:space="0" w:color="auto"/>
             </w:tcBorders>
-            <w:shd w:val="clear" w:color="auto" w:fill="D9E2F3" w:themeFill="accent1" w:themeFillTint="33"/>
+            <w:shd w:val="clear" w:color="auto" w:fill="AEAAAA" w:themeFill="background2" w:themeFillShade="BF"/>
             <w:vAlign w:val="center"/>
             <w:hideMark/>
           </w:tcPr>
@@ -3067,7 +3155,7 @@
               <w:bottom w:val="single" w:sz="4" w:space="0" w:color="auto"/>
               <w:right w:val="single" w:sz="4" w:space="0" w:color="auto"/>
             </w:tcBorders>
-            <w:shd w:val="clear" w:color="auto" w:fill="D9E2F3" w:themeFill="accent1" w:themeFillTint="33"/>
+            <w:shd w:val="clear" w:color="auto" w:fill="AEAAAA" w:themeFill="background2" w:themeFillShade="BF"/>
             <w:vAlign w:val="center"/>
             <w:hideMark/>
           </w:tcPr>
@@ -3099,7 +3187,7 @@
               <w:bottom w:val="single" w:sz="4" w:space="0" w:color="auto"/>
               <w:right w:val="single" w:sz="4" w:space="0" w:color="auto"/>
             </w:tcBorders>
-            <w:shd w:val="clear" w:color="auto" w:fill="D9E2F3" w:themeFill="accent1" w:themeFillTint="33"/>
+            <w:shd w:val="clear" w:color="auto" w:fill="AEAAAA" w:themeFill="background2" w:themeFillShade="BF"/>
             <w:vAlign w:val="center"/>
           </w:tcPr>
           <w:p>
@@ -3135,6 +3223,7 @@
               <w:bottom w:val="single" w:sz="4" w:space="0" w:color="auto"/>
               <w:right w:val="single" w:sz="4" w:space="0" w:color="auto"/>
             </w:tcBorders>
+            <w:shd w:val="clear" w:color="auto" w:fill="AEAAAA" w:themeFill="background2" w:themeFillShade="BF"/>
             <w:vAlign w:val="center"/>
             <w:hideMark/>
           </w:tcPr>
@@ -3154,6 +3243,507 @@
               </w:rPr>
               <w:lastRenderedPageBreak/>
               <w:t>11</w:t>
+            </w:r>
+          </w:p>
+        </w:tc>
+        <w:tc>
+          <w:tcPr>
+            <w:tcW w:w="1524" w:type="dxa"/>
+            <w:tcBorders>
+              <w:top w:val="single" w:sz="4" w:space="0" w:color="auto"/>
+              <w:left w:val="single" w:sz="4" w:space="0" w:color="auto"/>
+              <w:bottom w:val="single" w:sz="4" w:space="0" w:color="auto"/>
+              <w:right w:val="single" w:sz="4" w:space="0" w:color="auto"/>
+            </w:tcBorders>
+            <w:shd w:val="clear" w:color="auto" w:fill="AEAAAA" w:themeFill="background2" w:themeFillShade="BF"/>
+            <w:vAlign w:val="center"/>
+            <w:hideMark/>
+          </w:tcPr>
+          <w:p>
+            <w:pPr>
+              <w:jc w:val="center"/>
+              <w:rPr>
+                <w:sz w:val="22"/>
+                <w:szCs w:val="22"/>
+              </w:rPr>
+            </w:pPr>
+            <w:r>
+              <w:rPr>
+                <w:sz w:val="22"/>
+                <w:szCs w:val="22"/>
+              </w:rPr>
+              <w:t>Mar 24,27</w:t>
+            </w:r>
+          </w:p>
+        </w:tc>
+        <w:tc>
+          <w:tcPr>
+            <w:tcW w:w="6210" w:type="dxa"/>
+            <w:tcBorders>
+              <w:top w:val="single" w:sz="4" w:space="0" w:color="auto"/>
+              <w:left w:val="single" w:sz="4" w:space="0" w:color="auto"/>
+              <w:bottom w:val="single" w:sz="4" w:space="0" w:color="auto"/>
+              <w:right w:val="single" w:sz="4" w:space="0" w:color="auto"/>
+            </w:tcBorders>
+            <w:shd w:val="clear" w:color="auto" w:fill="AEAAAA" w:themeFill="background2" w:themeFillShade="BF"/>
+            <w:vAlign w:val="center"/>
+          </w:tcPr>
+          <w:p>
+            <w:pPr>
+              <w:spacing w:before="0" w:after="0"/>
+              <w:rPr>
+                <w:sz w:val="22"/>
+                <w:szCs w:val="22"/>
+              </w:rPr>
+            </w:pPr>
+            <w:r>
+              <w:rPr>
+                <w:sz w:val="22"/>
+                <w:szCs w:val="22"/>
+              </w:rPr>
+              <w:t>Quest Finish</w:t>
+            </w:r>
+          </w:p>
+          <w:p>
+            <w:pPr>
+              <w:pStyle w:val="ListParagraph"/>
+              <w:numPr>
+                <w:ilvl w:val="0"/>
+                <w:numId w:val="10"/>
+              </w:numPr>
+              <w:spacing w:before="0" w:after="0"/>
+              <w:rPr>
+                <w:sz w:val="22"/>
+                <w:szCs w:val="22"/>
+                <w:highlight w:val="yellow"/>
+              </w:rPr>
+            </w:pPr>
+            <w:r>
+              <w:rPr>
+                <w:sz w:val="22"/>
+                <w:szCs w:val="22"/>
+                <w:highlight w:val="yellow"/>
+              </w:rPr>
+              <w:t xml:space="preserve">Quest </w:t>
+            </w:r>
+            <w:r>
+              <w:rPr>
+                <w:sz w:val="22"/>
+                <w:szCs w:val="22"/>
+                <w:highlight w:val="yellow"/>
+              </w:rPr>
+              <w:t>gets</w:t>
+            </w:r>
+            <w:r>
+              <w:rPr>
+                <w:sz w:val="22"/>
+                <w:szCs w:val="22"/>
+                <w:highlight w:val="yellow"/>
+              </w:rPr>
+              <w:t xml:space="preserve"> updated when an </w:t>
+            </w:r>
+            <w:proofErr w:type="gramStart"/>
+            <w:r>
+              <w:rPr>
+                <w:sz w:val="22"/>
+                <w:szCs w:val="22"/>
+                <w:highlight w:val="yellow"/>
+              </w:rPr>
+              <w:t>enemy dies</w:t>
+            </w:r>
+            <w:proofErr w:type="gramEnd"/>
+            <w:r>
+              <w:rPr>
+                <w:sz w:val="22"/>
+                <w:szCs w:val="22"/>
+                <w:highlight w:val="yellow"/>
+              </w:rPr>
+              <w:t xml:space="preserve">, if </w:t>
+            </w:r>
+            <w:proofErr w:type="spellStart"/>
+            <w:r>
+              <w:rPr>
+                <w:sz w:val="22"/>
+                <w:szCs w:val="22"/>
+                <w:highlight w:val="yellow"/>
+              </w:rPr>
+              <w:t>its</w:t>
+            </w:r>
+            <w:proofErr w:type="spellEnd"/>
+            <w:r>
+              <w:rPr>
+                <w:sz w:val="22"/>
+                <w:szCs w:val="22"/>
+                <w:highlight w:val="yellow"/>
+              </w:rPr>
+              <w:t xml:space="preserve"> part of the quest – 30 mins</w:t>
+            </w:r>
+            <w:r>
+              <w:rPr>
+                <w:sz w:val="22"/>
+                <w:szCs w:val="22"/>
+                <w:highlight w:val="yellow"/>
+              </w:rPr>
+              <w:t xml:space="preserve"> – **2 hours**</w:t>
+            </w:r>
+            <w:r>
+              <w:rPr>
+                <w:sz w:val="22"/>
+                <w:szCs w:val="22"/>
+                <w:highlight w:val="yellow"/>
+              </w:rPr>
+              <w:t xml:space="preserve"> includes some refactor and setup</w:t>
+            </w:r>
+          </w:p>
+          <w:p>
+            <w:pPr>
+              <w:pStyle w:val="ListParagraph"/>
+              <w:numPr>
+                <w:ilvl w:val="0"/>
+                <w:numId w:val="10"/>
+              </w:numPr>
+              <w:spacing w:before="0" w:after="0"/>
+              <w:rPr>
+                <w:sz w:val="22"/>
+                <w:szCs w:val="22"/>
+              </w:rPr>
+            </w:pPr>
+            <w:r>
+              <w:rPr>
+                <w:sz w:val="22"/>
+                <w:szCs w:val="22"/>
+              </w:rPr>
+              <w:t xml:space="preserve">Finish Quest and trigger exit to level – </w:t>
+            </w:r>
+          </w:p>
+          <w:p>
+            <w:pPr>
+              <w:pStyle w:val="ListParagraph"/>
+              <w:numPr>
+                <w:ilvl w:val="1"/>
+                <w:numId w:val="10"/>
+              </w:numPr>
+              <w:spacing w:before="0" w:after="0"/>
+              <w:rPr>
+                <w:sz w:val="22"/>
+                <w:szCs w:val="22"/>
+                <w:highlight w:val="yellow"/>
+              </w:rPr>
+            </w:pPr>
+            <w:r>
+              <w:rPr>
+                <w:sz w:val="22"/>
+                <w:szCs w:val="22"/>
+                <w:highlight w:val="yellow"/>
+              </w:rPr>
+              <w:t>When all elements are complete, tells player to complete quest – 30 mins</w:t>
+            </w:r>
+          </w:p>
+          <w:p>
+            <w:pPr>
+              <w:pStyle w:val="ListParagraph"/>
+              <w:numPr>
+                <w:ilvl w:val="1"/>
+                <w:numId w:val="10"/>
+              </w:numPr>
+              <w:spacing w:before="0" w:after="0"/>
+              <w:rPr>
+                <w:sz w:val="22"/>
+                <w:szCs w:val="22"/>
+                <w:highlight w:val="yellow"/>
+              </w:rPr>
+            </w:pPr>
+            <w:r>
+              <w:rPr>
+                <w:sz w:val="22"/>
+                <w:szCs w:val="22"/>
+                <w:highlight w:val="yellow"/>
+              </w:rPr>
+              <w:t>When interacting with player on complete, give different dialog – 30 mins</w:t>
+            </w:r>
+          </w:p>
+          <w:p>
+            <w:pPr>
+              <w:spacing w:before="0" w:after="0"/>
+              <w:rPr>
+                <w:sz w:val="22"/>
+                <w:szCs w:val="22"/>
+              </w:rPr>
+            </w:pPr>
+            <w:r>
+              <w:rPr>
+                <w:sz w:val="22"/>
+                <w:szCs w:val="22"/>
+              </w:rPr>
+              <w:t>Exit</w:t>
+            </w:r>
+          </w:p>
+          <w:p>
+            <w:pPr>
+              <w:pStyle w:val="ListParagraph"/>
+              <w:numPr>
+                <w:ilvl w:val="0"/>
+                <w:numId w:val="10"/>
+              </w:numPr>
+              <w:spacing w:before="0" w:after="0"/>
+              <w:rPr>
+                <w:sz w:val="22"/>
+                <w:szCs w:val="22"/>
+                <w:highlight w:val="yellow"/>
+              </w:rPr>
+            </w:pPr>
+            <w:r>
+              <w:rPr>
+                <w:sz w:val="22"/>
+                <w:szCs w:val="22"/>
+                <w:highlight w:val="yellow"/>
+              </w:rPr>
+              <w:t>Exit has two states</w:t>
+            </w:r>
+            <w:r>
+              <w:rPr>
+                <w:sz w:val="22"/>
+                <w:szCs w:val="22"/>
+                <w:highlight w:val="yellow"/>
+              </w:rPr>
+              <w:t xml:space="preserve"> – (45 mins)</w:t>
+            </w:r>
+            <w:r>
+              <w:rPr>
+                <w:sz w:val="22"/>
+                <w:szCs w:val="22"/>
+                <w:highlight w:val="yellow"/>
+              </w:rPr>
+              <w:t xml:space="preserve"> **4 hours **(lots of bugs)</w:t>
+            </w:r>
+            <w:r>
+              <w:rPr>
+                <w:sz w:val="22"/>
+                <w:szCs w:val="22"/>
+                <w:highlight w:val="yellow"/>
+              </w:rPr>
+              <w:t xml:space="preserve"> Includes some refactoring</w:t>
+            </w:r>
+            <w:r>
+              <w:rPr>
+                <w:sz w:val="22"/>
+                <w:szCs w:val="22"/>
+                <w:highlight w:val="yellow"/>
+              </w:rPr>
+              <w:t xml:space="preserve">, </w:t>
+            </w:r>
+            <w:r>
+              <w:rPr>
+                <w:sz w:val="22"/>
+                <w:szCs w:val="22"/>
+                <w:highlight w:val="yellow"/>
+              </w:rPr>
+              <w:t>setup</w:t>
+            </w:r>
+            <w:r>
+              <w:rPr>
+                <w:sz w:val="22"/>
+                <w:szCs w:val="22"/>
+                <w:highlight w:val="yellow"/>
+              </w:rPr>
+              <w:t>, and MOVING between levels</w:t>
+            </w:r>
+          </w:p>
+          <w:p>
+            <w:pPr>
+              <w:pStyle w:val="ListParagraph"/>
+              <w:numPr>
+                <w:ilvl w:val="1"/>
+                <w:numId w:val="10"/>
+              </w:numPr>
+              <w:spacing w:before="0" w:after="0"/>
+              <w:rPr>
+                <w:sz w:val="22"/>
+                <w:szCs w:val="22"/>
+                <w:highlight w:val="yellow"/>
+              </w:rPr>
+            </w:pPr>
+            <w:r>
+              <w:rPr>
+                <w:sz w:val="22"/>
+                <w:szCs w:val="22"/>
+                <w:highlight w:val="yellow"/>
+              </w:rPr>
+              <w:t>Closed – Doesn’t nothing when player in range – 15 mins</w:t>
+            </w:r>
+          </w:p>
+          <w:p>
+            <w:pPr>
+              <w:pStyle w:val="ListParagraph"/>
+              <w:numPr>
+                <w:ilvl w:val="1"/>
+                <w:numId w:val="10"/>
+              </w:numPr>
+              <w:spacing w:before="0" w:after="0"/>
+              <w:rPr>
+                <w:sz w:val="22"/>
+                <w:szCs w:val="22"/>
+                <w:highlight w:val="yellow"/>
+              </w:rPr>
+            </w:pPr>
+            <w:r>
+              <w:rPr>
+                <w:sz w:val="22"/>
+                <w:szCs w:val="22"/>
+                <w:highlight w:val="yellow"/>
+              </w:rPr>
+              <w:t>Open – Teleports player to destination when player is in range</w:t>
+            </w:r>
+            <w:r>
+              <w:rPr>
+                <w:sz w:val="22"/>
+                <w:szCs w:val="22"/>
+                <w:highlight w:val="yellow"/>
+              </w:rPr>
+              <w:t xml:space="preserve"> – 30 mins</w:t>
+            </w:r>
+          </w:p>
+          <w:p>
+            <w:pPr>
+              <w:spacing w:before="0" w:after="0"/>
+              <w:rPr>
+                <w:sz w:val="22"/>
+                <w:szCs w:val="22"/>
+              </w:rPr>
+            </w:pPr>
+            <w:r>
+              <w:rPr>
+                <w:sz w:val="22"/>
+                <w:szCs w:val="22"/>
+              </w:rPr>
+              <w:t>Quest Finish 2.0</w:t>
+            </w:r>
+          </w:p>
+          <w:p>
+            <w:pPr>
+              <w:pStyle w:val="ListParagraph"/>
+              <w:numPr>
+                <w:ilvl w:val="0"/>
+                <w:numId w:val="10"/>
+              </w:numPr>
+              <w:spacing w:before="0" w:after="0"/>
+              <w:rPr>
+                <w:sz w:val="22"/>
+                <w:szCs w:val="22"/>
+              </w:rPr>
+            </w:pPr>
+            <w:r>
+              <w:rPr>
+                <w:sz w:val="22"/>
+                <w:szCs w:val="22"/>
+              </w:rPr>
+              <w:t>Trigger Exit to Level</w:t>
+            </w:r>
+          </w:p>
+          <w:p>
+            <w:pPr>
+              <w:pStyle w:val="ListParagraph"/>
+              <w:numPr>
+                <w:ilvl w:val="1"/>
+                <w:numId w:val="10"/>
+              </w:numPr>
+              <w:spacing w:before="0" w:after="0"/>
+              <w:rPr>
+                <w:sz w:val="22"/>
+                <w:szCs w:val="22"/>
+              </w:rPr>
+            </w:pPr>
+            <w:r>
+              <w:rPr>
+                <w:sz w:val="22"/>
+                <w:szCs w:val="22"/>
+              </w:rPr>
+              <w:t>When interacting with player on complete</w:t>
+            </w:r>
+            <w:r>
+              <w:rPr>
+                <w:sz w:val="22"/>
+                <w:szCs w:val="22"/>
+              </w:rPr>
+              <w:t>d quest</w:t>
+            </w:r>
+            <w:r>
+              <w:rPr>
+                <w:sz w:val="22"/>
+                <w:szCs w:val="22"/>
+              </w:rPr>
+              <w:t>, trigger</w:t>
+            </w:r>
+            <w:r>
+              <w:rPr>
+                <w:sz w:val="22"/>
+                <w:szCs w:val="22"/>
+              </w:rPr>
+              <w:t xml:space="preserve"> the exit to activate</w:t>
+            </w:r>
+            <w:r>
+              <w:rPr>
+                <w:sz w:val="22"/>
+                <w:szCs w:val="22"/>
+              </w:rPr>
+              <w:t xml:space="preserve"> – 45 mins</w:t>
+            </w:r>
+          </w:p>
+          <w:p>
+            <w:pPr>
+              <w:pStyle w:val="ListParagraph"/>
+              <w:numPr>
+                <w:ilvl w:val="1"/>
+                <w:numId w:val="10"/>
+              </w:numPr>
+              <w:spacing w:before="0" w:after="0"/>
+              <w:rPr>
+                <w:sz w:val="22"/>
+                <w:szCs w:val="22"/>
+              </w:rPr>
+            </w:pPr>
+            <w:r>
+              <w:rPr>
+                <w:sz w:val="22"/>
+                <w:szCs w:val="22"/>
+              </w:rPr>
+              <w:t>Dialog box goes away on second interact or out of range – 15 mins</w:t>
+            </w:r>
+          </w:p>
+        </w:tc>
+      </w:tr>
+      <w:tr>
+        <w:trPr>
+          <w:trHeight w:hRule="exact" w:val="11260"/>
+        </w:trPr>
+        <w:tc>
+          <w:tcPr>
+            <w:tcW w:w="1531" w:type="dxa"/>
+            <w:tcBorders>
+              <w:top w:val="single" w:sz="4" w:space="0" w:color="auto"/>
+              <w:left w:val="single" w:sz="4" w:space="0" w:color="auto"/>
+              <w:bottom w:val="single" w:sz="4" w:space="0" w:color="auto"/>
+              <w:right w:val="single" w:sz="4" w:space="0" w:color="auto"/>
+            </w:tcBorders>
+            <w:vAlign w:val="center"/>
+            <w:hideMark/>
+          </w:tcPr>
+          <w:p>
+            <w:pPr>
+              <w:spacing w:before="0" w:after="0"/>
+              <w:jc w:val="center"/>
+              <w:rPr>
+                <w:sz w:val="22"/>
+                <w:szCs w:val="22"/>
+              </w:rPr>
+            </w:pPr>
+            <w:r>
+              <w:rPr>
+                <w:sz w:val="22"/>
+                <w:szCs w:val="22"/>
+              </w:rPr>
+              <w:lastRenderedPageBreak/>
+              <w:t>12</w:t>
             </w:r>
           </w:p>
         </w:tc>
@@ -3171,6 +3761,7 @@
           </w:tcPr>
           <w:p>
             <w:pPr>
+              <w:spacing w:before="0" w:after="0"/>
               <w:jc w:val="center"/>
               <w:rPr>
                 <w:sz w:val="22"/>
@@ -3182,7 +3773,7 @@
                 <w:sz w:val="22"/>
                 <w:szCs w:val="22"/>
               </w:rPr>
-              <w:t>Mar 24,27</w:t>
+              <w:t>Mar 31, Apr 3</w:t>
             </w:r>
           </w:p>
         </w:tc>
@@ -3199,81 +3790,23 @@
           </w:tcPr>
           <w:p>
             <w:pPr>
-              <w:spacing w:before="0" w:after="0"/>
-              <w:rPr>
-                <w:sz w:val="22"/>
-                <w:szCs w:val="22"/>
-              </w:rPr>
-            </w:pPr>
-            <w:r>
-              <w:rPr>
-                <w:sz w:val="22"/>
-                <w:szCs w:val="22"/>
-              </w:rPr>
-              <w:t>Quest Finish</w:t>
-            </w:r>
-          </w:p>
-          <w:p>
-            <w:pPr>
               <w:pStyle w:val="ListParagraph"/>
               <w:numPr>
                 <w:ilvl w:val="0"/>
-                <w:numId w:val="10"/>
+                <w:numId w:val="8"/>
               </w:numPr>
               <w:spacing w:before="0" w:after="0"/>
               <w:rPr>
                 <w:sz w:val="22"/>
                 <w:szCs w:val="22"/>
-                <w:highlight w:val="yellow"/>
-              </w:rPr>
-            </w:pPr>
-            <w:r>
-              <w:rPr>
-                <w:sz w:val="22"/>
-                <w:szCs w:val="22"/>
-                <w:highlight w:val="yellow"/>
-              </w:rPr>
-              <w:t xml:space="preserve">Quest </w:t>
-            </w:r>
-            <w:r>
-              <w:rPr>
-                <w:sz w:val="22"/>
-                <w:szCs w:val="22"/>
-                <w:highlight w:val="yellow"/>
-              </w:rPr>
-              <w:t>gets</w:t>
-            </w:r>
-            <w:r>
-              <w:rPr>
-                <w:sz w:val="22"/>
-                <w:szCs w:val="22"/>
-                <w:highlight w:val="yellow"/>
-              </w:rPr>
-              <w:t xml:space="preserve"> updated when an enemy dies, if </w:t>
-            </w:r>
-            <w:r>
-              <w:rPr>
-                <w:sz w:val="22"/>
-                <w:szCs w:val="22"/>
-                <w:highlight w:val="yellow"/>
-              </w:rPr>
-              <w:t>its</w:t>
-            </w:r>
-            <w:r>
-              <w:rPr>
-                <w:sz w:val="22"/>
-                <w:szCs w:val="22"/>
-                <w:highlight w:val="yellow"/>
-              </w:rPr>
-              <w:t xml:space="preserve"> part of the quest – 30 mins</w:t>
-            </w:r>
-            <w:r>
-              <w:rPr>
-                <w:sz w:val="22"/>
-                <w:szCs w:val="22"/>
-                <w:highlight w:val="yellow"/>
-              </w:rPr>
-              <w:t xml:space="preserve"> – **2 hours**</w:t>
+              </w:rPr>
+            </w:pPr>
+            <w:r>
+              <w:rPr>
+                <w:sz w:val="22"/>
+                <w:szCs w:val="22"/>
+              </w:rPr>
+              <w:t>Reschedule</w:t>
             </w:r>
           </w:p>
           <w:p>
@@ -3281,7 +3814,7 @@
               <w:pStyle w:val="ListParagraph"/>
               <w:numPr>
                 <w:ilvl w:val="0"/>
-                <w:numId w:val="10"/>
+                <w:numId w:val="8"/>
               </w:numPr>
               <w:spacing w:before="0" w:after="0"/>
               <w:rPr>
@@ -3294,7 +3827,42 @@
                 <w:sz w:val="22"/>
                 <w:szCs w:val="22"/>
               </w:rPr>
-              <w:t xml:space="preserve">Finish Quest and trigger exit to level – </w:t>
+              <w:t>Create Level 2</w:t>
+            </w:r>
+            <w:r>
+              <w:rPr>
+                <w:sz w:val="22"/>
+                <w:szCs w:val="22"/>
+              </w:rPr>
+              <w:t xml:space="preserve"> – </w:t>
+            </w:r>
+            <w:r>
+              <w:rPr>
+                <w:sz w:val="22"/>
+                <w:szCs w:val="22"/>
+              </w:rPr>
+              <w:t>(</w:t>
+            </w:r>
+            <w:r>
+              <w:rPr>
+                <w:sz w:val="22"/>
+                <w:szCs w:val="22"/>
+              </w:rPr>
+              <w:t>2 hours</w:t>
+            </w:r>
+            <w:r>
+              <w:rPr>
+                <w:sz w:val="22"/>
+                <w:szCs w:val="22"/>
+              </w:rPr>
+              <w:t>)</w:t>
+            </w:r>
+            <w:r>
+              <w:rPr>
+                <w:sz w:val="22"/>
+                <w:szCs w:val="22"/>
+              </w:rPr>
+              <w:t xml:space="preserve"> – Death zone</w:t>
             </w:r>
           </w:p>
           <w:p>
@@ -3302,7 +3870,7 @@
               <w:pStyle w:val="ListParagraph"/>
               <w:numPr>
                 <w:ilvl w:val="1"/>
-                <w:numId w:val="10"/>
+                <w:numId w:val="8"/>
               </w:numPr>
               <w:spacing w:before="0" w:after="0"/>
               <w:rPr>
@@ -3315,7 +3883,21 @@
                 <w:sz w:val="22"/>
                 <w:szCs w:val="22"/>
               </w:rPr>
-              <w:t>When all elements are complete, tells player to complete quest – 30 mins</w:t>
+              <w:t>Like</w:t>
+            </w:r>
+            <w:r>
+              <w:rPr>
+                <w:sz w:val="22"/>
+                <w:szCs w:val="22"/>
+              </w:rPr>
+              <w:t xml:space="preserve"> level 1</w:t>
+            </w:r>
+            <w:r>
+              <w:rPr>
+                <w:sz w:val="22"/>
+                <w:szCs w:val="22"/>
+              </w:rPr>
+              <w:t xml:space="preserve"> but can go back to previous level – 1 hour</w:t>
             </w:r>
           </w:p>
           <w:p>
@@ -3323,7 +3905,7 @@
               <w:pStyle w:val="ListParagraph"/>
               <w:numPr>
                 <w:ilvl w:val="1"/>
-                <w:numId w:val="10"/>
+                <w:numId w:val="8"/>
               </w:numPr>
               <w:spacing w:before="0" w:after="0"/>
               <w:rPr>
@@ -3336,23 +3918,116 @@
                 <w:sz w:val="22"/>
                 <w:szCs w:val="22"/>
               </w:rPr>
-              <w:t>When interacting with player on complete, give different dialog – 30 mins</w:t>
-            </w:r>
-          </w:p>
-          <w:p>
-            <w:pPr>
-              <w:spacing w:before="0" w:after="0"/>
-              <w:rPr>
-                <w:sz w:val="22"/>
-                <w:szCs w:val="22"/>
-              </w:rPr>
-            </w:pPr>
-            <w:r>
-              <w:rPr>
-                <w:sz w:val="22"/>
-                <w:szCs w:val="22"/>
-              </w:rPr>
-              <w:t>Exit</w:t>
+              <w:t>Get NPC in with quest setup – 30 mins</w:t>
+            </w:r>
+          </w:p>
+          <w:p>
+            <w:pPr>
+              <w:pStyle w:val="ListParagraph"/>
+              <w:numPr>
+                <w:ilvl w:val="1"/>
+                <w:numId w:val="8"/>
+              </w:numPr>
+              <w:spacing w:before="0" w:after="0"/>
+              <w:rPr>
+                <w:sz w:val="22"/>
+                <w:szCs w:val="22"/>
+              </w:rPr>
+            </w:pPr>
+            <w:r>
+              <w:rPr>
+                <w:sz w:val="22"/>
+                <w:szCs w:val="22"/>
+              </w:rPr>
+              <w:t xml:space="preserve">Get Enemies in </w:t>
+            </w:r>
+            <w:r>
+              <w:rPr>
+                <w:sz w:val="22"/>
+                <w:szCs w:val="22"/>
+              </w:rPr>
+              <w:t>attached to quest – 30 mins</w:t>
+            </w:r>
+          </w:p>
+          <w:p>
+            <w:pPr>
+              <w:pStyle w:val="ListParagraph"/>
+              <w:numPr>
+                <w:ilvl w:val="1"/>
+                <w:numId w:val="8"/>
+              </w:numPr>
+              <w:spacing w:before="0" w:after="0"/>
+              <w:rPr>
+                <w:sz w:val="22"/>
+                <w:szCs w:val="22"/>
+              </w:rPr>
+            </w:pPr>
+            <w:r>
+              <w:rPr>
+                <w:sz w:val="22"/>
+                <w:szCs w:val="22"/>
+              </w:rPr>
+              <w:t>No barrier – 0 mins</w:t>
+            </w:r>
+          </w:p>
+          <w:p>
+            <w:pPr>
+              <w:pStyle w:val="ListParagraph"/>
+              <w:numPr>
+                <w:ilvl w:val="1"/>
+                <w:numId w:val="8"/>
+              </w:numPr>
+              <w:spacing w:before="0" w:after="0"/>
+              <w:rPr>
+                <w:sz w:val="22"/>
+                <w:szCs w:val="22"/>
+              </w:rPr>
+            </w:pPr>
+            <w:r>
+              <w:rPr>
+                <w:sz w:val="22"/>
+                <w:szCs w:val="22"/>
+              </w:rPr>
+              <w:t>Two exits – 1 hour</w:t>
+            </w:r>
+          </w:p>
+          <w:p>
+            <w:pPr>
+              <w:pStyle w:val="ListParagraph"/>
+              <w:numPr>
+                <w:ilvl w:val="2"/>
+                <w:numId w:val="8"/>
+              </w:numPr>
+            </w:pPr>
+            <w:r>
+              <w:rPr>
+                <w:sz w:val="22"/>
+                <w:szCs w:val="22"/>
+              </w:rPr>
+              <w:t xml:space="preserve"> </w:t>
+            </w:r>
+            <w:r>
+              <w:t xml:space="preserve">1 open that player can go back to </w:t>
+            </w:r>
+            <w:proofErr w:type="spellStart"/>
+            <w:r>
+              <w:t>prev</w:t>
+            </w:r>
+            <w:proofErr w:type="spellEnd"/>
+            <w:r>
+              <w:t xml:space="preserve"> level from</w:t>
+            </w:r>
+          </w:p>
+          <w:p>
+            <w:pPr>
+              <w:pStyle w:val="ListParagraph"/>
+              <w:numPr>
+                <w:ilvl w:val="2"/>
+                <w:numId w:val="8"/>
+              </w:numPr>
+            </w:pPr>
+            <w:r>
+              <w:t>1 that begins closed that will open on quest complete</w:t>
             </w:r>
           </w:p>
           <w:p>
@@ -3360,275 +4035,22 @@
               <w:pStyle w:val="ListParagraph"/>
               <w:numPr>
                 <w:ilvl w:val="0"/>
-                <w:numId w:val="10"/>
+                <w:numId w:val="8"/>
               </w:numPr>
               <w:spacing w:before="0" w:after="0"/>
               <w:rPr>
                 <w:sz w:val="22"/>
                 <w:szCs w:val="22"/>
-                <w:highlight w:val="yellow"/>
-              </w:rPr>
-            </w:pPr>
-            <w:r>
-              <w:rPr>
-                <w:sz w:val="22"/>
-                <w:szCs w:val="22"/>
-                <w:highlight w:val="yellow"/>
-              </w:rPr>
-              <w:t>Exit has two states</w:t>
-            </w:r>
-            <w:r>
-              <w:rPr>
-                <w:sz w:val="22"/>
-                <w:szCs w:val="22"/>
-                <w:highlight w:val="yellow"/>
-              </w:rPr>
-              <w:t xml:space="preserve"> – (45 mins)</w:t>
-            </w:r>
-            <w:r>
-              <w:rPr>
-                <w:sz w:val="22"/>
-                <w:szCs w:val="22"/>
-                <w:highlight w:val="yellow"/>
-              </w:rPr>
-              <w:t xml:space="preserve"> **4 hours **(lots of bugs)</w:t>
-            </w:r>
+              </w:rPr>
+            </w:pPr>
             <w:bookmarkStart w:id="0" w:name="_GoBack"/>
             <w:bookmarkEnd w:id="0"/>
-          </w:p>
-          <w:p>
-            <w:pPr>
-              <w:pStyle w:val="ListParagraph"/>
-              <w:numPr>
-                <w:ilvl w:val="1"/>
-                <w:numId w:val="10"/>
-              </w:numPr>
-              <w:spacing w:before="0" w:after="0"/>
-              <w:rPr>
-                <w:sz w:val="22"/>
-                <w:szCs w:val="22"/>
-                <w:highlight w:val="yellow"/>
-              </w:rPr>
-            </w:pPr>
-            <w:r>
-              <w:rPr>
-                <w:sz w:val="22"/>
-                <w:szCs w:val="22"/>
-                <w:highlight w:val="yellow"/>
-              </w:rPr>
-              <w:t>Closed – Doesn’t nothing when player in range – 15 mins</w:t>
-            </w:r>
-          </w:p>
-          <w:p>
-            <w:pPr>
-              <w:pStyle w:val="ListParagraph"/>
-              <w:numPr>
-                <w:ilvl w:val="1"/>
-                <w:numId w:val="10"/>
-              </w:numPr>
-              <w:spacing w:before="0" w:after="0"/>
-              <w:rPr>
-                <w:sz w:val="22"/>
-                <w:szCs w:val="22"/>
-                <w:highlight w:val="yellow"/>
-              </w:rPr>
-            </w:pPr>
-            <w:r>
-              <w:rPr>
-                <w:sz w:val="22"/>
-                <w:szCs w:val="22"/>
-                <w:highlight w:val="yellow"/>
-              </w:rPr>
-              <w:t>Open – Teleports player to destination when player is in range</w:t>
-            </w:r>
-            <w:r>
-              <w:rPr>
-                <w:sz w:val="22"/>
-                <w:szCs w:val="22"/>
-                <w:highlight w:val="yellow"/>
-              </w:rPr>
-              <w:t xml:space="preserve"> – 30 mins</w:t>
-            </w:r>
-          </w:p>
-          <w:p>
-            <w:pPr>
-              <w:spacing w:before="0" w:after="0"/>
-              <w:rPr>
-                <w:sz w:val="22"/>
-                <w:szCs w:val="22"/>
-              </w:rPr>
-            </w:pPr>
-            <w:r>
-              <w:rPr>
-                <w:sz w:val="22"/>
-                <w:szCs w:val="22"/>
-              </w:rPr>
-              <w:t>Quest Finish 2.0</w:t>
-            </w:r>
-          </w:p>
-          <w:p>
-            <w:pPr>
-              <w:pStyle w:val="ListParagraph"/>
-              <w:numPr>
-                <w:ilvl w:val="0"/>
-                <w:numId w:val="10"/>
-              </w:numPr>
-              <w:spacing w:before="0" w:after="0"/>
-              <w:rPr>
-                <w:sz w:val="22"/>
-                <w:szCs w:val="22"/>
-              </w:rPr>
-            </w:pPr>
-            <w:r>
-              <w:rPr>
-                <w:sz w:val="22"/>
-                <w:szCs w:val="22"/>
-              </w:rPr>
-              <w:t>Trigger Exit to Level</w:t>
-            </w:r>
-          </w:p>
-          <w:p>
-            <w:pPr>
-              <w:pStyle w:val="ListParagraph"/>
-              <w:numPr>
-                <w:ilvl w:val="1"/>
-                <w:numId w:val="10"/>
-              </w:numPr>
-              <w:spacing w:before="0" w:after="0"/>
-              <w:rPr>
-                <w:sz w:val="22"/>
-                <w:szCs w:val="22"/>
-              </w:rPr>
-            </w:pPr>
-            <w:r>
-              <w:rPr>
-                <w:sz w:val="22"/>
-                <w:szCs w:val="22"/>
-              </w:rPr>
-              <w:t>When interacting with player on complete</w:t>
-            </w:r>
-            <w:r>
-              <w:rPr>
-                <w:sz w:val="22"/>
-                <w:szCs w:val="22"/>
-              </w:rPr>
-              <w:t>d quest</w:t>
-            </w:r>
-            <w:r>
-              <w:rPr>
-                <w:sz w:val="22"/>
-                <w:szCs w:val="22"/>
-              </w:rPr>
-              <w:t>, trigger</w:t>
-            </w:r>
-            <w:r>
-              <w:rPr>
-                <w:sz w:val="22"/>
-                <w:szCs w:val="22"/>
-              </w:rPr>
-              <w:t xml:space="preserve"> the exit to activate</w:t>
-            </w:r>
-            <w:r>
-              <w:rPr>
-                <w:sz w:val="22"/>
-                <w:szCs w:val="22"/>
-              </w:rPr>
-              <w:t xml:space="preserve"> – 45 mins</w:t>
-            </w:r>
-          </w:p>
-          <w:p>
-            <w:pPr>
-              <w:pStyle w:val="ListParagraph"/>
-              <w:numPr>
-                <w:ilvl w:val="1"/>
-                <w:numId w:val="10"/>
-              </w:numPr>
-              <w:spacing w:before="0" w:after="0"/>
-              <w:rPr>
-                <w:sz w:val="22"/>
-                <w:szCs w:val="22"/>
-              </w:rPr>
-            </w:pPr>
-            <w:r>
-              <w:rPr>
-                <w:sz w:val="22"/>
-                <w:szCs w:val="22"/>
-              </w:rPr>
-              <w:t>Dialog box goes away on second interact or out of range – 15 mins</w:t>
-            </w:r>
-          </w:p>
-          <w:p>
-            <w:pPr>
-              <w:spacing w:before="0" w:after="0"/>
-              <w:rPr>
-                <w:sz w:val="22"/>
-                <w:szCs w:val="22"/>
-              </w:rPr>
-            </w:pPr>
-            <w:r>
-              <w:rPr>
-                <w:sz w:val="22"/>
-                <w:szCs w:val="22"/>
-              </w:rPr>
-              <w:t>Invisible barrier – Unknown, time may change</w:t>
-            </w:r>
-          </w:p>
-          <w:p>
-            <w:pPr>
-              <w:pStyle w:val="ListParagraph"/>
-              <w:numPr>
-                <w:ilvl w:val="0"/>
-                <w:numId w:val="10"/>
-              </w:numPr>
-              <w:spacing w:before="0" w:after="0"/>
-              <w:rPr>
-                <w:sz w:val="22"/>
-                <w:szCs w:val="22"/>
-              </w:rPr>
-            </w:pPr>
-            <w:r>
-              <w:rPr>
-                <w:sz w:val="22"/>
-                <w:szCs w:val="22"/>
-              </w:rPr>
-              <w:t>Have invisible barrier cutting across level, player can’t cross it – 1 hour</w:t>
-            </w:r>
-          </w:p>
-          <w:p>
-            <w:pPr>
-              <w:pStyle w:val="ListParagraph"/>
-              <w:numPr>
-                <w:ilvl w:val="0"/>
-                <w:numId w:val="10"/>
-              </w:numPr>
-              <w:spacing w:before="0" w:after="0"/>
-              <w:rPr>
-                <w:sz w:val="22"/>
-                <w:szCs w:val="22"/>
-              </w:rPr>
-            </w:pPr>
-            <w:r>
-              <w:rPr>
-                <w:sz w:val="22"/>
-                <w:szCs w:val="22"/>
-              </w:rPr>
-              <w:t>On Quest accept, (fist interact) turn off the barrier, not delete – 1 hour</w:t>
-            </w:r>
-          </w:p>
-          <w:p>
-            <w:pPr>
-              <w:spacing w:before="0" w:after="0"/>
-              <w:rPr>
-                <w:sz w:val="22"/>
-                <w:szCs w:val="22"/>
-              </w:rPr>
-            </w:pPr>
           </w:p>
         </w:tc>
       </w:tr>
       <w:tr>
         <w:trPr>
-          <w:trHeight w:hRule="exact" w:val="6040"/>
+          <w:trHeight w:hRule="exact" w:val="12340"/>
         </w:trPr>
         <w:tc>
           <w:tcPr>
@@ -3657,7 +4079,7 @@
                 <w:szCs w:val="22"/>
               </w:rPr>
               <w:lastRenderedPageBreak/>
-              <w:t>12</w:t>
+              <w:t>13</w:t>
             </w:r>
           </w:p>
         </w:tc>
@@ -3675,7 +4097,6 @@
           </w:tcPr>
           <w:p>
             <w:pPr>
-              <w:spacing w:before="0" w:after="0"/>
               <w:jc w:val="center"/>
               <w:rPr>
                 <w:sz w:val="22"/>
@@ -3687,7 +4108,15 @@
                 <w:sz w:val="22"/>
                 <w:szCs w:val="22"/>
               </w:rPr>
-              <w:t>Mar 31, Apr 3</w:t>
+              <w:t>Apr 7,</w:t>
+            </w:r>
+            <w:r>
+              <w:rPr>
+                <w:color w:val="FF0000"/>
+                <w:sz w:val="22"/>
+                <w:szCs w:val="22"/>
+              </w:rPr>
+              <w:t>10</w:t>
             </w:r>
           </w:p>
         </w:tc>
@@ -3707,7 +4136,7 @@
               <w:pStyle w:val="ListParagraph"/>
               <w:numPr>
                 <w:ilvl w:val="0"/>
-                <w:numId w:val="8"/>
+                <w:numId w:val="9"/>
               </w:numPr>
               <w:spacing w:before="0" w:after="0"/>
               <w:rPr>
@@ -3720,35 +4149,21 @@
                 <w:sz w:val="22"/>
                 <w:szCs w:val="22"/>
               </w:rPr>
-              <w:t>Create Level 2</w:t>
-            </w:r>
-            <w:r>
-              <w:rPr>
-                <w:sz w:val="22"/>
-                <w:szCs w:val="22"/>
-              </w:rPr>
-              <w:t xml:space="preserve"> – </w:t>
-            </w:r>
-            <w:r>
-              <w:rPr>
-                <w:sz w:val="22"/>
-                <w:szCs w:val="22"/>
-              </w:rPr>
-              <w:t>(</w:t>
-            </w:r>
-            <w:r>
-              <w:rPr>
-                <w:sz w:val="22"/>
-                <w:szCs w:val="22"/>
-              </w:rPr>
-              <w:t>2 hours</w:t>
-            </w:r>
-            <w:r>
-              <w:rPr>
-                <w:sz w:val="22"/>
-                <w:szCs w:val="22"/>
-              </w:rPr>
-              <w:t>)</w:t>
+              <w:t xml:space="preserve">Get to point of pain (multiple enemies that make the FPS drop below 60) then </w:t>
+            </w:r>
+            <w:r>
+              <w:rPr>
+                <w:sz w:val="22"/>
+                <w:szCs w:val="22"/>
+              </w:rPr>
+              <w:t>Refactor for entities to have ids of components, making it so each entity only owns components it wants.</w:t>
+            </w:r>
+            <w:r>
+              <w:rPr>
+                <w:sz w:val="22"/>
+                <w:szCs w:val="22"/>
+              </w:rPr>
+              <w:t xml:space="preserve"> Measure the difference.</w:t>
             </w:r>
           </w:p>
           <w:p>
@@ -3756,324 +4171,8 @@
               <w:pStyle w:val="ListParagraph"/>
               <w:numPr>
                 <w:ilvl w:val="1"/>
-                <w:numId w:val="8"/>
+                <w:numId w:val="9"/>
               </w:numPr>
-              <w:spacing w:before="0" w:after="0"/>
-              <w:rPr>
-                <w:sz w:val="22"/>
-                <w:szCs w:val="22"/>
-              </w:rPr>
-            </w:pPr>
-            <w:r>
-              <w:rPr>
-                <w:sz w:val="22"/>
-                <w:szCs w:val="22"/>
-              </w:rPr>
-              <w:t>Like</w:t>
-            </w:r>
-            <w:r>
-              <w:rPr>
-                <w:sz w:val="22"/>
-                <w:szCs w:val="22"/>
-              </w:rPr>
-              <w:t xml:space="preserve"> level 1</w:t>
-            </w:r>
-            <w:r>
-              <w:rPr>
-                <w:sz w:val="22"/>
-                <w:szCs w:val="22"/>
-              </w:rPr>
-              <w:t xml:space="preserve"> but can go back to previous level – 1 hour</w:t>
-            </w:r>
-          </w:p>
-          <w:p>
-            <w:pPr>
-              <w:pStyle w:val="ListParagraph"/>
-              <w:numPr>
-                <w:ilvl w:val="1"/>
-                <w:numId w:val="8"/>
-              </w:numPr>
-              <w:spacing w:before="0" w:after="0"/>
-              <w:rPr>
-                <w:sz w:val="22"/>
-                <w:szCs w:val="22"/>
-              </w:rPr>
-            </w:pPr>
-            <w:r>
-              <w:rPr>
-                <w:sz w:val="22"/>
-                <w:szCs w:val="22"/>
-              </w:rPr>
-              <w:t>Get NPC in with quest setup – 30 mins</w:t>
-            </w:r>
-          </w:p>
-          <w:p>
-            <w:pPr>
-              <w:pStyle w:val="ListParagraph"/>
-              <w:numPr>
-                <w:ilvl w:val="1"/>
-                <w:numId w:val="8"/>
-              </w:numPr>
-              <w:spacing w:before="0" w:after="0"/>
-              <w:rPr>
-                <w:sz w:val="22"/>
-                <w:szCs w:val="22"/>
-              </w:rPr>
-            </w:pPr>
-            <w:r>
-              <w:rPr>
-                <w:sz w:val="22"/>
-                <w:szCs w:val="22"/>
-              </w:rPr>
-              <w:t xml:space="preserve">Get Enemies in </w:t>
-            </w:r>
-            <w:r>
-              <w:rPr>
-                <w:sz w:val="22"/>
-                <w:szCs w:val="22"/>
-              </w:rPr>
-              <w:t>attached to quest – 30 mins</w:t>
-            </w:r>
-          </w:p>
-          <w:p>
-            <w:pPr>
-              <w:pStyle w:val="ListParagraph"/>
-              <w:numPr>
-                <w:ilvl w:val="1"/>
-                <w:numId w:val="8"/>
-              </w:numPr>
-              <w:spacing w:before="0" w:after="0"/>
-              <w:rPr>
-                <w:sz w:val="22"/>
-                <w:szCs w:val="22"/>
-              </w:rPr>
-            </w:pPr>
-            <w:r>
-              <w:rPr>
-                <w:sz w:val="22"/>
-                <w:szCs w:val="22"/>
-              </w:rPr>
-              <w:t>No barrier – 0 mins</w:t>
-            </w:r>
-          </w:p>
-          <w:p>
-            <w:pPr>
-              <w:pStyle w:val="ListParagraph"/>
-              <w:numPr>
-                <w:ilvl w:val="1"/>
-                <w:numId w:val="8"/>
-              </w:numPr>
-              <w:spacing w:before="0" w:after="0"/>
-              <w:rPr>
-                <w:sz w:val="22"/>
-                <w:szCs w:val="22"/>
-              </w:rPr>
-            </w:pPr>
-            <w:r>
-              <w:rPr>
-                <w:sz w:val="22"/>
-                <w:szCs w:val="22"/>
-              </w:rPr>
-              <w:t>Two exits – 1 hour</w:t>
-            </w:r>
-          </w:p>
-          <w:p>
-            <w:pPr>
-              <w:pStyle w:val="ListParagraph"/>
-              <w:numPr>
-                <w:ilvl w:val="2"/>
-                <w:numId w:val="8"/>
-              </w:numPr>
-            </w:pPr>
-            <w:r>
-              <w:rPr>
-                <w:sz w:val="22"/>
-                <w:szCs w:val="22"/>
-              </w:rPr>
-              <w:t xml:space="preserve"> </w:t>
-            </w:r>
-            <w:r>
-              <w:t>1 open that player can go back to prev level from</w:t>
-            </w:r>
-          </w:p>
-          <w:p>
-            <w:pPr>
-              <w:pStyle w:val="ListParagraph"/>
-              <w:numPr>
-                <w:ilvl w:val="2"/>
-                <w:numId w:val="8"/>
-              </w:numPr>
-            </w:pPr>
-            <w:r>
-              <w:t>1 that begins closed that will open on quest complete</w:t>
-            </w:r>
-          </w:p>
-          <w:p>
-            <w:pPr>
-              <w:spacing w:before="0" w:after="0"/>
-              <w:rPr>
-                <w:sz w:val="22"/>
-                <w:szCs w:val="22"/>
-              </w:rPr>
-            </w:pPr>
-            <w:r>
-              <w:rPr>
-                <w:sz w:val="22"/>
-                <w:szCs w:val="22"/>
-              </w:rPr>
-              <w:t>Polish Graphics</w:t>
-            </w:r>
-          </w:p>
-          <w:p>
-            <w:pPr>
-              <w:pStyle w:val="ListParagraph"/>
-              <w:numPr>
-                <w:ilvl w:val="0"/>
-                <w:numId w:val="8"/>
-              </w:numPr>
-              <w:spacing w:before="0" w:after="0"/>
-              <w:rPr>
-                <w:sz w:val="22"/>
-                <w:szCs w:val="22"/>
-              </w:rPr>
-            </w:pPr>
-            <w:r>
-              <w:rPr>
-                <w:sz w:val="22"/>
-                <w:szCs w:val="22"/>
-              </w:rPr>
-              <w:t>Animations – (5 hours)</w:t>
-            </w:r>
-          </w:p>
-          <w:p>
-            <w:pPr>
-              <w:pStyle w:val="ListParagraph"/>
-              <w:numPr>
-                <w:ilvl w:val="1"/>
-                <w:numId w:val="8"/>
-              </w:numPr>
-              <w:spacing w:before="0" w:after="0"/>
-              <w:rPr>
-                <w:sz w:val="22"/>
-                <w:szCs w:val="22"/>
-              </w:rPr>
-            </w:pPr>
-            <w:r>
-              <w:rPr>
-                <w:sz w:val="22"/>
-                <w:szCs w:val="22"/>
-              </w:rPr>
-              <w:t>Base animation setup – 2 hours</w:t>
-            </w:r>
-          </w:p>
-          <w:p>
-            <w:pPr>
-              <w:pStyle w:val="ListParagraph"/>
-              <w:numPr>
-                <w:ilvl w:val="1"/>
-                <w:numId w:val="8"/>
-              </w:numPr>
-              <w:spacing w:before="0" w:after="0"/>
-              <w:rPr>
-                <w:sz w:val="22"/>
-                <w:szCs w:val="22"/>
-              </w:rPr>
-            </w:pPr>
-            <w:r>
-              <w:rPr>
-                <w:sz w:val="22"/>
-                <w:szCs w:val="22"/>
-              </w:rPr>
-              <w:t>Boss – 30 mins</w:t>
-            </w:r>
-          </w:p>
-          <w:p>
-            <w:pPr>
-              <w:pStyle w:val="ListParagraph"/>
-              <w:numPr>
-                <w:ilvl w:val="1"/>
-                <w:numId w:val="8"/>
-              </w:numPr>
-              <w:spacing w:before="0" w:after="0"/>
-              <w:rPr>
-                <w:sz w:val="22"/>
-                <w:szCs w:val="22"/>
-              </w:rPr>
-            </w:pPr>
-            <w:r>
-              <w:rPr>
-                <w:sz w:val="22"/>
-                <w:szCs w:val="22"/>
-              </w:rPr>
-              <w:t>Enemies – 30 mins</w:t>
-            </w:r>
-          </w:p>
-          <w:p>
-            <w:pPr>
-              <w:pStyle w:val="ListParagraph"/>
-              <w:numPr>
-                <w:ilvl w:val="1"/>
-                <w:numId w:val="8"/>
-              </w:numPr>
-              <w:spacing w:before="0" w:after="0"/>
-              <w:rPr>
-                <w:sz w:val="22"/>
-                <w:szCs w:val="22"/>
-              </w:rPr>
-            </w:pPr>
-            <w:r>
-              <w:rPr>
-                <w:sz w:val="22"/>
-                <w:szCs w:val="22"/>
-              </w:rPr>
-              <w:t>NPC – 30 mins</w:t>
-            </w:r>
-          </w:p>
-          <w:p>
-            <w:pPr>
-              <w:pStyle w:val="ListParagraph"/>
-              <w:numPr>
-                <w:ilvl w:val="1"/>
-                <w:numId w:val="8"/>
-              </w:numPr>
-              <w:spacing w:before="0" w:after="0"/>
-              <w:rPr>
-                <w:sz w:val="22"/>
-                <w:szCs w:val="22"/>
-              </w:rPr>
-            </w:pPr>
-            <w:r>
-              <w:rPr>
-                <w:sz w:val="22"/>
-                <w:szCs w:val="22"/>
-              </w:rPr>
-              <w:t>Player – 30  mins</w:t>
-            </w:r>
-          </w:p>
-          <w:p>
-            <w:pPr>
-              <w:pStyle w:val="ListParagraph"/>
-              <w:numPr>
-                <w:ilvl w:val="1"/>
-                <w:numId w:val="8"/>
-              </w:numPr>
-              <w:spacing w:before="0" w:after="0"/>
-              <w:rPr>
-                <w:sz w:val="22"/>
-                <w:szCs w:val="22"/>
-              </w:rPr>
-            </w:pPr>
-            <w:r>
-              <w:rPr>
-                <w:sz w:val="22"/>
-                <w:szCs w:val="22"/>
-              </w:rPr>
-              <w:t>Projectiles – 1 hour</w:t>
-            </w:r>
-          </w:p>
-          <w:p>
-            <w:pPr>
-              <w:pStyle w:val="ListParagraph"/>
               <w:spacing w:before="0" w:after="0"/>
               <w:rPr>
                 <w:sz w:val="22"/>
@@ -4085,7 +4184,7 @@
       </w:tr>
       <w:tr>
         <w:trPr>
-          <w:trHeight w:hRule="exact" w:val="3412"/>
+          <w:trHeight w:hRule="exact" w:val="12340"/>
         </w:trPr>
         <w:tc>
           <w:tcPr>
@@ -4113,7 +4212,8 @@
                 <w:sz w:val="22"/>
                 <w:szCs w:val="22"/>
               </w:rPr>
-              <w:t>13</w:t>
+              <w:lastRenderedPageBreak/>
+              <w:t>14</w:t>
             </w:r>
           </w:p>
         </w:tc>
@@ -4142,15 +4242,14 @@
                 <w:sz w:val="22"/>
                 <w:szCs w:val="22"/>
               </w:rPr>
-              <w:t>Apr 7,</w:t>
-            </w:r>
-            <w:r>
-              <w:rPr>
-                <w:color w:val="FF0000"/>
-                <w:sz w:val="22"/>
-                <w:szCs w:val="22"/>
-              </w:rPr>
-              <w:t>10</w:t>
+              <w:t>Apr 14,17</w:t>
+            </w:r>
+            <w:r>
+              <w:rPr>
+                <w:sz w:val="22"/>
+                <w:szCs w:val="22"/>
+              </w:rPr>
+              <w:t xml:space="preserve"> </w:t>
             </w:r>
           </w:p>
         </w:tc>
@@ -4167,22 +4266,6 @@
           </w:tcPr>
           <w:p>
             <w:pPr>
-              <w:spacing w:before="0" w:after="0"/>
-              <w:rPr>
-                <w:sz w:val="22"/>
-                <w:szCs w:val="22"/>
-              </w:rPr>
-            </w:pPr>
-            <w:r>
-              <w:rPr>
-                <w:sz w:val="22"/>
-                <w:szCs w:val="22"/>
-              </w:rPr>
-              <w:t>Do either of the stretch goals</w:t>
-            </w:r>
-          </w:p>
-          <w:p>
-            <w:pPr>
               <w:pStyle w:val="ListParagraph"/>
               <w:numPr>
                 <w:ilvl w:val="0"/>
@@ -4199,14 +4282,49 @@
                 <w:sz w:val="22"/>
                 <w:szCs w:val="22"/>
               </w:rPr>
-              <w:t>XML setup of map layouts.</w:t>
-            </w:r>
-            <w:r>
-              <w:rPr>
-                <w:sz w:val="22"/>
-                <w:szCs w:val="22"/>
-              </w:rPr>
-              <w:t xml:space="preserve"> - ?( Can’t tell till the components are made.)</w:t>
+              <w:t>Health Bars</w:t>
+            </w:r>
+          </w:p>
+          <w:p>
+            <w:pPr>
+              <w:pStyle w:val="ListParagraph"/>
+              <w:numPr>
+                <w:ilvl w:val="0"/>
+                <w:numId w:val="9"/>
+              </w:numPr>
+              <w:spacing w:before="0" w:after="0"/>
+              <w:rPr>
+                <w:sz w:val="22"/>
+                <w:szCs w:val="22"/>
+              </w:rPr>
+            </w:pPr>
+            <w:r>
+              <w:rPr>
+                <w:sz w:val="22"/>
+                <w:szCs w:val="22"/>
+              </w:rPr>
+              <w:t>Create Level 3</w:t>
+            </w:r>
+          </w:p>
+          <w:p>
+            <w:pPr>
+              <w:pStyle w:val="ListParagraph"/>
+              <w:numPr>
+                <w:ilvl w:val="0"/>
+                <w:numId w:val="9"/>
+              </w:numPr>
+              <w:spacing w:before="0" w:after="0"/>
+              <w:rPr>
+                <w:sz w:val="22"/>
+                <w:szCs w:val="22"/>
+              </w:rPr>
+            </w:pPr>
+            <w:r>
+              <w:rPr>
+                <w:sz w:val="22"/>
+                <w:szCs w:val="22"/>
+              </w:rPr>
+              <w:t>Audio – 30 mins</w:t>
             </w:r>
           </w:p>
           <w:p>
@@ -4227,63 +4345,7 @@
                 <w:sz w:val="22"/>
                 <w:szCs w:val="22"/>
               </w:rPr>
-              <w:t>XML Setup Entities</w:t>
-            </w:r>
-          </w:p>
-          <w:p>
-            <w:pPr>
-              <w:pStyle w:val="ListParagraph"/>
-              <w:numPr>
-                <w:ilvl w:val="0"/>
-                <w:numId w:val="9"/>
-              </w:numPr>
-              <w:spacing w:before="0" w:after="0"/>
-              <w:rPr>
-                <w:sz w:val="22"/>
-                <w:szCs w:val="22"/>
-              </w:rPr>
-            </w:pPr>
-            <w:r>
-              <w:rPr>
-                <w:sz w:val="22"/>
-                <w:szCs w:val="22"/>
-              </w:rPr>
-              <w:t xml:space="preserve">Quest fail / decline consequences – </w:t>
-            </w:r>
-            <w:r>
-              <w:rPr>
-                <w:sz w:val="22"/>
-                <w:szCs w:val="22"/>
-              </w:rPr>
-              <w:t>S</w:t>
-            </w:r>
-            <w:r>
-              <w:rPr>
-                <w:sz w:val="22"/>
-                <w:szCs w:val="22"/>
-              </w:rPr>
-              <w:t>tretch goal</w:t>
-            </w:r>
-            <w:r>
-              <w:rPr>
-                <w:sz w:val="22"/>
-                <w:szCs w:val="22"/>
-              </w:rPr>
-              <w:t xml:space="preserve"> – </w:t>
-            </w:r>
-            <w:r>
-              <w:rPr>
-                <w:sz w:val="22"/>
-                <w:szCs w:val="22"/>
-              </w:rPr>
-              <w:t>5</w:t>
-            </w:r>
-            <w:r>
-              <w:rPr>
-                <w:sz w:val="22"/>
-                <w:szCs w:val="22"/>
-              </w:rPr>
-              <w:t xml:space="preserve"> hours</w:t>
+              <w:t>Add sound for bullet impact</w:t>
             </w:r>
           </w:p>
           <w:p>
@@ -4304,7 +4366,7 @@
                 <w:sz w:val="22"/>
                 <w:szCs w:val="22"/>
               </w:rPr>
-              <w:t>When all elements are complete, tells player to complete quest</w:t>
+              <w:t xml:space="preserve">Add sound for accepting quest </w:t>
             </w:r>
           </w:p>
           <w:p>
@@ -4325,14 +4387,7 @@
                 <w:sz w:val="22"/>
                 <w:szCs w:val="22"/>
               </w:rPr>
-              <w:t>Accept and decline option</w:t>
-            </w:r>
-            <w:r>
-              <w:rPr>
-                <w:sz w:val="22"/>
-                <w:szCs w:val="22"/>
-              </w:rPr>
-              <w:t xml:space="preserve"> - 1</w:t>
+              <w:t>Add sound for background music</w:t>
             </w:r>
           </w:p>
           <w:p>
@@ -4353,21 +4408,14 @@
                 <w:sz w:val="22"/>
                 <w:szCs w:val="22"/>
               </w:rPr>
-              <w:t>Freeze world in dialog state</w:t>
-            </w:r>
-            <w:r>
-              <w:rPr>
-                <w:sz w:val="22"/>
-                <w:szCs w:val="22"/>
-              </w:rPr>
-              <w:t xml:space="preserve"> - 1</w:t>
+              <w:t>Add sound for finishing quest</w:t>
             </w:r>
           </w:p>
           <w:p>
             <w:pPr>
               <w:pStyle w:val="ListParagraph"/>
               <w:numPr>
-                <w:ilvl w:val="0"/>
+                <w:ilvl w:val="1"/>
                 <w:numId w:val="9"/>
               </w:numPr>
               <w:spacing w:before="0" w:after="0"/>
@@ -4381,49 +4429,71 @@
                 <w:sz w:val="22"/>
                 <w:szCs w:val="22"/>
               </w:rPr>
-              <w:t>Create multiple levels</w:t>
-            </w:r>
-            <w:r>
-              <w:rPr>
-                <w:sz w:val="22"/>
-                <w:szCs w:val="22"/>
-              </w:rPr>
-              <w:t xml:space="preserve"> – Stretch goal</w:t>
-            </w:r>
-            <w:r>
-              <w:rPr>
-                <w:sz w:val="22"/>
-                <w:szCs w:val="22"/>
-              </w:rPr>
-              <w:t xml:space="preserve"> – 2-6 hours</w:t>
-            </w:r>
-          </w:p>
-          <w:p>
-            <w:pPr>
-              <w:pStyle w:val="ListParagraph"/>
-              <w:numPr>
-                <w:ilvl w:val="0"/>
-                <w:numId w:val="9"/>
-              </w:numPr>
-              <w:spacing w:before="0" w:after="0"/>
-              <w:rPr>
-                <w:sz w:val="22"/>
-                <w:szCs w:val="22"/>
-              </w:rPr>
-            </w:pPr>
-            <w:r>
-              <w:rPr>
-                <w:sz w:val="22"/>
-                <w:szCs w:val="22"/>
-              </w:rPr>
-              <w:t>Audio – audio system</w:t>
+              <w:t>Add sound for completing quest</w:t>
+            </w:r>
+          </w:p>
+          <w:p>
+            <w:pPr>
+              <w:spacing w:before="0" w:after="0"/>
+              <w:rPr>
+                <w:sz w:val="22"/>
+                <w:szCs w:val="22"/>
+              </w:rPr>
+            </w:pPr>
+          </w:p>
+          <w:p>
+            <w:pPr>
+              <w:spacing w:before="0" w:after="0"/>
+              <w:rPr>
+                <w:sz w:val="22"/>
+                <w:szCs w:val="22"/>
+              </w:rPr>
+            </w:pPr>
+            <w:proofErr w:type="spellStart"/>
+            <w:r>
+              <w:rPr>
+                <w:sz w:val="22"/>
+                <w:szCs w:val="22"/>
+              </w:rPr>
+              <w:t>wishlist</w:t>
+            </w:r>
+            <w:proofErr w:type="spellEnd"/>
+            <w:r>
+              <w:rPr>
+                <w:sz w:val="22"/>
+                <w:szCs w:val="22"/>
+              </w:rPr>
+              <w:t xml:space="preserve"> </w:t>
+            </w:r>
+            <w:r>
+              <w:rPr>
+                <w:sz w:val="22"/>
+                <w:szCs w:val="22"/>
+              </w:rPr>
+              <w:t xml:space="preserve">/ </w:t>
+            </w:r>
+            <w:proofErr w:type="spellStart"/>
+            <w:r>
+              <w:rPr>
+                <w:sz w:val="22"/>
+                <w:szCs w:val="22"/>
+              </w:rPr>
+              <w:t>Ludum</w:t>
+            </w:r>
+            <w:proofErr w:type="spellEnd"/>
+            <w:r>
+              <w:rPr>
+                <w:sz w:val="22"/>
+                <w:szCs w:val="22"/>
+              </w:rPr>
+              <w:t xml:space="preserve"> Dare Weekend</w:t>
             </w:r>
           </w:p>
         </w:tc>
       </w:tr>
       <w:tr>
         <w:trPr>
-          <w:trHeight w:hRule="exact" w:val="703"/>
+          <w:trHeight w:hRule="exact" w:val="12880"/>
         </w:trPr>
         <w:tc>
           <w:tcPr>
@@ -4451,7 +4521,8 @@
                 <w:sz w:val="22"/>
                 <w:szCs w:val="22"/>
               </w:rPr>
-              <w:t>14</w:t>
+              <w:lastRenderedPageBreak/>
+              <w:t>15</w:t>
             </w:r>
           </w:p>
         </w:tc>
@@ -4480,14 +4551,7 @@
                 <w:sz w:val="22"/>
                 <w:szCs w:val="22"/>
               </w:rPr>
-              <w:t>Apr 14,17</w:t>
-            </w:r>
-            <w:r>
-              <w:rPr>
-                <w:sz w:val="22"/>
-                <w:szCs w:val="22"/>
-              </w:rPr>
-              <w:t xml:space="preserve"> </w:t>
+              <w:t>Apr 21,24</w:t>
             </w:r>
           </w:p>
         </w:tc>
@@ -4515,35 +4579,14 @@
                 <w:sz w:val="22"/>
                 <w:szCs w:val="22"/>
               </w:rPr>
-              <w:t xml:space="preserve">Presentation </w:t>
-            </w:r>
-            <w:r>
-              <w:rPr>
-                <w:sz w:val="22"/>
-                <w:szCs w:val="22"/>
-              </w:rPr>
-              <w:t xml:space="preserve">Prep </w:t>
-            </w:r>
-            <w:r>
-              <w:rPr>
-                <w:sz w:val="22"/>
-                <w:szCs w:val="22"/>
-              </w:rPr>
-              <w:t xml:space="preserve">/ </w:t>
-            </w:r>
-            <w:r>
-              <w:rPr>
-                <w:sz w:val="22"/>
-                <w:szCs w:val="22"/>
-              </w:rPr>
-              <w:t>Ludum Dare Weekend</w:t>
+              <w:t>Polish</w:t>
             </w:r>
           </w:p>
         </w:tc>
       </w:tr>
       <w:tr>
         <w:trPr>
-          <w:trHeight w:hRule="exact" w:val="829"/>
+          <w:trHeight w:hRule="exact" w:val="1360"/>
         </w:trPr>
         <w:tc>
           <w:tcPr>
@@ -4571,7 +4614,8 @@
                 <w:sz w:val="22"/>
                 <w:szCs w:val="22"/>
               </w:rPr>
-              <w:t>15</w:t>
+              <w:lastRenderedPageBreak/>
+              <w:t>16</w:t>
             </w:r>
           </w:p>
         </w:tc>
@@ -4600,7 +4644,40 @@
                 <w:sz w:val="22"/>
                 <w:szCs w:val="22"/>
               </w:rPr>
-              <w:t>Apr 21,24</w:t>
+              <w:t>Apr 28</w:t>
+            </w:r>
+            <w:r>
+              <w:rPr>
+                <w:sz w:val="22"/>
+                <w:szCs w:val="22"/>
+              </w:rPr>
+              <w:t xml:space="preserve">/ </w:t>
+            </w:r>
+            <w:r>
+              <w:rPr>
+                <w:b/>
+                <w:bCs/>
+                <w:sz w:val="22"/>
+                <w:szCs w:val="22"/>
+              </w:rPr>
+              <w:t xml:space="preserve">May </w:t>
+            </w:r>
+            <w:r>
+              <w:rPr>
+                <w:b/>
+                <w:bCs/>
+                <w:sz w:val="22"/>
+                <w:szCs w:val="22"/>
+              </w:rPr>
+              <w:t>1</w:t>
+            </w:r>
+            <w:r>
+              <w:rPr>
+                <w:sz w:val="22"/>
+                <w:szCs w:val="22"/>
+              </w:rPr>
+              <w:br/>
+              <w:t>May 1</w:t>
             </w:r>
           </w:p>
         </w:tc>
@@ -4628,138 +4705,56 @@
                 <w:sz w:val="22"/>
                 <w:szCs w:val="22"/>
               </w:rPr>
-              <w:t xml:space="preserve">Final Project Submissions and Presentations </w:t>
-            </w:r>
-            <w:r>
-              <w:rPr>
-                <w:sz w:val="22"/>
-                <w:szCs w:val="22"/>
-              </w:rPr>
-              <w:t>–</w:t>
-            </w:r>
-            <w:r>
-              <w:rPr>
-                <w:sz w:val="22"/>
-                <w:szCs w:val="22"/>
-              </w:rPr>
-              <w:t xml:space="preserve"> Due</w:t>
-            </w:r>
-          </w:p>
-          <w:p>
-            <w:pPr>
-              <w:spacing w:before="0" w:after="0"/>
-              <w:rPr>
-                <w:sz w:val="22"/>
-                <w:szCs w:val="22"/>
-              </w:rPr>
-            </w:pPr>
-            <w:r>
-              <w:rPr>
-                <w:sz w:val="22"/>
-                <w:szCs w:val="22"/>
-              </w:rPr>
-              <w:t>Presentation Prep</w:t>
-            </w:r>
-          </w:p>
-        </w:tc>
-      </w:tr>
-      <w:tr>
-        <w:trPr>
-          <w:trHeight w:hRule="exact" w:val="505"/>
-        </w:trPr>
-        <w:tc>
-          <w:tcPr>
-            <w:tcW w:w="1531" w:type="dxa"/>
-            <w:tcBorders>
-              <w:top w:val="single" w:sz="4" w:space="0" w:color="auto"/>
-              <w:left w:val="single" w:sz="4" w:space="0" w:color="auto"/>
-              <w:bottom w:val="single" w:sz="4" w:space="0" w:color="auto"/>
-              <w:right w:val="single" w:sz="4" w:space="0" w:color="auto"/>
-            </w:tcBorders>
-            <w:vAlign w:val="center"/>
-            <w:hideMark/>
-          </w:tcPr>
-          <w:p>
-            <w:pPr>
-              <w:spacing w:before="0" w:after="0"/>
-              <w:jc w:val="center"/>
-              <w:rPr>
-                <w:sz w:val="22"/>
-                <w:szCs w:val="22"/>
-              </w:rPr>
-            </w:pPr>
-            <w:r>
-              <w:rPr>
-                <w:sz w:val="22"/>
-                <w:szCs w:val="22"/>
-              </w:rPr>
-              <w:t>16</w:t>
-            </w:r>
-          </w:p>
-        </w:tc>
-        <w:tc>
-          <w:tcPr>
-            <w:tcW w:w="1524" w:type="dxa"/>
-            <w:tcBorders>
-              <w:top w:val="single" w:sz="4" w:space="0" w:color="auto"/>
-              <w:left w:val="single" w:sz="4" w:space="0" w:color="auto"/>
-              <w:bottom w:val="single" w:sz="4" w:space="0" w:color="auto"/>
-              <w:right w:val="single" w:sz="4" w:space="0" w:color="auto"/>
-            </w:tcBorders>
-            <w:vAlign w:val="center"/>
-            <w:hideMark/>
-          </w:tcPr>
-          <w:p>
-            <w:pPr>
-              <w:jc w:val="center"/>
-              <w:rPr>
-                <w:sz w:val="22"/>
-                <w:szCs w:val="22"/>
-              </w:rPr>
-            </w:pPr>
-            <w:r>
-              <w:rPr>
-                <w:sz w:val="22"/>
-                <w:szCs w:val="22"/>
-              </w:rPr>
-              <w:t>Apr 28</w:t>
-            </w:r>
-            <w:r>
-              <w:rPr>
-                <w:sz w:val="22"/>
-                <w:szCs w:val="22"/>
-              </w:rPr>
-              <w:br/>
-              <w:t>May 1</w:t>
-            </w:r>
-          </w:p>
-        </w:tc>
-        <w:tc>
-          <w:tcPr>
-            <w:tcW w:w="6210" w:type="dxa"/>
-            <w:tcBorders>
-              <w:top w:val="single" w:sz="4" w:space="0" w:color="auto"/>
-              <w:left w:val="single" w:sz="4" w:space="0" w:color="auto"/>
-              <w:bottom w:val="single" w:sz="4" w:space="0" w:color="auto"/>
-              <w:right w:val="single" w:sz="4" w:space="0" w:color="auto"/>
-            </w:tcBorders>
-            <w:vAlign w:val="center"/>
-          </w:tcPr>
-          <w:p>
-            <w:pPr>
-              <w:spacing w:before="0" w:after="0"/>
-              <w:rPr>
-                <w:sz w:val="22"/>
-                <w:szCs w:val="22"/>
-              </w:rPr>
-            </w:pPr>
+              <w:t>Polish for presentation / Final Project Submissions and Presentations – Due</w:t>
+            </w:r>
+          </w:p>
+          <w:p>
+            <w:pPr>
+              <w:spacing w:before="0" w:after="0"/>
+              <w:rPr>
+                <w:sz w:val="22"/>
+                <w:szCs w:val="22"/>
+              </w:rPr>
+            </w:pPr>
+            <w:r>
+              <w:rPr>
+                <w:sz w:val="22"/>
+                <w:szCs w:val="22"/>
+              </w:rPr>
+              <w:t xml:space="preserve">Presentation </w:t>
+            </w:r>
+            <w:proofErr w:type="gramStart"/>
+            <w:r>
+              <w:rPr>
+                <w:sz w:val="22"/>
+                <w:szCs w:val="22"/>
+              </w:rPr>
+              <w:t>Prep</w:t>
+            </w:r>
             <w:r>
               <w:rPr>
                 <w:b/>
                 <w:sz w:val="22"/>
                 <w:szCs w:val="22"/>
               </w:rPr>
-              <w:t>Final Presentations, Part 1</w:t>
+              <w:t xml:space="preserve">  </w:t>
+            </w:r>
+            <w:r>
+              <w:rPr>
+                <w:b/>
+                <w:sz w:val="22"/>
+                <w:szCs w:val="22"/>
+              </w:rPr>
+              <w:t>Final</w:t>
+            </w:r>
+            <w:proofErr w:type="gramEnd"/>
+            <w:r>
+              <w:rPr>
+                <w:b/>
+                <w:sz w:val="22"/>
+                <w:szCs w:val="22"/>
+              </w:rPr>
+              <w:t xml:space="preserve"> Presentations, Part 1</w:t>
             </w:r>
           </w:p>
         </w:tc>
@@ -4896,7 +4891,6 @@
                 <w:sz w:val="22"/>
                 <w:szCs w:val="22"/>
               </w:rPr>
-              <w:lastRenderedPageBreak/>
               <w:t>17</w:t>
             </w:r>
           </w:p>
@@ -4984,12 +4978,353 @@
                 <w:sz w:val="22"/>
                 <w:szCs w:val="22"/>
               </w:rPr>
-              <w:t>Final Presentation -  11 am</w:t>
+              <w:t xml:space="preserve">Final Presentation </w:t>
+            </w:r>
+            <w:proofErr w:type="gramStart"/>
+            <w:r>
+              <w:rPr>
+                <w:b/>
+                <w:sz w:val="22"/>
+                <w:szCs w:val="22"/>
+              </w:rPr>
+              <w:t>-  11</w:t>
+            </w:r>
+            <w:proofErr w:type="gramEnd"/>
+            <w:r>
+              <w:rPr>
+                <w:b/>
+                <w:sz w:val="22"/>
+                <w:szCs w:val="22"/>
+              </w:rPr>
+              <w:t xml:space="preserve"> am</w:t>
             </w:r>
           </w:p>
         </w:tc>
       </w:tr>
     </w:tbl>
+    <w:p/>
+    <w:p>
+      <w:pPr>
+        <w:spacing w:before="0" w:after="160" w:line="259" w:lineRule="auto"/>
+      </w:pPr>
+      <w:r>
+        <w:br w:type="page"/>
+      </w:r>
+    </w:p>
+    <w:p>
+      <w:r>
+        <w:lastRenderedPageBreak/>
+        <w:t>Wishlist:</w:t>
+      </w:r>
+    </w:p>
+    <w:p>
+      <w:pPr>
+        <w:spacing w:before="0" w:after="0"/>
+        <w:rPr>
+          <w:sz w:val="22"/>
+          <w:szCs w:val="22"/>
+        </w:rPr>
+      </w:pPr>
+      <w:r>
+        <w:rPr>
+          <w:sz w:val="22"/>
+          <w:szCs w:val="22"/>
+        </w:rPr>
+        <w:t>Polish Graphics</w:t>
+      </w:r>
+    </w:p>
+    <w:p>
+      <w:pPr>
+        <w:pStyle w:val="ListParagraph"/>
+        <w:numPr>
+          <w:ilvl w:val="0"/>
+          <w:numId w:val="9"/>
+        </w:numPr>
+        <w:spacing w:before="0" w:after="0"/>
+        <w:rPr>
+          <w:sz w:val="22"/>
+          <w:szCs w:val="22"/>
+        </w:rPr>
+      </w:pPr>
+      <w:r>
+        <w:rPr>
+          <w:sz w:val="22"/>
+          <w:szCs w:val="22"/>
+        </w:rPr>
+        <w:t>Animations – (5 hours)</w:t>
+      </w:r>
+    </w:p>
+    <w:p>
+      <w:pPr>
+        <w:pStyle w:val="ListParagraph"/>
+        <w:numPr>
+          <w:ilvl w:val="1"/>
+          <w:numId w:val="9"/>
+        </w:numPr>
+        <w:spacing w:before="0" w:after="0"/>
+        <w:rPr>
+          <w:sz w:val="22"/>
+          <w:szCs w:val="22"/>
+        </w:rPr>
+      </w:pPr>
+      <w:r>
+        <w:rPr>
+          <w:sz w:val="22"/>
+          <w:szCs w:val="22"/>
+        </w:rPr>
+        <w:t>Base animation setup – 2 hours</w:t>
+      </w:r>
+    </w:p>
+    <w:p>
+      <w:pPr>
+        <w:pStyle w:val="ListParagraph"/>
+        <w:numPr>
+          <w:ilvl w:val="1"/>
+          <w:numId w:val="9"/>
+        </w:numPr>
+        <w:spacing w:before="0" w:after="0"/>
+        <w:rPr>
+          <w:sz w:val="22"/>
+          <w:szCs w:val="22"/>
+        </w:rPr>
+      </w:pPr>
+      <w:r>
+        <w:rPr>
+          <w:sz w:val="22"/>
+          <w:szCs w:val="22"/>
+        </w:rPr>
+        <w:t>Boss – 30 mins</w:t>
+      </w:r>
+    </w:p>
+    <w:p>
+      <w:pPr>
+        <w:pStyle w:val="ListParagraph"/>
+        <w:numPr>
+          <w:ilvl w:val="1"/>
+          <w:numId w:val="9"/>
+        </w:numPr>
+        <w:spacing w:before="0" w:after="0"/>
+        <w:rPr>
+          <w:sz w:val="22"/>
+          <w:szCs w:val="22"/>
+        </w:rPr>
+      </w:pPr>
+      <w:r>
+        <w:rPr>
+          <w:sz w:val="22"/>
+          <w:szCs w:val="22"/>
+        </w:rPr>
+        <w:t>Enemies – 30 mins</w:t>
+      </w:r>
+    </w:p>
+    <w:p>
+      <w:pPr>
+        <w:pStyle w:val="ListParagraph"/>
+        <w:numPr>
+          <w:ilvl w:val="1"/>
+          <w:numId w:val="9"/>
+        </w:numPr>
+        <w:spacing w:before="0" w:after="0"/>
+        <w:rPr>
+          <w:sz w:val="22"/>
+          <w:szCs w:val="22"/>
+        </w:rPr>
+      </w:pPr>
+      <w:r>
+        <w:rPr>
+          <w:sz w:val="22"/>
+          <w:szCs w:val="22"/>
+        </w:rPr>
+        <w:t>NPC – 30 mins</w:t>
+      </w:r>
+    </w:p>
+    <w:p>
+      <w:pPr>
+        <w:rPr>
+          <w:sz w:val="22"/>
+          <w:szCs w:val="22"/>
+        </w:rPr>
+      </w:pPr>
+      <w:r>
+        <w:rPr>
+          <w:sz w:val="22"/>
+          <w:szCs w:val="22"/>
+        </w:rPr>
+        <w:t xml:space="preserve">Player – </w:t>
+      </w:r>
+      <w:proofErr w:type="gramStart"/>
+      <w:r>
+        <w:rPr>
+          <w:sz w:val="22"/>
+          <w:szCs w:val="22"/>
+        </w:rPr>
+        <w:t>30  mins</w:t>
+      </w:r>
+      <w:proofErr w:type="gramEnd"/>
+    </w:p>
+    <w:p>
+      <w:pPr>
+        <w:pStyle w:val="ListParagraph"/>
+        <w:numPr>
+          <w:ilvl w:val="0"/>
+          <w:numId w:val="9"/>
+        </w:numPr>
+        <w:spacing w:before="0" w:after="0"/>
+        <w:rPr>
+          <w:sz w:val="22"/>
+          <w:szCs w:val="22"/>
+        </w:rPr>
+      </w:pPr>
+      <w:r>
+        <w:rPr>
+          <w:sz w:val="22"/>
+          <w:szCs w:val="22"/>
+        </w:rPr>
+        <w:t xml:space="preserve">XML setup of map layouts. </w:t>
+      </w:r>
+      <w:proofErr w:type="gramStart"/>
+      <w:r>
+        <w:rPr>
+          <w:sz w:val="22"/>
+          <w:szCs w:val="22"/>
+        </w:rPr>
+        <w:t>- ?</w:t>
+      </w:r>
+      <w:proofErr w:type="gramEnd"/>
+      <w:r>
+        <w:rPr>
+          <w:sz w:val="22"/>
+          <w:szCs w:val="22"/>
+        </w:rPr>
+        <w:t>( Can’t tell till the components are made.)</w:t>
+      </w:r>
+    </w:p>
+    <w:p>
+      <w:pPr>
+        <w:pStyle w:val="ListParagraph"/>
+        <w:numPr>
+          <w:ilvl w:val="1"/>
+          <w:numId w:val="9"/>
+        </w:numPr>
+        <w:spacing w:before="0" w:after="0"/>
+        <w:rPr>
+          <w:sz w:val="22"/>
+          <w:szCs w:val="22"/>
+        </w:rPr>
+      </w:pPr>
+      <w:r>
+        <w:rPr>
+          <w:sz w:val="22"/>
+          <w:szCs w:val="22"/>
+        </w:rPr>
+        <w:t>XML Setup Entities</w:t>
+      </w:r>
+    </w:p>
+    <w:p>
+      <w:pPr>
+        <w:pStyle w:val="ListParagraph"/>
+        <w:numPr>
+          <w:ilvl w:val="0"/>
+          <w:numId w:val="9"/>
+        </w:numPr>
+        <w:spacing w:before="0" w:after="0"/>
+        <w:rPr>
+          <w:sz w:val="22"/>
+          <w:szCs w:val="22"/>
+        </w:rPr>
+      </w:pPr>
+      <w:r>
+        <w:rPr>
+          <w:sz w:val="22"/>
+          <w:szCs w:val="22"/>
+        </w:rPr>
+        <w:t xml:space="preserve">Quest fail / decline consequences – </w:t>
+      </w:r>
+      <w:r>
+        <w:rPr>
+          <w:sz w:val="22"/>
+          <w:szCs w:val="22"/>
+        </w:rPr>
+        <w:t>S</w:t>
+      </w:r>
+      <w:r>
+        <w:rPr>
+          <w:sz w:val="22"/>
+          <w:szCs w:val="22"/>
+        </w:rPr>
+        <w:t>tretch goal</w:t>
+      </w:r>
+      <w:r>
+        <w:rPr>
+          <w:sz w:val="22"/>
+          <w:szCs w:val="22"/>
+        </w:rPr>
+        <w:t xml:space="preserve"> – 5 hours</w:t>
+      </w:r>
+    </w:p>
+    <w:p>
+      <w:pPr>
+        <w:pStyle w:val="ListParagraph"/>
+        <w:numPr>
+          <w:ilvl w:val="1"/>
+          <w:numId w:val="9"/>
+        </w:numPr>
+        <w:spacing w:before="0" w:after="0"/>
+        <w:rPr>
+          <w:sz w:val="22"/>
+          <w:szCs w:val="22"/>
+        </w:rPr>
+      </w:pPr>
+      <w:r>
+        <w:rPr>
+          <w:sz w:val="22"/>
+          <w:szCs w:val="22"/>
+        </w:rPr>
+        <w:t>When all elements are complete, tells player to complete quest</w:t>
+      </w:r>
+    </w:p>
+    <w:p>
+      <w:pPr>
+        <w:pStyle w:val="ListParagraph"/>
+        <w:numPr>
+          <w:ilvl w:val="1"/>
+          <w:numId w:val="9"/>
+        </w:numPr>
+        <w:spacing w:before="0" w:after="0"/>
+        <w:rPr>
+          <w:sz w:val="22"/>
+          <w:szCs w:val="22"/>
+        </w:rPr>
+      </w:pPr>
+      <w:r>
+        <w:rPr>
+          <w:sz w:val="22"/>
+          <w:szCs w:val="22"/>
+        </w:rPr>
+        <w:t>Accept and decline option - 1</w:t>
+      </w:r>
+    </w:p>
+    <w:p>
+      <w:pPr>
+        <w:pStyle w:val="ListParagraph"/>
+        <w:numPr>
+          <w:ilvl w:val="1"/>
+          <w:numId w:val="9"/>
+        </w:numPr>
+        <w:spacing w:before="0" w:after="0"/>
+        <w:rPr>
+          <w:sz w:val="22"/>
+          <w:szCs w:val="22"/>
+        </w:rPr>
+      </w:pPr>
+      <w:r>
+        <w:rPr>
+          <w:sz w:val="22"/>
+          <w:szCs w:val="22"/>
+        </w:rPr>
+        <w:t>Freeze world in dialog state - 1</w:t>
+      </w:r>
+    </w:p>
     <w:p/>
     <w:sectPr>
       <w:pgSz w:w="12240" w:h="15840"/>
@@ -5935,7 +6270,7 @@
         <w:rFonts w:ascii="Courier New" w:hAnsi="Courier New" w:cs="Courier New" w:hint="default"/>
       </w:rPr>
     </w:lvl>
-    <w:lvl w:ilvl="2" w:tplc="04090005" w:tentative="1">
+    <w:lvl w:ilvl="2" w:tplc="04090005">
       <w:start w:val="1"/>
       <w:numFmt w:val="bullet"/>
       <w:lvlText w:val=""/>

</xml_diff>

<commit_message>
AR: 3 lvls established. Able to create quests that travers levels.
</commit_message>
<xml_diff>
--- a/DFS Proposal and Schedule.docx
+++ b/DFS Proposal and Schedule.docx
@@ -45,8 +45,17 @@
           <w:sz w:val="24"/>
           <w:szCs w:val="24"/>
         </w:rPr>
-        <w:t xml:space="preserve"> realtime</w:t>
+        <w:t xml:space="preserve"> </w:t>
       </w:r>
+      <w:proofErr w:type="spellStart"/>
+      <w:r>
+        <w:rPr>
+          <w:sz w:val="24"/>
+          <w:szCs w:val="24"/>
+        </w:rPr>
+        <w:t>realtime</w:t>
+      </w:r>
+      <w:proofErr w:type="spellEnd"/>
       <w:r>
         <w:rPr>
           <w:sz w:val="24"/>
@@ -88,7 +97,23 @@
           <w:sz w:val="24"/>
           <w:szCs w:val="24"/>
         </w:rPr>
-        <w:t>The controls are intended to use wasd and the mouse for interaction and abilities. Possible controller support may be added.</w:t>
+        <w:t xml:space="preserve">The controls are intended to use </w:t>
+      </w:r>
+      <w:proofErr w:type="spellStart"/>
+      <w:r>
+        <w:rPr>
+          <w:sz w:val="24"/>
+          <w:szCs w:val="24"/>
+        </w:rPr>
+        <w:t>wasd</w:t>
+      </w:r>
+      <w:proofErr w:type="spellEnd"/>
+      <w:r>
+        <w:rPr>
+          <w:sz w:val="24"/>
+          <w:szCs w:val="24"/>
+        </w:rPr>
+        <w:t xml:space="preserve"> and the mouse for interaction and abilities. Possible controller support may be added.</w:t>
       </w:r>
     </w:p>
     <w:p>
@@ -502,12 +527,21 @@
           <w:szCs w:val="24"/>
         </w:rPr>
       </w:pPr>
+      <w:proofErr w:type="gramStart"/>
       <w:r>
         <w:rPr>
           <w:sz w:val="24"/>
           <w:szCs w:val="24"/>
         </w:rPr>
-        <w:t>First pass, decline just exits the Dialog without any consequences.</w:t>
+        <w:t>First pass,</w:t>
+      </w:r>
+      <w:proofErr w:type="gramEnd"/>
+      <w:r>
+        <w:rPr>
+          <w:sz w:val="24"/>
+          <w:szCs w:val="24"/>
+        </w:rPr>
+        <w:t xml:space="preserve"> decline just exits the Dialog without any consequences.</w:t>
       </w:r>
     </w:p>
     <w:p>
@@ -868,7 +902,23 @@
           <w:sz w:val="24"/>
           <w:szCs w:val="24"/>
         </w:rPr>
-        <w:t>Once, the quest is complete, Return to the giver to finish it. This will open a door to the next level.</w:t>
+        <w:t xml:space="preserve">Once, the quest is complete, </w:t>
+      </w:r>
+      <w:proofErr w:type="gramStart"/>
+      <w:r>
+        <w:rPr>
+          <w:sz w:val="24"/>
+          <w:szCs w:val="24"/>
+        </w:rPr>
+        <w:t>Return</w:t>
+      </w:r>
+      <w:proofErr w:type="gramEnd"/>
+      <w:r>
+        <w:rPr>
+          <w:sz w:val="24"/>
+          <w:szCs w:val="24"/>
+        </w:rPr>
+        <w:t xml:space="preserve"> to the giver to finish it. This will open a door to the next level.</w:t>
       </w:r>
     </w:p>
     <w:p>
@@ -995,7 +1045,23 @@
           <w:sz w:val="24"/>
           <w:szCs w:val="24"/>
         </w:rPr>
-        <w:t>Consequences to failing or declining quests will result in the quest failing, this in turn will effect that map in a negative way. Maybe the NPC dies, making other paths closed to you. This could open alternate paths later. Note that this is a stretch goal.</w:t>
+        <w:t xml:space="preserve">Consequences to failing or declining quests will result in the quest failing, this in turn will </w:t>
+      </w:r>
+      <w:proofErr w:type="gramStart"/>
+      <w:r>
+        <w:rPr>
+          <w:sz w:val="24"/>
+          <w:szCs w:val="24"/>
+        </w:rPr>
+        <w:t>effect</w:t>
+      </w:r>
+      <w:proofErr w:type="gramEnd"/>
+      <w:r>
+        <w:rPr>
+          <w:sz w:val="24"/>
+          <w:szCs w:val="24"/>
+        </w:rPr>
+        <w:t xml:space="preserve"> that map in a negative way. Maybe the NPC dies, making other paths closed to you. This could open alternate paths later. Note that this is a stretch goal.</w:t>
       </w:r>
     </w:p>
     <w:p>
@@ -2290,6 +2356,7 @@
               </w:rPr>
               <w:t xml:space="preserve"> </w:t>
             </w:r>
+            <w:proofErr w:type="gramStart"/>
             <w:r>
               <w:rPr>
                 <w:sz w:val="22"/>
@@ -2312,7 +2379,16 @@
                 <w:szCs w:val="22"/>
                 <w:highlight w:val="yellow"/>
               </w:rPr>
-              <w:t xml:space="preserve">– </w:t>
+              <w:t>–</w:t>
+            </w:r>
+            <w:proofErr w:type="gramEnd"/>
+            <w:r>
+              <w:rPr>
+                <w:sz w:val="22"/>
+                <w:szCs w:val="22"/>
+                <w:highlight w:val="yellow"/>
+              </w:rPr>
+              <w:t xml:space="preserve"> </w:t>
             </w:r>
             <w:r>
               <w:rPr>
@@ -3264,8 +3340,27 @@
                 <w:szCs w:val="22"/>
                 <w:highlight w:val="yellow"/>
               </w:rPr>
-              <w:t xml:space="preserve"> updated when an enemy dies, if </w:t>
-            </w:r>
+              <w:t xml:space="preserve"> updated when an </w:t>
+            </w:r>
+            <w:proofErr w:type="gramStart"/>
+            <w:r>
+              <w:rPr>
+                <w:sz w:val="22"/>
+                <w:szCs w:val="22"/>
+                <w:highlight w:val="yellow"/>
+              </w:rPr>
+              <w:t>enemy dies</w:t>
+            </w:r>
+            <w:proofErr w:type="gramEnd"/>
+            <w:r>
+              <w:rPr>
+                <w:sz w:val="22"/>
+                <w:szCs w:val="22"/>
+                <w:highlight w:val="yellow"/>
+              </w:rPr>
+              <w:t xml:space="preserve">, if </w:t>
+            </w:r>
+            <w:proofErr w:type="spellStart"/>
             <w:r>
               <w:rPr>
                 <w:sz w:val="22"/>
@@ -3274,6 +3369,7 @@
               </w:rPr>
               <w:t>its</w:t>
             </w:r>
+            <w:proofErr w:type="spellEnd"/>
             <w:r>
               <w:rPr>
                 <w:sz w:val="22"/>
@@ -3853,8 +3949,18 @@
                 <w:szCs w:val="22"/>
                 <w:highlight w:val="yellow"/>
               </w:rPr>
-              <w:t xml:space="preserve"> hour</w:t>
-            </w:r>
+              <w:t xml:space="preserve"> </w:t>
+            </w:r>
+            <w:proofErr w:type="gramStart"/>
+            <w:r>
+              <w:rPr>
+                <w:sz w:val="22"/>
+                <w:szCs w:val="22"/>
+                <w:highlight w:val="yellow"/>
+              </w:rPr>
+              <w:t>hour</w:t>
+            </w:r>
+            <w:proofErr w:type="gramEnd"/>
           </w:p>
           <w:p>
             <w:pPr>
@@ -4002,7 +4108,25 @@
                 <w:szCs w:val="22"/>
                 <w:highlight w:val="yellow"/>
               </w:rPr>
-              <w:t xml:space="preserve"> – 45 mins, transerfing to the same level. Bug occurred because of add unclaimed entities into availability lists.</w:t>
+              <w:t xml:space="preserve"> – 45 mins, </w:t>
+            </w:r>
+            <w:proofErr w:type="spellStart"/>
+            <w:r>
+              <w:rPr>
+                <w:sz w:val="22"/>
+                <w:szCs w:val="22"/>
+                <w:highlight w:val="yellow"/>
+              </w:rPr>
+              <w:t>transerfing</w:t>
+            </w:r>
+            <w:proofErr w:type="spellEnd"/>
+            <w:r>
+              <w:rPr>
+                <w:sz w:val="22"/>
+                <w:szCs w:val="22"/>
+                <w:highlight w:val="yellow"/>
+              </w:rPr>
+              <w:t xml:space="preserve"> to the same level. Bug occurred because of add unclaimed entities into availability lists.</w:t>
             </w:r>
           </w:p>
           <w:p>
@@ -4074,8 +4198,6 @@
               </w:rPr>
               <w:t>1.5 hours</w:t>
             </w:r>
-            <w:bookmarkStart w:id="0" w:name="_GoBack"/>
-            <w:bookmarkEnd w:id="0"/>
           </w:p>
           <w:p>
             <w:pPr>
@@ -4088,12 +4210,14 @@
               <w:rPr>
                 <w:sz w:val="22"/>
                 <w:szCs w:val="22"/>
-              </w:rPr>
-            </w:pPr>
-            <w:r>
-              <w:rPr>
-                <w:sz w:val="22"/>
-                <w:szCs w:val="22"/>
+                <w:highlight w:val="yellow"/>
+              </w:rPr>
+            </w:pPr>
+            <w:r>
+              <w:rPr>
+                <w:sz w:val="22"/>
+                <w:szCs w:val="22"/>
+                <w:highlight w:val="yellow"/>
               </w:rPr>
               <w:t>Create Levels 1, 2, 3 – 15 mins</w:t>
             </w:r>
@@ -4109,12 +4233,14 @@
               <w:rPr>
                 <w:sz w:val="22"/>
                 <w:szCs w:val="22"/>
-              </w:rPr>
-            </w:pPr>
-            <w:r>
-              <w:rPr>
-                <w:sz w:val="22"/>
-                <w:szCs w:val="22"/>
+                <w:highlight w:val="yellow"/>
+              </w:rPr>
+            </w:pPr>
+            <w:r>
+              <w:rPr>
+                <w:sz w:val="22"/>
+                <w:szCs w:val="22"/>
+                <w:highlight w:val="yellow"/>
               </w:rPr>
               <w:t>Add exit’s to levels allowing a flow back and forth between levels – 45 mins</w:t>
             </w:r>
@@ -4130,12 +4256,14 @@
               <w:rPr>
                 <w:sz w:val="22"/>
                 <w:szCs w:val="22"/>
-              </w:rPr>
-            </w:pPr>
-            <w:r>
-              <w:rPr>
-                <w:sz w:val="22"/>
-                <w:szCs w:val="22"/>
+                <w:highlight w:val="yellow"/>
+              </w:rPr>
+            </w:pPr>
+            <w:r>
+              <w:rPr>
+                <w:sz w:val="22"/>
+                <w:szCs w:val="22"/>
+                <w:highlight w:val="yellow"/>
               </w:rPr>
               <w:t>Enemies from level 1 to level 2 – 15 mins</w:t>
             </w:r>
@@ -4151,12 +4279,14 @@
               <w:rPr>
                 <w:sz w:val="22"/>
                 <w:szCs w:val="22"/>
-              </w:rPr>
-            </w:pPr>
-            <w:r>
-              <w:rPr>
-                <w:sz w:val="22"/>
-                <w:szCs w:val="22"/>
+                <w:highlight w:val="yellow"/>
+              </w:rPr>
+            </w:pPr>
+            <w:r>
+              <w:rPr>
+                <w:sz w:val="22"/>
+                <w:szCs w:val="22"/>
+                <w:highlight w:val="yellow"/>
               </w:rPr>
               <w:t>Change quest to open the exit from level 2-3 - 30 mins</w:t>
             </w:r>
@@ -4172,12 +4302,14 @@
               <w:rPr>
                 <w:sz w:val="22"/>
                 <w:szCs w:val="22"/>
-              </w:rPr>
-            </w:pPr>
-            <w:r>
-              <w:rPr>
-                <w:sz w:val="22"/>
-                <w:szCs w:val="22"/>
+                <w:highlight w:val="yellow"/>
+              </w:rPr>
+            </w:pPr>
+            <w:r>
+              <w:rPr>
+                <w:sz w:val="22"/>
+                <w:szCs w:val="22"/>
+                <w:highlight w:val="yellow"/>
               </w:rPr>
               <w:t>Test quest to make sure it’s not broken – 15 mins</w:t>
             </w:r>
@@ -4199,9 +4331,28 @@
               <w:rPr>
                 <w:sz w:val="22"/>
                 <w:szCs w:val="22"/>
-              </w:rPr>
-              <w:t>Bug fixing Bucket – 2 hours</w:t>
-            </w:r>
+                <w:highlight w:val="yellow"/>
+              </w:rPr>
+              <w:t xml:space="preserve">Bug fixing Bucket – 2 </w:t>
+            </w:r>
+            <w:r>
+              <w:rPr>
+                <w:sz w:val="22"/>
+                <w:szCs w:val="22"/>
+                <w:highlight w:val="yellow"/>
+              </w:rPr>
+              <w:t>hours</w:t>
+            </w:r>
+            <w:r>
+              <w:rPr>
+                <w:sz w:val="22"/>
+                <w:szCs w:val="22"/>
+                <w:highlight w:val="yellow"/>
+              </w:rPr>
+              <w:t xml:space="preserve"> – Used for bugs above</w:t>
+            </w:r>
+            <w:bookmarkStart w:id="0" w:name="_GoBack"/>
+            <w:bookmarkEnd w:id="0"/>
           </w:p>
         </w:tc>
       </w:tr>
@@ -4516,8 +4667,17 @@
                 <w:sz w:val="22"/>
                 <w:szCs w:val="22"/>
               </w:rPr>
-              <w:t>Bug Fixing Bucket – 2 hour</w:t>
-            </w:r>
+              <w:t xml:space="preserve">Bug Fixing Bucket – 2 </w:t>
+            </w:r>
+            <w:proofErr w:type="gramStart"/>
+            <w:r>
+              <w:rPr>
+                <w:sz w:val="22"/>
+                <w:szCs w:val="22"/>
+              </w:rPr>
+              <w:t>hour</w:t>
+            </w:r>
+            <w:proofErr w:type="gramEnd"/>
           </w:p>
           <w:p>
             <w:pPr>
@@ -4786,6 +4946,7 @@
                 <w:szCs w:val="22"/>
               </w:rPr>
             </w:pPr>
+            <w:proofErr w:type="spellStart"/>
             <w:r>
               <w:rPr>
                 <w:sz w:val="22"/>
@@ -4793,6 +4954,7 @@
               </w:rPr>
               <w:t>wishlist</w:t>
             </w:r>
+            <w:proofErr w:type="spellEnd"/>
             <w:r>
               <w:rPr>
                 <w:sz w:val="22"/>
@@ -4807,12 +4969,21 @@
               </w:rPr>
               <w:t xml:space="preserve">/ </w:t>
             </w:r>
-            <w:r>
-              <w:rPr>
-                <w:sz w:val="22"/>
-                <w:szCs w:val="22"/>
-              </w:rPr>
-              <w:t>Ludum Dare Weekend</w:t>
+            <w:proofErr w:type="spellStart"/>
+            <w:r>
+              <w:rPr>
+                <w:sz w:val="22"/>
+                <w:szCs w:val="22"/>
+              </w:rPr>
+              <w:t>Ludum</w:t>
+            </w:r>
+            <w:proofErr w:type="spellEnd"/>
+            <w:r>
+              <w:rPr>
+                <w:sz w:val="22"/>
+                <w:szCs w:val="22"/>
+              </w:rPr>
+              <w:t xml:space="preserve"> Dare Weekend</w:t>
             </w:r>
             <w:r>
               <w:rPr>
@@ -5152,14 +5323,7 @@
                 <w:sz w:val="22"/>
                 <w:szCs w:val="22"/>
               </w:rPr>
-              <w:t>Main Menu</w:t>
-            </w:r>
-            <w:r>
-              <w:rPr>
-                <w:sz w:val="22"/>
-                <w:szCs w:val="22"/>
-              </w:rPr>
-              <w:t xml:space="preserve"> – 2 hours</w:t>
+              <w:t>Main Menu – 2 hours</w:t>
             </w:r>
           </w:p>
           <w:p>
@@ -5180,14 +5344,7 @@
                 <w:sz w:val="22"/>
                 <w:szCs w:val="22"/>
               </w:rPr>
-              <w:t>PLAY button</w:t>
-            </w:r>
-            <w:r>
-              <w:rPr>
-                <w:sz w:val="22"/>
-                <w:szCs w:val="22"/>
-              </w:rPr>
-              <w:t xml:space="preserve"> – 1 hour</w:t>
+              <w:t>PLAY button – 1 hour</w:t>
             </w:r>
           </w:p>
           <w:p>
@@ -5208,14 +5365,7 @@
                 <w:sz w:val="22"/>
                 <w:szCs w:val="22"/>
               </w:rPr>
-              <w:t>Exit button</w:t>
-            </w:r>
-            <w:r>
-              <w:rPr>
-                <w:sz w:val="22"/>
-                <w:szCs w:val="22"/>
-              </w:rPr>
-              <w:t xml:space="preserve"> – 1 hour</w:t>
+              <w:t>Exit button – 1 hour</w:t>
             </w:r>
           </w:p>
           <w:p>
@@ -5236,7 +5386,23 @@
                 <w:sz w:val="22"/>
                 <w:szCs w:val="22"/>
               </w:rPr>
-              <w:t>Menu Music  - 1 hour</w:t>
+              <w:t xml:space="preserve">Menu </w:t>
+            </w:r>
+            <w:proofErr w:type="gramStart"/>
+            <w:r>
+              <w:rPr>
+                <w:sz w:val="22"/>
+                <w:szCs w:val="22"/>
+              </w:rPr>
+              <w:t>Music  -</w:t>
+            </w:r>
+            <w:proofErr w:type="gramEnd"/>
+            <w:r>
+              <w:rPr>
+                <w:sz w:val="22"/>
+                <w:szCs w:val="22"/>
+              </w:rPr>
+              <w:t xml:space="preserve"> 1 hour</w:t>
             </w:r>
           </w:p>
           <w:p>
@@ -5278,7 +5444,23 @@
                 <w:sz w:val="22"/>
                 <w:szCs w:val="22"/>
               </w:rPr>
-              <w:t>Make Enemy Spawners. – 2 hours</w:t>
+              <w:t xml:space="preserve">Make Enemy </w:t>
+            </w:r>
+            <w:proofErr w:type="spellStart"/>
+            <w:r>
+              <w:rPr>
+                <w:sz w:val="22"/>
+                <w:szCs w:val="22"/>
+              </w:rPr>
+              <w:t>Spawners</w:t>
+            </w:r>
+            <w:proofErr w:type="spellEnd"/>
+            <w:r>
+              <w:rPr>
+                <w:sz w:val="22"/>
+                <w:szCs w:val="22"/>
+              </w:rPr>
+              <w:t>. – 2 hours</w:t>
             </w:r>
           </w:p>
           <w:p>
@@ -5299,8 +5481,33 @@
                 <w:sz w:val="22"/>
                 <w:szCs w:val="22"/>
               </w:rPr>
-              <w:t>Spawn a given amount of enemies within aabb</w:t>
-            </w:r>
+              <w:t xml:space="preserve">Spawn a given </w:t>
+            </w:r>
+            <w:proofErr w:type="gramStart"/>
+            <w:r>
+              <w:rPr>
+                <w:sz w:val="22"/>
+                <w:szCs w:val="22"/>
+              </w:rPr>
+              <w:t>amount</w:t>
+            </w:r>
+            <w:proofErr w:type="gramEnd"/>
+            <w:r>
+              <w:rPr>
+                <w:sz w:val="22"/>
+                <w:szCs w:val="22"/>
+              </w:rPr>
+              <w:t xml:space="preserve"> of enemies within </w:t>
+            </w:r>
+            <w:proofErr w:type="spellStart"/>
+            <w:r>
+              <w:rPr>
+                <w:sz w:val="22"/>
+                <w:szCs w:val="22"/>
+              </w:rPr>
+              <w:t>aabb</w:t>
+            </w:r>
+            <w:proofErr w:type="spellEnd"/>
           </w:p>
           <w:p>
             <w:pPr>
@@ -5492,7 +5699,15 @@
                 <w:sz w:val="22"/>
                 <w:szCs w:val="22"/>
               </w:rPr>
-              <w:t>Presentation Prep</w:t>
+              <w:t xml:space="preserve">Presentation </w:t>
+            </w:r>
+            <w:proofErr w:type="gramStart"/>
+            <w:r>
+              <w:rPr>
+                <w:sz w:val="22"/>
+                <w:szCs w:val="22"/>
+              </w:rPr>
+              <w:t>Prep</w:t>
             </w:r>
             <w:r>
               <w:rPr>
@@ -5508,7 +5723,16 @@
                 <w:sz w:val="22"/>
                 <w:szCs w:val="22"/>
               </w:rPr>
-              <w:t>Final Presentations, Part 1</w:t>
+              <w:t>Final</w:t>
+            </w:r>
+            <w:proofErr w:type="gramEnd"/>
+            <w:r>
+              <w:rPr>
+                <w:b/>
+                <w:sz w:val="22"/>
+                <w:szCs w:val="22"/>
+              </w:rPr>
+              <w:t xml:space="preserve"> Presentations, Part 1</w:t>
             </w:r>
           </w:p>
         </w:tc>
@@ -5732,7 +5956,25 @@
                 <w:sz w:val="22"/>
                 <w:szCs w:val="22"/>
               </w:rPr>
-              <w:t>Final Presentation -  11 am</w:t>
+              <w:t xml:space="preserve">Final Presentation </w:t>
+            </w:r>
+            <w:proofErr w:type="gramStart"/>
+            <w:r>
+              <w:rPr>
+                <w:b/>
+                <w:sz w:val="22"/>
+                <w:szCs w:val="22"/>
+              </w:rPr>
+              <w:t>-  11</w:t>
+            </w:r>
+            <w:proofErr w:type="gramEnd"/>
+            <w:r>
+              <w:rPr>
+                <w:b/>
+                <w:sz w:val="22"/>
+                <w:szCs w:val="22"/>
+              </w:rPr>
+              <w:t xml:space="preserve"> am</w:t>
             </w:r>
           </w:p>
         </w:tc>
@@ -5887,7 +6129,23 @@
           <w:sz w:val="22"/>
           <w:szCs w:val="22"/>
         </w:rPr>
-        <w:t>XML setup of map layouts. - ?( Can’t tell till the components are made.)</w:t>
+        <w:t xml:space="preserve">XML setup of map layouts. </w:t>
+      </w:r>
+      <w:proofErr w:type="gramStart"/>
+      <w:r>
+        <w:rPr>
+          <w:sz w:val="22"/>
+          <w:szCs w:val="22"/>
+        </w:rPr>
+        <w:t>- ?</w:t>
+      </w:r>
+      <w:proofErr w:type="gramEnd"/>
+      <w:r>
+        <w:rPr>
+          <w:sz w:val="22"/>
+          <w:szCs w:val="22"/>
+        </w:rPr>
+        <w:t>( Can’t tell till the components are made.)</w:t>
       </w:r>
     </w:p>
     <w:p>
@@ -7809,6 +8067,7 @@
   <w:style w:type="character" w:default="1" w:styleId="DefaultParagraphFont">
     <w:name w:val="Default Paragraph Font"/>
     <w:uiPriority w:val="1"/>
+    <w:semiHidden/>
     <w:unhideWhenUsed/>
   </w:style>
   <w:style w:type="table" w:default="1" w:styleId="TableNormal">

</xml_diff>

<commit_message>
AR: adding lots of entities in
</commit_message>
<xml_diff>
--- a/DFS Proposal and Schedule.docx
+++ b/DFS Proposal and Schedule.docx
@@ -45,17 +45,8 @@
           <w:sz w:val="24"/>
           <w:szCs w:val="24"/>
         </w:rPr>
-        <w:t xml:space="preserve"> </w:t>
+        <w:t xml:space="preserve"> realtime</w:t>
       </w:r>
-      <w:proofErr w:type="spellStart"/>
-      <w:r>
-        <w:rPr>
-          <w:sz w:val="24"/>
-          <w:szCs w:val="24"/>
-        </w:rPr>
-        <w:t>realtime</w:t>
-      </w:r>
-      <w:proofErr w:type="spellEnd"/>
       <w:r>
         <w:rPr>
           <w:sz w:val="24"/>
@@ -97,23 +88,7 @@
           <w:sz w:val="24"/>
           <w:szCs w:val="24"/>
         </w:rPr>
-        <w:t xml:space="preserve">The controls are intended to use </w:t>
-      </w:r>
-      <w:proofErr w:type="spellStart"/>
-      <w:r>
-        <w:rPr>
-          <w:sz w:val="24"/>
-          <w:szCs w:val="24"/>
-        </w:rPr>
-        <w:t>wasd</w:t>
-      </w:r>
-      <w:proofErr w:type="spellEnd"/>
-      <w:r>
-        <w:rPr>
-          <w:sz w:val="24"/>
-          <w:szCs w:val="24"/>
-        </w:rPr>
-        <w:t xml:space="preserve"> and the mouse for interaction and abilities. Possible controller support may be added.</w:t>
+        <w:t>The controls are intended to use wasd and the mouse for interaction and abilities. Possible controller support may be added.</w:t>
       </w:r>
     </w:p>
     <w:p>
@@ -527,21 +502,12 @@
           <w:szCs w:val="24"/>
         </w:rPr>
       </w:pPr>
-      <w:proofErr w:type="gramStart"/>
       <w:r>
         <w:rPr>
           <w:sz w:val="24"/>
           <w:szCs w:val="24"/>
         </w:rPr>
-        <w:t>First pass,</w:t>
-      </w:r>
-      <w:proofErr w:type="gramEnd"/>
-      <w:r>
-        <w:rPr>
-          <w:sz w:val="24"/>
-          <w:szCs w:val="24"/>
-        </w:rPr>
-        <w:t xml:space="preserve"> decline just exits the Dialog without any consequences.</w:t>
+        <w:t>First pass, decline just exits the Dialog without any consequences.</w:t>
       </w:r>
     </w:p>
     <w:p>
@@ -902,23 +868,7 @@
           <w:sz w:val="24"/>
           <w:szCs w:val="24"/>
         </w:rPr>
-        <w:t xml:space="preserve">Once, the quest is complete, </w:t>
-      </w:r>
-      <w:proofErr w:type="gramStart"/>
-      <w:r>
-        <w:rPr>
-          <w:sz w:val="24"/>
-          <w:szCs w:val="24"/>
-        </w:rPr>
-        <w:t>Return</w:t>
-      </w:r>
-      <w:proofErr w:type="gramEnd"/>
-      <w:r>
-        <w:rPr>
-          <w:sz w:val="24"/>
-          <w:szCs w:val="24"/>
-        </w:rPr>
-        <w:t xml:space="preserve"> to the giver to finish it. This will open a door to the next level.</w:t>
+        <w:t>Once, the quest is complete, Return to the giver to finish it. This will open a door to the next level.</w:t>
       </w:r>
     </w:p>
     <w:p>
@@ -1045,23 +995,7 @@
           <w:sz w:val="24"/>
           <w:szCs w:val="24"/>
         </w:rPr>
-        <w:t xml:space="preserve">Consequences to failing or declining quests will result in the quest failing, this in turn will </w:t>
-      </w:r>
-      <w:proofErr w:type="gramStart"/>
-      <w:r>
-        <w:rPr>
-          <w:sz w:val="24"/>
-          <w:szCs w:val="24"/>
-        </w:rPr>
-        <w:t>effect</w:t>
-      </w:r>
-      <w:proofErr w:type="gramEnd"/>
-      <w:r>
-        <w:rPr>
-          <w:sz w:val="24"/>
-          <w:szCs w:val="24"/>
-        </w:rPr>
-        <w:t xml:space="preserve"> that map in a negative way. Maybe the NPC dies, making other paths closed to you. This could open alternate paths later. Note that this is a stretch goal.</w:t>
+        <w:t>Consequences to failing or declining quests will result in the quest failing, this in turn will effect that map in a negative way. Maybe the NPC dies, making other paths closed to you. This could open alternate paths later. Note that this is a stretch goal.</w:t>
       </w:r>
     </w:p>
     <w:p>
@@ -2356,7 +2290,6 @@
               </w:rPr>
               <w:t xml:space="preserve"> </w:t>
             </w:r>
-            <w:proofErr w:type="gramStart"/>
             <w:r>
               <w:rPr>
                 <w:sz w:val="22"/>
@@ -2379,16 +2312,7 @@
                 <w:szCs w:val="22"/>
                 <w:highlight w:val="yellow"/>
               </w:rPr>
-              <w:t>–</w:t>
-            </w:r>
-            <w:proofErr w:type="gramEnd"/>
-            <w:r>
-              <w:rPr>
-                <w:sz w:val="22"/>
-                <w:szCs w:val="22"/>
-                <w:highlight w:val="yellow"/>
-              </w:rPr>
-              <w:t xml:space="preserve"> </w:t>
+              <w:t xml:space="preserve">– </w:t>
             </w:r>
             <w:r>
               <w:rPr>
@@ -3340,27 +3264,8 @@
                 <w:szCs w:val="22"/>
                 <w:highlight w:val="yellow"/>
               </w:rPr>
-              <w:t xml:space="preserve"> updated when an </w:t>
-            </w:r>
-            <w:proofErr w:type="gramStart"/>
-            <w:r>
-              <w:rPr>
-                <w:sz w:val="22"/>
-                <w:szCs w:val="22"/>
-                <w:highlight w:val="yellow"/>
-              </w:rPr>
-              <w:t>enemy dies</w:t>
-            </w:r>
-            <w:proofErr w:type="gramEnd"/>
-            <w:r>
-              <w:rPr>
-                <w:sz w:val="22"/>
-                <w:szCs w:val="22"/>
-                <w:highlight w:val="yellow"/>
-              </w:rPr>
-              <w:t xml:space="preserve">, if </w:t>
-            </w:r>
-            <w:proofErr w:type="spellStart"/>
+              <w:t xml:space="preserve"> updated when an enemy dies, if </w:t>
+            </w:r>
             <w:r>
               <w:rPr>
                 <w:sz w:val="22"/>
@@ -3369,7 +3274,6 @@
               </w:rPr>
               <w:t>its</w:t>
             </w:r>
-            <w:proofErr w:type="spellEnd"/>
             <w:r>
               <w:rPr>
                 <w:sz w:val="22"/>
@@ -3949,18 +3853,8 @@
                 <w:szCs w:val="22"/>
                 <w:highlight w:val="yellow"/>
               </w:rPr>
-              <w:t xml:space="preserve"> </w:t>
-            </w:r>
-            <w:proofErr w:type="gramStart"/>
-            <w:r>
-              <w:rPr>
-                <w:sz w:val="22"/>
-                <w:szCs w:val="22"/>
-                <w:highlight w:val="yellow"/>
-              </w:rPr>
-              <w:t>hour</w:t>
-            </w:r>
-            <w:proofErr w:type="gramEnd"/>
+              <w:t xml:space="preserve"> hour</w:t>
+            </w:r>
           </w:p>
           <w:p>
             <w:pPr>
@@ -4108,25 +4002,7 @@
                 <w:szCs w:val="22"/>
                 <w:highlight w:val="yellow"/>
               </w:rPr>
-              <w:t xml:space="preserve"> – 45 mins, </w:t>
-            </w:r>
-            <w:proofErr w:type="spellStart"/>
-            <w:r>
-              <w:rPr>
-                <w:sz w:val="22"/>
-                <w:szCs w:val="22"/>
-                <w:highlight w:val="yellow"/>
-              </w:rPr>
-              <w:t>transerfing</w:t>
-            </w:r>
-            <w:proofErr w:type="spellEnd"/>
-            <w:r>
-              <w:rPr>
-                <w:sz w:val="22"/>
-                <w:szCs w:val="22"/>
-                <w:highlight w:val="yellow"/>
-              </w:rPr>
-              <w:t xml:space="preserve"> to the same level. Bug occurred because of add unclaimed entities into availability lists.</w:t>
+              <w:t xml:space="preserve"> – 45 mins, transerfing to the same level. Bug occurred because of add unclaimed entities into availability lists.</w:t>
             </w:r>
           </w:p>
           <w:p>
@@ -4351,8 +4227,6 @@
               </w:rPr>
               <w:t xml:space="preserve"> – Used for bugs above</w:t>
             </w:r>
-            <w:bookmarkStart w:id="0" w:name="_GoBack"/>
-            <w:bookmarkEnd w:id="0"/>
           </w:p>
         </w:tc>
       </w:tr>
@@ -4471,12 +4345,14 @@
               <w:rPr>
                 <w:sz w:val="22"/>
                 <w:szCs w:val="22"/>
-              </w:rPr>
-            </w:pPr>
-            <w:r>
-              <w:rPr>
-                <w:sz w:val="22"/>
-                <w:szCs w:val="22"/>
+                <w:highlight w:val="yellow"/>
+              </w:rPr>
+            </w:pPr>
+            <w:r>
+              <w:rPr>
+                <w:sz w:val="22"/>
+                <w:szCs w:val="22"/>
+                <w:highlight w:val="yellow"/>
               </w:rPr>
               <w:t>Create Wrapper around enemy creation to make many enemies at once. – 30 mins</w:t>
             </w:r>
@@ -4501,6 +4377,13 @@
               </w:rPr>
               <w:t>Get to point of pain – 1 hour</w:t>
             </w:r>
+            <w:r>
+              <w:rPr>
+                <w:sz w:val="22"/>
+                <w:szCs w:val="22"/>
+              </w:rPr>
+              <w:t xml:space="preserve"> – ***3 hours ***</w:t>
+            </w:r>
           </w:p>
           <w:p>
             <w:pPr>
@@ -4513,12 +4396,14 @@
               <w:rPr>
                 <w:sz w:val="22"/>
                 <w:szCs w:val="22"/>
-              </w:rPr>
-            </w:pPr>
-            <w:r>
-              <w:rPr>
-                <w:sz w:val="22"/>
-                <w:szCs w:val="22"/>
+                <w:highlight w:val="yellow"/>
+              </w:rPr>
+            </w:pPr>
+            <w:r>
+              <w:rPr>
+                <w:sz w:val="22"/>
+                <w:szCs w:val="22"/>
+                <w:highlight w:val="yellow"/>
               </w:rPr>
               <w:t>Create the death zone. Keep adding enemies in level 2 until it begins to lower the FPS below 60. Aim for ~55.</w:t>
             </w:r>
@@ -4534,15 +4419,71 @@
               <w:rPr>
                 <w:sz w:val="22"/>
                 <w:szCs w:val="22"/>
-              </w:rPr>
-            </w:pPr>
-            <w:r>
-              <w:rPr>
-                <w:sz w:val="22"/>
-                <w:szCs w:val="22"/>
+                <w:highlight w:val="yellow"/>
+              </w:rPr>
+            </w:pPr>
+            <w:r>
+              <w:rPr>
+                <w:sz w:val="22"/>
+                <w:szCs w:val="22"/>
+                <w:highlight w:val="yellow"/>
               </w:rPr>
               <w:t>Take notes of when the system started to fail.</w:t>
             </w:r>
+          </w:p>
+          <w:p>
+            <w:pPr>
+              <w:pStyle w:val="ListParagraph"/>
+              <w:numPr>
+                <w:ilvl w:val="1"/>
+                <w:numId w:val="9"/>
+              </w:numPr>
+              <w:spacing w:before="0" w:after="0"/>
+              <w:rPr>
+                <w:sz w:val="22"/>
+                <w:szCs w:val="22"/>
+                <w:highlight w:val="yellow"/>
+              </w:rPr>
+            </w:pPr>
+            <w:r>
+              <w:rPr>
+                <w:sz w:val="22"/>
+                <w:szCs w:val="22"/>
+                <w:highlight w:val="yellow"/>
+              </w:rPr>
+              <w:t>Release only bug while adding FPS avg counter, in Render Context</w:t>
+            </w:r>
+            <w:r>
+              <w:rPr>
+                <w:sz w:val="22"/>
+                <w:szCs w:val="22"/>
+                <w:highlight w:val="yellow"/>
+              </w:rPr>
+              <w:t xml:space="preserve"> – 45 mins…</w:t>
+            </w:r>
+          </w:p>
+          <w:p>
+            <w:pPr>
+              <w:pStyle w:val="ListParagraph"/>
+              <w:numPr>
+                <w:ilvl w:val="1"/>
+                <w:numId w:val="9"/>
+              </w:numPr>
+              <w:spacing w:before="0" w:after="0"/>
+              <w:rPr>
+                <w:sz w:val="22"/>
+                <w:szCs w:val="22"/>
+              </w:rPr>
+            </w:pPr>
+            <w:r>
+              <w:rPr>
+                <w:sz w:val="22"/>
+                <w:szCs w:val="22"/>
+              </w:rPr>
+              <w:t>Find good map states to continue testing.</w:t>
+            </w:r>
+            <w:bookmarkStart w:id="0" w:name="_GoBack"/>
+            <w:bookmarkEnd w:id="0"/>
           </w:p>
           <w:p>
             <w:pPr>
@@ -4667,17 +4608,8 @@
                 <w:sz w:val="22"/>
                 <w:szCs w:val="22"/>
               </w:rPr>
-              <w:t xml:space="preserve">Bug Fixing Bucket – 2 </w:t>
-            </w:r>
-            <w:proofErr w:type="gramStart"/>
-            <w:r>
-              <w:rPr>
-                <w:sz w:val="22"/>
-                <w:szCs w:val="22"/>
-              </w:rPr>
-              <w:t>hour</w:t>
-            </w:r>
-            <w:proofErr w:type="gramEnd"/>
+              <w:t>Bug Fixing Bucket – 2 hour</w:t>
+            </w:r>
           </w:p>
           <w:p>
             <w:pPr>
@@ -4946,7 +4878,6 @@
                 <w:szCs w:val="22"/>
               </w:rPr>
             </w:pPr>
-            <w:proofErr w:type="spellStart"/>
             <w:r>
               <w:rPr>
                 <w:sz w:val="22"/>
@@ -4954,7 +4885,6 @@
               </w:rPr>
               <w:t>wishlist</w:t>
             </w:r>
-            <w:proofErr w:type="spellEnd"/>
             <w:r>
               <w:rPr>
                 <w:sz w:val="22"/>
@@ -4969,21 +4899,12 @@
               </w:rPr>
               <w:t xml:space="preserve">/ </w:t>
             </w:r>
-            <w:proofErr w:type="spellStart"/>
-            <w:r>
-              <w:rPr>
-                <w:sz w:val="22"/>
-                <w:szCs w:val="22"/>
-              </w:rPr>
-              <w:t>Ludum</w:t>
-            </w:r>
-            <w:proofErr w:type="spellEnd"/>
-            <w:r>
-              <w:rPr>
-                <w:sz w:val="22"/>
-                <w:szCs w:val="22"/>
-              </w:rPr>
-              <w:t xml:space="preserve"> Dare Weekend</w:t>
+            <w:r>
+              <w:rPr>
+                <w:sz w:val="22"/>
+                <w:szCs w:val="22"/>
+              </w:rPr>
+              <w:t>Ludum Dare Weekend</w:t>
             </w:r>
             <w:r>
               <w:rPr>
@@ -5386,23 +5307,7 @@
                 <w:sz w:val="22"/>
                 <w:szCs w:val="22"/>
               </w:rPr>
-              <w:t xml:space="preserve">Menu </w:t>
-            </w:r>
-            <w:proofErr w:type="gramStart"/>
-            <w:r>
-              <w:rPr>
-                <w:sz w:val="22"/>
-                <w:szCs w:val="22"/>
-              </w:rPr>
-              <w:t>Music  -</w:t>
-            </w:r>
-            <w:proofErr w:type="gramEnd"/>
-            <w:r>
-              <w:rPr>
-                <w:sz w:val="22"/>
-                <w:szCs w:val="22"/>
-              </w:rPr>
-              <w:t xml:space="preserve"> 1 hour</w:t>
+              <w:t>Menu Music  - 1 hour</w:t>
             </w:r>
           </w:p>
           <w:p>
@@ -5444,23 +5349,7 @@
                 <w:sz w:val="22"/>
                 <w:szCs w:val="22"/>
               </w:rPr>
-              <w:t xml:space="preserve">Make Enemy </w:t>
-            </w:r>
-            <w:proofErr w:type="spellStart"/>
-            <w:r>
-              <w:rPr>
-                <w:sz w:val="22"/>
-                <w:szCs w:val="22"/>
-              </w:rPr>
-              <w:t>Spawners</w:t>
-            </w:r>
-            <w:proofErr w:type="spellEnd"/>
-            <w:r>
-              <w:rPr>
-                <w:sz w:val="22"/>
-                <w:szCs w:val="22"/>
-              </w:rPr>
-              <w:t>. – 2 hours</w:t>
+              <w:t>Make Enemy Spawners. – 2 hours</w:t>
             </w:r>
           </w:p>
           <w:p>
@@ -5481,33 +5370,8 @@
                 <w:sz w:val="22"/>
                 <w:szCs w:val="22"/>
               </w:rPr>
-              <w:t xml:space="preserve">Spawn a given </w:t>
-            </w:r>
-            <w:proofErr w:type="gramStart"/>
-            <w:r>
-              <w:rPr>
-                <w:sz w:val="22"/>
-                <w:szCs w:val="22"/>
-              </w:rPr>
-              <w:t>amount</w:t>
-            </w:r>
-            <w:proofErr w:type="gramEnd"/>
-            <w:r>
-              <w:rPr>
-                <w:sz w:val="22"/>
-                <w:szCs w:val="22"/>
-              </w:rPr>
-              <w:t xml:space="preserve"> of enemies within </w:t>
-            </w:r>
-            <w:proofErr w:type="spellStart"/>
-            <w:r>
-              <w:rPr>
-                <w:sz w:val="22"/>
-                <w:szCs w:val="22"/>
-              </w:rPr>
-              <w:t>aabb</w:t>
-            </w:r>
-            <w:proofErr w:type="spellEnd"/>
+              <w:t>Spawn a given amount of enemies within aabb</w:t>
+            </w:r>
           </w:p>
           <w:p>
             <w:pPr>
@@ -5699,15 +5563,7 @@
                 <w:sz w:val="22"/>
                 <w:szCs w:val="22"/>
               </w:rPr>
-              <w:t xml:space="preserve">Presentation </w:t>
-            </w:r>
-            <w:proofErr w:type="gramStart"/>
-            <w:r>
-              <w:rPr>
-                <w:sz w:val="22"/>
-                <w:szCs w:val="22"/>
-              </w:rPr>
-              <w:t>Prep</w:t>
+              <w:t>Presentation Prep</w:t>
             </w:r>
             <w:r>
               <w:rPr>
@@ -5723,16 +5579,7 @@
                 <w:sz w:val="22"/>
                 <w:szCs w:val="22"/>
               </w:rPr>
-              <w:t>Final</w:t>
-            </w:r>
-            <w:proofErr w:type="gramEnd"/>
-            <w:r>
-              <w:rPr>
-                <w:b/>
-                <w:sz w:val="22"/>
-                <w:szCs w:val="22"/>
-              </w:rPr>
-              <w:t xml:space="preserve"> Presentations, Part 1</w:t>
+              <w:t>Final Presentations, Part 1</w:t>
             </w:r>
           </w:p>
         </w:tc>
@@ -5956,25 +5803,7 @@
                 <w:sz w:val="22"/>
                 <w:szCs w:val="22"/>
               </w:rPr>
-              <w:t xml:space="preserve">Final Presentation </w:t>
-            </w:r>
-            <w:proofErr w:type="gramStart"/>
-            <w:r>
-              <w:rPr>
-                <w:b/>
-                <w:sz w:val="22"/>
-                <w:szCs w:val="22"/>
-              </w:rPr>
-              <w:t>-  11</w:t>
-            </w:r>
-            <w:proofErr w:type="gramEnd"/>
-            <w:r>
-              <w:rPr>
-                <w:b/>
-                <w:sz w:val="22"/>
-                <w:szCs w:val="22"/>
-              </w:rPr>
-              <w:t xml:space="preserve"> am</w:t>
+              <w:t>Final Presentation -  11 am</w:t>
             </w:r>
           </w:p>
         </w:tc>
@@ -6129,23 +5958,7 @@
           <w:sz w:val="22"/>
           <w:szCs w:val="22"/>
         </w:rPr>
-        <w:t xml:space="preserve">XML setup of map layouts. </w:t>
-      </w:r>
-      <w:proofErr w:type="gramStart"/>
-      <w:r>
-        <w:rPr>
-          <w:sz w:val="22"/>
-          <w:szCs w:val="22"/>
-        </w:rPr>
-        <w:t>- ?</w:t>
-      </w:r>
-      <w:proofErr w:type="gramEnd"/>
-      <w:r>
-        <w:rPr>
-          <w:sz w:val="22"/>
-          <w:szCs w:val="22"/>
-        </w:rPr>
-        <w:t>( Can’t tell till the components are made.)</w:t>
+        <w:t>XML setup of map layouts. - ?( Can’t tell till the components are made.)</w:t>
       </w:r>
     </w:p>
     <w:p>

</xml_diff>

<commit_message>
AR: Work on getting stats
</commit_message>
<xml_diff>
--- a/DFS Proposal and Schedule.docx
+++ b/DFS Proposal and Schedule.docx
@@ -1,6 +1,6 @@
 
 <file path=word/document.xml><?xml version="1.0" encoding="utf-8"?>
-<w:document xmlns:wpc="http://schemas.microsoft.com/office/word/2010/wordprocessingCanvas" xmlns:cx="http://schemas.microsoft.com/office/drawing/2014/chartex" xmlns:cx1="http://schemas.microsoft.com/office/drawing/2015/9/8/chartex" xmlns:cx2="http://schemas.microsoft.com/office/drawing/2015/10/21/chartex" xmlns:cx3="http://schemas.microsoft.com/office/drawing/2016/5/9/chartex" xmlns:cx4="http://schemas.microsoft.com/office/drawing/2016/5/10/chartex" xmlns:cx5="http://schemas.microsoft.com/office/drawing/2016/5/11/chartex" xmlns:cx6="http://schemas.microsoft.com/office/drawing/2016/5/12/chartex" xmlns:cx7="http://schemas.microsoft.com/office/drawing/2016/5/13/chartex" xmlns:cx8="http://schemas.microsoft.com/office/drawing/2016/5/14/chartex" xmlns:mc="http://schemas.openxmlformats.org/markup-compatibility/2006" xmlns:aink="http://schemas.microsoft.com/office/drawing/2016/ink" xmlns:am3d="http://schemas.microsoft.com/office/drawing/2017/model3d" xmlns:o="urn:schemas-microsoft-com:office:office" xmlns:r="http://schemas.openxmlformats.org/officeDocument/2006/relationships" xmlns:m="http://schemas.openxmlformats.org/officeDocument/2006/math" xmlns:v="urn:schemas-microsoft-com:vml" xmlns:wp14="http://schemas.microsoft.com/office/word/2010/wordprocessingDrawing" xmlns:wp="http://schemas.openxmlformats.org/drawingml/2006/wordprocessingDrawing" xmlns:w10="urn:schemas-microsoft-com:office:word" xmlns:w="http://schemas.openxmlformats.org/wordprocessingml/2006/main" xmlns:w14="http://schemas.microsoft.com/office/word/2010/wordml" xmlns:w15="http://schemas.microsoft.com/office/word/2012/wordml" xmlns:w16cid="http://schemas.microsoft.com/office/word/2016/wordml/cid" xmlns:w16se="http://schemas.microsoft.com/office/word/2015/wordml/symex" xmlns:wpg="http://schemas.microsoft.com/office/word/2010/wordprocessingGroup" xmlns:wpi="http://schemas.microsoft.com/office/word/2010/wordprocessingInk" xmlns:wne="http://schemas.microsoft.com/office/word/2006/wordml" xmlns:wps="http://schemas.microsoft.com/office/word/2010/wordprocessingShape" mc:Ignorable="w14 w15 w16se w16cid wp14">
+<w:document xmlns:wpc="http://schemas.microsoft.com/office/word/2010/wordprocessingCanvas" xmlns:cx="http://schemas.microsoft.com/office/drawing/2014/chartex" xmlns:cx1="http://schemas.microsoft.com/office/drawing/2015/9/8/chartex" xmlns:cx2="http://schemas.microsoft.com/office/drawing/2015/10/21/chartex" xmlns:cx3="http://schemas.microsoft.com/office/drawing/2016/5/9/chartex" xmlns:cx4="http://schemas.microsoft.com/office/drawing/2016/5/10/chartex" xmlns:cx5="http://schemas.microsoft.com/office/drawing/2016/5/11/chartex" xmlns:cx6="http://schemas.microsoft.com/office/drawing/2016/5/12/chartex" xmlns:cx7="http://schemas.microsoft.com/office/drawing/2016/5/13/chartex" xmlns:cx8="http://schemas.microsoft.com/office/drawing/2016/5/14/chartex" xmlns:mc="http://schemas.openxmlformats.org/markup-compatibility/2006" xmlns:aink="http://schemas.microsoft.com/office/drawing/2016/ink" xmlns:am3d="http://schemas.microsoft.com/office/drawing/2017/model3d" xmlns:o="urn:schemas-microsoft-com:office:office" xmlns:r="http://schemas.openxmlformats.org/officeDocument/2006/relationships" xmlns:m="http://schemas.openxmlformats.org/officeDocument/2006/math" xmlns:v="urn:schemas-microsoft-com:vml" xmlns:wp14="http://schemas.microsoft.com/office/word/2010/wordprocessingDrawing" xmlns:wp="http://schemas.openxmlformats.org/drawingml/2006/wordprocessingDrawing" xmlns:w10="urn:schemas-microsoft-com:office:word" xmlns:w="http://schemas.openxmlformats.org/wordprocessingml/2006/main" xmlns:w14="http://schemas.microsoft.com/office/word/2010/wordml" xmlns:w15="http://schemas.microsoft.com/office/word/2012/wordml" xmlns:w16cex="http://schemas.microsoft.com/office/word/2018/wordml/cex" xmlns:w16cid="http://schemas.microsoft.com/office/word/2016/wordml/cid" xmlns:w16="http://schemas.microsoft.com/office/word/2018/wordml" xmlns:w16se="http://schemas.microsoft.com/office/word/2015/wordml/symex" xmlns:wpg="http://schemas.microsoft.com/office/word/2010/wordprocessingGroup" xmlns:wpi="http://schemas.microsoft.com/office/word/2010/wordprocessingInk" xmlns:wne="http://schemas.microsoft.com/office/word/2006/wordml" xmlns:wps="http://schemas.microsoft.com/office/word/2010/wordprocessingShape" mc:Ignorable="w14 w15 w16se w16cid w16 w16cex wp14">
   <w:body>
     <w:p>
       <w:pPr>
@@ -4324,12 +4324,14 @@
               <w:rPr>
                 <w:sz w:val="22"/>
                 <w:szCs w:val="22"/>
-              </w:rPr>
-            </w:pPr>
-            <w:r>
-              <w:rPr>
-                <w:sz w:val="22"/>
-                <w:szCs w:val="22"/>
+                <w:highlight w:val="yellow"/>
+              </w:rPr>
+            </w:pPr>
+            <w:r>
+              <w:rPr>
+                <w:sz w:val="22"/>
+                <w:szCs w:val="22"/>
+                <w:highlight w:val="yellow"/>
               </w:rPr>
               <w:t>Look at schedule and adjust – 30 mins</w:t>
             </w:r>
@@ -4374,6 +4376,7 @@
               <w:rPr>
                 <w:sz w:val="22"/>
                 <w:szCs w:val="22"/>
+                <w:highlight w:val="yellow"/>
               </w:rPr>
               <w:t>Get to point of pain – 1 hour</w:t>
             </w:r>
@@ -4381,8 +4384,25 @@
               <w:rPr>
                 <w:sz w:val="22"/>
                 <w:szCs w:val="22"/>
-              </w:rPr>
-              <w:t xml:space="preserve"> – ***3 hours ***</w:t>
+                <w:highlight w:val="yellow"/>
+              </w:rPr>
+              <w:t xml:space="preserve"> – ***</w:t>
+            </w:r>
+            <w:r>
+              <w:rPr>
+                <w:sz w:val="22"/>
+                <w:szCs w:val="22"/>
+                <w:highlight w:val="yellow"/>
+              </w:rPr>
+              <w:t>2.5</w:t>
+            </w:r>
+            <w:r>
+              <w:rPr>
+                <w:sz w:val="22"/>
+                <w:szCs w:val="22"/>
+                <w:highlight w:val="yellow"/>
+              </w:rPr>
+              <w:t xml:space="preserve"> hours ***</w:t>
             </w:r>
           </w:p>
           <w:p>
@@ -4473,17 +4493,17 @@
               <w:rPr>
                 <w:sz w:val="22"/>
                 <w:szCs w:val="22"/>
-              </w:rPr>
-            </w:pPr>
-            <w:r>
-              <w:rPr>
-                <w:sz w:val="22"/>
-                <w:szCs w:val="22"/>
+                <w:highlight w:val="yellow"/>
+              </w:rPr>
+            </w:pPr>
+            <w:r>
+              <w:rPr>
+                <w:sz w:val="22"/>
+                <w:szCs w:val="22"/>
+                <w:highlight w:val="yellow"/>
               </w:rPr>
               <w:t>Find good map states to continue testing.</w:t>
             </w:r>
-            <w:bookmarkStart w:id="0" w:name="_GoBack"/>
-            <w:bookmarkEnd w:id="0"/>
           </w:p>
           <w:p>
             <w:pPr>
@@ -4496,117 +4516,14 @@
               <w:rPr>
                 <w:sz w:val="22"/>
                 <w:szCs w:val="22"/>
-              </w:rPr>
-            </w:pPr>
-            <w:r>
-              <w:rPr>
-                <w:sz w:val="22"/>
-                <w:szCs w:val="22"/>
-              </w:rPr>
-              <w:t>Refactor the Entity Component System to have entities keep track of each component’s id it owns and remove the dependency on the entity’s id. – 1 hour</w:t>
-            </w:r>
-          </w:p>
-          <w:p>
-            <w:pPr>
-              <w:pStyle w:val="ListParagraph"/>
-              <w:numPr>
-                <w:ilvl w:val="1"/>
-                <w:numId w:val="9"/>
-              </w:numPr>
-              <w:spacing w:before="0" w:after="0"/>
-              <w:rPr>
-                <w:sz w:val="22"/>
-                <w:szCs w:val="22"/>
-              </w:rPr>
-            </w:pPr>
-            <w:r>
-              <w:rPr>
-                <w:sz w:val="22"/>
-                <w:szCs w:val="22"/>
-              </w:rPr>
-              <w:t>Record the difference in FPS</w:t>
-            </w:r>
-          </w:p>
-          <w:p>
-            <w:pPr>
-              <w:pStyle w:val="ListParagraph"/>
-              <w:numPr>
-                <w:ilvl w:val="0"/>
-                <w:numId w:val="9"/>
-              </w:numPr>
-              <w:spacing w:before="0" w:after="0"/>
-              <w:rPr>
-                <w:sz w:val="22"/>
-                <w:szCs w:val="22"/>
-              </w:rPr>
-            </w:pPr>
-            <w:r>
-              <w:rPr>
-                <w:sz w:val="22"/>
-                <w:szCs w:val="22"/>
-              </w:rPr>
-              <w:t>Analyze the stats received on the change in the component system. Was there a difference? – 30 mins</w:t>
-            </w:r>
-          </w:p>
-          <w:p>
-            <w:pPr>
-              <w:pStyle w:val="ListParagraph"/>
-              <w:numPr>
-                <w:ilvl w:val="0"/>
-                <w:numId w:val="9"/>
-              </w:numPr>
-              <w:spacing w:before="0" w:after="0"/>
-              <w:rPr>
-                <w:sz w:val="22"/>
-                <w:szCs w:val="22"/>
-              </w:rPr>
-            </w:pPr>
-            <w:r>
-              <w:rPr>
-                <w:sz w:val="22"/>
-                <w:szCs w:val="22"/>
-              </w:rPr>
-              <w:t>Add buttons to UI system – 2 hours</w:t>
-            </w:r>
-          </w:p>
-          <w:p>
-            <w:pPr>
-              <w:pStyle w:val="ListParagraph"/>
-              <w:numPr>
-                <w:ilvl w:val="0"/>
-                <w:numId w:val="9"/>
-              </w:numPr>
-              <w:spacing w:before="0" w:after="0"/>
-              <w:rPr>
-                <w:sz w:val="22"/>
-                <w:szCs w:val="22"/>
-              </w:rPr>
-            </w:pPr>
-            <w:r>
-              <w:rPr>
-                <w:sz w:val="22"/>
-                <w:szCs w:val="22"/>
-              </w:rPr>
-              <w:t>Use buttons to switch between states of quests – 1 hour</w:t>
-            </w:r>
-          </w:p>
-          <w:p>
-            <w:pPr>
-              <w:pStyle w:val="ListParagraph"/>
-              <w:numPr>
-                <w:ilvl w:val="0"/>
-                <w:numId w:val="9"/>
-              </w:numPr>
-              <w:spacing w:before="0" w:after="0"/>
-              <w:rPr>
-                <w:sz w:val="22"/>
-                <w:szCs w:val="22"/>
-              </w:rPr>
-            </w:pPr>
-            <w:r>
-              <w:rPr>
-                <w:sz w:val="22"/>
-                <w:szCs w:val="22"/>
+                <w:highlight w:val="yellow"/>
+              </w:rPr>
+            </w:pPr>
+            <w:r>
+              <w:rPr>
+                <w:sz w:val="22"/>
+                <w:szCs w:val="22"/>
+                <w:highlight w:val="yellow"/>
               </w:rPr>
               <w:t>Bug Fixing Bucket – 2 hour</w:t>
             </w:r>
@@ -4716,15 +4633,26 @@
               <w:rPr>
                 <w:sz w:val="22"/>
                 <w:szCs w:val="22"/>
-              </w:rPr>
-            </w:pPr>
-            <w:r>
-              <w:rPr>
-                <w:sz w:val="22"/>
-                <w:szCs w:val="22"/>
+                <w:highlight w:val="yellow"/>
+              </w:rPr>
+            </w:pPr>
+            <w:r>
+              <w:rPr>
+                <w:sz w:val="22"/>
+                <w:szCs w:val="22"/>
+                <w:highlight w:val="yellow"/>
               </w:rPr>
               <w:t>Look at schedule and adjust – 30 mins</w:t>
             </w:r>
+          </w:p>
+          <w:p>
+            <w:pPr>
+              <w:spacing w:before="0" w:after="0"/>
+              <w:rPr>
+                <w:sz w:val="22"/>
+                <w:szCs w:val="22"/>
+              </w:rPr>
+            </w:pPr>
           </w:p>
           <w:p>
             <w:pPr>
@@ -4744,15 +4672,17 @@
                 <w:sz w:val="22"/>
                 <w:szCs w:val="22"/>
               </w:rPr>
-              <w:t>Health Bars</w:t>
-            </w:r>
-            <w:r>
-              <w:rPr>
-                <w:sz w:val="22"/>
-                <w:szCs w:val="22"/>
-              </w:rPr>
-              <w:t xml:space="preserve"> – 1 hour</w:t>
-            </w:r>
+              <w:t>Get profiling stats</w:t>
+            </w:r>
+          </w:p>
+          <w:p>
+            <w:pPr>
+              <w:pStyle w:val="ListParagraph"/>
+              <w:rPr>
+                <w:sz w:val="22"/>
+                <w:szCs w:val="22"/>
+              </w:rPr>
+            </w:pPr>
           </w:p>
           <w:p>
             <w:pPr>
@@ -4772,28 +4702,14 @@
                 <w:sz w:val="22"/>
                 <w:szCs w:val="22"/>
               </w:rPr>
-              <w:t xml:space="preserve">Edit </w:t>
-            </w:r>
-            <w:r>
-              <w:rPr>
-                <w:sz w:val="22"/>
-                <w:szCs w:val="22"/>
-              </w:rPr>
-              <w:t xml:space="preserve">NPC interaction to toggle talking to the NC instead of just always talking within range and interact. – </w:t>
-            </w:r>
-            <w:r>
-              <w:rPr>
-                <w:sz w:val="22"/>
-                <w:szCs w:val="22"/>
-              </w:rPr>
-              <w:t>2</w:t>
-            </w:r>
-            <w:r>
-              <w:rPr>
-                <w:sz w:val="22"/>
-                <w:szCs w:val="22"/>
-              </w:rPr>
-              <w:t>.5 hours</w:t>
+              <w:t>Refactor the Entity Component System to have entities keep track of each component’s id it owns and remove the dependency on the entity’s id. – 1 hour</w:t>
+            </w:r>
+            <w:r>
+              <w:rPr>
+                <w:sz w:val="22"/>
+                <w:szCs w:val="22"/>
+              </w:rPr>
+              <w:t xml:space="preserve"> ** 2 hours **</w:t>
             </w:r>
           </w:p>
           <w:p>
@@ -4814,7 +4730,7 @@
                 <w:sz w:val="22"/>
                 <w:szCs w:val="22"/>
               </w:rPr>
-              <w:t>Freeze world in dialog state - 1</w:t>
+              <w:t>Record the difference in FPS</w:t>
             </w:r>
           </w:p>
           <w:p>
@@ -4830,6 +4746,92 @@
                 <w:szCs w:val="22"/>
               </w:rPr>
             </w:pPr>
+            <w:r>
+              <w:rPr>
+                <w:sz w:val="22"/>
+                <w:szCs w:val="22"/>
+              </w:rPr>
+              <w:t>Analyze the stats received on the change in the component system. Was there a difference? – 30 mins</w:t>
+            </w:r>
+          </w:p>
+          <w:p>
+            <w:pPr>
+              <w:spacing w:before="0" w:after="0"/>
+              <w:rPr>
+                <w:sz w:val="22"/>
+                <w:szCs w:val="22"/>
+              </w:rPr>
+            </w:pPr>
+          </w:p>
+          <w:p>
+            <w:pPr>
+              <w:pStyle w:val="ListParagraph"/>
+              <w:numPr>
+                <w:ilvl w:val="0"/>
+                <w:numId w:val="9"/>
+              </w:numPr>
+              <w:spacing w:before="0" w:after="0"/>
+              <w:rPr>
+                <w:sz w:val="22"/>
+                <w:szCs w:val="22"/>
+              </w:rPr>
+            </w:pPr>
+            <w:r>
+              <w:rPr>
+                <w:sz w:val="22"/>
+                <w:szCs w:val="22"/>
+              </w:rPr>
+              <w:t>Add buttons to UI system – 2 hours</w:t>
+            </w:r>
+          </w:p>
+          <w:p>
+            <w:pPr>
+              <w:pStyle w:val="ListParagraph"/>
+              <w:numPr>
+                <w:ilvl w:val="0"/>
+                <w:numId w:val="9"/>
+              </w:numPr>
+              <w:spacing w:before="0" w:after="0"/>
+              <w:rPr>
+                <w:sz w:val="22"/>
+                <w:szCs w:val="22"/>
+              </w:rPr>
+            </w:pPr>
+            <w:r>
+              <w:rPr>
+                <w:sz w:val="22"/>
+                <w:szCs w:val="22"/>
+              </w:rPr>
+              <w:t>Use buttons to switch between states of quests – 1 hour</w:t>
+            </w:r>
+          </w:p>
+          <w:p>
+            <w:pPr>
+              <w:pStyle w:val="ListParagraph"/>
+              <w:numPr>
+                <w:ilvl w:val="0"/>
+                <w:numId w:val="9"/>
+              </w:numPr>
+              <w:spacing w:before="0" w:after="0"/>
+              <w:rPr>
+                <w:sz w:val="22"/>
+                <w:szCs w:val="22"/>
+              </w:rPr>
+            </w:pPr>
+            <w:r>
+              <w:rPr>
+                <w:sz w:val="22"/>
+                <w:szCs w:val="22"/>
+              </w:rPr>
+              <w:t>Health Bars</w:t>
+            </w:r>
+            <w:r>
+              <w:rPr>
+                <w:sz w:val="22"/>
+                <w:szCs w:val="22"/>
+              </w:rPr>
+              <w:t xml:space="preserve"> – 1 hour</w:t>
+            </w:r>
           </w:p>
           <w:p>
             <w:pPr>
@@ -5010,6 +5012,64 @@
                 <w:szCs w:val="22"/>
               </w:rPr>
               <w:t>Look at schedule and adjust – 30 mins</w:t>
+            </w:r>
+          </w:p>
+          <w:p>
+            <w:pPr>
+              <w:spacing w:before="0" w:after="0"/>
+              <w:rPr>
+                <w:sz w:val="22"/>
+                <w:szCs w:val="22"/>
+              </w:rPr>
+            </w:pPr>
+            <w:r>
+              <w:rPr>
+                <w:sz w:val="22"/>
+                <w:szCs w:val="22"/>
+              </w:rPr>
+              <w:t>Rollover</w:t>
+            </w:r>
+          </w:p>
+          <w:p>
+            <w:pPr>
+              <w:pStyle w:val="ListParagraph"/>
+              <w:numPr>
+                <w:ilvl w:val="0"/>
+                <w:numId w:val="9"/>
+              </w:numPr>
+              <w:spacing w:before="0" w:after="0"/>
+              <w:rPr>
+                <w:sz w:val="22"/>
+                <w:szCs w:val="22"/>
+              </w:rPr>
+            </w:pPr>
+            <w:r>
+              <w:rPr>
+                <w:sz w:val="22"/>
+                <w:szCs w:val="22"/>
+              </w:rPr>
+              <w:t>Edit NPC interaction to toggle talking to the NC instead of just always talking within range and interact. – 2.5 hours</w:t>
+            </w:r>
+          </w:p>
+          <w:p>
+            <w:pPr>
+              <w:pStyle w:val="ListParagraph"/>
+              <w:numPr>
+                <w:ilvl w:val="1"/>
+                <w:numId w:val="9"/>
+              </w:numPr>
+              <w:spacing w:before="0" w:after="0"/>
+              <w:rPr>
+                <w:sz w:val="22"/>
+                <w:szCs w:val="22"/>
+              </w:rPr>
+            </w:pPr>
+            <w:r>
+              <w:rPr>
+                <w:sz w:val="22"/>
+                <w:szCs w:val="22"/>
+              </w:rPr>
+              <w:t>Freeze world in dialog state - 1</w:t>
             </w:r>
           </w:p>
           <w:p>
@@ -6073,7 +6133,7 @@
 </file>
 
 <file path=word/numbering.xml><?xml version="1.0" encoding="utf-8"?>
-<w:numbering xmlns:wpc="http://schemas.microsoft.com/office/word/2010/wordprocessingCanvas" xmlns:cx="http://schemas.microsoft.com/office/drawing/2014/chartex" xmlns:cx1="http://schemas.microsoft.com/office/drawing/2015/9/8/chartex" xmlns:cx2="http://schemas.microsoft.com/office/drawing/2015/10/21/chartex" xmlns:cx3="http://schemas.microsoft.com/office/drawing/2016/5/9/chartex" xmlns:cx4="http://schemas.microsoft.com/office/drawing/2016/5/10/chartex" xmlns:cx5="http://schemas.microsoft.com/office/drawing/2016/5/11/chartex" xmlns:cx6="http://schemas.microsoft.com/office/drawing/2016/5/12/chartex" xmlns:cx7="http://schemas.microsoft.com/office/drawing/2016/5/13/chartex" xmlns:cx8="http://schemas.microsoft.com/office/drawing/2016/5/14/chartex" xmlns:mc="http://schemas.openxmlformats.org/markup-compatibility/2006" xmlns:aink="http://schemas.microsoft.com/office/drawing/2016/ink" xmlns:am3d="http://schemas.microsoft.com/office/drawing/2017/model3d" xmlns:o="urn:schemas-microsoft-com:office:office" xmlns:r="http://schemas.openxmlformats.org/officeDocument/2006/relationships" xmlns:m="http://schemas.openxmlformats.org/officeDocument/2006/math" xmlns:v="urn:schemas-microsoft-com:vml" xmlns:wp14="http://schemas.microsoft.com/office/word/2010/wordprocessingDrawing" xmlns:wp="http://schemas.openxmlformats.org/drawingml/2006/wordprocessingDrawing" xmlns:w10="urn:schemas-microsoft-com:office:word" xmlns:w="http://schemas.openxmlformats.org/wordprocessingml/2006/main" xmlns:w14="http://schemas.microsoft.com/office/word/2010/wordml" xmlns:w15="http://schemas.microsoft.com/office/word/2012/wordml" xmlns:w16cid="http://schemas.microsoft.com/office/word/2016/wordml/cid" xmlns:w16se="http://schemas.microsoft.com/office/word/2015/wordml/symex" xmlns:wpg="http://schemas.microsoft.com/office/word/2010/wordprocessingGroup" xmlns:wpi="http://schemas.microsoft.com/office/word/2010/wordprocessingInk" xmlns:wne="http://schemas.microsoft.com/office/word/2006/wordml" xmlns:wps="http://schemas.microsoft.com/office/word/2010/wordprocessingShape" mc:Ignorable="w14 w15 w16se w16cid wp14">
+<w:numbering xmlns:wpc="http://schemas.microsoft.com/office/word/2010/wordprocessingCanvas" xmlns:cx="http://schemas.microsoft.com/office/drawing/2014/chartex" xmlns:cx1="http://schemas.microsoft.com/office/drawing/2015/9/8/chartex" xmlns:cx2="http://schemas.microsoft.com/office/drawing/2015/10/21/chartex" xmlns:cx3="http://schemas.microsoft.com/office/drawing/2016/5/9/chartex" xmlns:cx4="http://schemas.microsoft.com/office/drawing/2016/5/10/chartex" xmlns:cx5="http://schemas.microsoft.com/office/drawing/2016/5/11/chartex" xmlns:cx6="http://schemas.microsoft.com/office/drawing/2016/5/12/chartex" xmlns:cx7="http://schemas.microsoft.com/office/drawing/2016/5/13/chartex" xmlns:cx8="http://schemas.microsoft.com/office/drawing/2016/5/14/chartex" xmlns:mc="http://schemas.openxmlformats.org/markup-compatibility/2006" xmlns:aink="http://schemas.microsoft.com/office/drawing/2016/ink" xmlns:am3d="http://schemas.microsoft.com/office/drawing/2017/model3d" xmlns:o="urn:schemas-microsoft-com:office:office" xmlns:r="http://schemas.openxmlformats.org/officeDocument/2006/relationships" xmlns:m="http://schemas.openxmlformats.org/officeDocument/2006/math" xmlns:v="urn:schemas-microsoft-com:vml" xmlns:wp14="http://schemas.microsoft.com/office/word/2010/wordprocessingDrawing" xmlns:wp="http://schemas.openxmlformats.org/drawingml/2006/wordprocessingDrawing" xmlns:w10="urn:schemas-microsoft-com:office:word" xmlns:w="http://schemas.openxmlformats.org/wordprocessingml/2006/main" xmlns:w14="http://schemas.microsoft.com/office/word/2010/wordml" xmlns:w15="http://schemas.microsoft.com/office/word/2012/wordml" xmlns:w16cex="http://schemas.microsoft.com/office/word/2018/wordml/cex" xmlns:w16cid="http://schemas.microsoft.com/office/word/2016/wordml/cid" xmlns:w16="http://schemas.microsoft.com/office/word/2018/wordml" xmlns:w16se="http://schemas.microsoft.com/office/word/2015/wordml/symex" xmlns:wpg="http://schemas.microsoft.com/office/word/2010/wordprocessingGroup" xmlns:wpi="http://schemas.microsoft.com/office/word/2010/wordprocessingInk" xmlns:wne="http://schemas.microsoft.com/office/word/2006/wordml" xmlns:wps="http://schemas.microsoft.com/office/word/2010/wordprocessingShape" mc:Ignorable="w14 w15 w16se w16cid w16 w16cex wp14">
   <w:abstractNum w:abstractNumId="0" w15:restartNumberingAfterBreak="0">
     <w:nsid w:val="00DA69F3"/>
     <w:multiLevelType w:val="hybridMultilevel"/>
@@ -7469,7 +7529,7 @@
 </file>
 
 <file path=word/styles.xml><?xml version="1.0" encoding="utf-8"?>
-<w:styles xmlns:mc="http://schemas.openxmlformats.org/markup-compatibility/2006" xmlns:r="http://schemas.openxmlformats.org/officeDocument/2006/relationships" xmlns:w="http://schemas.openxmlformats.org/wordprocessingml/2006/main" xmlns:w14="http://schemas.microsoft.com/office/word/2010/wordml" xmlns:w15="http://schemas.microsoft.com/office/word/2012/wordml" xmlns:w16cid="http://schemas.microsoft.com/office/word/2016/wordml/cid" xmlns:w16se="http://schemas.microsoft.com/office/word/2015/wordml/symex" mc:Ignorable="w14 w15 w16se w16cid">
+<w:styles xmlns:mc="http://schemas.openxmlformats.org/markup-compatibility/2006" xmlns:r="http://schemas.openxmlformats.org/officeDocument/2006/relationships" xmlns:w="http://schemas.openxmlformats.org/wordprocessingml/2006/main" xmlns:w14="http://schemas.microsoft.com/office/word/2010/wordml" xmlns:w15="http://schemas.microsoft.com/office/word/2012/wordml" xmlns:w16cex="http://schemas.microsoft.com/office/word/2018/wordml/cex" xmlns:w16cid="http://schemas.microsoft.com/office/word/2016/wordml/cid" xmlns:w16="http://schemas.microsoft.com/office/word/2018/wordml" xmlns:w16se="http://schemas.microsoft.com/office/word/2015/wordml/symex" mc:Ignorable="w14 w15 w16se w16cid w16 w16cex">
   <w:docDefaults>
     <w:rPrDefault>
       <w:rPr>

</xml_diff>

<commit_message>
AR: Data update with engine update
</commit_message>
<xml_diff>
--- a/DFS Proposal and Schedule.docx
+++ b/DFS Proposal and Schedule.docx
@@ -45,8 +45,17 @@
           <w:sz w:val="24"/>
           <w:szCs w:val="24"/>
         </w:rPr>
-        <w:t xml:space="preserve"> realtime</w:t>
+        <w:t xml:space="preserve"> </w:t>
       </w:r>
+      <w:proofErr w:type="spellStart"/>
+      <w:r>
+        <w:rPr>
+          <w:sz w:val="24"/>
+          <w:szCs w:val="24"/>
+        </w:rPr>
+        <w:t>realtime</w:t>
+      </w:r>
+      <w:proofErr w:type="spellEnd"/>
       <w:r>
         <w:rPr>
           <w:sz w:val="24"/>
@@ -88,7 +97,23 @@
           <w:sz w:val="24"/>
           <w:szCs w:val="24"/>
         </w:rPr>
-        <w:t>The controls are intended to use wasd and the mouse for interaction and abilities. Possible controller support may be added.</w:t>
+        <w:t xml:space="preserve">The controls are intended to use </w:t>
+      </w:r>
+      <w:proofErr w:type="spellStart"/>
+      <w:r>
+        <w:rPr>
+          <w:sz w:val="24"/>
+          <w:szCs w:val="24"/>
+        </w:rPr>
+        <w:t>wasd</w:t>
+      </w:r>
+      <w:proofErr w:type="spellEnd"/>
+      <w:r>
+        <w:rPr>
+          <w:sz w:val="24"/>
+          <w:szCs w:val="24"/>
+        </w:rPr>
+        <w:t xml:space="preserve"> and the mouse for interaction and abilities. Possible controller support may be added.</w:t>
       </w:r>
     </w:p>
     <w:p>
@@ -502,12 +527,21 @@
           <w:szCs w:val="24"/>
         </w:rPr>
       </w:pPr>
+      <w:proofErr w:type="gramStart"/>
       <w:r>
         <w:rPr>
           <w:sz w:val="24"/>
           <w:szCs w:val="24"/>
         </w:rPr>
-        <w:t>First pass, decline just exits the Dialog without any consequences.</w:t>
+        <w:t>First pass,</w:t>
+      </w:r>
+      <w:proofErr w:type="gramEnd"/>
+      <w:r>
+        <w:rPr>
+          <w:sz w:val="24"/>
+          <w:szCs w:val="24"/>
+        </w:rPr>
+        <w:t xml:space="preserve"> decline just exits the Dialog without any consequences.</w:t>
       </w:r>
     </w:p>
     <w:p>
@@ -868,7 +902,23 @@
           <w:sz w:val="24"/>
           <w:szCs w:val="24"/>
         </w:rPr>
-        <w:t>Once, the quest is complete, Return to the giver to finish it. This will open a door to the next level.</w:t>
+        <w:t xml:space="preserve">Once, the quest is complete, </w:t>
+      </w:r>
+      <w:proofErr w:type="gramStart"/>
+      <w:r>
+        <w:rPr>
+          <w:sz w:val="24"/>
+          <w:szCs w:val="24"/>
+        </w:rPr>
+        <w:t>Return</w:t>
+      </w:r>
+      <w:proofErr w:type="gramEnd"/>
+      <w:r>
+        <w:rPr>
+          <w:sz w:val="24"/>
+          <w:szCs w:val="24"/>
+        </w:rPr>
+        <w:t xml:space="preserve"> to the giver to finish it. This will open a door to the next level.</w:t>
       </w:r>
     </w:p>
     <w:p>
@@ -995,7 +1045,23 @@
           <w:sz w:val="24"/>
           <w:szCs w:val="24"/>
         </w:rPr>
-        <w:t>Consequences to failing or declining quests will result in the quest failing, this in turn will effect that map in a negative way. Maybe the NPC dies, making other paths closed to you. This could open alternate paths later. Note that this is a stretch goal.</w:t>
+        <w:t xml:space="preserve">Consequences to failing or declining quests will result in the quest failing, this in turn will </w:t>
+      </w:r>
+      <w:proofErr w:type="gramStart"/>
+      <w:r>
+        <w:rPr>
+          <w:sz w:val="24"/>
+          <w:szCs w:val="24"/>
+        </w:rPr>
+        <w:t>effect</w:t>
+      </w:r>
+      <w:proofErr w:type="gramEnd"/>
+      <w:r>
+        <w:rPr>
+          <w:sz w:val="24"/>
+          <w:szCs w:val="24"/>
+        </w:rPr>
+        <w:t xml:space="preserve"> that map in a negative way. Maybe the NPC dies, making other paths closed to you. This could open alternate paths later. Note that this is a stretch goal.</w:t>
       </w:r>
     </w:p>
     <w:p>
@@ -2290,6 +2356,7 @@
               </w:rPr>
               <w:t xml:space="preserve"> </w:t>
             </w:r>
+            <w:proofErr w:type="gramStart"/>
             <w:r>
               <w:rPr>
                 <w:sz w:val="22"/>
@@ -2312,7 +2379,16 @@
                 <w:szCs w:val="22"/>
                 <w:highlight w:val="yellow"/>
               </w:rPr>
-              <w:t xml:space="preserve">– </w:t>
+              <w:t>–</w:t>
+            </w:r>
+            <w:proofErr w:type="gramEnd"/>
+            <w:r>
+              <w:rPr>
+                <w:sz w:val="22"/>
+                <w:szCs w:val="22"/>
+                <w:highlight w:val="yellow"/>
+              </w:rPr>
+              <w:t xml:space="preserve"> </w:t>
             </w:r>
             <w:r>
               <w:rPr>
@@ -3264,8 +3340,27 @@
                 <w:szCs w:val="22"/>
                 <w:highlight w:val="yellow"/>
               </w:rPr>
-              <w:t xml:space="preserve"> updated when an enemy dies, if </w:t>
-            </w:r>
+              <w:t xml:space="preserve"> updated when an </w:t>
+            </w:r>
+            <w:proofErr w:type="gramStart"/>
+            <w:r>
+              <w:rPr>
+                <w:sz w:val="22"/>
+                <w:szCs w:val="22"/>
+                <w:highlight w:val="yellow"/>
+              </w:rPr>
+              <w:t>enemy dies</w:t>
+            </w:r>
+            <w:proofErr w:type="gramEnd"/>
+            <w:r>
+              <w:rPr>
+                <w:sz w:val="22"/>
+                <w:szCs w:val="22"/>
+                <w:highlight w:val="yellow"/>
+              </w:rPr>
+              <w:t xml:space="preserve">, if </w:t>
+            </w:r>
+            <w:proofErr w:type="spellStart"/>
             <w:r>
               <w:rPr>
                 <w:sz w:val="22"/>
@@ -3274,6 +3369,7 @@
               </w:rPr>
               <w:t>its</w:t>
             </w:r>
+            <w:proofErr w:type="spellEnd"/>
             <w:r>
               <w:rPr>
                 <w:sz w:val="22"/>
@@ -3853,8 +3949,18 @@
                 <w:szCs w:val="22"/>
                 <w:highlight w:val="yellow"/>
               </w:rPr>
-              <w:t xml:space="preserve"> hour</w:t>
-            </w:r>
+              <w:t xml:space="preserve"> </w:t>
+            </w:r>
+            <w:proofErr w:type="gramStart"/>
+            <w:r>
+              <w:rPr>
+                <w:sz w:val="22"/>
+                <w:szCs w:val="22"/>
+                <w:highlight w:val="yellow"/>
+              </w:rPr>
+              <w:t>hour</w:t>
+            </w:r>
+            <w:proofErr w:type="gramEnd"/>
           </w:p>
           <w:p>
             <w:pPr>
@@ -4002,7 +4108,23 @@
                 <w:szCs w:val="22"/>
                 <w:highlight w:val="yellow"/>
               </w:rPr>
-              <w:t xml:space="preserve"> – 45 mins, transerfing to the same level. Bug occurred because of add unclaimed entities into availability lists.</w:t>
+              <w:t xml:space="preserve"> – 45 mins, </w:t>
+            </w:r>
+            <w:r>
+              <w:rPr>
+                <w:sz w:val="22"/>
+                <w:szCs w:val="22"/>
+                <w:highlight w:val="yellow"/>
+              </w:rPr>
+              <w:t>transferring</w:t>
+            </w:r>
+            <w:r>
+              <w:rPr>
+                <w:sz w:val="22"/>
+                <w:szCs w:val="22"/>
+                <w:highlight w:val="yellow"/>
+              </w:rPr>
+              <w:t xml:space="preserve"> to the same level. Bug occurred because of add unclaimed entities into availability lists.</w:t>
             </w:r>
           </w:p>
           <w:p>
@@ -4525,8 +4647,18 @@
                 <w:szCs w:val="22"/>
                 <w:highlight w:val="yellow"/>
               </w:rPr>
-              <w:t>Bug Fixing Bucket – 2 hour</w:t>
-            </w:r>
+              <w:t xml:space="preserve">Bug Fixing Bucket – 2 </w:t>
+            </w:r>
+            <w:proofErr w:type="gramStart"/>
+            <w:r>
+              <w:rPr>
+                <w:sz w:val="22"/>
+                <w:szCs w:val="22"/>
+                <w:highlight w:val="yellow"/>
+              </w:rPr>
+              <w:t>hour</w:t>
+            </w:r>
+            <w:proofErr w:type="gramEnd"/>
           </w:p>
           <w:p>
             <w:pPr>
@@ -4674,6 +4806,13 @@
               </w:rPr>
               <w:t>Get profiling stats</w:t>
             </w:r>
+            <w:r>
+              <w:rPr>
+                <w:sz w:val="22"/>
+                <w:szCs w:val="22"/>
+              </w:rPr>
+              <w:t xml:space="preserve"> – 1.5 hours</w:t>
+            </w:r>
           </w:p>
           <w:p>
             <w:pPr>
@@ -4702,6 +4841,112 @@
                 <w:sz w:val="22"/>
                 <w:szCs w:val="22"/>
               </w:rPr>
+              <w:t>Analyze the stats received on the change in the component system. Was there a difference? – 30 mins</w:t>
+            </w:r>
+          </w:p>
+          <w:p>
+            <w:pPr>
+              <w:pStyle w:val="ListParagraph"/>
+              <w:rPr>
+                <w:sz w:val="22"/>
+                <w:szCs w:val="22"/>
+              </w:rPr>
+            </w:pPr>
+          </w:p>
+          <w:p>
+            <w:pPr>
+              <w:pStyle w:val="ListParagraph"/>
+              <w:numPr>
+                <w:ilvl w:val="0"/>
+                <w:numId w:val="9"/>
+              </w:numPr>
+              <w:spacing w:before="0" w:after="0"/>
+              <w:rPr>
+                <w:sz w:val="22"/>
+                <w:szCs w:val="22"/>
+              </w:rPr>
+            </w:pPr>
+            <w:r>
+              <w:rPr>
+                <w:sz w:val="22"/>
+                <w:szCs w:val="22"/>
+              </w:rPr>
+              <w:t xml:space="preserve">CSV – layer on top of </w:t>
+            </w:r>
+            <w:proofErr w:type="spellStart"/>
+            <w:r>
+              <w:rPr>
+                <w:sz w:val="22"/>
+                <w:szCs w:val="22"/>
+              </w:rPr>
+              <w:t>profileScope</w:t>
+            </w:r>
+            <w:proofErr w:type="spellEnd"/>
+            <w:r>
+              <w:rPr>
+                <w:sz w:val="22"/>
+                <w:szCs w:val="22"/>
+              </w:rPr>
+              <w:t xml:space="preserve"> – 1 hour</w:t>
+            </w:r>
+          </w:p>
+          <w:p>
+            <w:pPr>
+              <w:pStyle w:val="ListParagraph"/>
+              <w:rPr>
+                <w:sz w:val="22"/>
+                <w:szCs w:val="22"/>
+              </w:rPr>
+            </w:pPr>
+          </w:p>
+          <w:p>
+            <w:pPr>
+              <w:pStyle w:val="ListParagraph"/>
+              <w:numPr>
+                <w:ilvl w:val="0"/>
+                <w:numId w:val="9"/>
+              </w:numPr>
+              <w:spacing w:before="0" w:after="0"/>
+              <w:rPr>
+                <w:sz w:val="22"/>
+                <w:szCs w:val="22"/>
+              </w:rPr>
+            </w:pPr>
+            <w:r>
+              <w:rPr>
+                <w:sz w:val="22"/>
+                <w:szCs w:val="22"/>
+              </w:rPr>
+              <w:t>V-Tune? - profiler</w:t>
+            </w:r>
+          </w:p>
+          <w:p>
+            <w:pPr>
+              <w:pStyle w:val="ListParagraph"/>
+              <w:rPr>
+                <w:sz w:val="22"/>
+                <w:szCs w:val="22"/>
+              </w:rPr>
+            </w:pPr>
+          </w:p>
+          <w:p>
+            <w:pPr>
+              <w:pStyle w:val="ListParagraph"/>
+              <w:numPr>
+                <w:ilvl w:val="0"/>
+                <w:numId w:val="9"/>
+              </w:numPr>
+              <w:spacing w:before="0" w:after="0"/>
+              <w:rPr>
+                <w:sz w:val="22"/>
+                <w:szCs w:val="22"/>
+              </w:rPr>
+            </w:pPr>
+            <w:r>
+              <w:rPr>
+                <w:sz w:val="22"/>
+                <w:szCs w:val="22"/>
+              </w:rPr>
               <w:t>Refactor the Entity Component System to have entities keep track of each component’s id it owns and remove the dependency on the entity’s id. – 1 hour</w:t>
             </w:r>
             <w:r>
@@ -4735,6 +4980,15 @@
           </w:p>
           <w:p>
             <w:pPr>
+              <w:spacing w:before="0" w:after="0"/>
+              <w:rPr>
+                <w:sz w:val="22"/>
+                <w:szCs w:val="22"/>
+              </w:rPr>
+            </w:pPr>
+          </w:p>
+          <w:p>
+            <w:pPr>
               <w:pStyle w:val="ListParagraph"/>
               <w:numPr>
                 <w:ilvl w:val="0"/>
@@ -4751,17 +5005,8 @@
                 <w:sz w:val="22"/>
                 <w:szCs w:val="22"/>
               </w:rPr>
-              <w:t>Analyze the stats received on the change in the component system. Was there a difference? – 30 mins</w:t>
-            </w:r>
-          </w:p>
-          <w:p>
-            <w:pPr>
-              <w:spacing w:before="0" w:after="0"/>
-              <w:rPr>
-                <w:sz w:val="22"/>
-                <w:szCs w:val="22"/>
-              </w:rPr>
-            </w:pPr>
+              <w:t>Add buttons to UI system – 2 hours</w:t>
+            </w:r>
           </w:p>
           <w:p>
             <w:pPr>
@@ -4781,7 +5026,7 @@
                 <w:sz w:val="22"/>
                 <w:szCs w:val="22"/>
               </w:rPr>
-              <w:t>Add buttons to UI system – 2 hours</w:t>
+              <w:t>Use buttons to switch between states of quests – 1 hour</w:t>
             </w:r>
           </w:p>
           <w:p>
@@ -4802,8 +5047,24 @@
                 <w:sz w:val="22"/>
                 <w:szCs w:val="22"/>
               </w:rPr>
-              <w:t>Use buttons to switch between states of quests – 1 hour</w:t>
-            </w:r>
+              <w:t>Health Bars</w:t>
+            </w:r>
+            <w:r>
+              <w:rPr>
+                <w:sz w:val="22"/>
+                <w:szCs w:val="22"/>
+              </w:rPr>
+              <w:t xml:space="preserve"> – 1 hour</w:t>
+            </w:r>
+          </w:p>
+          <w:p>
+            <w:pPr>
+              <w:spacing w:before="0" w:after="0"/>
+              <w:rPr>
+                <w:sz w:val="22"/>
+                <w:szCs w:val="22"/>
+              </w:rPr>
+            </w:pPr>
           </w:p>
           <w:p>
             <w:pPr>
@@ -4823,43 +5084,6 @@
                 <w:sz w:val="22"/>
                 <w:szCs w:val="22"/>
               </w:rPr>
-              <w:t>Health Bars</w:t>
-            </w:r>
-            <w:r>
-              <w:rPr>
-                <w:sz w:val="22"/>
-                <w:szCs w:val="22"/>
-              </w:rPr>
-              <w:t xml:space="preserve"> – 1 hour</w:t>
-            </w:r>
-          </w:p>
-          <w:p>
-            <w:pPr>
-              <w:spacing w:before="0" w:after="0"/>
-              <w:rPr>
-                <w:sz w:val="22"/>
-                <w:szCs w:val="22"/>
-              </w:rPr>
-            </w:pPr>
-          </w:p>
-          <w:p>
-            <w:pPr>
-              <w:pStyle w:val="ListParagraph"/>
-              <w:numPr>
-                <w:ilvl w:val="0"/>
-                <w:numId w:val="9"/>
-              </w:numPr>
-              <w:spacing w:before="0" w:after="0"/>
-              <w:rPr>
-                <w:sz w:val="22"/>
-                <w:szCs w:val="22"/>
-              </w:rPr>
-            </w:pPr>
-            <w:r>
-              <w:rPr>
-                <w:sz w:val="22"/>
-                <w:szCs w:val="22"/>
-              </w:rPr>
               <w:t>Bug Fixing Bucket – 2 hours</w:t>
             </w:r>
           </w:p>
@@ -4880,6 +5104,7 @@
                 <w:szCs w:val="22"/>
               </w:rPr>
             </w:pPr>
+            <w:proofErr w:type="spellStart"/>
             <w:r>
               <w:rPr>
                 <w:sz w:val="22"/>
@@ -4887,6 +5112,7 @@
               </w:rPr>
               <w:t>wishlist</w:t>
             </w:r>
+            <w:proofErr w:type="spellEnd"/>
             <w:r>
               <w:rPr>
                 <w:sz w:val="22"/>
@@ -4901,12 +5127,21 @@
               </w:rPr>
               <w:t xml:space="preserve">/ </w:t>
             </w:r>
-            <w:r>
-              <w:rPr>
-                <w:sz w:val="22"/>
-                <w:szCs w:val="22"/>
-              </w:rPr>
-              <w:t>Ludum Dare Weekend</w:t>
+            <w:proofErr w:type="spellStart"/>
+            <w:r>
+              <w:rPr>
+                <w:sz w:val="22"/>
+                <w:szCs w:val="22"/>
+              </w:rPr>
+              <w:t>Ludum</w:t>
+            </w:r>
+            <w:proofErr w:type="spellEnd"/>
+            <w:r>
+              <w:rPr>
+                <w:sz w:val="22"/>
+                <w:szCs w:val="22"/>
+              </w:rPr>
+              <w:t xml:space="preserve"> Dare Weekend</w:t>
             </w:r>
             <w:r>
               <w:rPr>
@@ -5367,7 +5602,23 @@
                 <w:sz w:val="22"/>
                 <w:szCs w:val="22"/>
               </w:rPr>
-              <w:t>Menu Music  - 1 hour</w:t>
+              <w:t xml:space="preserve">Menu </w:t>
+            </w:r>
+            <w:proofErr w:type="gramStart"/>
+            <w:r>
+              <w:rPr>
+                <w:sz w:val="22"/>
+                <w:szCs w:val="22"/>
+              </w:rPr>
+              <w:t>Music  -</w:t>
+            </w:r>
+            <w:proofErr w:type="gramEnd"/>
+            <w:r>
+              <w:rPr>
+                <w:sz w:val="22"/>
+                <w:szCs w:val="22"/>
+              </w:rPr>
+              <w:t xml:space="preserve"> 1 hour</w:t>
             </w:r>
           </w:p>
           <w:p>
@@ -5409,7 +5660,23 @@
                 <w:sz w:val="22"/>
                 <w:szCs w:val="22"/>
               </w:rPr>
-              <w:t>Make Enemy Spawners. – 2 hours</w:t>
+              <w:t xml:space="preserve">Make Enemy </w:t>
+            </w:r>
+            <w:proofErr w:type="spellStart"/>
+            <w:r>
+              <w:rPr>
+                <w:sz w:val="22"/>
+                <w:szCs w:val="22"/>
+              </w:rPr>
+              <w:t>Spawners</w:t>
+            </w:r>
+            <w:proofErr w:type="spellEnd"/>
+            <w:r>
+              <w:rPr>
+                <w:sz w:val="22"/>
+                <w:szCs w:val="22"/>
+              </w:rPr>
+              <w:t>. – 2 hours</w:t>
             </w:r>
           </w:p>
           <w:p>
@@ -5430,8 +5697,33 @@
                 <w:sz w:val="22"/>
                 <w:szCs w:val="22"/>
               </w:rPr>
-              <w:t>Spawn a given amount of enemies within aabb</w:t>
-            </w:r>
+              <w:t xml:space="preserve">Spawn a given </w:t>
+            </w:r>
+            <w:proofErr w:type="gramStart"/>
+            <w:r>
+              <w:rPr>
+                <w:sz w:val="22"/>
+                <w:szCs w:val="22"/>
+              </w:rPr>
+              <w:t>amount</w:t>
+            </w:r>
+            <w:proofErr w:type="gramEnd"/>
+            <w:r>
+              <w:rPr>
+                <w:sz w:val="22"/>
+                <w:szCs w:val="22"/>
+              </w:rPr>
+              <w:t xml:space="preserve"> of enemies within </w:t>
+            </w:r>
+            <w:proofErr w:type="spellStart"/>
+            <w:r>
+              <w:rPr>
+                <w:sz w:val="22"/>
+                <w:szCs w:val="22"/>
+              </w:rPr>
+              <w:t>aabb</w:t>
+            </w:r>
+            <w:proofErr w:type="spellEnd"/>
           </w:p>
           <w:p>
             <w:pPr>
@@ -5623,7 +5915,15 @@
                 <w:sz w:val="22"/>
                 <w:szCs w:val="22"/>
               </w:rPr>
-              <w:t>Presentation Prep</w:t>
+              <w:t xml:space="preserve">Presentation </w:t>
+            </w:r>
+            <w:proofErr w:type="gramStart"/>
+            <w:r>
+              <w:rPr>
+                <w:sz w:val="22"/>
+                <w:szCs w:val="22"/>
+              </w:rPr>
+              <w:t>Prep</w:t>
             </w:r>
             <w:r>
               <w:rPr>
@@ -5639,7 +5939,16 @@
                 <w:sz w:val="22"/>
                 <w:szCs w:val="22"/>
               </w:rPr>
-              <w:t>Final Presentations, Part 1</w:t>
+              <w:t>Final</w:t>
+            </w:r>
+            <w:proofErr w:type="gramEnd"/>
+            <w:r>
+              <w:rPr>
+                <w:b/>
+                <w:sz w:val="22"/>
+                <w:szCs w:val="22"/>
+              </w:rPr>
+              <w:t xml:space="preserve"> Presentations, Part 1</w:t>
             </w:r>
           </w:p>
         </w:tc>
@@ -5863,7 +6172,25 @@
                 <w:sz w:val="22"/>
                 <w:szCs w:val="22"/>
               </w:rPr>
-              <w:t>Final Presentation -  11 am</w:t>
+              <w:t xml:space="preserve">Final Presentation </w:t>
+            </w:r>
+            <w:proofErr w:type="gramStart"/>
+            <w:r>
+              <w:rPr>
+                <w:b/>
+                <w:sz w:val="22"/>
+                <w:szCs w:val="22"/>
+              </w:rPr>
+              <w:t>-  11</w:t>
+            </w:r>
+            <w:proofErr w:type="gramEnd"/>
+            <w:r>
+              <w:rPr>
+                <w:b/>
+                <w:sz w:val="22"/>
+                <w:szCs w:val="22"/>
+              </w:rPr>
+              <w:t xml:space="preserve"> am</w:t>
             </w:r>
           </w:p>
         </w:tc>
@@ -6018,7 +6345,23 @@
           <w:sz w:val="22"/>
           <w:szCs w:val="22"/>
         </w:rPr>
-        <w:t>XML setup of map layouts. - ?( Can’t tell till the components are made.)</w:t>
+        <w:t xml:space="preserve">XML setup of map layouts. </w:t>
+      </w:r>
+      <w:proofErr w:type="gramStart"/>
+      <w:r>
+        <w:rPr>
+          <w:sz w:val="22"/>
+          <w:szCs w:val="22"/>
+        </w:rPr>
+        <w:t>- ?</w:t>
+      </w:r>
+      <w:proofErr w:type="gramEnd"/>
+      <w:r>
+        <w:rPr>
+          <w:sz w:val="22"/>
+          <w:szCs w:val="22"/>
+        </w:rPr>
+        <w:t>( Can’t tell till the components are made.)</w:t>
       </w:r>
     </w:p>
     <w:p>

</xml_diff>

<commit_message>
AR: engine update and profiling stuff added.
</commit_message>
<xml_diff>
--- a/DFS Proposal and Schedule.docx
+++ b/DFS Proposal and Schedule.docx
@@ -3748,6 +3748,7 @@
               <w:bottom w:val="single" w:sz="4" w:space="0" w:color="auto"/>
               <w:right w:val="single" w:sz="4" w:space="0" w:color="auto"/>
             </w:tcBorders>
+            <w:shd w:val="clear" w:color="auto" w:fill="A6A6A6" w:themeFill="background1" w:themeFillShade="A6"/>
             <w:vAlign w:val="center"/>
             <w:hideMark/>
           </w:tcPr>
@@ -3779,6 +3780,7 @@
               <w:bottom w:val="single" w:sz="4" w:space="0" w:color="auto"/>
               <w:right w:val="single" w:sz="4" w:space="0" w:color="auto"/>
             </w:tcBorders>
+            <w:shd w:val="clear" w:color="auto" w:fill="A6A6A6" w:themeFill="background1" w:themeFillShade="A6"/>
             <w:vAlign w:val="center"/>
             <w:hideMark/>
           </w:tcPr>
@@ -3809,6 +3811,7 @@
               <w:bottom w:val="single" w:sz="4" w:space="0" w:color="auto"/>
               <w:right w:val="single" w:sz="4" w:space="0" w:color="auto"/>
             </w:tcBorders>
+            <w:shd w:val="clear" w:color="auto" w:fill="A6A6A6" w:themeFill="background1" w:themeFillShade="A6"/>
             <w:vAlign w:val="center"/>
           </w:tcPr>
           <w:p>
@@ -4365,6 +4368,7 @@
               <w:bottom w:val="single" w:sz="4" w:space="0" w:color="auto"/>
               <w:right w:val="single" w:sz="4" w:space="0" w:color="auto"/>
             </w:tcBorders>
+            <w:shd w:val="clear" w:color="auto" w:fill="A6A6A6" w:themeFill="background1" w:themeFillShade="A6"/>
             <w:vAlign w:val="center"/>
             <w:hideMark/>
           </w:tcPr>
@@ -4396,6 +4400,7 @@
               <w:bottom w:val="single" w:sz="4" w:space="0" w:color="auto"/>
               <w:right w:val="single" w:sz="4" w:space="0" w:color="auto"/>
             </w:tcBorders>
+            <w:shd w:val="clear" w:color="auto" w:fill="A6A6A6" w:themeFill="background1" w:themeFillShade="A6"/>
             <w:vAlign w:val="center"/>
             <w:hideMark/>
           </w:tcPr>
@@ -4433,6 +4438,7 @@
               <w:bottom w:val="single" w:sz="4" w:space="0" w:color="auto"/>
               <w:right w:val="single" w:sz="4" w:space="0" w:color="auto"/>
             </w:tcBorders>
+            <w:shd w:val="clear" w:color="auto" w:fill="A6A6A6" w:themeFill="background1" w:themeFillShade="A6"/>
             <w:vAlign w:val="center"/>
           </w:tcPr>
           <w:p>
@@ -4685,6 +4691,7 @@
               <w:bottom w:val="single" w:sz="4" w:space="0" w:color="auto"/>
               <w:right w:val="single" w:sz="4" w:space="0" w:color="auto"/>
             </w:tcBorders>
+            <w:shd w:val="clear" w:color="auto" w:fill="A6A6A6" w:themeFill="background1" w:themeFillShade="A6"/>
             <w:vAlign w:val="center"/>
             <w:hideMark/>
           </w:tcPr>
@@ -4716,6 +4723,7 @@
               <w:bottom w:val="single" w:sz="4" w:space="0" w:color="auto"/>
               <w:right w:val="single" w:sz="4" w:space="0" w:color="auto"/>
             </w:tcBorders>
+            <w:shd w:val="clear" w:color="auto" w:fill="A6A6A6" w:themeFill="background1" w:themeFillShade="A6"/>
             <w:vAlign w:val="center"/>
             <w:hideMark/>
           </w:tcPr>
@@ -4752,6 +4760,7 @@
               <w:bottom w:val="single" w:sz="4" w:space="0" w:color="auto"/>
               <w:right w:val="single" w:sz="4" w:space="0" w:color="auto"/>
             </w:tcBorders>
+            <w:shd w:val="clear" w:color="auto" w:fill="A6A6A6" w:themeFill="background1" w:themeFillShade="A6"/>
             <w:vAlign w:val="center"/>
           </w:tcPr>
           <w:p>
@@ -4986,76 +4995,6 @@
                 <w:szCs w:val="22"/>
               </w:rPr>
             </w:pPr>
-          </w:p>
-          <w:p>
-            <w:pPr>
-              <w:pStyle w:val="ListParagraph"/>
-              <w:numPr>
-                <w:ilvl w:val="0"/>
-                <w:numId w:val="9"/>
-              </w:numPr>
-              <w:spacing w:before="0" w:after="0"/>
-              <w:rPr>
-                <w:sz w:val="22"/>
-                <w:szCs w:val="22"/>
-              </w:rPr>
-            </w:pPr>
-            <w:r>
-              <w:rPr>
-                <w:sz w:val="22"/>
-                <w:szCs w:val="22"/>
-              </w:rPr>
-              <w:t>Add buttons to UI system – 2 hours</w:t>
-            </w:r>
-          </w:p>
-          <w:p>
-            <w:pPr>
-              <w:pStyle w:val="ListParagraph"/>
-              <w:numPr>
-                <w:ilvl w:val="0"/>
-                <w:numId w:val="9"/>
-              </w:numPr>
-              <w:spacing w:before="0" w:after="0"/>
-              <w:rPr>
-                <w:sz w:val="22"/>
-                <w:szCs w:val="22"/>
-              </w:rPr>
-            </w:pPr>
-            <w:r>
-              <w:rPr>
-                <w:sz w:val="22"/>
-                <w:szCs w:val="22"/>
-              </w:rPr>
-              <w:t>Use buttons to switch between states of quests – 1 hour</w:t>
-            </w:r>
-          </w:p>
-          <w:p>
-            <w:pPr>
-              <w:pStyle w:val="ListParagraph"/>
-              <w:numPr>
-                <w:ilvl w:val="0"/>
-                <w:numId w:val="9"/>
-              </w:numPr>
-              <w:spacing w:before="0" w:after="0"/>
-              <w:rPr>
-                <w:sz w:val="22"/>
-                <w:szCs w:val="22"/>
-              </w:rPr>
-            </w:pPr>
-            <w:r>
-              <w:rPr>
-                <w:sz w:val="22"/>
-                <w:szCs w:val="22"/>
-              </w:rPr>
-              <w:t>Health Bars</w:t>
-            </w:r>
-            <w:r>
-              <w:rPr>
-                <w:sz w:val="22"/>
-                <w:szCs w:val="22"/>
-              </w:rPr>
-              <w:t xml:space="preserve"> – 1 hour</w:t>
-            </w:r>
           </w:p>
           <w:p>
             <w:pPr>
@@ -5251,22 +5190,6 @@
           </w:p>
           <w:p>
             <w:pPr>
-              <w:spacing w:before="0" w:after="0"/>
-              <w:rPr>
-                <w:sz w:val="22"/>
-                <w:szCs w:val="22"/>
-              </w:rPr>
-            </w:pPr>
-            <w:r>
-              <w:rPr>
-                <w:sz w:val="22"/>
-                <w:szCs w:val="22"/>
-              </w:rPr>
-              <w:t>Rollover</w:t>
-            </w:r>
-          </w:p>
-          <w:p>
-            <w:pPr>
               <w:pStyle w:val="ListParagraph"/>
               <w:numPr>
                 <w:ilvl w:val="0"/>
@@ -5283,54 +5206,17 @@
                 <w:sz w:val="22"/>
                 <w:szCs w:val="22"/>
               </w:rPr>
-              <w:t>Edit NPC interaction to toggle talking to the NC instead of just always talking within range and interact. – 2.5 hours</w:t>
+              <w:t>Get profiling stats – 1.5 hours</w:t>
             </w:r>
           </w:p>
           <w:p>
             <w:pPr>
               <w:pStyle w:val="ListParagraph"/>
-              <w:numPr>
-                <w:ilvl w:val="1"/>
-                <w:numId w:val="9"/>
-              </w:numPr>
-              <w:spacing w:before="0" w:after="0"/>
-              <w:rPr>
-                <w:sz w:val="22"/>
-                <w:szCs w:val="22"/>
-              </w:rPr>
-            </w:pPr>
-            <w:r>
-              <w:rPr>
-                <w:sz w:val="22"/>
-                <w:szCs w:val="22"/>
-              </w:rPr>
-              <w:t>Freeze world in dialog state - 1</w:t>
-            </w:r>
-          </w:p>
-          <w:p>
-            <w:pPr>
-              <w:spacing w:before="0" w:after="0"/>
-              <w:rPr>
-                <w:sz w:val="22"/>
-                <w:szCs w:val="22"/>
-              </w:rPr>
-            </w:pPr>
-          </w:p>
-          <w:p>
-            <w:pPr>
-              <w:spacing w:before="0" w:after="0"/>
-              <w:rPr>
-                <w:sz w:val="22"/>
-                <w:szCs w:val="22"/>
-              </w:rPr>
-            </w:pPr>
-            <w:r>
-              <w:rPr>
-                <w:sz w:val="22"/>
-                <w:szCs w:val="22"/>
-              </w:rPr>
-              <w:t>Polish</w:t>
-            </w:r>
+              <w:rPr>
+                <w:sz w:val="22"/>
+                <w:szCs w:val="22"/>
+              </w:rPr>
+            </w:pPr>
           </w:p>
           <w:p>
             <w:pPr>
@@ -5350,8 +5236,17 @@
                 <w:sz w:val="22"/>
                 <w:szCs w:val="22"/>
               </w:rPr>
-              <w:t>Collect audio samples – 1 hour</w:t>
-            </w:r>
+              <w:t>Analyze the stats received on the change in the component system. Was there a difference? – 30 mins</w:t>
+            </w:r>
+          </w:p>
+          <w:p>
+            <w:pPr>
+              <w:pStyle w:val="ListParagraph"/>
+              <w:rPr>
+                <w:sz w:val="22"/>
+                <w:szCs w:val="22"/>
+              </w:rPr>
+            </w:pPr>
           </w:p>
           <w:p>
             <w:pPr>
@@ -5371,113 +5266,33 @@
                 <w:sz w:val="22"/>
                 <w:szCs w:val="22"/>
               </w:rPr>
-              <w:t>Audio – 30 mins</w:t>
+              <w:t xml:space="preserve">CSV – layer on top of </w:t>
+            </w:r>
+            <w:proofErr w:type="spellStart"/>
+            <w:r>
+              <w:rPr>
+                <w:sz w:val="22"/>
+                <w:szCs w:val="22"/>
+              </w:rPr>
+              <w:t>profileScope</w:t>
+            </w:r>
+            <w:proofErr w:type="spellEnd"/>
+            <w:r>
+              <w:rPr>
+                <w:sz w:val="22"/>
+                <w:szCs w:val="22"/>
+              </w:rPr>
+              <w:t xml:space="preserve"> – 1 hour</w:t>
             </w:r>
           </w:p>
           <w:p>
             <w:pPr>
               <w:pStyle w:val="ListParagraph"/>
-              <w:numPr>
-                <w:ilvl w:val="1"/>
-                <w:numId w:val="9"/>
-              </w:numPr>
-              <w:spacing w:before="0" w:after="0"/>
-              <w:rPr>
-                <w:sz w:val="22"/>
-                <w:szCs w:val="22"/>
-              </w:rPr>
-            </w:pPr>
-            <w:r>
-              <w:rPr>
-                <w:sz w:val="22"/>
-                <w:szCs w:val="22"/>
-              </w:rPr>
-              <w:t>Add sound for bullet impact</w:t>
-            </w:r>
-          </w:p>
-          <w:p>
-            <w:pPr>
-              <w:pStyle w:val="ListParagraph"/>
-              <w:numPr>
-                <w:ilvl w:val="1"/>
-                <w:numId w:val="9"/>
-              </w:numPr>
-              <w:spacing w:before="0" w:after="0"/>
-              <w:rPr>
-                <w:sz w:val="22"/>
-                <w:szCs w:val="22"/>
-              </w:rPr>
-            </w:pPr>
-            <w:r>
-              <w:rPr>
-                <w:sz w:val="22"/>
-                <w:szCs w:val="22"/>
-              </w:rPr>
-              <w:t xml:space="preserve">Add sound for accepting quest </w:t>
-            </w:r>
-          </w:p>
-          <w:p>
-            <w:pPr>
-              <w:pStyle w:val="ListParagraph"/>
-              <w:numPr>
-                <w:ilvl w:val="1"/>
-                <w:numId w:val="9"/>
-              </w:numPr>
-              <w:spacing w:before="0" w:after="0"/>
-              <w:rPr>
-                <w:sz w:val="22"/>
-                <w:szCs w:val="22"/>
-              </w:rPr>
-            </w:pPr>
-            <w:r>
-              <w:rPr>
-                <w:sz w:val="22"/>
-                <w:szCs w:val="22"/>
-              </w:rPr>
-              <w:t>Add sound for background music</w:t>
-            </w:r>
-          </w:p>
-          <w:p>
-            <w:pPr>
-              <w:pStyle w:val="ListParagraph"/>
-              <w:numPr>
-                <w:ilvl w:val="1"/>
-                <w:numId w:val="9"/>
-              </w:numPr>
-              <w:spacing w:before="0" w:after="0"/>
-              <w:rPr>
-                <w:sz w:val="22"/>
-                <w:szCs w:val="22"/>
-              </w:rPr>
-            </w:pPr>
-            <w:r>
-              <w:rPr>
-                <w:sz w:val="22"/>
-                <w:szCs w:val="22"/>
-              </w:rPr>
-              <w:t>Add sound for finishing quest</w:t>
-            </w:r>
-          </w:p>
-          <w:p>
-            <w:pPr>
-              <w:pStyle w:val="ListParagraph"/>
-              <w:numPr>
-                <w:ilvl w:val="1"/>
-                <w:numId w:val="9"/>
-              </w:numPr>
-              <w:spacing w:before="0" w:after="0"/>
-              <w:rPr>
-                <w:sz w:val="22"/>
-                <w:szCs w:val="22"/>
-              </w:rPr>
-            </w:pPr>
-            <w:r>
-              <w:rPr>
-                <w:sz w:val="22"/>
-                <w:szCs w:val="22"/>
-              </w:rPr>
-              <w:t>Add sound for completing quest</w:t>
-            </w:r>
+              <w:rPr>
+                <w:sz w:val="22"/>
+                <w:szCs w:val="22"/>
+              </w:rPr>
+            </w:pPr>
           </w:p>
           <w:p>
             <w:pPr>
@@ -5497,28 +5312,7 @@
                 <w:sz w:val="22"/>
                 <w:szCs w:val="22"/>
               </w:rPr>
-              <w:t>Create Level 3</w:t>
-            </w:r>
-          </w:p>
-          <w:p>
-            <w:pPr>
-              <w:pStyle w:val="ListParagraph"/>
-              <w:numPr>
-                <w:ilvl w:val="1"/>
-                <w:numId w:val="9"/>
-              </w:numPr>
-              <w:spacing w:before="0" w:after="0"/>
-              <w:rPr>
-                <w:sz w:val="22"/>
-                <w:szCs w:val="22"/>
-              </w:rPr>
-            </w:pPr>
-            <w:r>
-              <w:rPr>
-                <w:sz w:val="22"/>
-                <w:szCs w:val="22"/>
-              </w:rPr>
-              <w:t>Create quest in level 3 – 1 hour</w:t>
+              <w:t>V-Tune? - profiler</w:t>
             </w:r>
           </w:p>
           <w:p>
@@ -5534,238 +5328,15 @@
                 <w:szCs w:val="22"/>
               </w:rPr>
             </w:pPr>
-            <w:r>
-              <w:rPr>
-                <w:sz w:val="22"/>
-                <w:szCs w:val="22"/>
-              </w:rPr>
-              <w:t>Main Menu – 2 hours</w:t>
-            </w:r>
-          </w:p>
-          <w:p>
-            <w:pPr>
-              <w:pStyle w:val="ListParagraph"/>
-              <w:numPr>
-                <w:ilvl w:val="1"/>
-                <w:numId w:val="9"/>
-              </w:numPr>
-              <w:spacing w:before="0" w:after="0"/>
-              <w:rPr>
-                <w:sz w:val="22"/>
-                <w:szCs w:val="22"/>
-              </w:rPr>
-            </w:pPr>
-            <w:r>
-              <w:rPr>
-                <w:sz w:val="22"/>
-                <w:szCs w:val="22"/>
-              </w:rPr>
-              <w:t>PLAY button – 1 hour</w:t>
-            </w:r>
-          </w:p>
-          <w:p>
-            <w:pPr>
-              <w:pStyle w:val="ListParagraph"/>
-              <w:numPr>
-                <w:ilvl w:val="1"/>
-                <w:numId w:val="9"/>
-              </w:numPr>
-              <w:spacing w:before="0" w:after="0"/>
-              <w:rPr>
-                <w:sz w:val="22"/>
-                <w:szCs w:val="22"/>
-              </w:rPr>
-            </w:pPr>
-            <w:r>
-              <w:rPr>
-                <w:sz w:val="22"/>
-                <w:szCs w:val="22"/>
-              </w:rPr>
-              <w:t>Exit button – 1 hour</w:t>
-            </w:r>
-          </w:p>
-          <w:p>
-            <w:pPr>
-              <w:pStyle w:val="ListParagraph"/>
-              <w:numPr>
-                <w:ilvl w:val="1"/>
-                <w:numId w:val="9"/>
-              </w:numPr>
-              <w:spacing w:before="0" w:after="0"/>
-              <w:rPr>
-                <w:sz w:val="22"/>
-                <w:szCs w:val="22"/>
-              </w:rPr>
-            </w:pPr>
-            <w:r>
-              <w:rPr>
-                <w:sz w:val="22"/>
-                <w:szCs w:val="22"/>
-              </w:rPr>
-              <w:t xml:space="preserve">Menu </w:t>
-            </w:r>
-            <w:proofErr w:type="gramStart"/>
-            <w:r>
-              <w:rPr>
-                <w:sz w:val="22"/>
-                <w:szCs w:val="22"/>
-              </w:rPr>
-              <w:t>Music  -</w:t>
-            </w:r>
-            <w:proofErr w:type="gramEnd"/>
-            <w:r>
-              <w:rPr>
-                <w:sz w:val="22"/>
-                <w:szCs w:val="22"/>
-              </w:rPr>
-              <w:t xml:space="preserve"> 1 hour</w:t>
-            </w:r>
-          </w:p>
-          <w:p>
-            <w:pPr>
-              <w:pStyle w:val="ListParagraph"/>
-              <w:numPr>
-                <w:ilvl w:val="0"/>
-                <w:numId w:val="9"/>
-              </w:numPr>
-              <w:spacing w:before="0" w:after="0"/>
-              <w:rPr>
-                <w:sz w:val="22"/>
-                <w:szCs w:val="22"/>
-              </w:rPr>
-            </w:pPr>
-            <w:r>
-              <w:rPr>
-                <w:sz w:val="22"/>
-                <w:szCs w:val="22"/>
-              </w:rPr>
-              <w:t>Make Enemies seem more fun to fight against. – 1 hour</w:t>
-            </w:r>
-          </w:p>
-          <w:p>
-            <w:pPr>
-              <w:pStyle w:val="ListParagraph"/>
-              <w:numPr>
-                <w:ilvl w:val="0"/>
-                <w:numId w:val="9"/>
-              </w:numPr>
-              <w:spacing w:before="0" w:after="0"/>
-              <w:rPr>
-                <w:sz w:val="22"/>
-                <w:szCs w:val="22"/>
-              </w:rPr>
-            </w:pPr>
-            <w:r>
-              <w:rPr>
-                <w:sz w:val="22"/>
-                <w:szCs w:val="22"/>
-              </w:rPr>
-              <w:t xml:space="preserve">Make Enemy </w:t>
-            </w:r>
-            <w:proofErr w:type="spellStart"/>
-            <w:r>
-              <w:rPr>
-                <w:sz w:val="22"/>
-                <w:szCs w:val="22"/>
-              </w:rPr>
-              <w:t>Spawners</w:t>
-            </w:r>
-            <w:proofErr w:type="spellEnd"/>
-            <w:r>
-              <w:rPr>
-                <w:sz w:val="22"/>
-                <w:szCs w:val="22"/>
-              </w:rPr>
-              <w:t>. – 2 hours</w:t>
-            </w:r>
-          </w:p>
-          <w:p>
-            <w:pPr>
-              <w:pStyle w:val="ListParagraph"/>
-              <w:numPr>
-                <w:ilvl w:val="1"/>
-                <w:numId w:val="9"/>
-              </w:numPr>
-              <w:spacing w:before="0" w:after="0"/>
-              <w:rPr>
-                <w:sz w:val="22"/>
-                <w:szCs w:val="22"/>
-              </w:rPr>
-            </w:pPr>
-            <w:r>
-              <w:rPr>
-                <w:sz w:val="22"/>
-                <w:szCs w:val="22"/>
-              </w:rPr>
-              <w:t xml:space="preserve">Spawn a given </w:t>
-            </w:r>
-            <w:proofErr w:type="gramStart"/>
-            <w:r>
-              <w:rPr>
-                <w:sz w:val="22"/>
-                <w:szCs w:val="22"/>
-              </w:rPr>
-              <w:t>amount</w:t>
-            </w:r>
-            <w:proofErr w:type="gramEnd"/>
-            <w:r>
-              <w:rPr>
-                <w:sz w:val="22"/>
-                <w:szCs w:val="22"/>
-              </w:rPr>
-              <w:t xml:space="preserve"> of enemies within </w:t>
-            </w:r>
-            <w:proofErr w:type="spellStart"/>
-            <w:r>
-              <w:rPr>
-                <w:sz w:val="22"/>
-                <w:szCs w:val="22"/>
-              </w:rPr>
-              <w:t>aabb</w:t>
-            </w:r>
-            <w:proofErr w:type="spellEnd"/>
-          </w:p>
-          <w:p>
-            <w:pPr>
-              <w:pStyle w:val="ListParagraph"/>
-              <w:numPr>
-                <w:ilvl w:val="1"/>
-                <w:numId w:val="9"/>
-              </w:numPr>
-              <w:spacing w:before="0" w:after="0"/>
-              <w:rPr>
-                <w:sz w:val="22"/>
-                <w:szCs w:val="22"/>
-              </w:rPr>
-            </w:pPr>
-            <w:r>
-              <w:rPr>
-                <w:sz w:val="22"/>
-                <w:szCs w:val="22"/>
-              </w:rPr>
-              <w:t>Keep track of when enemies die</w:t>
-            </w:r>
-          </w:p>
-          <w:p>
-            <w:pPr>
-              <w:pStyle w:val="ListParagraph"/>
-              <w:numPr>
-                <w:ilvl w:val="1"/>
-                <w:numId w:val="9"/>
-              </w:numPr>
-              <w:spacing w:before="0" w:after="0"/>
-              <w:rPr>
-                <w:sz w:val="22"/>
-                <w:szCs w:val="22"/>
-              </w:rPr>
-            </w:pPr>
-            <w:r>
-              <w:rPr>
-                <w:sz w:val="22"/>
-                <w:szCs w:val="22"/>
-              </w:rPr>
-              <w:t>Spawn enemies once a spawn time has gone by</w:t>
-            </w:r>
+          </w:p>
+          <w:p>
+            <w:pPr>
+              <w:spacing w:before="0" w:after="0"/>
+              <w:rPr>
+                <w:sz w:val="22"/>
+                <w:szCs w:val="22"/>
+              </w:rPr>
+            </w:pPr>
           </w:p>
           <w:p>
             <w:pPr>
@@ -5780,7 +5351,7 @@
       </w:tr>
       <w:tr>
         <w:trPr>
-          <w:trHeight w:hRule="exact" w:val="1360"/>
+          <w:trHeight w:hRule="exact" w:val="5410"/>
         </w:trPr>
         <w:tc>
           <w:tcPr>
@@ -6206,8 +5777,602 @@
       </w:r>
     </w:p>
     <w:p>
-      <w:r>
+      <w:pPr>
+        <w:framePr w:hSpace="180" w:wrap="around" w:vAnchor="page" w:hAnchor="page" w:x="1441" w:y="781"/>
+        <w:spacing w:before="0" w:after="0"/>
+        <w:rPr>
+          <w:sz w:val="22"/>
+          <w:szCs w:val="22"/>
+        </w:rPr>
+      </w:pPr>
+      <w:r>
+        <w:rPr>
+          <w:sz w:val="22"/>
+          <w:szCs w:val="22"/>
+        </w:rPr>
         <w:lastRenderedPageBreak/>
+        <w:t>Rollover</w:t>
+      </w:r>
+    </w:p>
+    <w:p>
+      <w:pPr>
+        <w:pStyle w:val="ListParagraph"/>
+        <w:framePr w:hSpace="180" w:wrap="around" w:vAnchor="page" w:hAnchor="page" w:x="1441" w:y="781"/>
+        <w:numPr>
+          <w:ilvl w:val="0"/>
+          <w:numId w:val="9"/>
+        </w:numPr>
+        <w:spacing w:before="0" w:after="0"/>
+        <w:rPr>
+          <w:sz w:val="22"/>
+          <w:szCs w:val="22"/>
+        </w:rPr>
+      </w:pPr>
+      <w:r>
+        <w:rPr>
+          <w:sz w:val="22"/>
+          <w:szCs w:val="22"/>
+        </w:rPr>
+        <w:t>Add buttons to UI system – 2 hours</w:t>
+      </w:r>
+    </w:p>
+    <w:p>
+      <w:pPr>
+        <w:pStyle w:val="ListParagraph"/>
+        <w:framePr w:hSpace="180" w:wrap="around" w:vAnchor="page" w:hAnchor="page" w:x="1441" w:y="781"/>
+        <w:numPr>
+          <w:ilvl w:val="0"/>
+          <w:numId w:val="9"/>
+        </w:numPr>
+        <w:spacing w:before="0" w:after="0"/>
+        <w:rPr>
+          <w:sz w:val="22"/>
+          <w:szCs w:val="22"/>
+        </w:rPr>
+      </w:pPr>
+      <w:r>
+        <w:rPr>
+          <w:sz w:val="22"/>
+          <w:szCs w:val="22"/>
+        </w:rPr>
+        <w:t>Use buttons to switch between states of quests – 1 hour</w:t>
+      </w:r>
+    </w:p>
+    <w:p>
+      <w:pPr>
+        <w:pStyle w:val="ListParagraph"/>
+        <w:framePr w:hSpace="180" w:wrap="around" w:vAnchor="page" w:hAnchor="page" w:x="1441" w:y="781"/>
+        <w:numPr>
+          <w:ilvl w:val="0"/>
+          <w:numId w:val="9"/>
+        </w:numPr>
+        <w:spacing w:before="0" w:after="0"/>
+        <w:rPr>
+          <w:sz w:val="22"/>
+          <w:szCs w:val="22"/>
+        </w:rPr>
+      </w:pPr>
+      <w:r>
+        <w:rPr>
+          <w:sz w:val="22"/>
+          <w:szCs w:val="22"/>
+        </w:rPr>
+        <w:t>Health Bars – 1 hour</w:t>
+      </w:r>
+    </w:p>
+    <w:p>
+      <w:pPr>
+        <w:pStyle w:val="ListParagraph"/>
+        <w:framePr w:hSpace="180" w:wrap="around" w:vAnchor="page" w:hAnchor="page" w:x="1441" w:y="781"/>
+        <w:numPr>
+          <w:ilvl w:val="0"/>
+          <w:numId w:val="9"/>
+        </w:numPr>
+        <w:spacing w:before="0" w:after="0"/>
+        <w:rPr>
+          <w:sz w:val="22"/>
+          <w:szCs w:val="22"/>
+        </w:rPr>
+      </w:pPr>
+      <w:r>
+        <w:rPr>
+          <w:sz w:val="22"/>
+          <w:szCs w:val="22"/>
+        </w:rPr>
+        <w:t>Edit NPC interaction to toggle talking to the NC instead of just always talking within range and interact. – 2.5 hours</w:t>
+      </w:r>
+    </w:p>
+    <w:p>
+      <w:pPr>
+        <w:pStyle w:val="ListParagraph"/>
+        <w:framePr w:hSpace="180" w:wrap="around" w:vAnchor="page" w:hAnchor="page" w:x="1441" w:y="781"/>
+        <w:numPr>
+          <w:ilvl w:val="1"/>
+          <w:numId w:val="9"/>
+        </w:numPr>
+        <w:spacing w:before="0" w:after="0"/>
+        <w:rPr>
+          <w:sz w:val="22"/>
+          <w:szCs w:val="22"/>
+        </w:rPr>
+      </w:pPr>
+      <w:r>
+        <w:rPr>
+          <w:sz w:val="22"/>
+          <w:szCs w:val="22"/>
+        </w:rPr>
+        <w:t>Freeze world in dialog state - 1</w:t>
+      </w:r>
+    </w:p>
+    <w:p>
+      <w:pPr>
+        <w:framePr w:hSpace="180" w:wrap="around" w:vAnchor="page" w:hAnchor="page" w:x="1441" w:y="781"/>
+        <w:spacing w:before="0" w:after="0"/>
+        <w:rPr>
+          <w:sz w:val="22"/>
+          <w:szCs w:val="22"/>
+        </w:rPr>
+      </w:pPr>
+    </w:p>
+    <w:p>
+      <w:pPr>
+        <w:framePr w:hSpace="180" w:wrap="around" w:vAnchor="page" w:hAnchor="page" w:x="1441" w:y="781"/>
+        <w:spacing w:before="0" w:after="0"/>
+        <w:rPr>
+          <w:sz w:val="22"/>
+          <w:szCs w:val="22"/>
+        </w:rPr>
+      </w:pPr>
+      <w:r>
+        <w:rPr>
+          <w:sz w:val="22"/>
+          <w:szCs w:val="22"/>
+        </w:rPr>
+        <w:t>Polish</w:t>
+      </w:r>
+    </w:p>
+    <w:p>
+      <w:pPr>
+        <w:pStyle w:val="ListParagraph"/>
+        <w:framePr w:hSpace="180" w:wrap="around" w:vAnchor="page" w:hAnchor="page" w:x="1441" w:y="781"/>
+        <w:numPr>
+          <w:ilvl w:val="0"/>
+          <w:numId w:val="9"/>
+        </w:numPr>
+        <w:spacing w:before="0" w:after="0"/>
+        <w:rPr>
+          <w:sz w:val="22"/>
+          <w:szCs w:val="22"/>
+        </w:rPr>
+      </w:pPr>
+      <w:r>
+        <w:rPr>
+          <w:sz w:val="22"/>
+          <w:szCs w:val="22"/>
+        </w:rPr>
+        <w:t>Collect audio samples – 1 hour</w:t>
+      </w:r>
+    </w:p>
+    <w:p>
+      <w:pPr>
+        <w:pStyle w:val="ListParagraph"/>
+        <w:framePr w:hSpace="180" w:wrap="around" w:vAnchor="page" w:hAnchor="page" w:x="1441" w:y="781"/>
+        <w:numPr>
+          <w:ilvl w:val="0"/>
+          <w:numId w:val="9"/>
+        </w:numPr>
+        <w:spacing w:before="0" w:after="0"/>
+        <w:rPr>
+          <w:sz w:val="22"/>
+          <w:szCs w:val="22"/>
+        </w:rPr>
+      </w:pPr>
+      <w:r>
+        <w:rPr>
+          <w:sz w:val="22"/>
+          <w:szCs w:val="22"/>
+        </w:rPr>
+        <w:t>Audio – 30 mins</w:t>
+      </w:r>
+    </w:p>
+    <w:p>
+      <w:pPr>
+        <w:pStyle w:val="ListParagraph"/>
+        <w:framePr w:hSpace="180" w:wrap="around" w:vAnchor="page" w:hAnchor="page" w:x="1441" w:y="781"/>
+        <w:numPr>
+          <w:ilvl w:val="1"/>
+          <w:numId w:val="9"/>
+        </w:numPr>
+        <w:spacing w:before="0" w:after="0"/>
+        <w:rPr>
+          <w:sz w:val="22"/>
+          <w:szCs w:val="22"/>
+        </w:rPr>
+      </w:pPr>
+      <w:r>
+        <w:rPr>
+          <w:sz w:val="22"/>
+          <w:szCs w:val="22"/>
+        </w:rPr>
+        <w:t>Add sound for bullet impact</w:t>
+      </w:r>
+    </w:p>
+    <w:p>
+      <w:pPr>
+        <w:pStyle w:val="ListParagraph"/>
+        <w:framePr w:hSpace="180" w:wrap="around" w:vAnchor="page" w:hAnchor="page" w:x="1441" w:y="781"/>
+        <w:numPr>
+          <w:ilvl w:val="1"/>
+          <w:numId w:val="9"/>
+        </w:numPr>
+        <w:spacing w:before="0" w:after="0"/>
+        <w:rPr>
+          <w:sz w:val="22"/>
+          <w:szCs w:val="22"/>
+        </w:rPr>
+      </w:pPr>
+      <w:r>
+        <w:rPr>
+          <w:sz w:val="22"/>
+          <w:szCs w:val="22"/>
+        </w:rPr>
+        <w:t xml:space="preserve">Add sound for accepting quest </w:t>
+      </w:r>
+    </w:p>
+    <w:p>
+      <w:pPr>
+        <w:pStyle w:val="ListParagraph"/>
+        <w:framePr w:hSpace="180" w:wrap="around" w:vAnchor="page" w:hAnchor="page" w:x="1441" w:y="781"/>
+        <w:numPr>
+          <w:ilvl w:val="1"/>
+          <w:numId w:val="9"/>
+        </w:numPr>
+        <w:spacing w:before="0" w:after="0"/>
+        <w:rPr>
+          <w:sz w:val="22"/>
+          <w:szCs w:val="22"/>
+        </w:rPr>
+      </w:pPr>
+      <w:r>
+        <w:rPr>
+          <w:sz w:val="22"/>
+          <w:szCs w:val="22"/>
+        </w:rPr>
+        <w:t>Add sound for background music</w:t>
+      </w:r>
+    </w:p>
+    <w:p>
+      <w:pPr>
+        <w:pStyle w:val="ListParagraph"/>
+        <w:framePr w:hSpace="180" w:wrap="around" w:vAnchor="page" w:hAnchor="page" w:x="1441" w:y="781"/>
+        <w:numPr>
+          <w:ilvl w:val="1"/>
+          <w:numId w:val="9"/>
+        </w:numPr>
+        <w:spacing w:before="0" w:after="0"/>
+        <w:rPr>
+          <w:sz w:val="22"/>
+          <w:szCs w:val="22"/>
+        </w:rPr>
+      </w:pPr>
+      <w:r>
+        <w:rPr>
+          <w:sz w:val="22"/>
+          <w:szCs w:val="22"/>
+        </w:rPr>
+        <w:t>Add sound for finishing quest</w:t>
+      </w:r>
+    </w:p>
+    <w:p>
+      <w:pPr>
+        <w:pStyle w:val="ListParagraph"/>
+        <w:framePr w:hSpace="180" w:wrap="around" w:vAnchor="page" w:hAnchor="page" w:x="1441" w:y="781"/>
+        <w:numPr>
+          <w:ilvl w:val="1"/>
+          <w:numId w:val="9"/>
+        </w:numPr>
+        <w:spacing w:before="0" w:after="0"/>
+        <w:rPr>
+          <w:sz w:val="22"/>
+          <w:szCs w:val="22"/>
+        </w:rPr>
+      </w:pPr>
+      <w:r>
+        <w:rPr>
+          <w:sz w:val="22"/>
+          <w:szCs w:val="22"/>
+        </w:rPr>
+        <w:t>Add sound for completing quest</w:t>
+      </w:r>
+    </w:p>
+    <w:p>
+      <w:pPr>
+        <w:pStyle w:val="ListParagraph"/>
+        <w:framePr w:hSpace="180" w:wrap="around" w:vAnchor="page" w:hAnchor="page" w:x="1441" w:y="781"/>
+        <w:numPr>
+          <w:ilvl w:val="0"/>
+          <w:numId w:val="9"/>
+        </w:numPr>
+        <w:spacing w:before="0" w:after="0"/>
+        <w:rPr>
+          <w:sz w:val="22"/>
+          <w:szCs w:val="22"/>
+        </w:rPr>
+      </w:pPr>
+      <w:r>
+        <w:rPr>
+          <w:sz w:val="22"/>
+          <w:szCs w:val="22"/>
+        </w:rPr>
+        <w:t>Create Level 3</w:t>
+      </w:r>
+    </w:p>
+    <w:p>
+      <w:pPr>
+        <w:pStyle w:val="ListParagraph"/>
+        <w:framePr w:hSpace="180" w:wrap="around" w:vAnchor="page" w:hAnchor="page" w:x="1441" w:y="781"/>
+        <w:numPr>
+          <w:ilvl w:val="1"/>
+          <w:numId w:val="9"/>
+        </w:numPr>
+        <w:spacing w:before="0" w:after="0"/>
+        <w:rPr>
+          <w:sz w:val="22"/>
+          <w:szCs w:val="22"/>
+        </w:rPr>
+      </w:pPr>
+      <w:r>
+        <w:rPr>
+          <w:sz w:val="22"/>
+          <w:szCs w:val="22"/>
+        </w:rPr>
+        <w:t>Create quest in level 3 – 1 hour</w:t>
+      </w:r>
+    </w:p>
+    <w:p>
+      <w:pPr>
+        <w:pStyle w:val="ListParagraph"/>
+        <w:framePr w:hSpace="180" w:wrap="around" w:vAnchor="page" w:hAnchor="page" w:x="1441" w:y="781"/>
+        <w:numPr>
+          <w:ilvl w:val="0"/>
+          <w:numId w:val="9"/>
+        </w:numPr>
+        <w:spacing w:before="0" w:after="0"/>
+        <w:rPr>
+          <w:sz w:val="22"/>
+          <w:szCs w:val="22"/>
+        </w:rPr>
+      </w:pPr>
+      <w:r>
+        <w:rPr>
+          <w:sz w:val="22"/>
+          <w:szCs w:val="22"/>
+        </w:rPr>
+        <w:t>Main Menu – 2 hours</w:t>
+      </w:r>
+    </w:p>
+    <w:p>
+      <w:pPr>
+        <w:pStyle w:val="ListParagraph"/>
+        <w:framePr w:hSpace="180" w:wrap="around" w:vAnchor="page" w:hAnchor="page" w:x="1441" w:y="781"/>
+        <w:numPr>
+          <w:ilvl w:val="1"/>
+          <w:numId w:val="9"/>
+        </w:numPr>
+        <w:spacing w:before="0" w:after="0"/>
+        <w:rPr>
+          <w:sz w:val="22"/>
+          <w:szCs w:val="22"/>
+        </w:rPr>
+      </w:pPr>
+      <w:r>
+        <w:rPr>
+          <w:sz w:val="22"/>
+          <w:szCs w:val="22"/>
+        </w:rPr>
+        <w:t>PLAY button – 1 hour</w:t>
+      </w:r>
+    </w:p>
+    <w:p>
+      <w:pPr>
+        <w:pStyle w:val="ListParagraph"/>
+        <w:framePr w:hSpace="180" w:wrap="around" w:vAnchor="page" w:hAnchor="page" w:x="1441" w:y="781"/>
+        <w:numPr>
+          <w:ilvl w:val="1"/>
+          <w:numId w:val="9"/>
+        </w:numPr>
+        <w:spacing w:before="0" w:after="0"/>
+        <w:rPr>
+          <w:sz w:val="22"/>
+          <w:szCs w:val="22"/>
+        </w:rPr>
+      </w:pPr>
+      <w:r>
+        <w:rPr>
+          <w:sz w:val="22"/>
+          <w:szCs w:val="22"/>
+        </w:rPr>
+        <w:t>Exit button – 1 hour</w:t>
+      </w:r>
+    </w:p>
+    <w:p>
+      <w:pPr>
+        <w:pStyle w:val="ListParagraph"/>
+        <w:framePr w:hSpace="180" w:wrap="around" w:vAnchor="page" w:hAnchor="page" w:x="1441" w:y="781"/>
+        <w:numPr>
+          <w:ilvl w:val="1"/>
+          <w:numId w:val="9"/>
+        </w:numPr>
+        <w:spacing w:before="0" w:after="0"/>
+        <w:rPr>
+          <w:sz w:val="22"/>
+          <w:szCs w:val="22"/>
+        </w:rPr>
+      </w:pPr>
+      <w:r>
+        <w:rPr>
+          <w:sz w:val="22"/>
+          <w:szCs w:val="22"/>
+        </w:rPr>
+        <w:t xml:space="preserve">Menu </w:t>
+      </w:r>
+      <w:proofErr w:type="gramStart"/>
+      <w:r>
+        <w:rPr>
+          <w:sz w:val="22"/>
+          <w:szCs w:val="22"/>
+        </w:rPr>
+        <w:t>Music  -</w:t>
+      </w:r>
+      <w:proofErr w:type="gramEnd"/>
+      <w:r>
+        <w:rPr>
+          <w:sz w:val="22"/>
+          <w:szCs w:val="22"/>
+        </w:rPr>
+        <w:t xml:space="preserve"> 1 hour</w:t>
+      </w:r>
+    </w:p>
+    <w:p>
+      <w:pPr>
+        <w:pStyle w:val="ListParagraph"/>
+        <w:framePr w:hSpace="180" w:wrap="around" w:vAnchor="page" w:hAnchor="page" w:x="1441" w:y="781"/>
+        <w:numPr>
+          <w:ilvl w:val="0"/>
+          <w:numId w:val="9"/>
+        </w:numPr>
+        <w:spacing w:before="0" w:after="0"/>
+        <w:rPr>
+          <w:sz w:val="22"/>
+          <w:szCs w:val="22"/>
+        </w:rPr>
+      </w:pPr>
+      <w:r>
+        <w:rPr>
+          <w:sz w:val="22"/>
+          <w:szCs w:val="22"/>
+        </w:rPr>
+        <w:t>Make Enemies seem more fun to fight against. – 1 hour</w:t>
+      </w:r>
+    </w:p>
+    <w:p>
+      <w:pPr>
+        <w:pStyle w:val="ListParagraph"/>
+        <w:framePr w:hSpace="180" w:wrap="around" w:vAnchor="page" w:hAnchor="page" w:x="1441" w:y="781"/>
+        <w:numPr>
+          <w:ilvl w:val="0"/>
+          <w:numId w:val="9"/>
+        </w:numPr>
+        <w:spacing w:before="0" w:after="0"/>
+        <w:rPr>
+          <w:sz w:val="22"/>
+          <w:szCs w:val="22"/>
+        </w:rPr>
+      </w:pPr>
+      <w:r>
+        <w:rPr>
+          <w:sz w:val="22"/>
+          <w:szCs w:val="22"/>
+        </w:rPr>
+        <w:t xml:space="preserve">Make Enemy </w:t>
+      </w:r>
+      <w:proofErr w:type="spellStart"/>
+      <w:r>
+        <w:rPr>
+          <w:sz w:val="22"/>
+          <w:szCs w:val="22"/>
+        </w:rPr>
+        <w:t>Spawners</w:t>
+      </w:r>
+      <w:proofErr w:type="spellEnd"/>
+      <w:r>
+        <w:rPr>
+          <w:sz w:val="22"/>
+          <w:szCs w:val="22"/>
+        </w:rPr>
+        <w:t>. – 2 hours</w:t>
+      </w:r>
+    </w:p>
+    <w:p>
+      <w:pPr>
+        <w:pStyle w:val="ListParagraph"/>
+        <w:framePr w:hSpace="180" w:wrap="around" w:vAnchor="page" w:hAnchor="page" w:x="1441" w:y="781"/>
+        <w:numPr>
+          <w:ilvl w:val="1"/>
+          <w:numId w:val="9"/>
+        </w:numPr>
+        <w:spacing w:before="0" w:after="0"/>
+        <w:rPr>
+          <w:sz w:val="22"/>
+          <w:szCs w:val="22"/>
+        </w:rPr>
+      </w:pPr>
+      <w:r>
+        <w:rPr>
+          <w:sz w:val="22"/>
+          <w:szCs w:val="22"/>
+        </w:rPr>
+        <w:t xml:space="preserve">Spawn a given </w:t>
+      </w:r>
+      <w:proofErr w:type="gramStart"/>
+      <w:r>
+        <w:rPr>
+          <w:sz w:val="22"/>
+          <w:szCs w:val="22"/>
+        </w:rPr>
+        <w:t>amount</w:t>
+      </w:r>
+      <w:proofErr w:type="gramEnd"/>
+      <w:r>
+        <w:rPr>
+          <w:sz w:val="22"/>
+          <w:szCs w:val="22"/>
+        </w:rPr>
+        <w:t xml:space="preserve"> of enemies within </w:t>
+      </w:r>
+      <w:proofErr w:type="spellStart"/>
+      <w:r>
+        <w:rPr>
+          <w:sz w:val="22"/>
+          <w:szCs w:val="22"/>
+        </w:rPr>
+        <w:t>aabb</w:t>
+      </w:r>
+      <w:proofErr w:type="spellEnd"/>
+    </w:p>
+    <w:p>
+      <w:pPr>
+        <w:pStyle w:val="ListParagraph"/>
+        <w:framePr w:hSpace="180" w:wrap="around" w:vAnchor="page" w:hAnchor="page" w:x="1441" w:y="781"/>
+        <w:numPr>
+          <w:ilvl w:val="1"/>
+          <w:numId w:val="9"/>
+        </w:numPr>
+        <w:spacing w:before="0" w:after="0"/>
+        <w:rPr>
+          <w:sz w:val="22"/>
+          <w:szCs w:val="22"/>
+        </w:rPr>
+      </w:pPr>
+      <w:r>
+        <w:rPr>
+          <w:sz w:val="22"/>
+          <w:szCs w:val="22"/>
+        </w:rPr>
+        <w:t>Keep track of when enemies die</w:t>
+      </w:r>
+    </w:p>
+    <w:p>
+      <w:r>
+        <w:rPr>
+          <w:sz w:val="22"/>
+          <w:szCs w:val="22"/>
+        </w:rPr>
+        <w:t>Spawn enemies once a spawn time has gone by</w:t>
+      </w:r>
+    </w:p>
+    <w:p>
+      <w:r>
         <w:t>Wishlist:</w:t>
       </w:r>
     </w:p>

</xml_diff>

<commit_message>
AR: Profiling and optimizing
</commit_message>
<xml_diff>
--- a/DFS Proposal and Schedule.docx
+++ b/DFS Proposal and Schedule.docx
@@ -45,17 +45,8 @@
           <w:sz w:val="24"/>
           <w:szCs w:val="24"/>
         </w:rPr>
-        <w:t xml:space="preserve"> </w:t>
+        <w:t xml:space="preserve"> realtime</w:t>
       </w:r>
-      <w:proofErr w:type="spellStart"/>
-      <w:r>
-        <w:rPr>
-          <w:sz w:val="24"/>
-          <w:szCs w:val="24"/>
-        </w:rPr>
-        <w:t>realtime</w:t>
-      </w:r>
-      <w:proofErr w:type="spellEnd"/>
       <w:r>
         <w:rPr>
           <w:sz w:val="24"/>
@@ -97,23 +88,7 @@
           <w:sz w:val="24"/>
           <w:szCs w:val="24"/>
         </w:rPr>
-        <w:t xml:space="preserve">The controls are intended to use </w:t>
-      </w:r>
-      <w:proofErr w:type="spellStart"/>
-      <w:r>
-        <w:rPr>
-          <w:sz w:val="24"/>
-          <w:szCs w:val="24"/>
-        </w:rPr>
-        <w:t>wasd</w:t>
-      </w:r>
-      <w:proofErr w:type="spellEnd"/>
-      <w:r>
-        <w:rPr>
-          <w:sz w:val="24"/>
-          <w:szCs w:val="24"/>
-        </w:rPr>
-        <w:t xml:space="preserve"> and the mouse for interaction and abilities. Possible controller support may be added.</w:t>
+        <w:t>The controls are intended to use wasd and the mouse for interaction and abilities. Possible controller support may be added.</w:t>
       </w:r>
     </w:p>
     <w:p>
@@ -527,21 +502,12 @@
           <w:szCs w:val="24"/>
         </w:rPr>
       </w:pPr>
-      <w:proofErr w:type="gramStart"/>
       <w:r>
         <w:rPr>
           <w:sz w:val="24"/>
           <w:szCs w:val="24"/>
         </w:rPr>
-        <w:t>First pass,</w:t>
-      </w:r>
-      <w:proofErr w:type="gramEnd"/>
-      <w:r>
-        <w:rPr>
-          <w:sz w:val="24"/>
-          <w:szCs w:val="24"/>
-        </w:rPr>
-        <w:t xml:space="preserve"> decline just exits the Dialog without any consequences.</w:t>
+        <w:t>First pass, decline just exits the Dialog without any consequences.</w:t>
       </w:r>
     </w:p>
     <w:p>
@@ -902,23 +868,7 @@
           <w:sz w:val="24"/>
           <w:szCs w:val="24"/>
         </w:rPr>
-        <w:t xml:space="preserve">Once, the quest is complete, </w:t>
-      </w:r>
-      <w:proofErr w:type="gramStart"/>
-      <w:r>
-        <w:rPr>
-          <w:sz w:val="24"/>
-          <w:szCs w:val="24"/>
-        </w:rPr>
-        <w:t>Return</w:t>
-      </w:r>
-      <w:proofErr w:type="gramEnd"/>
-      <w:r>
-        <w:rPr>
-          <w:sz w:val="24"/>
-          <w:szCs w:val="24"/>
-        </w:rPr>
-        <w:t xml:space="preserve"> to the giver to finish it. This will open a door to the next level.</w:t>
+        <w:t>Once, the quest is complete, Return to the giver to finish it. This will open a door to the next level.</w:t>
       </w:r>
     </w:p>
     <w:p>
@@ -1045,23 +995,7 @@
           <w:sz w:val="24"/>
           <w:szCs w:val="24"/>
         </w:rPr>
-        <w:t xml:space="preserve">Consequences to failing or declining quests will result in the quest failing, this in turn will </w:t>
-      </w:r>
-      <w:proofErr w:type="gramStart"/>
-      <w:r>
-        <w:rPr>
-          <w:sz w:val="24"/>
-          <w:szCs w:val="24"/>
-        </w:rPr>
-        <w:t>effect</w:t>
-      </w:r>
-      <w:proofErr w:type="gramEnd"/>
-      <w:r>
-        <w:rPr>
-          <w:sz w:val="24"/>
-          <w:szCs w:val="24"/>
-        </w:rPr>
-        <w:t xml:space="preserve"> that map in a negative way. Maybe the NPC dies, making other paths closed to you. This could open alternate paths later. Note that this is a stretch goal.</w:t>
+        <w:t>Consequences to failing or declining quests will result in the quest failing, this in turn will effect that map in a negative way. Maybe the NPC dies, making other paths closed to you. This could open alternate paths later. Note that this is a stretch goal.</w:t>
       </w:r>
     </w:p>
     <w:p>
@@ -2356,7 +2290,6 @@
               </w:rPr>
               <w:t xml:space="preserve"> </w:t>
             </w:r>
-            <w:proofErr w:type="gramStart"/>
             <w:r>
               <w:rPr>
                 <w:sz w:val="22"/>
@@ -2379,16 +2312,7 @@
                 <w:szCs w:val="22"/>
                 <w:highlight w:val="yellow"/>
               </w:rPr>
-              <w:t>–</w:t>
-            </w:r>
-            <w:proofErr w:type="gramEnd"/>
-            <w:r>
-              <w:rPr>
-                <w:sz w:val="22"/>
-                <w:szCs w:val="22"/>
-                <w:highlight w:val="yellow"/>
-              </w:rPr>
-              <w:t xml:space="preserve"> </w:t>
+              <w:t xml:space="preserve">– </w:t>
             </w:r>
             <w:r>
               <w:rPr>
@@ -3340,27 +3264,8 @@
                 <w:szCs w:val="22"/>
                 <w:highlight w:val="yellow"/>
               </w:rPr>
-              <w:t xml:space="preserve"> updated when an </w:t>
-            </w:r>
-            <w:proofErr w:type="gramStart"/>
-            <w:r>
-              <w:rPr>
-                <w:sz w:val="22"/>
-                <w:szCs w:val="22"/>
-                <w:highlight w:val="yellow"/>
-              </w:rPr>
-              <w:t>enemy dies</w:t>
-            </w:r>
-            <w:proofErr w:type="gramEnd"/>
-            <w:r>
-              <w:rPr>
-                <w:sz w:val="22"/>
-                <w:szCs w:val="22"/>
-                <w:highlight w:val="yellow"/>
-              </w:rPr>
-              <w:t xml:space="preserve">, if </w:t>
-            </w:r>
-            <w:proofErr w:type="spellStart"/>
+              <w:t xml:space="preserve"> updated when an enemy dies, if </w:t>
+            </w:r>
             <w:r>
               <w:rPr>
                 <w:sz w:val="22"/>
@@ -3369,7 +3274,6 @@
               </w:rPr>
               <w:t>its</w:t>
             </w:r>
-            <w:proofErr w:type="spellEnd"/>
             <w:r>
               <w:rPr>
                 <w:sz w:val="22"/>
@@ -3952,18 +3856,8 @@
                 <w:szCs w:val="22"/>
                 <w:highlight w:val="yellow"/>
               </w:rPr>
-              <w:t xml:space="preserve"> </w:t>
-            </w:r>
-            <w:proofErr w:type="gramStart"/>
-            <w:r>
-              <w:rPr>
-                <w:sz w:val="22"/>
-                <w:szCs w:val="22"/>
-                <w:highlight w:val="yellow"/>
-              </w:rPr>
-              <w:t>hour</w:t>
-            </w:r>
-            <w:proofErr w:type="gramEnd"/>
+              <w:t xml:space="preserve"> hour</w:t>
+            </w:r>
           </w:p>
           <w:p>
             <w:pPr>
@@ -4653,18 +4547,8 @@
                 <w:szCs w:val="22"/>
                 <w:highlight w:val="yellow"/>
               </w:rPr>
-              <w:t xml:space="preserve">Bug Fixing Bucket – 2 </w:t>
-            </w:r>
-            <w:proofErr w:type="gramStart"/>
-            <w:r>
-              <w:rPr>
-                <w:sz w:val="22"/>
-                <w:szCs w:val="22"/>
-                <w:highlight w:val="yellow"/>
-              </w:rPr>
-              <w:t>hour</w:t>
-            </w:r>
-            <w:proofErr w:type="gramEnd"/>
+              <w:t>Bug Fixing Bucket – 2 hour</w:t>
+            </w:r>
           </w:p>
           <w:p>
             <w:pPr>
@@ -4880,23 +4764,7 @@
                 <w:sz w:val="22"/>
                 <w:szCs w:val="22"/>
               </w:rPr>
-              <w:t xml:space="preserve">CSV – layer on top of </w:t>
-            </w:r>
-            <w:proofErr w:type="spellStart"/>
-            <w:r>
-              <w:rPr>
-                <w:sz w:val="22"/>
-                <w:szCs w:val="22"/>
-              </w:rPr>
-              <w:t>profileScope</w:t>
-            </w:r>
-            <w:proofErr w:type="spellEnd"/>
-            <w:r>
-              <w:rPr>
-                <w:sz w:val="22"/>
-                <w:szCs w:val="22"/>
-              </w:rPr>
-              <w:t xml:space="preserve"> – 1 hour</w:t>
+              <w:t>CSV – layer on top of profileScope – 1 hour</w:t>
             </w:r>
           </w:p>
           <w:p>
@@ -5043,7 +4911,6 @@
                 <w:szCs w:val="22"/>
               </w:rPr>
             </w:pPr>
-            <w:proofErr w:type="spellStart"/>
             <w:r>
               <w:rPr>
                 <w:sz w:val="22"/>
@@ -5051,7 +4918,6 @@
               </w:rPr>
               <w:t>wishlist</w:t>
             </w:r>
-            <w:proofErr w:type="spellEnd"/>
             <w:r>
               <w:rPr>
                 <w:sz w:val="22"/>
@@ -5066,21 +4932,12 @@
               </w:rPr>
               <w:t xml:space="preserve">/ </w:t>
             </w:r>
-            <w:proofErr w:type="spellStart"/>
-            <w:r>
-              <w:rPr>
-                <w:sz w:val="22"/>
-                <w:szCs w:val="22"/>
-              </w:rPr>
-              <w:t>Ludum</w:t>
-            </w:r>
-            <w:proofErr w:type="spellEnd"/>
-            <w:r>
-              <w:rPr>
-                <w:sz w:val="22"/>
-                <w:szCs w:val="22"/>
-              </w:rPr>
-              <w:t xml:space="preserve"> Dare Weekend</w:t>
+            <w:r>
+              <w:rPr>
+                <w:sz w:val="22"/>
+                <w:szCs w:val="22"/>
+              </w:rPr>
+              <w:t>Ludum Dare Weekend</w:t>
             </w:r>
             <w:r>
               <w:rPr>
@@ -5266,23 +5123,7 @@
                 <w:sz w:val="22"/>
                 <w:szCs w:val="22"/>
               </w:rPr>
-              <w:t xml:space="preserve">CSV – layer on top of </w:t>
-            </w:r>
-            <w:proofErr w:type="spellStart"/>
-            <w:r>
-              <w:rPr>
-                <w:sz w:val="22"/>
-                <w:szCs w:val="22"/>
-              </w:rPr>
-              <w:t>profileScope</w:t>
-            </w:r>
-            <w:proofErr w:type="spellEnd"/>
-            <w:r>
-              <w:rPr>
-                <w:sz w:val="22"/>
-                <w:szCs w:val="22"/>
-              </w:rPr>
-              <w:t xml:space="preserve"> – 1 hour</w:t>
+              <w:t>Found issue with iterating on components too many times.</w:t>
             </w:r>
           </w:p>
           <w:p>
@@ -5312,8 +5153,17 @@
                 <w:sz w:val="22"/>
                 <w:szCs w:val="22"/>
               </w:rPr>
-              <w:t>V-Tune? - profiler</w:t>
-            </w:r>
+              <w:t>Min num entities – at 50 FPS</w:t>
+            </w:r>
+          </w:p>
+          <w:p>
+            <w:pPr>
+              <w:pStyle w:val="ListParagraph"/>
+              <w:rPr>
+                <w:sz w:val="22"/>
+                <w:szCs w:val="22"/>
+              </w:rPr>
+            </w:pPr>
           </w:p>
           <w:p>
             <w:pPr>
@@ -5328,15 +5178,94 @@
                 <w:szCs w:val="22"/>
               </w:rPr>
             </w:pPr>
-          </w:p>
-          <w:p>
-            <w:pPr>
-              <w:spacing w:before="0" w:after="0"/>
-              <w:rPr>
-                <w:sz w:val="22"/>
-                <w:szCs w:val="22"/>
-              </w:rPr>
-            </w:pPr>
+            <w:r>
+              <w:rPr>
+                <w:sz w:val="22"/>
+                <w:szCs w:val="22"/>
+              </w:rPr>
+              <w:t>Pr</w:t>
+            </w:r>
+            <w:r>
+              <w:rPr>
+                <w:sz w:val="22"/>
+                <w:szCs w:val="22"/>
+              </w:rPr>
+              <w:t>ofiler print at shutdown to get a good average</w:t>
+            </w:r>
+          </w:p>
+          <w:p>
+            <w:pPr>
+              <w:pStyle w:val="ListParagraph"/>
+              <w:rPr>
+                <w:sz w:val="22"/>
+                <w:szCs w:val="22"/>
+              </w:rPr>
+            </w:pPr>
+          </w:p>
+          <w:p>
+            <w:pPr>
+              <w:pStyle w:val="ListParagraph"/>
+              <w:numPr>
+                <w:ilvl w:val="0"/>
+                <w:numId w:val="9"/>
+              </w:numPr>
+              <w:spacing w:before="0" w:after="0"/>
+              <w:rPr>
+                <w:sz w:val="22"/>
+                <w:szCs w:val="22"/>
+              </w:rPr>
+            </w:pPr>
+            <w:r>
+              <w:rPr>
+                <w:sz w:val="22"/>
+                <w:szCs w:val="22"/>
+              </w:rPr>
+              <w:t>Drill into bad areas</w:t>
+            </w:r>
+          </w:p>
+          <w:p>
+            <w:pPr>
+              <w:pStyle w:val="ListParagraph"/>
+              <w:rPr>
+                <w:sz w:val="22"/>
+                <w:szCs w:val="22"/>
+              </w:rPr>
+            </w:pPr>
+          </w:p>
+          <w:p>
+            <w:pPr>
+              <w:pStyle w:val="ListParagraph"/>
+              <w:numPr>
+                <w:ilvl w:val="0"/>
+                <w:numId w:val="9"/>
+              </w:numPr>
+              <w:spacing w:before="0" w:after="0"/>
+              <w:rPr>
+                <w:sz w:val="22"/>
+                <w:szCs w:val="22"/>
+              </w:rPr>
+            </w:pPr>
+          </w:p>
+          <w:p>
+            <w:pPr>
+              <w:pStyle w:val="ListParagraph"/>
+              <w:numPr>
+                <w:ilvl w:val="0"/>
+                <w:numId w:val="9"/>
+              </w:numPr>
+              <w:spacing w:before="0" w:after="0"/>
+              <w:rPr>
+                <w:sz w:val="22"/>
+                <w:szCs w:val="22"/>
+              </w:rPr>
+            </w:pPr>
+            <w:r>
+              <w:rPr>
+                <w:sz w:val="22"/>
+                <w:szCs w:val="22"/>
+              </w:rPr>
+              <w:t>Go top down</w:t>
+            </w:r>
           </w:p>
           <w:p>
             <w:pPr>
@@ -5486,15 +5415,7 @@
                 <w:sz w:val="22"/>
                 <w:szCs w:val="22"/>
               </w:rPr>
-              <w:t xml:space="preserve">Presentation </w:t>
-            </w:r>
-            <w:proofErr w:type="gramStart"/>
-            <w:r>
-              <w:rPr>
-                <w:sz w:val="22"/>
-                <w:szCs w:val="22"/>
-              </w:rPr>
-              <w:t>Prep</w:t>
+              <w:t>Presentation Prep</w:t>
             </w:r>
             <w:r>
               <w:rPr>
@@ -5510,16 +5431,7 @@
                 <w:sz w:val="22"/>
                 <w:szCs w:val="22"/>
               </w:rPr>
-              <w:t>Final</w:t>
-            </w:r>
-            <w:proofErr w:type="gramEnd"/>
-            <w:r>
-              <w:rPr>
-                <w:b/>
-                <w:sz w:val="22"/>
-                <w:szCs w:val="22"/>
-              </w:rPr>
-              <w:t xml:space="preserve"> Presentations, Part 1</w:t>
+              <w:t>Final Presentations, Part 1</w:t>
             </w:r>
           </w:p>
         </w:tc>
@@ -5743,25 +5655,7 @@
                 <w:sz w:val="22"/>
                 <w:szCs w:val="22"/>
               </w:rPr>
-              <w:t xml:space="preserve">Final Presentation </w:t>
-            </w:r>
-            <w:proofErr w:type="gramStart"/>
-            <w:r>
-              <w:rPr>
-                <w:b/>
-                <w:sz w:val="22"/>
-                <w:szCs w:val="22"/>
-              </w:rPr>
-              <w:t>-  11</w:t>
-            </w:r>
-            <w:proofErr w:type="gramEnd"/>
-            <w:r>
-              <w:rPr>
-                <w:b/>
-                <w:sz w:val="22"/>
-                <w:szCs w:val="22"/>
-              </w:rPr>
-              <w:t xml:space="preserve"> am</w:t>
+              <w:t>Final Presentation -  11 am</w:t>
             </w:r>
           </w:p>
         </w:tc>
@@ -6214,23 +6108,7 @@
           <w:sz w:val="22"/>
           <w:szCs w:val="22"/>
         </w:rPr>
-        <w:t xml:space="preserve">Menu </w:t>
-      </w:r>
-      <w:proofErr w:type="gramStart"/>
-      <w:r>
-        <w:rPr>
-          <w:sz w:val="22"/>
-          <w:szCs w:val="22"/>
-        </w:rPr>
-        <w:t>Music  -</w:t>
-      </w:r>
-      <w:proofErr w:type="gramEnd"/>
-      <w:r>
-        <w:rPr>
-          <w:sz w:val="22"/>
-          <w:szCs w:val="22"/>
-        </w:rPr>
-        <w:t xml:space="preserve"> 1 hour</w:t>
+        <w:t>Menu Music  - 1 hour</w:t>
       </w:r>
     </w:p>
     <w:p>
@@ -6274,23 +6152,7 @@
           <w:sz w:val="22"/>
           <w:szCs w:val="22"/>
         </w:rPr>
-        <w:t xml:space="preserve">Make Enemy </w:t>
-      </w:r>
-      <w:proofErr w:type="spellStart"/>
-      <w:r>
-        <w:rPr>
-          <w:sz w:val="22"/>
-          <w:szCs w:val="22"/>
-        </w:rPr>
-        <w:t>Spawners</w:t>
-      </w:r>
-      <w:proofErr w:type="spellEnd"/>
-      <w:r>
-        <w:rPr>
-          <w:sz w:val="22"/>
-          <w:szCs w:val="22"/>
-        </w:rPr>
-        <w:t>. – 2 hours</w:t>
+        <w:t>Make Enemy Spawners. – 2 hours</w:t>
       </w:r>
     </w:p>
     <w:p>
@@ -6312,33 +6174,8 @@
           <w:sz w:val="22"/>
           <w:szCs w:val="22"/>
         </w:rPr>
-        <w:t xml:space="preserve">Spawn a given </w:t>
+        <w:t>Spawn a given amount of enemies within aabb</w:t>
       </w:r>
-      <w:proofErr w:type="gramStart"/>
-      <w:r>
-        <w:rPr>
-          <w:sz w:val="22"/>
-          <w:szCs w:val="22"/>
-        </w:rPr>
-        <w:t>amount</w:t>
-      </w:r>
-      <w:proofErr w:type="gramEnd"/>
-      <w:r>
-        <w:rPr>
-          <w:sz w:val="22"/>
-          <w:szCs w:val="22"/>
-        </w:rPr>
-        <w:t xml:space="preserve"> of enemies within </w:t>
-      </w:r>
-      <w:proofErr w:type="spellStart"/>
-      <w:r>
-        <w:rPr>
-          <w:sz w:val="22"/>
-          <w:szCs w:val="22"/>
-        </w:rPr>
-        <w:t>aabb</w:t>
-      </w:r>
-      <w:proofErr w:type="spellEnd"/>
     </w:p>
     <w:p>
       <w:pPr>
@@ -6510,23 +6347,7 @@
           <w:sz w:val="22"/>
           <w:szCs w:val="22"/>
         </w:rPr>
-        <w:t xml:space="preserve">XML setup of map layouts. </w:t>
-      </w:r>
-      <w:proofErr w:type="gramStart"/>
-      <w:r>
-        <w:rPr>
-          <w:sz w:val="22"/>
-          <w:szCs w:val="22"/>
-        </w:rPr>
-        <w:t>- ?</w:t>
-      </w:r>
-      <w:proofErr w:type="gramEnd"/>
-      <w:r>
-        <w:rPr>
-          <w:sz w:val="22"/>
-          <w:szCs w:val="22"/>
-        </w:rPr>
-        <w:t>( Can’t tell till the components are made.)</w:t>
+        <w:t>XML setup of map layouts. - ?( Can’t tell till the components are made.)</w:t>
       </w:r>
     </w:p>
     <w:p>

</xml_diff>